<commit_message>
Added new types of purpose based on art6, also finished UndefinedPurposeForAction and ExpiredConsent rule for art 6 and added rule WithdrawedConsent based on art 7,
</commit_message>
<xml_diff>
--- a/materijali za rad/Validacije.docx
+++ b/materijali za rad/Validacije.docx
@@ -3,194 +3,2110 @@
 <w:document xmlns:ve="http://schemas.openxmlformats.org/markup-compatibility/2006" xmlns:o="urn:schemas-microsoft-com:office:office" xmlns:r="http://schemas.openxmlformats.org/officeDocument/2006/relationships" xmlns:m="http://schemas.openxmlformats.org/officeDocument/2006/math" xmlns:v="urn:schemas-microsoft-com:vml" xmlns:wp="http://schemas.openxmlformats.org/drawingml/2006/wordprocessingDrawing" xmlns:w10="urn:schemas-microsoft-com:office:word" xmlns:w="http://schemas.openxmlformats.org/wordprocessingml/2006/main" xmlns:wne="http://schemas.microsoft.com/office/word/2006/wordml">
   <w:body>
     <w:p>
-      <w:r>
-        <w:t>Art3, Art8 – Proveriti da li je whose  mladji od godina lokacije owner(controller) I who(</w:t>
-      </w:r>
-      <w:r>
-        <w:t>processor</w:t>
-      </w:r>
-      <w:r>
-        <w:t>), ako jeste moramo imati consent. Zbog ovog dodajem I validaciju da owner mora ima definisano poreklo. Takodje default age limit je 16 zbog Art8</w:t>
+      <w:pPr>
+        <w:rPr>
+          <w:color w:val="FF0000"/>
+        </w:rPr>
+      </w:pPr>
+      <w:r>
+        <w:rPr>
+          <w:color w:val="FF0000"/>
+        </w:rPr>
+        <w:t xml:space="preserve">DODATI DA SVA PRAVILA VAZE SAMO ZA INFORMATION – </w:t>
+      </w:r>
+      <w:proofErr w:type="spellStart"/>
+      <w:r>
+        <w:rPr>
+          <w:color w:val="FF0000"/>
+        </w:rPr>
+        <w:t>Razmotriti</w:t>
+      </w:r>
+      <w:proofErr w:type="spellEnd"/>
+      <w:r>
+        <w:rPr>
+          <w:color w:val="FF0000"/>
+        </w:rPr>
+        <w:t xml:space="preserve"> </w:t>
+      </w:r>
+      <w:proofErr w:type="spellStart"/>
+      <w:r>
+        <w:rPr>
+          <w:color w:val="FF0000"/>
+        </w:rPr>
+        <w:t>da</w:t>
+      </w:r>
+      <w:proofErr w:type="spellEnd"/>
+      <w:r>
+        <w:rPr>
+          <w:color w:val="FF0000"/>
+        </w:rPr>
+        <w:t xml:space="preserve"> </w:t>
+      </w:r>
+      <w:proofErr w:type="spellStart"/>
+      <w:r>
+        <w:rPr>
+          <w:color w:val="FF0000"/>
+        </w:rPr>
+        <w:t>li</w:t>
+      </w:r>
+      <w:proofErr w:type="spellEnd"/>
+      <w:r>
+        <w:rPr>
+          <w:color w:val="FF0000"/>
+        </w:rPr>
+        <w:t xml:space="preserve"> mi sad </w:t>
+      </w:r>
+      <w:proofErr w:type="spellStart"/>
+      <w:proofErr w:type="gramStart"/>
+      <w:r>
+        <w:rPr>
+          <w:color w:val="FF0000"/>
+        </w:rPr>
+        <w:t>na</w:t>
+      </w:r>
+      <w:proofErr w:type="spellEnd"/>
+      <w:proofErr w:type="gramEnd"/>
+      <w:r>
+        <w:rPr>
+          <w:color w:val="FF0000"/>
+        </w:rPr>
+        <w:t xml:space="preserve"> </w:t>
+      </w:r>
+      <w:proofErr w:type="spellStart"/>
+      <w:r>
+        <w:rPr>
+          <w:color w:val="FF0000"/>
+        </w:rPr>
+        <w:t>kaju</w:t>
+      </w:r>
+      <w:proofErr w:type="spellEnd"/>
+      <w:r>
+        <w:rPr>
+          <w:color w:val="FF0000"/>
+        </w:rPr>
+        <w:t xml:space="preserve"> </w:t>
+      </w:r>
+      <w:proofErr w:type="spellStart"/>
+      <w:r>
+        <w:rPr>
+          <w:color w:val="FF0000"/>
+        </w:rPr>
+        <w:t>uopste</w:t>
+      </w:r>
+      <w:proofErr w:type="spellEnd"/>
+      <w:r>
+        <w:rPr>
+          <w:color w:val="FF0000"/>
+        </w:rPr>
+        <w:t xml:space="preserve"> </w:t>
+      </w:r>
+      <w:proofErr w:type="spellStart"/>
+      <w:r>
+        <w:rPr>
+          <w:color w:val="FF0000"/>
+        </w:rPr>
+        <w:t>treba</w:t>
+      </w:r>
+      <w:proofErr w:type="spellEnd"/>
+      <w:r>
+        <w:rPr>
+          <w:color w:val="FF0000"/>
+        </w:rPr>
+        <w:t xml:space="preserve"> </w:t>
+      </w:r>
+      <w:proofErr w:type="spellStart"/>
+      <w:r>
+        <w:rPr>
+          <w:color w:val="FF0000"/>
+        </w:rPr>
+        <w:t>da</w:t>
+      </w:r>
+      <w:proofErr w:type="spellEnd"/>
+      <w:r>
+        <w:rPr>
+          <w:color w:val="FF0000"/>
+        </w:rPr>
+        <w:t xml:space="preserve"> </w:t>
+      </w:r>
+      <w:proofErr w:type="spellStart"/>
+      <w:r>
+        <w:rPr>
+          <w:color w:val="FF0000"/>
+        </w:rPr>
+        <w:t>opterecujem</w:t>
+      </w:r>
+      <w:proofErr w:type="spellEnd"/>
+      <w:r>
+        <w:rPr>
+          <w:color w:val="FF0000"/>
+        </w:rPr>
+        <w:t xml:space="preserve"> model time</w:t>
       </w:r>
     </w:p>
     <w:p>
       <w:pPr>
         <w:rPr>
-          <w:color w:val="FF0000"/>
+          <w:color w:val="000000" w:themeColor="text1"/>
         </w:rPr>
       </w:pPr>
-      <w:r>
-        <w:rPr>
-          <w:color w:val="FF0000"/>
-        </w:rPr>
-        <w:t>VIDETI ART4 I dodati akcije/</w:t>
+      <w:proofErr w:type="spellStart"/>
+      <w:r>
+        <w:rPr>
+          <w:color w:val="000000" w:themeColor="text1"/>
+        </w:rPr>
+        <w:t>Generalna</w:t>
+      </w:r>
+      <w:proofErr w:type="spellEnd"/>
+      <w:r>
+        <w:rPr>
+          <w:color w:val="000000" w:themeColor="text1"/>
+        </w:rPr>
+        <w:t xml:space="preserve"> </w:t>
+      </w:r>
+      <w:proofErr w:type="spellStart"/>
+      <w:r>
+        <w:rPr>
+          <w:color w:val="000000" w:themeColor="text1"/>
+        </w:rPr>
+        <w:t>pravila</w:t>
+      </w:r>
+      <w:proofErr w:type="spellEnd"/>
+      <w:r>
+        <w:rPr>
+          <w:color w:val="000000" w:themeColor="text1"/>
+        </w:rPr>
+        <w:t>:</w:t>
       </w:r>
     </w:p>
     <w:p>
       <w:pPr>
         <w:rPr>
-          <w:color w:val="FF0000"/>
+          <w:color w:val="000000" w:themeColor="text1"/>
         </w:rPr>
       </w:pPr>
-      <w:r>
-        <w:rPr>
-          <w:color w:val="FF0000"/>
-        </w:rPr>
-        <w:t xml:space="preserve">DODATI DA SVA PRAVILA VAZE SAMO ZA INFORMATION </w:t>
+      <w:proofErr w:type="spellStart"/>
+      <w:proofErr w:type="gramStart"/>
+      <w:r>
+        <w:rPr>
+          <w:color w:val="000000" w:themeColor="text1"/>
+        </w:rPr>
+        <w:t>NaturalPerson</w:t>
+      </w:r>
+      <w:proofErr w:type="spellEnd"/>
+      <w:r>
+        <w:rPr>
+          <w:color w:val="000000" w:themeColor="text1"/>
+        </w:rPr>
+        <w:t xml:space="preserve"> ne </w:t>
+      </w:r>
+      <w:proofErr w:type="spellStart"/>
+      <w:r>
+        <w:rPr>
+          <w:color w:val="000000" w:themeColor="text1"/>
+        </w:rPr>
+        <w:t>moze</w:t>
+      </w:r>
+      <w:proofErr w:type="spellEnd"/>
+      <w:r>
+        <w:rPr>
+          <w:color w:val="000000" w:themeColor="text1"/>
+        </w:rPr>
+        <w:t xml:space="preserve"> </w:t>
+      </w:r>
+      <w:proofErr w:type="spellStart"/>
+      <w:r>
+        <w:rPr>
+          <w:color w:val="000000" w:themeColor="text1"/>
+        </w:rPr>
+        <w:t>imati</w:t>
+      </w:r>
+      <w:proofErr w:type="spellEnd"/>
+      <w:r>
+        <w:rPr>
+          <w:color w:val="000000" w:themeColor="text1"/>
+        </w:rPr>
+        <w:t xml:space="preserve"> </w:t>
+      </w:r>
+      <w:proofErr w:type="spellStart"/>
+      <w:r>
+        <w:rPr>
+          <w:color w:val="000000" w:themeColor="text1"/>
+        </w:rPr>
+        <w:t>subprincipale</w:t>
+      </w:r>
+      <w:proofErr w:type="spellEnd"/>
+      <w:r>
+        <w:rPr>
+          <w:color w:val="000000" w:themeColor="text1"/>
+        </w:rPr>
+        <w:t>.</w:t>
+      </w:r>
+      <w:proofErr w:type="gramEnd"/>
+    </w:p>
+    <w:p>
+      <w:r>
+        <w:t xml:space="preserve">Art3, Art8 – </w:t>
+      </w:r>
+      <w:proofErr w:type="spellStart"/>
+      <w:r>
+        <w:t>Proveriti</w:t>
+      </w:r>
+      <w:proofErr w:type="spellEnd"/>
+      <w:r>
+        <w:t xml:space="preserve"> </w:t>
+      </w:r>
+      <w:proofErr w:type="spellStart"/>
+      <w:r>
+        <w:t>da</w:t>
+      </w:r>
+      <w:proofErr w:type="spellEnd"/>
+      <w:r>
+        <w:t xml:space="preserve"> </w:t>
+      </w:r>
+      <w:proofErr w:type="spellStart"/>
+      <w:r>
+        <w:t>li</w:t>
+      </w:r>
+      <w:proofErr w:type="spellEnd"/>
+      <w:r>
+        <w:t xml:space="preserve"> je </w:t>
+      </w:r>
+      <w:proofErr w:type="gramStart"/>
+      <w:r>
+        <w:t xml:space="preserve">whose  </w:t>
+      </w:r>
+      <w:proofErr w:type="spellStart"/>
+      <w:r>
+        <w:t>mladji</w:t>
+      </w:r>
+      <w:proofErr w:type="spellEnd"/>
+      <w:proofErr w:type="gramEnd"/>
+      <w:r>
+        <w:t xml:space="preserve"> </w:t>
+      </w:r>
+      <w:proofErr w:type="spellStart"/>
+      <w:r>
+        <w:t>od</w:t>
+      </w:r>
+      <w:proofErr w:type="spellEnd"/>
+      <w:r>
+        <w:t xml:space="preserve"> </w:t>
+      </w:r>
+      <w:proofErr w:type="spellStart"/>
+      <w:r>
+        <w:t>godina</w:t>
+      </w:r>
+      <w:proofErr w:type="spellEnd"/>
+      <w:r>
+        <w:t xml:space="preserve"> </w:t>
+      </w:r>
+      <w:proofErr w:type="spellStart"/>
+      <w:r>
+        <w:t>lokacije</w:t>
+      </w:r>
+      <w:proofErr w:type="spellEnd"/>
+      <w:r>
+        <w:t xml:space="preserve"> owner(controller) I who(</w:t>
+      </w:r>
+      <w:r>
+        <w:t>processor</w:t>
+      </w:r>
+      <w:r>
+        <w:t xml:space="preserve">), </w:t>
+      </w:r>
+      <w:proofErr w:type="spellStart"/>
+      <w:r>
+        <w:t>ako</w:t>
+      </w:r>
+      <w:proofErr w:type="spellEnd"/>
+      <w:r>
+        <w:t xml:space="preserve"> </w:t>
+      </w:r>
+      <w:proofErr w:type="spellStart"/>
+      <w:r>
+        <w:t>jeste</w:t>
+      </w:r>
+      <w:proofErr w:type="spellEnd"/>
+      <w:r>
+        <w:t xml:space="preserve"> </w:t>
+      </w:r>
+      <w:proofErr w:type="spellStart"/>
+      <w:r>
+        <w:t>moramo</w:t>
+      </w:r>
+      <w:proofErr w:type="spellEnd"/>
+      <w:r>
+        <w:t xml:space="preserve"> </w:t>
+      </w:r>
+      <w:proofErr w:type="spellStart"/>
+      <w:r>
+        <w:t>imati</w:t>
+      </w:r>
+      <w:proofErr w:type="spellEnd"/>
+      <w:r>
+        <w:t xml:space="preserve"> consent. </w:t>
+      </w:r>
+      <w:proofErr w:type="spellStart"/>
+      <w:proofErr w:type="gramStart"/>
+      <w:r>
+        <w:t>Zbog</w:t>
+      </w:r>
+      <w:proofErr w:type="spellEnd"/>
+      <w:r>
+        <w:t xml:space="preserve"> </w:t>
+      </w:r>
+      <w:proofErr w:type="spellStart"/>
+      <w:r>
+        <w:t>ovog</w:t>
+      </w:r>
+      <w:proofErr w:type="spellEnd"/>
+      <w:r>
+        <w:t xml:space="preserve"> </w:t>
+      </w:r>
+      <w:proofErr w:type="spellStart"/>
+      <w:r>
+        <w:t>dodajem</w:t>
+      </w:r>
+      <w:proofErr w:type="spellEnd"/>
+      <w:r>
+        <w:t xml:space="preserve"> I </w:t>
+      </w:r>
+      <w:proofErr w:type="spellStart"/>
+      <w:r>
+        <w:t>validaciju</w:t>
+      </w:r>
+      <w:proofErr w:type="spellEnd"/>
+      <w:r>
+        <w:t xml:space="preserve"> </w:t>
+      </w:r>
+      <w:proofErr w:type="spellStart"/>
+      <w:r>
+        <w:t>da</w:t>
+      </w:r>
+      <w:proofErr w:type="spellEnd"/>
+      <w:r>
+        <w:t xml:space="preserve"> owner </w:t>
+      </w:r>
+      <w:proofErr w:type="spellStart"/>
+      <w:r>
+        <w:t>mora</w:t>
+      </w:r>
+      <w:proofErr w:type="spellEnd"/>
+      <w:r>
+        <w:t xml:space="preserve"> </w:t>
+      </w:r>
+      <w:proofErr w:type="spellStart"/>
+      <w:r>
+        <w:t>ima</w:t>
+      </w:r>
+      <w:proofErr w:type="spellEnd"/>
+      <w:r>
+        <w:t xml:space="preserve"> </w:t>
+      </w:r>
+      <w:proofErr w:type="spellStart"/>
+      <w:r>
+        <w:t>definisano</w:t>
+      </w:r>
+      <w:proofErr w:type="spellEnd"/>
+      <w:r>
+        <w:t xml:space="preserve"> </w:t>
+      </w:r>
+      <w:proofErr w:type="spellStart"/>
+      <w:r>
+        <w:t>poreklo</w:t>
+      </w:r>
+      <w:proofErr w:type="spellEnd"/>
+      <w:r>
+        <w:t>.</w:t>
+      </w:r>
+      <w:proofErr w:type="gramEnd"/>
+      <w:r>
+        <w:t xml:space="preserve"> </w:t>
+      </w:r>
+      <w:proofErr w:type="spellStart"/>
+      <w:r>
+        <w:t>Takodje</w:t>
+      </w:r>
+      <w:proofErr w:type="spellEnd"/>
+      <w:r>
+        <w:t xml:space="preserve"> default age limit je 16 </w:t>
+      </w:r>
+      <w:proofErr w:type="spellStart"/>
+      <w:r>
+        <w:t>zbog</w:t>
+      </w:r>
+      <w:proofErr w:type="spellEnd"/>
+      <w:r>
+        <w:t xml:space="preserve"> Art8</w:t>
       </w:r>
     </w:p>
     <w:p>
       <w:pPr>
         <w:rPr>
-          <w:color w:val="FF0000"/>
+          <w:color w:val="000000" w:themeColor="text1"/>
         </w:rPr>
       </w:pPr>
-      <w:r>
-        <w:t xml:space="preserve">Art6 – za pocetak pri prikupljanju podataka moramo imati </w:t>
-      </w:r>
-      <w:r>
-        <w:t>consent. Njega moze dati ili principal ili responsible person, ukoliko je dete, samo responsible person moze.</w:t>
-      </w:r>
-      <w:r>
-        <w:t xml:space="preserve"> Zatim mora imati p</w:t>
-      </w:r>
-      <w:r>
-        <w:t>urpose ranije definisan kada je davana sglasnost uz collecting</w:t>
-      </w:r>
-      <w:r>
-        <w:rPr>
-          <w:color w:val="FF0000"/>
-        </w:rPr>
-        <w:t>.</w:t>
-      </w:r>
-      <w:r>
-        <w:rPr>
-          <w:color w:val="FF0000"/>
-        </w:rPr>
-        <w:t xml:space="preserve"> OSTALO MI JE DA PROVERIM KADA SU SPCIJALNI SLUCAJEVI U PITANJU I TADA TREBA DA SADRZI I ONAJ DOCUMENT UZ HOW.</w:t>
-      </w:r>
-      <w:r>
-        <w:rPr>
-          <w:color w:val="FF0000"/>
-        </w:rPr>
-        <w:t xml:space="preserve"> PROVERITI AKO NIJE COLLECTING DA LI POSOJI COLLECTING SA CONSENTOM KOM JE ISTEKAO ROK ili je povucen, za ovo napraviti metodu mozda na consent. </w:t>
-      </w:r>
+      <w:proofErr w:type="gramStart"/>
+      <w:r>
+        <w:rPr>
+          <w:color w:val="000000" w:themeColor="text1"/>
+        </w:rPr>
+        <w:t>A</w:t>
+      </w:r>
+      <w:r>
+        <w:rPr>
+          <w:color w:val="000000" w:themeColor="text1"/>
+        </w:rPr>
+        <w:t>rt</w:t>
+      </w:r>
+      <w:r>
+        <w:rPr>
+          <w:color w:val="000000" w:themeColor="text1"/>
+        </w:rPr>
+        <w:t xml:space="preserve">4 </w:t>
+      </w:r>
+      <w:r>
+        <w:rPr>
+          <w:color w:val="000000" w:themeColor="text1"/>
+        </w:rPr>
+        <w:t xml:space="preserve"> -</w:t>
+      </w:r>
+      <w:proofErr w:type="gramEnd"/>
+      <w:r>
+        <w:rPr>
+          <w:color w:val="000000" w:themeColor="text1"/>
+        </w:rPr>
+        <w:t xml:space="preserve"> </w:t>
+      </w:r>
+      <w:proofErr w:type="spellStart"/>
+      <w:r>
+        <w:rPr>
+          <w:color w:val="000000" w:themeColor="text1"/>
+        </w:rPr>
+        <w:t>definise</w:t>
+      </w:r>
+      <w:proofErr w:type="spellEnd"/>
+      <w:r>
+        <w:rPr>
+          <w:color w:val="000000" w:themeColor="text1"/>
+        </w:rPr>
+        <w:t xml:space="preserve"> </w:t>
+      </w:r>
+      <w:proofErr w:type="spellStart"/>
+      <w:r>
+        <w:rPr>
+          <w:color w:val="000000" w:themeColor="text1"/>
+        </w:rPr>
+        <w:t>akcije</w:t>
+      </w:r>
+      <w:proofErr w:type="spellEnd"/>
+      <w:r>
+        <w:rPr>
+          <w:color w:val="000000" w:themeColor="text1"/>
+        </w:rPr>
+        <w:t xml:space="preserve"> u </w:t>
+      </w:r>
+      <w:proofErr w:type="spellStart"/>
+      <w:r>
+        <w:rPr>
+          <w:color w:val="000000" w:themeColor="text1"/>
+        </w:rPr>
+        <w:t>sistemu</w:t>
+      </w:r>
+      <w:proofErr w:type="spellEnd"/>
     </w:p>
     <w:p>
       <w:r>
-        <w:t>Art 7 zbog ovoga je uvden consent</w:t>
+        <w:t>Art6</w:t>
+      </w:r>
+      <w:r>
+        <w:t>:</w:t>
       </w:r>
     </w:p>
     <w:p>
-      <w:r>
-        <w:t>Art 1</w:t>
-      </w:r>
-      <w:r>
-        <w:t>5,16</w:t>
-      </w:r>
-      <w:r>
-        <w:t xml:space="preserve"> – uvodim zbog njega proveru da ukoliko imam Complaint koji ima isExecuted false ili nema Denial, nije validno stanje</w:t>
+      <w:proofErr w:type="spellStart"/>
+      <w:proofErr w:type="gramStart"/>
+      <w:r>
+        <w:rPr>
+          <w:color w:val="000000"/>
+          <w:shd w:val="clear" w:color="auto" w:fill="E8F2FE"/>
+        </w:rPr>
+        <w:t>MissingConsentForCollecting</w:t>
+      </w:r>
+      <w:proofErr w:type="spellEnd"/>
+      <w:r>
+        <w:rPr>
+          <w:color w:val="000000"/>
+          <w:shd w:val="clear" w:color="auto" w:fill="E8F2FE"/>
+        </w:rPr>
+        <w:t xml:space="preserve"> -</w:t>
+      </w:r>
+      <w:r>
+        <w:t xml:space="preserve"> </w:t>
+      </w:r>
+      <w:proofErr w:type="spellStart"/>
+      <w:r>
+        <w:t>za</w:t>
+      </w:r>
+      <w:proofErr w:type="spellEnd"/>
+      <w:r>
+        <w:t xml:space="preserve"> </w:t>
+      </w:r>
+      <w:proofErr w:type="spellStart"/>
+      <w:r>
+        <w:t>pocetak</w:t>
+      </w:r>
+      <w:proofErr w:type="spellEnd"/>
+      <w:r>
+        <w:t xml:space="preserve"> </w:t>
+      </w:r>
+      <w:proofErr w:type="spellStart"/>
+      <w:r>
+        <w:t>pri</w:t>
+      </w:r>
+      <w:proofErr w:type="spellEnd"/>
+      <w:r>
+        <w:t xml:space="preserve"> </w:t>
+      </w:r>
+      <w:proofErr w:type="spellStart"/>
+      <w:r>
+        <w:t>prikupljanju</w:t>
+      </w:r>
+      <w:proofErr w:type="spellEnd"/>
+      <w:r>
+        <w:t xml:space="preserve"> </w:t>
+      </w:r>
+      <w:proofErr w:type="spellStart"/>
+      <w:r>
+        <w:t>podataka</w:t>
+      </w:r>
+      <w:proofErr w:type="spellEnd"/>
+      <w:r>
+        <w:t xml:space="preserve"> </w:t>
+      </w:r>
+      <w:proofErr w:type="spellStart"/>
+      <w:r>
+        <w:t>moramo</w:t>
+      </w:r>
+      <w:proofErr w:type="spellEnd"/>
+      <w:r>
+        <w:t xml:space="preserve"> </w:t>
+      </w:r>
+      <w:proofErr w:type="spellStart"/>
+      <w:r>
+        <w:t>imati</w:t>
+      </w:r>
+      <w:proofErr w:type="spellEnd"/>
+      <w:r>
+        <w:t xml:space="preserve"> </w:t>
+      </w:r>
+      <w:r>
+        <w:t>consent.</w:t>
+      </w:r>
+      <w:proofErr w:type="gramEnd"/>
+      <w:r>
+        <w:t xml:space="preserve"> </w:t>
+      </w:r>
+      <w:proofErr w:type="spellStart"/>
+      <w:r>
+        <w:t>Njega</w:t>
+      </w:r>
+      <w:proofErr w:type="spellEnd"/>
+      <w:r>
+        <w:t xml:space="preserve"> </w:t>
+      </w:r>
+      <w:proofErr w:type="spellStart"/>
+      <w:r>
+        <w:t>moze</w:t>
+      </w:r>
+      <w:proofErr w:type="spellEnd"/>
+      <w:r>
+        <w:t xml:space="preserve"> </w:t>
+      </w:r>
+      <w:proofErr w:type="spellStart"/>
+      <w:r>
+        <w:t>dati</w:t>
+      </w:r>
+      <w:proofErr w:type="spellEnd"/>
+      <w:r>
+        <w:t xml:space="preserve"> </w:t>
+      </w:r>
+      <w:proofErr w:type="spellStart"/>
+      <w:proofErr w:type="gramStart"/>
+      <w:r>
+        <w:t>ili</w:t>
+      </w:r>
+      <w:proofErr w:type="spellEnd"/>
+      <w:proofErr w:type="gramEnd"/>
+      <w:r>
+        <w:t xml:space="preserve"> principal </w:t>
+      </w:r>
+      <w:proofErr w:type="spellStart"/>
+      <w:r>
+        <w:t>ili</w:t>
+      </w:r>
+      <w:proofErr w:type="spellEnd"/>
+      <w:r>
+        <w:t xml:space="preserve"> responsible person, </w:t>
+      </w:r>
+      <w:proofErr w:type="spellStart"/>
+      <w:r>
+        <w:t>ukoliko</w:t>
+      </w:r>
+      <w:proofErr w:type="spellEnd"/>
+      <w:r>
+        <w:t xml:space="preserve"> je </w:t>
+      </w:r>
+      <w:proofErr w:type="spellStart"/>
+      <w:r>
+        <w:t>dete</w:t>
+      </w:r>
+      <w:proofErr w:type="spellEnd"/>
+      <w:r>
+        <w:t xml:space="preserve">, </w:t>
+      </w:r>
+      <w:proofErr w:type="spellStart"/>
+      <w:r>
+        <w:t>samo</w:t>
+      </w:r>
+      <w:proofErr w:type="spellEnd"/>
+      <w:r>
+        <w:t xml:space="preserve"> responsible person </w:t>
+      </w:r>
+      <w:proofErr w:type="spellStart"/>
+      <w:r>
+        <w:t>moze</w:t>
+      </w:r>
+      <w:proofErr w:type="spellEnd"/>
+      <w:r>
+        <w:t>.</w:t>
+      </w:r>
+      <w:r>
+        <w:t xml:space="preserve"> </w:t>
+      </w:r>
+    </w:p>
+    <w:p>
+      <w:proofErr w:type="spellStart"/>
+      <w:r>
+        <w:rPr>
+          <w:color w:val="000000"/>
+          <w:shd w:val="clear" w:color="auto" w:fill="E8F2FE"/>
+        </w:rPr>
+        <w:t>UndefinedPurposeForAction</w:t>
+      </w:r>
+      <w:proofErr w:type="spellEnd"/>
+      <w:r>
+        <w:t xml:space="preserve"> -</w:t>
+      </w:r>
+      <w:proofErr w:type="spellStart"/>
+      <w:r>
+        <w:t>Zatim</w:t>
+      </w:r>
+      <w:proofErr w:type="spellEnd"/>
+      <w:r>
+        <w:t xml:space="preserve"> </w:t>
+      </w:r>
+      <w:proofErr w:type="spellStart"/>
+      <w:r>
+        <w:t>mora</w:t>
+      </w:r>
+      <w:proofErr w:type="spellEnd"/>
+      <w:r>
+        <w:t xml:space="preserve"> </w:t>
+      </w:r>
+      <w:proofErr w:type="spellStart"/>
+      <w:r>
+        <w:t>imati</w:t>
+      </w:r>
+      <w:proofErr w:type="spellEnd"/>
+      <w:r>
+        <w:t xml:space="preserve"> p</w:t>
+      </w:r>
+      <w:r>
+        <w:t xml:space="preserve">urpose </w:t>
+      </w:r>
+      <w:proofErr w:type="spellStart"/>
+      <w:r>
+        <w:t>ranije</w:t>
+      </w:r>
+      <w:proofErr w:type="spellEnd"/>
+      <w:r>
+        <w:t xml:space="preserve"> </w:t>
+      </w:r>
+      <w:proofErr w:type="spellStart"/>
+      <w:r>
+        <w:t>definisan</w:t>
+      </w:r>
+      <w:proofErr w:type="spellEnd"/>
+      <w:r>
+        <w:t xml:space="preserve"> </w:t>
+      </w:r>
+      <w:proofErr w:type="spellStart"/>
+      <w:r>
+        <w:t>kada</w:t>
+      </w:r>
+      <w:proofErr w:type="spellEnd"/>
+      <w:r>
+        <w:t xml:space="preserve"> je </w:t>
+      </w:r>
+      <w:proofErr w:type="spellStart"/>
+      <w:r>
+        <w:t>davana</w:t>
+      </w:r>
+      <w:proofErr w:type="spellEnd"/>
+      <w:r>
+        <w:t xml:space="preserve"> </w:t>
+      </w:r>
+      <w:proofErr w:type="spellStart"/>
+      <w:r>
+        <w:t>s</w:t>
+      </w:r>
+      <w:r>
+        <w:t>a</w:t>
+      </w:r>
+      <w:r>
+        <w:t>glasnost</w:t>
+      </w:r>
+      <w:proofErr w:type="spellEnd"/>
+      <w:r>
+        <w:t xml:space="preserve"> </w:t>
+      </w:r>
+      <w:proofErr w:type="spellStart"/>
+      <w:r>
+        <w:t>uz</w:t>
+      </w:r>
+      <w:proofErr w:type="spellEnd"/>
+      <w:r>
+        <w:t xml:space="preserve"> collecting</w:t>
+      </w:r>
+      <w:r>
+        <w:t xml:space="preserve">. </w:t>
+      </w:r>
+      <w:proofErr w:type="spellStart"/>
+      <w:proofErr w:type="gramStart"/>
+      <w:r>
+        <w:t>Ukoliko</w:t>
+      </w:r>
+      <w:proofErr w:type="spellEnd"/>
+      <w:r>
+        <w:t xml:space="preserve"> je u </w:t>
+      </w:r>
+      <w:proofErr w:type="spellStart"/>
+      <w:r>
+        <w:t>pitanju</w:t>
+      </w:r>
+      <w:proofErr w:type="spellEnd"/>
+      <w:r>
+        <w:t xml:space="preserve"> </w:t>
+      </w:r>
+      <w:proofErr w:type="spellStart"/>
+      <w:r>
+        <w:t>publicinterest</w:t>
+      </w:r>
+      <w:proofErr w:type="spellEnd"/>
+      <w:r>
+        <w:t xml:space="preserve">, </w:t>
+      </w:r>
+      <w:proofErr w:type="spellStart"/>
+      <w:r>
+        <w:t>proverava</w:t>
+      </w:r>
+      <w:proofErr w:type="spellEnd"/>
+      <w:r>
+        <w:t xml:space="preserve"> se </w:t>
+      </w:r>
+      <w:proofErr w:type="spellStart"/>
+      <w:r>
+        <w:t>sudski</w:t>
+      </w:r>
+      <w:proofErr w:type="spellEnd"/>
+      <w:r>
+        <w:t xml:space="preserve"> </w:t>
+      </w:r>
+      <w:proofErr w:type="spellStart"/>
+      <w:r>
+        <w:t>nalog</w:t>
+      </w:r>
+      <w:proofErr w:type="spellEnd"/>
+      <w:r>
+        <w:t>.</w:t>
+      </w:r>
+      <w:proofErr w:type="gramEnd"/>
+      <w:r>
+        <w:t xml:space="preserve"> </w:t>
+      </w:r>
+      <w:proofErr w:type="spellStart"/>
+      <w:r>
+        <w:t>Zbog</w:t>
+      </w:r>
+      <w:proofErr w:type="spellEnd"/>
+      <w:r>
+        <w:t xml:space="preserve"> legitimate interest </w:t>
+      </w:r>
+      <w:proofErr w:type="spellStart"/>
+      <w:r>
+        <w:t>sam</w:t>
+      </w:r>
+      <w:proofErr w:type="spellEnd"/>
+      <w:r>
+        <w:t xml:space="preserve"> </w:t>
+      </w:r>
+      <w:proofErr w:type="spellStart"/>
+      <w:r>
+        <w:t>dodala</w:t>
+      </w:r>
+      <w:proofErr w:type="spellEnd"/>
+      <w:r>
+        <w:t xml:space="preserve"> </w:t>
+      </w:r>
+      <w:proofErr w:type="spellStart"/>
+      <w:proofErr w:type="gramStart"/>
+      <w:r>
+        <w:t>novi</w:t>
+      </w:r>
+      <w:proofErr w:type="spellEnd"/>
+      <w:proofErr w:type="gramEnd"/>
+      <w:r>
+        <w:t xml:space="preserve"> purpose I tip </w:t>
+      </w:r>
+      <w:proofErr w:type="spellStart"/>
+      <w:r>
+        <w:t>dokumenta</w:t>
+      </w:r>
+      <w:proofErr w:type="spellEnd"/>
+      <w:r>
+        <w:t xml:space="preserve"> </w:t>
+      </w:r>
+      <w:proofErr w:type="spellStart"/>
+      <w:r>
+        <w:t>koji</w:t>
+      </w:r>
+      <w:proofErr w:type="spellEnd"/>
+      <w:r>
+        <w:t xml:space="preserve"> se </w:t>
+      </w:r>
+      <w:proofErr w:type="spellStart"/>
+      <w:r>
+        <w:t>proverava</w:t>
+      </w:r>
+      <w:proofErr w:type="spellEnd"/>
+      <w:r>
+        <w:t xml:space="preserve"> </w:t>
+      </w:r>
+      <w:proofErr w:type="spellStart"/>
+      <w:r>
+        <w:t>ControllerApproval</w:t>
+      </w:r>
+      <w:proofErr w:type="spellEnd"/>
+      <w:r>
+        <w:t>.</w:t>
+      </w:r>
+      <w:r>
+        <w:t xml:space="preserve"> </w:t>
+      </w:r>
+      <w:proofErr w:type="spellStart"/>
+      <w:r>
+        <w:t>Takodje</w:t>
+      </w:r>
+      <w:proofErr w:type="spellEnd"/>
+      <w:r>
+        <w:t xml:space="preserve"> </w:t>
+      </w:r>
+      <w:proofErr w:type="spellStart"/>
+      <w:r>
+        <w:t>zbog</w:t>
+      </w:r>
+      <w:proofErr w:type="spellEnd"/>
+      <w:r>
+        <w:t xml:space="preserve"> </w:t>
+      </w:r>
+      <w:proofErr w:type="spellStart"/>
+      <w:r>
+        <w:t>ProtectTheVitalInterestsOfTheDataSubject</w:t>
+      </w:r>
+      <w:proofErr w:type="spellEnd"/>
+      <w:r>
+        <w:t xml:space="preserve">, </w:t>
+      </w:r>
+      <w:proofErr w:type="spellStart"/>
+      <w:r>
+        <w:t>isti</w:t>
+      </w:r>
+      <w:proofErr w:type="spellEnd"/>
+      <w:r>
+        <w:t xml:space="preserve"> tip </w:t>
+      </w:r>
+      <w:proofErr w:type="spellStart"/>
+      <w:r>
+        <w:t>dokumenta</w:t>
+      </w:r>
+      <w:proofErr w:type="spellEnd"/>
+      <w:r>
+        <w:t>.</w:t>
       </w:r>
     </w:p>
     <w:p>
       <w:pPr>
         <w:rPr>
-          <w:rFonts w:cstheme="minorHAnsi"/>
+          <w:color w:val="000000"/>
+          <w:shd w:val="clear" w:color="auto" w:fill="E8F2FE"/>
         </w:rPr>
       </w:pPr>
-      <w:r>
-        <w:t xml:space="preserve">Art14 – uvodim notification zbog njega, brisem causedBy sa policyStatementa, dodajem nasledjivanje, </w:t>
-      </w:r>
-      <w:r>
-        <w:rPr>
-          <w:rFonts w:cstheme="minorHAnsi"/>
-        </w:rPr>
-        <w:t>kako bi mogle notifikacije na osnovu raznih tipova</w:t>
-      </w:r>
-      <w:r>
-        <w:rPr>
-          <w:rFonts w:cstheme="minorHAnsi"/>
-        </w:rPr>
-        <w:t>. Takodje zbog ovog pravila imam datasource</w:t>
-      </w:r>
-      <w:r>
-        <w:rPr>
-          <w:rFonts w:cstheme="minorHAnsi"/>
-        </w:rPr>
-        <w:t xml:space="preserve"> na how, kao I SharedPrivacyData koji sadrzi</w:t>
-      </w:r>
-      <w:r>
-        <w:rPr>
-          <w:rFonts w:cstheme="minorHAnsi"/>
-        </w:rPr>
-        <w:t xml:space="preserve"> colllectedFromSubject</w:t>
-      </w:r>
-      <w:r>
-        <w:rPr>
-          <w:rFonts w:cstheme="minorHAnsi"/>
-        </w:rPr>
-        <w:t xml:space="preserve"> (</w:t>
-      </w:r>
-      <w:r>
-        <w:rPr>
-          <w:rFonts w:cstheme="minorHAnsi"/>
-        </w:rPr>
-        <w:t xml:space="preserve">zbog ovoga sam </w:t>
-      </w:r>
-      <w:r>
-        <w:rPr>
-          <w:rFonts w:cstheme="minorHAnsi"/>
-        </w:rPr>
-        <w:t>dodala u subpurpose</w:t>
-      </w:r>
-      <w:r>
-        <w:rPr>
-          <w:rFonts w:cstheme="minorHAnsi"/>
-        </w:rPr>
-        <w:t xml:space="preserve"> </w:t>
-      </w:r>
-      <w:r>
-        <w:rPr>
-          <w:rFonts w:cstheme="minorHAnsi"/>
-          <w:color w:val="333333"/>
-          <w:shd w:val="clear" w:color="auto" w:fill="FFFFFF"/>
-        </w:rPr>
-        <w:t>statistical</w:t>
-      </w:r>
-      <w:r>
-        <w:rPr>
-          <w:rFonts w:cstheme="minorHAnsi"/>
-          <w:color w:val="333333"/>
-          <w:shd w:val="clear" w:color="auto" w:fill="FFFFFF"/>
-        </w:rPr>
-        <w:t>,</w:t>
-      </w:r>
-      <w:r>
-        <w:rPr>
-          <w:rFonts w:cstheme="minorHAnsi"/>
-          <w:color w:val="333333"/>
-          <w:shd w:val="clear" w:color="auto" w:fill="FFFFFF"/>
-        </w:rPr>
-        <w:t xml:space="preserve"> scientific i historical</w:t>
-      </w:r>
-      <w:r>
-        <w:rPr>
-          <w:rFonts w:cstheme="minorHAnsi"/>
-        </w:rPr>
-        <w:t>)</w:t>
-      </w:r>
+      <w:proofErr w:type="spellStart"/>
+      <w:r>
+        <w:rPr>
+          <w:color w:val="000000"/>
+          <w:shd w:val="clear" w:color="auto" w:fill="E8F2FE"/>
+        </w:rPr>
+        <w:t>ExpiredConsent</w:t>
+      </w:r>
+      <w:proofErr w:type="spellEnd"/>
+      <w:r>
+        <w:rPr>
+          <w:color w:val="000000"/>
+          <w:shd w:val="clear" w:color="auto" w:fill="E8F2FE"/>
+        </w:rPr>
+        <w:t xml:space="preserve"> – </w:t>
+      </w:r>
+      <w:proofErr w:type="spellStart"/>
+      <w:r>
+        <w:rPr>
+          <w:color w:val="000000"/>
+          <w:shd w:val="clear" w:color="auto" w:fill="E8F2FE"/>
+        </w:rPr>
+        <w:t>Proveravam</w:t>
+      </w:r>
+      <w:proofErr w:type="spellEnd"/>
+      <w:r>
+        <w:rPr>
+          <w:color w:val="000000"/>
+          <w:shd w:val="clear" w:color="auto" w:fill="E8F2FE"/>
+        </w:rPr>
+        <w:t xml:space="preserve"> </w:t>
+      </w:r>
+      <w:proofErr w:type="spellStart"/>
+      <w:r>
+        <w:rPr>
+          <w:color w:val="000000"/>
+          <w:shd w:val="clear" w:color="auto" w:fill="E8F2FE"/>
+        </w:rPr>
+        <w:t>da</w:t>
+      </w:r>
+      <w:proofErr w:type="spellEnd"/>
+      <w:r>
+        <w:rPr>
+          <w:color w:val="000000"/>
+          <w:shd w:val="clear" w:color="auto" w:fill="E8F2FE"/>
+        </w:rPr>
+        <w:t xml:space="preserve"> </w:t>
+      </w:r>
+      <w:proofErr w:type="spellStart"/>
+      <w:r>
+        <w:rPr>
+          <w:color w:val="000000"/>
+          <w:shd w:val="clear" w:color="auto" w:fill="E8F2FE"/>
+        </w:rPr>
+        <w:t>li</w:t>
+      </w:r>
+      <w:proofErr w:type="spellEnd"/>
+      <w:r>
+        <w:rPr>
+          <w:color w:val="000000"/>
+          <w:shd w:val="clear" w:color="auto" w:fill="E8F2FE"/>
+        </w:rPr>
+        <w:t xml:space="preserve"> je consent </w:t>
+      </w:r>
+      <w:proofErr w:type="spellStart"/>
+      <w:r>
+        <w:rPr>
+          <w:color w:val="000000"/>
+          <w:shd w:val="clear" w:color="auto" w:fill="E8F2FE"/>
+        </w:rPr>
+        <w:t>vazeci</w:t>
+      </w:r>
+      <w:proofErr w:type="spellEnd"/>
+      <w:r>
+        <w:rPr>
+          <w:color w:val="000000"/>
+          <w:shd w:val="clear" w:color="auto" w:fill="E8F2FE"/>
+        </w:rPr>
+        <w:t>.</w:t>
+      </w:r>
+      <w:r>
+        <w:rPr>
+          <w:color w:val="000000"/>
+          <w:shd w:val="clear" w:color="auto" w:fill="E8F2FE"/>
+        </w:rPr>
+        <w:t xml:space="preserve">   </w:t>
+      </w:r>
+    </w:p>
+    <w:p>
+      <w:r>
+        <w:t xml:space="preserve">Art 7 </w:t>
+      </w:r>
+      <w:proofErr w:type="spellStart"/>
+      <w:r>
+        <w:t>zbog</w:t>
+      </w:r>
+      <w:proofErr w:type="spellEnd"/>
+      <w:r>
+        <w:t xml:space="preserve"> </w:t>
+      </w:r>
+      <w:proofErr w:type="spellStart"/>
+      <w:r>
+        <w:t>ovoga</w:t>
+      </w:r>
+      <w:proofErr w:type="spellEnd"/>
+      <w:r>
+        <w:t xml:space="preserve"> je </w:t>
+      </w:r>
+      <w:proofErr w:type="spellStart"/>
+      <w:r>
+        <w:t>uv</w:t>
+      </w:r>
+      <w:r>
+        <w:t>e</w:t>
+      </w:r>
+      <w:r>
+        <w:t>den</w:t>
+      </w:r>
+      <w:proofErr w:type="spellEnd"/>
+      <w:r>
+        <w:t xml:space="preserve"> consent</w:t>
+      </w:r>
+      <w:r>
+        <w:t xml:space="preserve">, </w:t>
+      </w:r>
+      <w:proofErr w:type="spellStart"/>
+      <w:r>
+        <w:t>kao</w:t>
+      </w:r>
+      <w:proofErr w:type="spellEnd"/>
+      <w:r>
+        <w:t xml:space="preserve"> I </w:t>
+      </w:r>
+      <w:proofErr w:type="spellStart"/>
+      <w:r>
+        <w:t>povlacenje</w:t>
+      </w:r>
+      <w:proofErr w:type="spellEnd"/>
+      <w:r>
+        <w:t xml:space="preserve"> </w:t>
+      </w:r>
+      <w:proofErr w:type="spellStart"/>
+      <w:proofErr w:type="gramStart"/>
+      <w:r>
+        <w:t>Consenta</w:t>
+      </w:r>
+      <w:proofErr w:type="spellEnd"/>
+      <w:proofErr w:type="gramEnd"/>
+    </w:p>
+    <w:p>
+      <w:proofErr w:type="spellStart"/>
+      <w:r>
+        <w:rPr>
+          <w:rFonts w:ascii="Consolas" w:hAnsi="Consolas" w:cs="Consolas"/>
+          <w:color w:val="000000"/>
+          <w:sz w:val="20"/>
+          <w:szCs w:val="20"/>
+          <w:shd w:val="clear" w:color="auto" w:fill="E8F2FE"/>
+        </w:rPr>
+        <w:t>WithdrawedConsent</w:t>
+      </w:r>
+      <w:proofErr w:type="spellEnd"/>
+      <w:r>
+        <w:rPr>
+          <w:rFonts w:ascii="Consolas" w:hAnsi="Consolas" w:cs="Consolas"/>
+          <w:color w:val="000000"/>
+          <w:sz w:val="20"/>
+          <w:szCs w:val="20"/>
+          <w:shd w:val="clear" w:color="auto" w:fill="E8F2FE"/>
+        </w:rPr>
+        <w:t xml:space="preserve"> – </w:t>
+      </w:r>
+      <w:proofErr w:type="spellStart"/>
+      <w:r>
+        <w:rPr>
+          <w:rFonts w:ascii="Consolas" w:hAnsi="Consolas" w:cs="Consolas"/>
+          <w:color w:val="000000"/>
+          <w:sz w:val="20"/>
+          <w:szCs w:val="20"/>
+          <w:shd w:val="clear" w:color="auto" w:fill="E8F2FE"/>
+        </w:rPr>
+        <w:t>Ukoliko</w:t>
+      </w:r>
+      <w:proofErr w:type="spellEnd"/>
+      <w:r>
+        <w:rPr>
+          <w:rFonts w:ascii="Consolas" w:hAnsi="Consolas" w:cs="Consolas"/>
+          <w:color w:val="000000"/>
+          <w:sz w:val="20"/>
+          <w:szCs w:val="20"/>
+          <w:shd w:val="clear" w:color="auto" w:fill="E8F2FE"/>
+        </w:rPr>
+        <w:t xml:space="preserve"> je </w:t>
+      </w:r>
+      <w:proofErr w:type="spellStart"/>
+      <w:r>
+        <w:rPr>
+          <w:rFonts w:ascii="Consolas" w:hAnsi="Consolas" w:cs="Consolas"/>
+          <w:color w:val="000000"/>
+          <w:sz w:val="20"/>
+          <w:szCs w:val="20"/>
+          <w:shd w:val="clear" w:color="auto" w:fill="E8F2FE"/>
+        </w:rPr>
+        <w:t>povucen</w:t>
+      </w:r>
+      <w:proofErr w:type="spellEnd"/>
+      <w:r>
+        <w:rPr>
+          <w:rFonts w:ascii="Consolas" w:hAnsi="Consolas" w:cs="Consolas"/>
+          <w:color w:val="000000"/>
+          <w:sz w:val="20"/>
+          <w:szCs w:val="20"/>
+          <w:shd w:val="clear" w:color="auto" w:fill="E8F2FE"/>
+        </w:rPr>
+        <w:t xml:space="preserve"> consent </w:t>
+      </w:r>
+      <w:proofErr w:type="spellStart"/>
+      <w:r>
+        <w:rPr>
+          <w:rFonts w:ascii="Consolas" w:hAnsi="Consolas" w:cs="Consolas"/>
+          <w:color w:val="000000"/>
+          <w:sz w:val="20"/>
+          <w:szCs w:val="20"/>
+          <w:shd w:val="clear" w:color="auto" w:fill="E8F2FE"/>
+        </w:rPr>
+        <w:t>koji</w:t>
+      </w:r>
+      <w:proofErr w:type="spellEnd"/>
+      <w:r>
+        <w:rPr>
+          <w:rFonts w:ascii="Consolas" w:hAnsi="Consolas" w:cs="Consolas"/>
+          <w:color w:val="000000"/>
+          <w:sz w:val="20"/>
+          <w:szCs w:val="20"/>
+          <w:shd w:val="clear" w:color="auto" w:fill="E8F2FE"/>
+        </w:rPr>
+        <w:t xml:space="preserve"> je </w:t>
+      </w:r>
+      <w:proofErr w:type="spellStart"/>
+      <w:r>
+        <w:rPr>
+          <w:rFonts w:ascii="Consolas" w:hAnsi="Consolas" w:cs="Consolas"/>
+          <w:color w:val="000000"/>
+          <w:sz w:val="20"/>
+          <w:szCs w:val="20"/>
+          <w:shd w:val="clear" w:color="auto" w:fill="E8F2FE"/>
+        </w:rPr>
+        <w:t>dat</w:t>
+      </w:r>
+      <w:proofErr w:type="spellEnd"/>
+      <w:r>
+        <w:rPr>
+          <w:rFonts w:ascii="Consolas" w:hAnsi="Consolas" w:cs="Consolas"/>
+          <w:color w:val="000000"/>
+          <w:sz w:val="20"/>
+          <w:szCs w:val="20"/>
+          <w:shd w:val="clear" w:color="auto" w:fill="E8F2FE"/>
+        </w:rPr>
+        <w:t xml:space="preserve"> </w:t>
+      </w:r>
+      <w:proofErr w:type="spellStart"/>
+      <w:r>
+        <w:rPr>
+          <w:rFonts w:ascii="Consolas" w:hAnsi="Consolas" w:cs="Consolas"/>
+          <w:color w:val="000000"/>
+          <w:sz w:val="20"/>
+          <w:szCs w:val="20"/>
+          <w:shd w:val="clear" w:color="auto" w:fill="E8F2FE"/>
+        </w:rPr>
+        <w:t>pri</w:t>
+      </w:r>
+      <w:proofErr w:type="spellEnd"/>
+      <w:r>
+        <w:rPr>
+          <w:rFonts w:ascii="Consolas" w:hAnsi="Consolas" w:cs="Consolas"/>
+          <w:color w:val="000000"/>
+          <w:sz w:val="20"/>
+          <w:szCs w:val="20"/>
+          <w:shd w:val="clear" w:color="auto" w:fill="E8F2FE"/>
+        </w:rPr>
+        <w:t xml:space="preserve"> collecting </w:t>
+      </w:r>
+      <w:proofErr w:type="spellStart"/>
+      <w:r>
+        <w:rPr>
+          <w:rFonts w:ascii="Consolas" w:hAnsi="Consolas" w:cs="Consolas"/>
+          <w:color w:val="000000"/>
+          <w:sz w:val="20"/>
+          <w:szCs w:val="20"/>
+          <w:shd w:val="clear" w:color="auto" w:fill="E8F2FE"/>
+        </w:rPr>
+        <w:t>nije</w:t>
+      </w:r>
+      <w:proofErr w:type="spellEnd"/>
+      <w:r>
+        <w:rPr>
+          <w:rFonts w:ascii="Consolas" w:hAnsi="Consolas" w:cs="Consolas"/>
+          <w:color w:val="000000"/>
+          <w:sz w:val="20"/>
+          <w:szCs w:val="20"/>
+          <w:shd w:val="clear" w:color="auto" w:fill="E8F2FE"/>
+        </w:rPr>
+        <w:t xml:space="preserve"> </w:t>
+      </w:r>
+      <w:proofErr w:type="spellStart"/>
+      <w:r>
+        <w:rPr>
+          <w:rFonts w:ascii="Consolas" w:hAnsi="Consolas" w:cs="Consolas"/>
+          <w:color w:val="000000"/>
+          <w:sz w:val="20"/>
+          <w:szCs w:val="20"/>
+          <w:shd w:val="clear" w:color="auto" w:fill="E8F2FE"/>
+        </w:rPr>
+        <w:t>validna</w:t>
+      </w:r>
+      <w:proofErr w:type="spellEnd"/>
+      <w:r>
+        <w:rPr>
+          <w:rFonts w:ascii="Consolas" w:hAnsi="Consolas" w:cs="Consolas"/>
+          <w:color w:val="000000"/>
+          <w:sz w:val="20"/>
+          <w:szCs w:val="20"/>
+          <w:shd w:val="clear" w:color="auto" w:fill="E8F2FE"/>
+        </w:rPr>
+        <w:t xml:space="preserve"> </w:t>
+      </w:r>
+      <w:proofErr w:type="spellStart"/>
+      <w:r>
+        <w:rPr>
+          <w:rFonts w:ascii="Consolas" w:hAnsi="Consolas" w:cs="Consolas"/>
+          <w:color w:val="000000"/>
+          <w:sz w:val="20"/>
+          <w:szCs w:val="20"/>
+          <w:shd w:val="clear" w:color="auto" w:fill="E8F2FE"/>
+        </w:rPr>
+        <w:t>akcija</w:t>
+      </w:r>
+      <w:proofErr w:type="spellEnd"/>
     </w:p>
     <w:p>
       <w:pPr>
         <w:rPr>
-          <w:rFonts w:cstheme="minorHAnsi"/>
+          <w:color w:val="FF0000"/>
         </w:rPr>
       </w:pPr>
       <w:r>
-        <w:rPr>
-          <w:rFonts w:cstheme="minorHAnsi"/>
-        </w:rPr>
-        <w:t>Art17 – zbog njega policystatement ima causedBy koji sadrzi Complaint</w:t>
+        <w:t>Art8</w:t>
+      </w:r>
+      <w:r>
+        <w:rPr>
+          <w:color w:val="FF0000"/>
+        </w:rPr>
+        <w:t xml:space="preserve">: </w:t>
+      </w:r>
+      <w:proofErr w:type="spellStart"/>
+      <w:r>
+        <w:rPr>
+          <w:color w:val="FF0000"/>
+        </w:rPr>
+        <w:t>Ispraviti</w:t>
+      </w:r>
+      <w:proofErr w:type="spellEnd"/>
+      <w:r>
+        <w:rPr>
+          <w:color w:val="FF0000"/>
+        </w:rPr>
+        <w:t xml:space="preserve"> </w:t>
+      </w:r>
+      <w:proofErr w:type="spellStart"/>
+      <w:r>
+        <w:rPr>
+          <w:color w:val="FF0000"/>
+        </w:rPr>
+        <w:t>kad</w:t>
+      </w:r>
+      <w:proofErr w:type="spellEnd"/>
+      <w:r>
+        <w:rPr>
+          <w:color w:val="FF0000"/>
+        </w:rPr>
+        <w:t xml:space="preserve"> se </w:t>
+      </w:r>
+      <w:proofErr w:type="spellStart"/>
+      <w:r>
+        <w:rPr>
+          <w:color w:val="FF0000"/>
+        </w:rPr>
+        <w:t>prikuplja</w:t>
+      </w:r>
+      <w:proofErr w:type="spellEnd"/>
+      <w:r>
+        <w:rPr>
+          <w:color w:val="FF0000"/>
+        </w:rPr>
+        <w:t xml:space="preserve"> consent </w:t>
+      </w:r>
+      <w:proofErr w:type="spellStart"/>
+      <w:r>
+        <w:rPr>
+          <w:color w:val="FF0000"/>
+        </w:rPr>
+        <w:t>ako</w:t>
+      </w:r>
+      <w:proofErr w:type="spellEnd"/>
+      <w:r>
+        <w:rPr>
+          <w:color w:val="FF0000"/>
+        </w:rPr>
+        <w:t xml:space="preserve"> je purpose</w:t>
+      </w:r>
+      <w:r>
+        <w:rPr>
+          <w:color w:val="FF0000"/>
+        </w:rPr>
+        <w:t xml:space="preserve"> </w:t>
+      </w:r>
+      <w:proofErr w:type="spellStart"/>
+      <w:r>
+        <w:rPr>
+          <w:color w:val="FF0000"/>
+        </w:rPr>
+        <w:t>nekog</w:t>
+      </w:r>
+      <w:proofErr w:type="spellEnd"/>
+      <w:r>
+        <w:rPr>
+          <w:color w:val="FF0000"/>
+        </w:rPr>
+        <w:t xml:space="preserve"> </w:t>
+      </w:r>
+      <w:proofErr w:type="spellStart"/>
+      <w:r>
+        <w:rPr>
+          <w:color w:val="FF0000"/>
+        </w:rPr>
+        <w:t>tipa</w:t>
+      </w:r>
+      <w:proofErr w:type="spellEnd"/>
+      <w:r>
+        <w:rPr>
+          <w:color w:val="FF0000"/>
+        </w:rPr>
+        <w:t xml:space="preserve">, ne </w:t>
+      </w:r>
+      <w:proofErr w:type="spellStart"/>
+      <w:r>
+        <w:rPr>
+          <w:color w:val="FF0000"/>
+        </w:rPr>
+        <w:t>treba</w:t>
+      </w:r>
+      <w:proofErr w:type="spellEnd"/>
+      <w:r>
+        <w:rPr>
+          <w:color w:val="FF0000"/>
+        </w:rPr>
+        <w:t xml:space="preserve"> consent</w:t>
+      </w:r>
+      <w:r>
+        <w:rPr>
+          <w:color w:val="FF0000"/>
+        </w:rPr>
+        <w:t xml:space="preserve"> …</w:t>
+      </w:r>
+    </w:p>
+    <w:p>
+      <w:r>
+        <w:t>Art 1</w:t>
+      </w:r>
+      <w:r>
+        <w:t>5</w:t>
+      </w:r>
+      <w:proofErr w:type="gramStart"/>
+      <w:r>
+        <w:t>,16</w:t>
+      </w:r>
+      <w:proofErr w:type="gramEnd"/>
+      <w:r>
+        <w:t xml:space="preserve"> – </w:t>
+      </w:r>
+      <w:proofErr w:type="spellStart"/>
+      <w:r>
+        <w:t>uvodim</w:t>
+      </w:r>
+      <w:proofErr w:type="spellEnd"/>
+      <w:r>
+        <w:t xml:space="preserve"> </w:t>
+      </w:r>
+      <w:proofErr w:type="spellStart"/>
+      <w:r>
+        <w:t>zbog</w:t>
+      </w:r>
+      <w:proofErr w:type="spellEnd"/>
+      <w:r>
+        <w:t xml:space="preserve"> </w:t>
+      </w:r>
+      <w:proofErr w:type="spellStart"/>
+      <w:r>
+        <w:t>njega</w:t>
+      </w:r>
+      <w:proofErr w:type="spellEnd"/>
+      <w:r>
+        <w:t xml:space="preserve"> </w:t>
+      </w:r>
+      <w:proofErr w:type="spellStart"/>
+      <w:r>
+        <w:t>proveru</w:t>
+      </w:r>
+      <w:proofErr w:type="spellEnd"/>
+      <w:r>
+        <w:t xml:space="preserve"> </w:t>
+      </w:r>
+      <w:proofErr w:type="spellStart"/>
+      <w:r>
+        <w:t>da</w:t>
+      </w:r>
+      <w:proofErr w:type="spellEnd"/>
+      <w:r>
+        <w:t xml:space="preserve"> </w:t>
+      </w:r>
+      <w:proofErr w:type="spellStart"/>
+      <w:r>
+        <w:t>ukoliko</w:t>
+      </w:r>
+      <w:proofErr w:type="spellEnd"/>
+      <w:r>
+        <w:t xml:space="preserve"> imam Complaint </w:t>
+      </w:r>
+      <w:proofErr w:type="spellStart"/>
+      <w:r>
+        <w:t>koji</w:t>
+      </w:r>
+      <w:proofErr w:type="spellEnd"/>
+      <w:r>
+        <w:t xml:space="preserve"> </w:t>
+      </w:r>
+      <w:proofErr w:type="spellStart"/>
+      <w:r>
+        <w:t>ima</w:t>
+      </w:r>
+      <w:proofErr w:type="spellEnd"/>
+      <w:r>
+        <w:t xml:space="preserve"> </w:t>
+      </w:r>
+      <w:proofErr w:type="spellStart"/>
+      <w:r>
+        <w:t>isExecuted</w:t>
+      </w:r>
+      <w:proofErr w:type="spellEnd"/>
+      <w:r>
+        <w:t xml:space="preserve"> false </w:t>
+      </w:r>
+      <w:proofErr w:type="spellStart"/>
+      <w:r>
+        <w:t>ili</w:t>
+      </w:r>
+      <w:proofErr w:type="spellEnd"/>
+      <w:r>
+        <w:t xml:space="preserve"> </w:t>
+      </w:r>
+      <w:proofErr w:type="spellStart"/>
+      <w:r>
+        <w:t>nema</w:t>
+      </w:r>
+      <w:proofErr w:type="spellEnd"/>
+      <w:r>
+        <w:t xml:space="preserve"> Denial, </w:t>
+      </w:r>
+      <w:proofErr w:type="spellStart"/>
+      <w:r>
+        <w:t>nije</w:t>
+      </w:r>
+      <w:proofErr w:type="spellEnd"/>
+      <w:r>
+        <w:t xml:space="preserve"> </w:t>
+      </w:r>
+      <w:proofErr w:type="spellStart"/>
+      <w:r>
+        <w:t>validno</w:t>
+      </w:r>
+      <w:proofErr w:type="spellEnd"/>
+      <w:r>
+        <w:t xml:space="preserve"> </w:t>
+      </w:r>
+      <w:proofErr w:type="spellStart"/>
+      <w:r>
+        <w:t>stanje</w:t>
+      </w:r>
+      <w:proofErr w:type="spellEnd"/>
+    </w:p>
+    <w:p>
+      <w:pPr>
+        <w:rPr>
+          <w:rFonts w:cstheme="minorHAnsi"/>
+        </w:rPr>
+      </w:pPr>
+      <w:r>
+        <w:t xml:space="preserve">Art14 – </w:t>
+      </w:r>
+      <w:proofErr w:type="spellStart"/>
+      <w:r>
+        <w:t>uvodim</w:t>
+      </w:r>
+      <w:proofErr w:type="spellEnd"/>
+      <w:r>
+        <w:t xml:space="preserve"> notification </w:t>
+      </w:r>
+      <w:proofErr w:type="spellStart"/>
+      <w:r>
+        <w:t>zbog</w:t>
+      </w:r>
+      <w:proofErr w:type="spellEnd"/>
+      <w:r>
+        <w:t xml:space="preserve"> </w:t>
+      </w:r>
+      <w:proofErr w:type="spellStart"/>
+      <w:r>
+        <w:t>njega</w:t>
+      </w:r>
+      <w:proofErr w:type="spellEnd"/>
+      <w:r>
+        <w:t xml:space="preserve">, </w:t>
+      </w:r>
+      <w:proofErr w:type="spellStart"/>
+      <w:r>
+        <w:t>brisem</w:t>
+      </w:r>
+      <w:proofErr w:type="spellEnd"/>
+      <w:r>
+        <w:t xml:space="preserve"> </w:t>
+      </w:r>
+      <w:proofErr w:type="spellStart"/>
+      <w:r>
+        <w:t>causedBy</w:t>
+      </w:r>
+      <w:proofErr w:type="spellEnd"/>
+      <w:r>
+        <w:t xml:space="preserve"> </w:t>
+      </w:r>
+      <w:proofErr w:type="spellStart"/>
+      <w:proofErr w:type="gramStart"/>
+      <w:r>
+        <w:t>sa</w:t>
+      </w:r>
+      <w:proofErr w:type="spellEnd"/>
+      <w:proofErr w:type="gramEnd"/>
+      <w:r>
+        <w:t xml:space="preserve"> </w:t>
+      </w:r>
+      <w:proofErr w:type="spellStart"/>
+      <w:r>
+        <w:t>policyStatementa</w:t>
+      </w:r>
+      <w:proofErr w:type="spellEnd"/>
+      <w:r>
+        <w:t xml:space="preserve">, </w:t>
+      </w:r>
+      <w:proofErr w:type="spellStart"/>
+      <w:r>
+        <w:t>dodajem</w:t>
+      </w:r>
+      <w:proofErr w:type="spellEnd"/>
+      <w:r>
+        <w:t xml:space="preserve"> </w:t>
+      </w:r>
+      <w:proofErr w:type="spellStart"/>
+      <w:r>
+        <w:t>nasledjivanje</w:t>
+      </w:r>
+      <w:proofErr w:type="spellEnd"/>
+      <w:r>
+        <w:t xml:space="preserve">, </w:t>
+      </w:r>
+      <w:proofErr w:type="spellStart"/>
+      <w:r>
+        <w:rPr>
+          <w:rFonts w:cstheme="minorHAnsi"/>
+        </w:rPr>
+        <w:t>kako</w:t>
+      </w:r>
+      <w:proofErr w:type="spellEnd"/>
+      <w:r>
+        <w:rPr>
+          <w:rFonts w:cstheme="minorHAnsi"/>
+        </w:rPr>
+        <w:t xml:space="preserve"> bi </w:t>
+      </w:r>
+      <w:proofErr w:type="spellStart"/>
+      <w:r>
+        <w:rPr>
+          <w:rFonts w:cstheme="minorHAnsi"/>
+        </w:rPr>
+        <w:t>mogle</w:t>
+      </w:r>
+      <w:proofErr w:type="spellEnd"/>
+      <w:r>
+        <w:rPr>
+          <w:rFonts w:cstheme="minorHAnsi"/>
+        </w:rPr>
+        <w:t xml:space="preserve"> </w:t>
+      </w:r>
+      <w:proofErr w:type="spellStart"/>
+      <w:r>
+        <w:rPr>
+          <w:rFonts w:cstheme="minorHAnsi"/>
+        </w:rPr>
+        <w:t>notifikacije</w:t>
+      </w:r>
+      <w:proofErr w:type="spellEnd"/>
+      <w:r>
+        <w:rPr>
+          <w:rFonts w:cstheme="minorHAnsi"/>
+        </w:rPr>
+        <w:t xml:space="preserve"> </w:t>
+      </w:r>
+      <w:proofErr w:type="spellStart"/>
+      <w:r>
+        <w:rPr>
+          <w:rFonts w:cstheme="minorHAnsi"/>
+        </w:rPr>
+        <w:t>na</w:t>
+      </w:r>
+      <w:proofErr w:type="spellEnd"/>
+      <w:r>
+        <w:rPr>
+          <w:rFonts w:cstheme="minorHAnsi"/>
+        </w:rPr>
+        <w:t xml:space="preserve"> </w:t>
+      </w:r>
+      <w:proofErr w:type="spellStart"/>
+      <w:r>
+        <w:rPr>
+          <w:rFonts w:cstheme="minorHAnsi"/>
+        </w:rPr>
+        <w:t>osnovu</w:t>
+      </w:r>
+      <w:proofErr w:type="spellEnd"/>
+      <w:r>
+        <w:rPr>
+          <w:rFonts w:cstheme="minorHAnsi"/>
+        </w:rPr>
+        <w:t xml:space="preserve"> </w:t>
+      </w:r>
+      <w:proofErr w:type="spellStart"/>
+      <w:r>
+        <w:rPr>
+          <w:rFonts w:cstheme="minorHAnsi"/>
+        </w:rPr>
+        <w:t>raznih</w:t>
+      </w:r>
+      <w:proofErr w:type="spellEnd"/>
+      <w:r>
+        <w:rPr>
+          <w:rFonts w:cstheme="minorHAnsi"/>
+        </w:rPr>
+        <w:t xml:space="preserve"> </w:t>
+      </w:r>
+      <w:proofErr w:type="spellStart"/>
+      <w:r>
+        <w:rPr>
+          <w:rFonts w:cstheme="minorHAnsi"/>
+        </w:rPr>
+        <w:t>tipova</w:t>
+      </w:r>
+      <w:proofErr w:type="spellEnd"/>
+      <w:r>
+        <w:rPr>
+          <w:rFonts w:cstheme="minorHAnsi"/>
+        </w:rPr>
+        <w:t xml:space="preserve">. </w:t>
+      </w:r>
+      <w:proofErr w:type="spellStart"/>
+      <w:r>
+        <w:rPr>
+          <w:rFonts w:cstheme="minorHAnsi"/>
+        </w:rPr>
+        <w:t>Takodje</w:t>
+      </w:r>
+      <w:proofErr w:type="spellEnd"/>
+      <w:r>
+        <w:rPr>
+          <w:rFonts w:cstheme="minorHAnsi"/>
+        </w:rPr>
+        <w:t xml:space="preserve"> </w:t>
+      </w:r>
+      <w:proofErr w:type="spellStart"/>
+      <w:r>
+        <w:rPr>
+          <w:rFonts w:cstheme="minorHAnsi"/>
+        </w:rPr>
+        <w:t>zbog</w:t>
+      </w:r>
+      <w:proofErr w:type="spellEnd"/>
+      <w:r>
+        <w:rPr>
+          <w:rFonts w:cstheme="minorHAnsi"/>
+        </w:rPr>
+        <w:t xml:space="preserve"> </w:t>
+      </w:r>
+      <w:proofErr w:type="spellStart"/>
+      <w:r>
+        <w:rPr>
+          <w:rFonts w:cstheme="minorHAnsi"/>
+        </w:rPr>
+        <w:t>ovog</w:t>
+      </w:r>
+      <w:proofErr w:type="spellEnd"/>
+      <w:r>
+        <w:rPr>
+          <w:rFonts w:cstheme="minorHAnsi"/>
+        </w:rPr>
+        <w:t xml:space="preserve"> </w:t>
+      </w:r>
+      <w:proofErr w:type="spellStart"/>
+      <w:r>
+        <w:rPr>
+          <w:rFonts w:cstheme="minorHAnsi"/>
+        </w:rPr>
+        <w:t>pravila</w:t>
+      </w:r>
+      <w:proofErr w:type="spellEnd"/>
+      <w:r>
+        <w:rPr>
+          <w:rFonts w:cstheme="minorHAnsi"/>
+        </w:rPr>
+        <w:t xml:space="preserve"> imam </w:t>
+      </w:r>
+      <w:proofErr w:type="spellStart"/>
+      <w:r>
+        <w:rPr>
+          <w:rFonts w:cstheme="minorHAnsi"/>
+        </w:rPr>
+        <w:t>datasource</w:t>
+      </w:r>
+      <w:proofErr w:type="spellEnd"/>
+      <w:r>
+        <w:rPr>
+          <w:rFonts w:cstheme="minorHAnsi"/>
+        </w:rPr>
+        <w:t xml:space="preserve"> </w:t>
+      </w:r>
+      <w:proofErr w:type="spellStart"/>
+      <w:proofErr w:type="gramStart"/>
+      <w:r>
+        <w:rPr>
+          <w:rFonts w:cstheme="minorHAnsi"/>
+        </w:rPr>
+        <w:t>na</w:t>
+      </w:r>
+      <w:proofErr w:type="spellEnd"/>
+      <w:proofErr w:type="gramEnd"/>
+      <w:r>
+        <w:rPr>
+          <w:rFonts w:cstheme="minorHAnsi"/>
+        </w:rPr>
+        <w:t xml:space="preserve"> how, </w:t>
+      </w:r>
+      <w:proofErr w:type="spellStart"/>
+      <w:r>
+        <w:rPr>
+          <w:rFonts w:cstheme="minorHAnsi"/>
+        </w:rPr>
+        <w:t>kao</w:t>
+      </w:r>
+      <w:proofErr w:type="spellEnd"/>
+      <w:r>
+        <w:rPr>
+          <w:rFonts w:cstheme="minorHAnsi"/>
+        </w:rPr>
+        <w:t xml:space="preserve"> I </w:t>
+      </w:r>
+      <w:proofErr w:type="spellStart"/>
+      <w:r>
+        <w:rPr>
+          <w:rFonts w:cstheme="minorHAnsi"/>
+        </w:rPr>
+        <w:t>SharedPrivacyData</w:t>
+      </w:r>
+      <w:proofErr w:type="spellEnd"/>
+      <w:r>
+        <w:rPr>
+          <w:rFonts w:cstheme="minorHAnsi"/>
+        </w:rPr>
+        <w:t xml:space="preserve"> </w:t>
+      </w:r>
+      <w:proofErr w:type="spellStart"/>
+      <w:r>
+        <w:rPr>
+          <w:rFonts w:cstheme="minorHAnsi"/>
+        </w:rPr>
+        <w:t>koji</w:t>
+      </w:r>
+      <w:proofErr w:type="spellEnd"/>
+      <w:r>
+        <w:rPr>
+          <w:rFonts w:cstheme="minorHAnsi"/>
+        </w:rPr>
+        <w:t xml:space="preserve"> </w:t>
+      </w:r>
+      <w:proofErr w:type="spellStart"/>
+      <w:r>
+        <w:rPr>
+          <w:rFonts w:cstheme="minorHAnsi"/>
+        </w:rPr>
+        <w:t>sadrzi</w:t>
+      </w:r>
+      <w:proofErr w:type="spellEnd"/>
+      <w:r>
+        <w:rPr>
+          <w:rFonts w:cstheme="minorHAnsi"/>
+        </w:rPr>
+        <w:t xml:space="preserve"> </w:t>
+      </w:r>
+      <w:proofErr w:type="spellStart"/>
+      <w:r>
+        <w:rPr>
+          <w:rFonts w:cstheme="minorHAnsi"/>
+        </w:rPr>
+        <w:t>colllectedFromSubject</w:t>
+      </w:r>
+      <w:proofErr w:type="spellEnd"/>
+      <w:r>
+        <w:rPr>
+          <w:rFonts w:cstheme="minorHAnsi"/>
+        </w:rPr>
+        <w:t xml:space="preserve"> (</w:t>
+      </w:r>
+      <w:proofErr w:type="spellStart"/>
+      <w:r>
+        <w:rPr>
+          <w:rFonts w:cstheme="minorHAnsi"/>
+        </w:rPr>
+        <w:t>zbog</w:t>
+      </w:r>
+      <w:proofErr w:type="spellEnd"/>
+      <w:r>
+        <w:rPr>
+          <w:rFonts w:cstheme="minorHAnsi"/>
+        </w:rPr>
+        <w:t xml:space="preserve"> </w:t>
+      </w:r>
+      <w:proofErr w:type="spellStart"/>
+      <w:r>
+        <w:rPr>
+          <w:rFonts w:cstheme="minorHAnsi"/>
+        </w:rPr>
+        <w:t>ovoga</w:t>
+      </w:r>
+      <w:proofErr w:type="spellEnd"/>
+      <w:r>
+        <w:rPr>
+          <w:rFonts w:cstheme="minorHAnsi"/>
+        </w:rPr>
+        <w:t xml:space="preserve"> </w:t>
+      </w:r>
+      <w:proofErr w:type="spellStart"/>
+      <w:r>
+        <w:rPr>
+          <w:rFonts w:cstheme="minorHAnsi"/>
+        </w:rPr>
+        <w:t>sam</w:t>
+      </w:r>
+      <w:proofErr w:type="spellEnd"/>
+      <w:r>
+        <w:rPr>
+          <w:rFonts w:cstheme="minorHAnsi"/>
+        </w:rPr>
+        <w:t xml:space="preserve"> </w:t>
+      </w:r>
+      <w:proofErr w:type="spellStart"/>
+      <w:r>
+        <w:rPr>
+          <w:rFonts w:cstheme="minorHAnsi"/>
+        </w:rPr>
+        <w:t>dodala</w:t>
+      </w:r>
+      <w:proofErr w:type="spellEnd"/>
+      <w:r>
+        <w:rPr>
+          <w:rFonts w:cstheme="minorHAnsi"/>
+        </w:rPr>
+        <w:t xml:space="preserve"> u </w:t>
+      </w:r>
+      <w:proofErr w:type="spellStart"/>
+      <w:r>
+        <w:rPr>
+          <w:rFonts w:cstheme="minorHAnsi"/>
+        </w:rPr>
+        <w:t>subpurpose</w:t>
+      </w:r>
+      <w:proofErr w:type="spellEnd"/>
+      <w:r>
+        <w:rPr>
+          <w:rFonts w:cstheme="minorHAnsi"/>
+        </w:rPr>
+        <w:t xml:space="preserve"> </w:t>
+      </w:r>
+      <w:r>
+        <w:rPr>
+          <w:rFonts w:cstheme="minorHAnsi"/>
+          <w:color w:val="333333"/>
+          <w:shd w:val="clear" w:color="auto" w:fill="FFFFFF"/>
+        </w:rPr>
+        <w:t>statistical</w:t>
+      </w:r>
+      <w:r>
+        <w:rPr>
+          <w:rFonts w:cstheme="minorHAnsi"/>
+          <w:color w:val="333333"/>
+          <w:shd w:val="clear" w:color="auto" w:fill="FFFFFF"/>
+        </w:rPr>
+        <w:t>,</w:t>
+      </w:r>
+      <w:r>
+        <w:rPr>
+          <w:rFonts w:cstheme="minorHAnsi"/>
+          <w:color w:val="333333"/>
+          <w:shd w:val="clear" w:color="auto" w:fill="FFFFFF"/>
+        </w:rPr>
+        <w:t xml:space="preserve"> scientific </w:t>
+      </w:r>
+      <w:proofErr w:type="spellStart"/>
+      <w:r>
+        <w:rPr>
+          <w:rFonts w:cstheme="minorHAnsi"/>
+          <w:color w:val="333333"/>
+          <w:shd w:val="clear" w:color="auto" w:fill="FFFFFF"/>
+        </w:rPr>
+        <w:t>i</w:t>
+      </w:r>
+      <w:proofErr w:type="spellEnd"/>
+      <w:r>
+        <w:rPr>
+          <w:rFonts w:cstheme="minorHAnsi"/>
+          <w:color w:val="333333"/>
+          <w:shd w:val="clear" w:color="auto" w:fill="FFFFFF"/>
+        </w:rPr>
+        <w:t xml:space="preserve"> historical</w:t>
+      </w:r>
+      <w:r>
+        <w:rPr>
+          <w:rFonts w:cstheme="minorHAnsi"/>
+        </w:rPr>
+        <w:t>)</w:t>
+      </w:r>
+    </w:p>
+    <w:p>
+      <w:pPr>
+        <w:rPr>
+          <w:rFonts w:cstheme="minorHAnsi"/>
+        </w:rPr>
+      </w:pPr>
+      <w:r>
+        <w:rPr>
+          <w:rFonts w:cstheme="minorHAnsi"/>
+        </w:rPr>
+        <w:t xml:space="preserve">Art17 – </w:t>
+      </w:r>
+      <w:proofErr w:type="spellStart"/>
+      <w:r>
+        <w:rPr>
+          <w:rFonts w:cstheme="minorHAnsi"/>
+        </w:rPr>
+        <w:t>zbog</w:t>
+      </w:r>
+      <w:proofErr w:type="spellEnd"/>
+      <w:r>
+        <w:rPr>
+          <w:rFonts w:cstheme="minorHAnsi"/>
+        </w:rPr>
+        <w:t xml:space="preserve"> </w:t>
+      </w:r>
+      <w:proofErr w:type="spellStart"/>
+      <w:r>
+        <w:rPr>
+          <w:rFonts w:cstheme="minorHAnsi"/>
+        </w:rPr>
+        <w:t>njega</w:t>
+      </w:r>
+      <w:proofErr w:type="spellEnd"/>
+      <w:r>
+        <w:rPr>
+          <w:rFonts w:cstheme="minorHAnsi"/>
+        </w:rPr>
+        <w:t xml:space="preserve"> </w:t>
+      </w:r>
+      <w:proofErr w:type="spellStart"/>
+      <w:r>
+        <w:rPr>
+          <w:rFonts w:cstheme="minorHAnsi"/>
+        </w:rPr>
+        <w:t>policystatement</w:t>
+      </w:r>
+      <w:proofErr w:type="spellEnd"/>
+      <w:r>
+        <w:rPr>
+          <w:rFonts w:cstheme="minorHAnsi"/>
+        </w:rPr>
+        <w:t xml:space="preserve"> </w:t>
+      </w:r>
+      <w:proofErr w:type="spellStart"/>
+      <w:r>
+        <w:rPr>
+          <w:rFonts w:cstheme="minorHAnsi"/>
+        </w:rPr>
+        <w:t>ima</w:t>
+      </w:r>
+      <w:proofErr w:type="spellEnd"/>
+      <w:r>
+        <w:rPr>
+          <w:rFonts w:cstheme="minorHAnsi"/>
+        </w:rPr>
+        <w:t xml:space="preserve"> </w:t>
+      </w:r>
+      <w:proofErr w:type="spellStart"/>
+      <w:r>
+        <w:rPr>
+          <w:rFonts w:cstheme="minorHAnsi"/>
+        </w:rPr>
+        <w:t>causedBy</w:t>
+      </w:r>
+      <w:proofErr w:type="spellEnd"/>
+      <w:r>
+        <w:rPr>
+          <w:rFonts w:cstheme="minorHAnsi"/>
+        </w:rPr>
+        <w:t xml:space="preserve"> </w:t>
+      </w:r>
+      <w:proofErr w:type="spellStart"/>
+      <w:r>
+        <w:rPr>
+          <w:rFonts w:cstheme="minorHAnsi"/>
+        </w:rPr>
+        <w:t>koji</w:t>
+      </w:r>
+      <w:proofErr w:type="spellEnd"/>
+      <w:r>
+        <w:rPr>
+          <w:rFonts w:cstheme="minorHAnsi"/>
+        </w:rPr>
+        <w:t xml:space="preserve"> </w:t>
+      </w:r>
+      <w:proofErr w:type="spellStart"/>
+      <w:r>
+        <w:rPr>
+          <w:rFonts w:cstheme="minorHAnsi"/>
+        </w:rPr>
+        <w:t>sadrzi</w:t>
+      </w:r>
+      <w:proofErr w:type="spellEnd"/>
+      <w:r>
+        <w:rPr>
+          <w:rFonts w:cstheme="minorHAnsi"/>
+        </w:rPr>
+        <w:t xml:space="preserve"> Complaint</w:t>
       </w:r>
     </w:p>
     <w:tbl>
@@ -242,6 +2158,7 @@
             <w:tcW w:w="7308" w:type="dxa"/>
           </w:tcPr>
           <w:p>
+            <w:proofErr w:type="spellStart"/>
             <w:r>
               <w:rPr>
                 <w:rFonts w:ascii="Consolas" w:hAnsi="Consolas" w:cs="Consolas"/>
@@ -262,6 +2179,7 @@
               </w:rPr>
               <w:t>wnerShouldHaveDefinedInhabits</w:t>
             </w:r>
+            <w:proofErr w:type="spellEnd"/>
           </w:p>
         </w:tc>
       </w:tr>
@@ -290,6 +2208,7 @@
                 <w:shd w:val="clear" w:color="auto" w:fill="E8F2FE"/>
               </w:rPr>
             </w:pPr>
+            <w:proofErr w:type="spellStart"/>
             <w:r>
               <w:rPr>
                 <w:rFonts w:ascii="Consolas" w:hAnsi="Consolas" w:cs="Consolas"/>
@@ -300,6 +2219,7 @@
               </w:rPr>
               <w:t>MissingConsentForCollecting</w:t>
             </w:r>
+            <w:proofErr w:type="spellEnd"/>
           </w:p>
         </w:tc>
       </w:tr>
@@ -328,6 +2248,7 @@
                 <w:shd w:val="clear" w:color="auto" w:fill="E8F2FE"/>
               </w:rPr>
             </w:pPr>
+            <w:proofErr w:type="spellStart"/>
             <w:r>
               <w:rPr>
                 <w:rFonts w:ascii="Consolas" w:hAnsi="Consolas" w:cs="Consolas"/>
@@ -337,6 +2258,82 @@
                 <w:shd w:val="clear" w:color="auto" w:fill="E8F2FE"/>
               </w:rPr>
               <w:t>UndefinedPurposeForAction</w:t>
+            </w:r>
+            <w:proofErr w:type="spellEnd"/>
+          </w:p>
+        </w:tc>
+      </w:tr>
+      <w:tr>
+        <w:tc>
+          <w:tcPr>
+            <w:tcW w:w="2268" w:type="dxa"/>
+          </w:tcPr>
+          <w:p>
+            <w:r>
+              <w:t>Art6</w:t>
+            </w:r>
+          </w:p>
+        </w:tc>
+        <w:tc>
+          <w:tcPr>
+            <w:tcW w:w="7308" w:type="dxa"/>
+          </w:tcPr>
+          <w:p>
+            <w:pPr>
+              <w:rPr>
+                <w:rFonts w:ascii="Consolas" w:hAnsi="Consolas" w:cs="Consolas"/>
+                <w:color w:val="000000"/>
+                <w:sz w:val="20"/>
+                <w:szCs w:val="20"/>
+                <w:shd w:val="clear" w:color="auto" w:fill="E8F2FE"/>
+              </w:rPr>
+            </w:pPr>
+            <w:proofErr w:type="spellStart"/>
+            <w:r>
+              <w:rPr>
+                <w:color w:val="000000"/>
+                <w:shd w:val="clear" w:color="auto" w:fill="E8F2FE"/>
+              </w:rPr>
+              <w:t>ExpiredConsent</w:t>
+            </w:r>
+            <w:proofErr w:type="spellEnd"/>
+          </w:p>
+        </w:tc>
+      </w:tr>
+      <w:tr>
+        <w:tc>
+          <w:tcPr>
+            <w:tcW w:w="2268" w:type="dxa"/>
+          </w:tcPr>
+          <w:p>
+            <w:r>
+              <w:t>Art7</w:t>
+            </w:r>
+          </w:p>
+        </w:tc>
+        <w:tc>
+          <w:tcPr>
+            <w:tcW w:w="7308" w:type="dxa"/>
+          </w:tcPr>
+          <w:p>
+            <w:pPr>
+              <w:rPr>
+                <w:rFonts w:ascii="Consolas" w:hAnsi="Consolas" w:cs="Consolas"/>
+                <w:color w:val="000000"/>
+                <w:sz w:val="20"/>
+                <w:szCs w:val="20"/>
+                <w:shd w:val="clear" w:color="auto" w:fill="E8F2FE"/>
+              </w:rPr>
+            </w:pPr>
+            <w:r>
+              <w:rPr>
+                <w:rFonts w:ascii="Consolas" w:hAnsi="Consolas" w:cs="Consolas"/>
+                <w:color w:val="000000"/>
+                <w:sz w:val="20"/>
+                <w:szCs w:val="20"/>
+                <w:shd w:val="clear" w:color="auto" w:fill="E8F2FE"/>
+              </w:rPr>
+              <w:t>WithdrawedConsent</w:t>
             </w:r>
           </w:p>
         </w:tc>
@@ -348,6 +2345,7 @@
           </w:tcPr>
           <w:p>
             <w:r>
+              <w:lastRenderedPageBreak/>
               <w:t>Art8</w:t>
             </w:r>
           </w:p>
@@ -404,6 +2402,7 @@
                 <w:shd w:val="clear" w:color="auto" w:fill="E8F2FE"/>
               </w:rPr>
             </w:pPr>
+            <w:proofErr w:type="spellStart"/>
             <w:r>
               <w:rPr>
                 <w:rFonts w:ascii="Consolas" w:hAnsi="Consolas" w:cs="Consolas"/>
@@ -414,6 +2413,7 @@
               </w:rPr>
               <w:t>JuvenileShouldHaveResponsiblePerson</w:t>
             </w:r>
+            <w:proofErr w:type="spellEnd"/>
           </w:p>
         </w:tc>
       </w:tr>
@@ -442,6 +2442,7 @@
                 <w:shd w:val="clear" w:color="auto" w:fill="E8F2FE"/>
               </w:rPr>
             </w:pPr>
+            <w:proofErr w:type="spellStart"/>
             <w:r>
               <w:rPr>
                 <w:rFonts w:ascii="Consolas" w:hAnsi="Consolas" w:cs="Consolas"/>
@@ -462,6 +2463,7 @@
               </w:rPr>
               <w:t>omplaintShouldBeExecutedAsSoonAsPossible</w:t>
             </w:r>
+            <w:proofErr w:type="spellEnd"/>
           </w:p>
         </w:tc>
       </w:tr>
@@ -490,6 +2492,7 @@
                 <w:shd w:val="clear" w:color="auto" w:fill="E8F2FE"/>
               </w:rPr>
             </w:pPr>
+            <w:proofErr w:type="spellStart"/>
             <w:r>
               <w:rPr>
                 <w:rFonts w:ascii="Consolas" w:hAnsi="Consolas" w:cs="Consolas"/>
@@ -500,6 +2503,7 @@
               </w:rPr>
               <w:t>SubjectShouldBeNotifiedAboutCollecting</w:t>
             </w:r>
+            <w:proofErr w:type="spellEnd"/>
           </w:p>
         </w:tc>
       </w:tr>

</xml_diff>

<commit_message>
Refactoring and added validation for art9, and also added model validation for spetial purpose type
</commit_message>
<xml_diff>
--- a/materijali za rad/Validacije.docx
+++ b/materijali za rad/Validacije.docx
@@ -146,37 +146,195 @@
     <w:p>
       <w:pPr>
         <w:rPr>
-          <w:color w:val="000000" w:themeColor="text1"/>
+          <w:color w:val="FF0000"/>
         </w:rPr>
       </w:pPr>
       <w:proofErr w:type="spellStart"/>
-      <w:r>
-        <w:rPr>
-          <w:color w:val="000000" w:themeColor="text1"/>
-        </w:rPr>
-        <w:t>Generalna</w:t>
-      </w:r>
-      <w:proofErr w:type="spellEnd"/>
-      <w:r>
-        <w:rPr>
-          <w:color w:val="000000" w:themeColor="text1"/>
-        </w:rPr>
-        <w:t xml:space="preserve"> </w:t>
-      </w:r>
-      <w:proofErr w:type="spellStart"/>
-      <w:r>
-        <w:rPr>
-          <w:color w:val="000000" w:themeColor="text1"/>
+      <w:proofErr w:type="gramStart"/>
+      <w:r>
+        <w:rPr>
+          <w:color w:val="FF0000"/>
+        </w:rPr>
+        <w:t>Videti</w:t>
+      </w:r>
+      <w:proofErr w:type="spellEnd"/>
+      <w:r>
+        <w:rPr>
+          <w:color w:val="FF0000"/>
+        </w:rPr>
+        <w:t xml:space="preserve"> </w:t>
+      </w:r>
+      <w:proofErr w:type="spellStart"/>
+      <w:r>
+        <w:rPr>
+          <w:color w:val="FF0000"/>
+        </w:rPr>
+        <w:t>pravilo</w:t>
+      </w:r>
+      <w:proofErr w:type="spellEnd"/>
+      <w:r>
+        <w:rPr>
+          <w:color w:val="FF0000"/>
+        </w:rPr>
+        <w:t xml:space="preserve"> c6 u </w:t>
+      </w:r>
+      <w:proofErr w:type="spellStart"/>
+      <w:r>
+        <w:rPr>
+          <w:color w:val="FF0000"/>
+        </w:rPr>
+        <w:t>onom</w:t>
+      </w:r>
+      <w:proofErr w:type="spellEnd"/>
+      <w:r>
+        <w:rPr>
+          <w:color w:val="FF0000"/>
+        </w:rPr>
+        <w:t xml:space="preserve"> </w:t>
+      </w:r>
+      <w:proofErr w:type="spellStart"/>
+      <w:r>
+        <w:rPr>
+          <w:color w:val="FF0000"/>
+        </w:rPr>
+        <w:t>radu</w:t>
+      </w:r>
+      <w:proofErr w:type="spellEnd"/>
+      <w:r>
+        <w:rPr>
+          <w:color w:val="FF0000"/>
+        </w:rPr>
+        <w:t xml:space="preserve">, pa </w:t>
+      </w:r>
+      <w:proofErr w:type="spellStart"/>
+      <w:r>
+        <w:rPr>
+          <w:color w:val="FF0000"/>
+        </w:rPr>
+        <w:t>mozda</w:t>
+      </w:r>
+      <w:proofErr w:type="spellEnd"/>
+      <w:r>
+        <w:rPr>
+          <w:color w:val="FF0000"/>
+        </w:rPr>
+        <w:t xml:space="preserve"> </w:t>
+      </w:r>
+      <w:proofErr w:type="spellStart"/>
+      <w:r>
+        <w:rPr>
+          <w:color w:val="FF0000"/>
+        </w:rPr>
+        <w:t>doraditi</w:t>
+      </w:r>
+      <w:proofErr w:type="spellEnd"/>
+      <w:r>
+        <w:rPr>
+          <w:color w:val="FF0000"/>
+        </w:rPr>
+        <w:t xml:space="preserve"> purpose.</w:t>
+      </w:r>
+      <w:proofErr w:type="gramEnd"/>
+      <w:r>
+        <w:rPr>
+          <w:color w:val="FF0000"/>
+        </w:rPr>
+        <w:t xml:space="preserve"> </w:t>
+      </w:r>
+      <w:proofErr w:type="spellStart"/>
+      <w:r>
+        <w:rPr>
+          <w:color w:val="FF0000"/>
+        </w:rPr>
+        <w:t>Samim</w:t>
+      </w:r>
+      <w:proofErr w:type="spellEnd"/>
+      <w:r>
+        <w:rPr>
+          <w:color w:val="FF0000"/>
+        </w:rPr>
+        <w:t xml:space="preserve"> </w:t>
+      </w:r>
+      <w:proofErr w:type="spellStart"/>
+      <w:proofErr w:type="gramStart"/>
+      <w:r>
+        <w:rPr>
+          <w:color w:val="FF0000"/>
+        </w:rPr>
+        <w:t>tim</w:t>
+      </w:r>
+      <w:proofErr w:type="spellEnd"/>
+      <w:proofErr w:type="gramEnd"/>
+      <w:r>
+        <w:rPr>
+          <w:color w:val="FF0000"/>
+        </w:rPr>
+        <w:t xml:space="preserve"> I </w:t>
+      </w:r>
+      <w:proofErr w:type="spellStart"/>
+      <w:r>
+        <w:rPr>
+          <w:color w:val="FF0000"/>
         </w:rPr>
         <w:t>pravila</w:t>
       </w:r>
       <w:proofErr w:type="spellEnd"/>
       <w:r>
         <w:rPr>
-          <w:color w:val="000000" w:themeColor="text1"/>
-        </w:rPr>
-        <w:t>:</w:t>
-      </w:r>
+          <w:color w:val="FF0000"/>
+        </w:rPr>
+        <w:t xml:space="preserve"> </w:t>
+      </w:r>
+      <w:proofErr w:type="spellStart"/>
+      <w:r>
+        <w:rPr>
+          <w:color w:val="FF0000"/>
+        </w:rPr>
+        <w:t>vezana</w:t>
+      </w:r>
+      <w:proofErr w:type="spellEnd"/>
+      <w:r>
+        <w:rPr>
+          <w:color w:val="FF0000"/>
+        </w:rPr>
+        <w:t xml:space="preserve"> </w:t>
+      </w:r>
+      <w:proofErr w:type="spellStart"/>
+      <w:r>
+        <w:rPr>
+          <w:color w:val="FF0000"/>
+        </w:rPr>
+        <w:t>za</w:t>
+      </w:r>
+      <w:proofErr w:type="spellEnd"/>
+      <w:r>
+        <w:rPr>
+          <w:color w:val="FF0000"/>
+        </w:rPr>
+        <w:t xml:space="preserve"> </w:t>
+      </w:r>
+      <w:proofErr w:type="spellStart"/>
+      <w:r>
+        <w:rPr>
+          <w:color w:val="FF0000"/>
+        </w:rPr>
+        <w:t>specijalne</w:t>
+      </w:r>
+      <w:proofErr w:type="spellEnd"/>
+      <w:r>
+        <w:rPr>
+          <w:color w:val="FF0000"/>
+        </w:rPr>
+        <w:t xml:space="preserve"> </w:t>
+      </w:r>
+      <w:proofErr w:type="spellStart"/>
+      <w:r>
+        <w:rPr>
+          <w:color w:val="FF0000"/>
+        </w:rPr>
+        <w:t>slucajeve</w:t>
+      </w:r>
+      <w:proofErr w:type="spellEnd"/>
     </w:p>
     <w:p>
       <w:pPr>
@@ -185,6 +343,41 @@
         </w:rPr>
       </w:pPr>
       <w:proofErr w:type="spellStart"/>
+      <w:r>
+        <w:rPr>
+          <w:color w:val="000000" w:themeColor="text1"/>
+        </w:rPr>
+        <w:t>Generalna</w:t>
+      </w:r>
+      <w:proofErr w:type="spellEnd"/>
+      <w:r>
+        <w:rPr>
+          <w:color w:val="000000" w:themeColor="text1"/>
+        </w:rPr>
+        <w:t xml:space="preserve"> </w:t>
+      </w:r>
+      <w:proofErr w:type="spellStart"/>
+      <w:r>
+        <w:rPr>
+          <w:color w:val="000000" w:themeColor="text1"/>
+        </w:rPr>
+        <w:t>pravila</w:t>
+      </w:r>
+      <w:proofErr w:type="spellEnd"/>
+      <w:r>
+        <w:rPr>
+          <w:color w:val="000000" w:themeColor="text1"/>
+        </w:rPr>
+        <w:t>:</w:t>
+      </w:r>
+    </w:p>
+    <w:p>
+      <w:pPr>
+        <w:rPr>
+          <w:color w:val="000000" w:themeColor="text1"/>
+        </w:rPr>
+      </w:pPr>
+      <w:proofErr w:type="spellStart"/>
       <w:proofErr w:type="gramStart"/>
       <w:r>
         <w:rPr>
@@ -242,6 +435,153 @@
         <w:t>.</w:t>
       </w:r>
       <w:proofErr w:type="gramEnd"/>
+    </w:p>
+    <w:p>
+      <w:pPr>
+        <w:rPr>
+          <w:color w:val="000000" w:themeColor="text1"/>
+        </w:rPr>
+      </w:pPr>
+      <w:proofErr w:type="spellStart"/>
+      <w:r>
+        <w:rPr>
+          <w:color w:val="000000" w:themeColor="text1"/>
+        </w:rPr>
+        <w:t>Odredjeni</w:t>
+      </w:r>
+      <w:proofErr w:type="spellEnd"/>
+      <w:r>
+        <w:rPr>
+          <w:color w:val="000000" w:themeColor="text1"/>
+        </w:rPr>
+        <w:t xml:space="preserve"> purpose </w:t>
+      </w:r>
+      <w:proofErr w:type="spellStart"/>
+      <w:r>
+        <w:rPr>
+          <w:color w:val="000000" w:themeColor="text1"/>
+        </w:rPr>
+        <w:t>zahteva</w:t>
+      </w:r>
+      <w:proofErr w:type="spellEnd"/>
+      <w:r>
+        <w:rPr>
+          <w:color w:val="000000" w:themeColor="text1"/>
+        </w:rPr>
+        <w:t xml:space="preserve"> </w:t>
+      </w:r>
+      <w:proofErr w:type="spellStart"/>
+      <w:r>
+        <w:rPr>
+          <w:color w:val="000000" w:themeColor="text1"/>
+        </w:rPr>
+        <w:t>da</w:t>
+      </w:r>
+      <w:proofErr w:type="spellEnd"/>
+      <w:r>
+        <w:rPr>
+          <w:color w:val="000000" w:themeColor="text1"/>
+        </w:rPr>
+        <w:t xml:space="preserve"> </w:t>
+      </w:r>
+      <w:proofErr w:type="spellStart"/>
+      <w:r>
+        <w:rPr>
+          <w:color w:val="000000" w:themeColor="text1"/>
+        </w:rPr>
+        <w:t>ima</w:t>
+      </w:r>
+      <w:proofErr w:type="spellEnd"/>
+      <w:r>
+        <w:rPr>
+          <w:color w:val="000000" w:themeColor="text1"/>
+        </w:rPr>
+        <w:t xml:space="preserve"> </w:t>
+      </w:r>
+      <w:proofErr w:type="spellStart"/>
+      <w:r>
+        <w:rPr>
+          <w:color w:val="000000" w:themeColor="text1"/>
+        </w:rPr>
+        <w:t>definisan</w:t>
+      </w:r>
+      <w:proofErr w:type="spellEnd"/>
+      <w:r>
+        <w:rPr>
+          <w:color w:val="000000" w:themeColor="text1"/>
+        </w:rPr>
+        <w:t xml:space="preserve"> document, </w:t>
+      </w:r>
+      <w:proofErr w:type="spellStart"/>
+      <w:r>
+        <w:rPr>
+          <w:color w:val="000000" w:themeColor="text1"/>
+        </w:rPr>
+        <w:t>ovo</w:t>
+      </w:r>
+      <w:proofErr w:type="spellEnd"/>
+      <w:r>
+        <w:rPr>
+          <w:color w:val="000000" w:themeColor="text1"/>
+        </w:rPr>
+        <w:t xml:space="preserve"> </w:t>
+      </w:r>
+      <w:proofErr w:type="spellStart"/>
+      <w:r>
+        <w:rPr>
+          <w:color w:val="000000" w:themeColor="text1"/>
+        </w:rPr>
+        <w:t>vazi</w:t>
+      </w:r>
+      <w:proofErr w:type="spellEnd"/>
+      <w:r>
+        <w:rPr>
+          <w:color w:val="000000" w:themeColor="text1"/>
+        </w:rPr>
+        <w:t xml:space="preserve"> u </w:t>
+      </w:r>
+      <w:proofErr w:type="spellStart"/>
+      <w:r>
+        <w:rPr>
+          <w:color w:val="000000" w:themeColor="text1"/>
+        </w:rPr>
+        <w:t>slucaju</w:t>
+      </w:r>
+      <w:proofErr w:type="spellEnd"/>
+      <w:r>
+        <w:rPr>
+          <w:color w:val="000000" w:themeColor="text1"/>
+        </w:rPr>
+        <w:t xml:space="preserve"> </w:t>
+      </w:r>
+      <w:proofErr w:type="spellStart"/>
+      <w:r>
+        <w:rPr>
+          <w:color w:val="000000" w:themeColor="text1"/>
+        </w:rPr>
+        <w:t>da</w:t>
+      </w:r>
+      <w:proofErr w:type="spellEnd"/>
+      <w:r>
+        <w:rPr>
+          <w:color w:val="000000" w:themeColor="text1"/>
+        </w:rPr>
+        <w:t xml:space="preserve"> </w:t>
+      </w:r>
+      <w:proofErr w:type="spellStart"/>
+      <w:r>
+        <w:rPr>
+          <w:color w:val="000000" w:themeColor="text1"/>
+        </w:rPr>
+        <w:t>nije</w:t>
+      </w:r>
+      <w:proofErr w:type="spellEnd"/>
+      <w:r>
+        <w:rPr>
+          <w:color w:val="000000" w:themeColor="text1"/>
+        </w:rPr>
+        <w:t xml:space="preserve"> Collecting</w:t>
+      </w:r>
     </w:p>
     <w:p>
       <w:r>
@@ -1301,167 +1641,22 @@
         <w:t>Art8</w:t>
       </w:r>
       <w:r>
-        <w:rPr>
-          <w:color w:val="FF0000"/>
-        </w:rPr>
         <w:t xml:space="preserve">: </w:t>
       </w:r>
       <w:proofErr w:type="spellStart"/>
       <w:r>
-        <w:rPr>
-          <w:color w:val="FF0000"/>
-        </w:rPr>
-        <w:t>Ispraviti</w:t>
-      </w:r>
-      <w:proofErr w:type="spellEnd"/>
-      <w:r>
-        <w:rPr>
-          <w:color w:val="FF0000"/>
-        </w:rPr>
-        <w:t xml:space="preserve"> </w:t>
-      </w:r>
-      <w:proofErr w:type="spellStart"/>
-      <w:r>
-        <w:rPr>
-          <w:color w:val="FF0000"/>
-        </w:rPr>
-        <w:t>kad</w:t>
-      </w:r>
-      <w:proofErr w:type="spellEnd"/>
-      <w:r>
-        <w:rPr>
-          <w:color w:val="FF0000"/>
-        </w:rPr>
-        <w:t xml:space="preserve"> se </w:t>
-      </w:r>
-      <w:proofErr w:type="spellStart"/>
-      <w:r>
-        <w:rPr>
-          <w:color w:val="FF0000"/>
-        </w:rPr>
-        <w:t>prikuplja</w:t>
-      </w:r>
-      <w:proofErr w:type="spellEnd"/>
-      <w:r>
-        <w:rPr>
-          <w:color w:val="FF0000"/>
-        </w:rPr>
-        <w:t xml:space="preserve"> consent </w:t>
-      </w:r>
-      <w:proofErr w:type="spellStart"/>
-      <w:r>
-        <w:rPr>
-          <w:color w:val="FF0000"/>
-        </w:rPr>
-        <w:t>ako</w:t>
-      </w:r>
-      <w:proofErr w:type="spellEnd"/>
-      <w:r>
-        <w:rPr>
-          <w:color w:val="FF0000"/>
-        </w:rPr>
-        <w:t xml:space="preserve"> je purpose</w:t>
-      </w:r>
-      <w:r>
-        <w:rPr>
-          <w:color w:val="FF0000"/>
-        </w:rPr>
-        <w:t xml:space="preserve"> </w:t>
-      </w:r>
-      <w:proofErr w:type="spellStart"/>
-      <w:r>
-        <w:rPr>
-          <w:color w:val="FF0000"/>
-        </w:rPr>
-        <w:t>nekog</w:t>
-      </w:r>
-      <w:proofErr w:type="spellEnd"/>
-      <w:r>
-        <w:rPr>
-          <w:color w:val="FF0000"/>
-        </w:rPr>
-        <w:t xml:space="preserve"> </w:t>
-      </w:r>
-      <w:proofErr w:type="spellStart"/>
-      <w:r>
-        <w:rPr>
-          <w:color w:val="FF0000"/>
-        </w:rPr>
-        <w:t>tipa</w:t>
-      </w:r>
-      <w:proofErr w:type="spellEnd"/>
-      <w:r>
-        <w:rPr>
-          <w:color w:val="FF0000"/>
-        </w:rPr>
-        <w:t xml:space="preserve">, ne </w:t>
-      </w:r>
-      <w:proofErr w:type="spellStart"/>
-      <w:r>
-        <w:rPr>
-          <w:color w:val="FF0000"/>
-        </w:rPr>
+        <w:t>Maloletnik</w:t>
+      </w:r>
+      <w:proofErr w:type="spellEnd"/>
+      <w:r>
+        <w:t xml:space="preserve"> </w:t>
+      </w:r>
+      <w:proofErr w:type="spellStart"/>
+      <w:r>
         <w:t>treba</w:t>
       </w:r>
       <w:proofErr w:type="spellEnd"/>
       <w:r>
-        <w:rPr>
-          <w:color w:val="FF0000"/>
-        </w:rPr>
-        <w:t xml:space="preserve"> consent</w:t>
-      </w:r>
-      <w:r>
-        <w:rPr>
-          <w:color w:val="FF0000"/>
-        </w:rPr>
-        <w:t xml:space="preserve"> …</w:t>
-      </w:r>
-    </w:p>
-    <w:p>
-      <w:r>
-        <w:t>Art 1</w:t>
-      </w:r>
-      <w:r>
-        <w:t>5</w:t>
-      </w:r>
-      <w:proofErr w:type="gramStart"/>
-      <w:r>
-        <w:t>,16</w:t>
-      </w:r>
-      <w:proofErr w:type="gramEnd"/>
-      <w:r>
-        <w:t xml:space="preserve"> – </w:t>
-      </w:r>
-      <w:proofErr w:type="spellStart"/>
-      <w:r>
-        <w:t>uvodim</w:t>
-      </w:r>
-      <w:proofErr w:type="spellEnd"/>
-      <w:r>
-        <w:t xml:space="preserve"> </w:t>
-      </w:r>
-      <w:proofErr w:type="spellStart"/>
-      <w:r>
-        <w:t>zbog</w:t>
-      </w:r>
-      <w:proofErr w:type="spellEnd"/>
-      <w:r>
-        <w:t xml:space="preserve"> </w:t>
-      </w:r>
-      <w:proofErr w:type="spellStart"/>
-      <w:r>
-        <w:t>njega</w:t>
-      </w:r>
-      <w:proofErr w:type="spellEnd"/>
-      <w:r>
-        <w:t xml:space="preserve"> </w:t>
-      </w:r>
-      <w:proofErr w:type="spellStart"/>
-      <w:r>
-        <w:t>proveru</w:t>
-      </w:r>
-      <w:proofErr w:type="spellEnd"/>
-      <w:r>
         <w:t xml:space="preserve"> </w:t>
       </w:r>
       <w:proofErr w:type="spellStart"/>
@@ -1474,22 +1669,6 @@
       </w:r>
       <w:proofErr w:type="spellStart"/>
       <w:r>
-        <w:t>ukoliko</w:t>
-      </w:r>
-      <w:proofErr w:type="spellEnd"/>
-      <w:r>
-        <w:t xml:space="preserve"> imam Complaint </w:t>
-      </w:r>
-      <w:proofErr w:type="spellStart"/>
-      <w:r>
-        <w:t>koji</w:t>
-      </w:r>
-      <w:proofErr w:type="spellEnd"/>
-      <w:r>
-        <w:t xml:space="preserve"> </w:t>
-      </w:r>
-      <w:proofErr w:type="spellStart"/>
-      <w:r>
         <w:t>ima</w:t>
       </w:r>
       <w:proofErr w:type="spellEnd"/>
@@ -1498,57 +1677,730 @@
       </w:r>
       <w:proofErr w:type="spellStart"/>
       <w:r>
-        <w:t>isExecuted</w:t>
-      </w:r>
-      <w:proofErr w:type="spellEnd"/>
-      <w:r>
-        <w:t xml:space="preserve"> false </w:t>
-      </w:r>
-      <w:proofErr w:type="spellStart"/>
-      <w:r>
-        <w:t>ili</w:t>
-      </w:r>
-      <w:proofErr w:type="spellEnd"/>
-      <w:r>
-        <w:t xml:space="preserve"> </w:t>
-      </w:r>
-      <w:proofErr w:type="spellStart"/>
-      <w:r>
-        <w:t>nema</w:t>
-      </w:r>
-      <w:proofErr w:type="spellEnd"/>
-      <w:r>
-        <w:t xml:space="preserve"> Denial, </w:t>
-      </w:r>
-      <w:proofErr w:type="spellStart"/>
-      <w:r>
-        <w:t>nije</w:t>
-      </w:r>
-      <w:proofErr w:type="spellEnd"/>
-      <w:r>
-        <w:t xml:space="preserve"> </w:t>
-      </w:r>
-      <w:proofErr w:type="spellStart"/>
-      <w:r>
-        <w:t>validno</w:t>
-      </w:r>
-      <w:proofErr w:type="spellEnd"/>
-      <w:r>
-        <w:t xml:space="preserve"> </w:t>
-      </w:r>
-      <w:proofErr w:type="spellStart"/>
-      <w:r>
-        <w:t>stanje</w:t>
+        <w:t>staratelja</w:t>
       </w:r>
       <w:proofErr w:type="spellEnd"/>
     </w:p>
     <w:p>
       <w:pPr>
         <w:rPr>
-          <w:rFonts w:cstheme="minorHAnsi"/>
+          <w:color w:val="FF0000"/>
         </w:rPr>
       </w:pPr>
       <w:r>
+        <w:t>Art9:</w:t>
+      </w:r>
+      <w:r>
+        <w:rPr>
+          <w:rFonts w:ascii="Arial" w:hAnsi="Arial" w:cs="Arial"/>
+          <w:color w:val="333333"/>
+          <w:sz w:val="49"/>
+          <w:szCs w:val="49"/>
+          <w:shd w:val="clear" w:color="auto" w:fill="FFFFFF"/>
+        </w:rPr>
+        <w:t xml:space="preserve"> </w:t>
+      </w:r>
+      <w:r>
+        <w:rPr>
+          <w:rFonts w:cstheme="minorHAnsi"/>
+          <w:color w:val="333333"/>
+          <w:shd w:val="clear" w:color="auto" w:fill="FFFFFF"/>
+        </w:rPr>
+        <w:t>Processing of special categories of personal data</w:t>
+      </w:r>
+      <w:r>
+        <w:rPr>
+          <w:rFonts w:cstheme="minorHAnsi"/>
+          <w:color w:val="333333"/>
+          <w:shd w:val="clear" w:color="auto" w:fill="FFFFFF"/>
+        </w:rPr>
+        <w:t xml:space="preserve"> – </w:t>
+      </w:r>
+      <w:proofErr w:type="spellStart"/>
+      <w:r>
+        <w:rPr>
+          <w:rFonts w:cstheme="minorHAnsi"/>
+          <w:color w:val="333333"/>
+          <w:shd w:val="clear" w:color="auto" w:fill="FFFFFF"/>
+        </w:rPr>
+        <w:t>dakle</w:t>
+      </w:r>
+      <w:proofErr w:type="spellEnd"/>
+      <w:r>
+        <w:rPr>
+          <w:rFonts w:cstheme="minorHAnsi"/>
+          <w:color w:val="333333"/>
+          <w:shd w:val="clear" w:color="auto" w:fill="FFFFFF"/>
+        </w:rPr>
+        <w:t xml:space="preserve"> </w:t>
+      </w:r>
+      <w:proofErr w:type="spellStart"/>
+      <w:r>
+        <w:rPr>
+          <w:rFonts w:cstheme="minorHAnsi"/>
+          <w:color w:val="333333"/>
+          <w:shd w:val="clear" w:color="auto" w:fill="FFFFFF"/>
+        </w:rPr>
+        <w:t>tipovi</w:t>
+      </w:r>
+      <w:proofErr w:type="spellEnd"/>
+      <w:r>
+        <w:rPr>
+          <w:rFonts w:cstheme="minorHAnsi"/>
+          <w:color w:val="333333"/>
+          <w:shd w:val="clear" w:color="auto" w:fill="FFFFFF"/>
+        </w:rPr>
+        <w:t xml:space="preserve"> </w:t>
+      </w:r>
+      <w:proofErr w:type="spellStart"/>
+      <w:r>
+        <w:rPr>
+          <w:rFonts w:cstheme="minorHAnsi"/>
+          <w:color w:val="333333"/>
+          <w:shd w:val="clear" w:color="auto" w:fill="FFFFFF"/>
+        </w:rPr>
+        <w:t>podataka</w:t>
+      </w:r>
+      <w:proofErr w:type="spellEnd"/>
+      <w:r>
+        <w:rPr>
+          <w:rFonts w:cstheme="minorHAnsi"/>
+          <w:color w:val="333333"/>
+          <w:shd w:val="clear" w:color="auto" w:fill="FFFFFF"/>
+        </w:rPr>
+        <w:t xml:space="preserve"> </w:t>
+      </w:r>
+      <w:proofErr w:type="spellStart"/>
+      <w:r>
+        <w:rPr>
+          <w:rFonts w:cstheme="minorHAnsi"/>
+          <w:color w:val="333333"/>
+          <w:shd w:val="clear" w:color="auto" w:fill="FFFFFF"/>
+        </w:rPr>
+        <w:t>smeju</w:t>
+      </w:r>
+      <w:proofErr w:type="spellEnd"/>
+      <w:r>
+        <w:rPr>
+          <w:rFonts w:cstheme="minorHAnsi"/>
+          <w:color w:val="333333"/>
+          <w:shd w:val="clear" w:color="auto" w:fill="FFFFFF"/>
+        </w:rPr>
+        <w:t xml:space="preserve"> </w:t>
+      </w:r>
+      <w:proofErr w:type="spellStart"/>
+      <w:r>
+        <w:rPr>
+          <w:rFonts w:cstheme="minorHAnsi"/>
+          <w:color w:val="333333"/>
+          <w:shd w:val="clear" w:color="auto" w:fill="FFFFFF"/>
+        </w:rPr>
+        <w:t>da</w:t>
+      </w:r>
+      <w:proofErr w:type="spellEnd"/>
+      <w:r>
+        <w:rPr>
+          <w:rFonts w:cstheme="minorHAnsi"/>
+          <w:color w:val="333333"/>
+          <w:shd w:val="clear" w:color="auto" w:fill="FFFFFF"/>
+        </w:rPr>
+        <w:t xml:space="preserve"> se </w:t>
+      </w:r>
+      <w:proofErr w:type="spellStart"/>
+      <w:r>
+        <w:rPr>
+          <w:rFonts w:cstheme="minorHAnsi"/>
+          <w:color w:val="333333"/>
+          <w:shd w:val="clear" w:color="auto" w:fill="FFFFFF"/>
+        </w:rPr>
+        <w:t>koriste</w:t>
+      </w:r>
+      <w:proofErr w:type="spellEnd"/>
+      <w:r>
+        <w:rPr>
+          <w:rFonts w:cstheme="minorHAnsi"/>
+          <w:color w:val="333333"/>
+          <w:shd w:val="clear" w:color="auto" w:fill="FFFFFF"/>
+        </w:rPr>
+        <w:t xml:space="preserve"> </w:t>
+      </w:r>
+      <w:proofErr w:type="spellStart"/>
+      <w:r>
+        <w:rPr>
+          <w:rFonts w:cstheme="minorHAnsi"/>
+          <w:color w:val="333333"/>
+          <w:shd w:val="clear" w:color="auto" w:fill="FFFFFF"/>
+        </w:rPr>
+        <w:t>samo</w:t>
+      </w:r>
+      <w:proofErr w:type="spellEnd"/>
+      <w:r>
+        <w:rPr>
+          <w:rFonts w:cstheme="minorHAnsi"/>
+          <w:color w:val="333333"/>
+          <w:shd w:val="clear" w:color="auto" w:fill="FFFFFF"/>
+        </w:rPr>
+        <w:t xml:space="preserve"> </w:t>
+      </w:r>
+      <w:proofErr w:type="spellStart"/>
+      <w:r>
+        <w:rPr>
+          <w:rFonts w:cstheme="minorHAnsi"/>
+          <w:color w:val="333333"/>
+          <w:shd w:val="clear" w:color="auto" w:fill="FFFFFF"/>
+        </w:rPr>
+        <w:t>uz</w:t>
+      </w:r>
+      <w:proofErr w:type="spellEnd"/>
+      <w:r>
+        <w:rPr>
+          <w:rFonts w:cstheme="minorHAnsi"/>
+          <w:color w:val="333333"/>
+          <w:shd w:val="clear" w:color="auto" w:fill="FFFFFF"/>
+        </w:rPr>
+        <w:t xml:space="preserve"> </w:t>
+      </w:r>
+      <w:proofErr w:type="spellStart"/>
+      <w:r>
+        <w:rPr>
+          <w:rFonts w:cstheme="minorHAnsi"/>
+          <w:color w:val="333333"/>
+          <w:shd w:val="clear" w:color="auto" w:fill="FFFFFF"/>
+        </w:rPr>
+        <w:t>odobrenje</w:t>
+      </w:r>
+      <w:proofErr w:type="spellEnd"/>
+      <w:r>
+        <w:rPr>
+          <w:rFonts w:cstheme="minorHAnsi"/>
+          <w:color w:val="333333"/>
+          <w:shd w:val="clear" w:color="auto" w:fill="FFFFFF"/>
+        </w:rPr>
+        <w:t xml:space="preserve"> </w:t>
+      </w:r>
+      <w:proofErr w:type="spellStart"/>
+      <w:r>
+        <w:rPr>
+          <w:rFonts w:cstheme="minorHAnsi"/>
+          <w:color w:val="333333"/>
+          <w:shd w:val="clear" w:color="auto" w:fill="FFFFFF"/>
+        </w:rPr>
+        <w:t>dato</w:t>
+      </w:r>
+      <w:proofErr w:type="spellEnd"/>
+      <w:r>
+        <w:rPr>
+          <w:rFonts w:cstheme="minorHAnsi"/>
+          <w:color w:val="333333"/>
+          <w:shd w:val="clear" w:color="auto" w:fill="FFFFFF"/>
+        </w:rPr>
+        <w:t xml:space="preserve"> </w:t>
+      </w:r>
+      <w:proofErr w:type="spellStart"/>
+      <w:r>
+        <w:rPr>
+          <w:rFonts w:cstheme="minorHAnsi"/>
+          <w:color w:val="333333"/>
+          <w:shd w:val="clear" w:color="auto" w:fill="FFFFFF"/>
+        </w:rPr>
+        <w:t>pri</w:t>
+      </w:r>
+      <w:proofErr w:type="spellEnd"/>
+      <w:r>
+        <w:rPr>
+          <w:rFonts w:cstheme="minorHAnsi"/>
+          <w:color w:val="333333"/>
+          <w:shd w:val="clear" w:color="auto" w:fill="FFFFFF"/>
+        </w:rPr>
+        <w:t xml:space="preserve"> </w:t>
+      </w:r>
+      <w:proofErr w:type="spellStart"/>
+      <w:r>
+        <w:rPr>
+          <w:rFonts w:cstheme="minorHAnsi"/>
+          <w:color w:val="333333"/>
+          <w:shd w:val="clear" w:color="auto" w:fill="FFFFFF"/>
+        </w:rPr>
+        <w:t>sakupljanju</w:t>
+      </w:r>
+      <w:proofErr w:type="spellEnd"/>
+      <w:r>
+        <w:rPr>
+          <w:rFonts w:cstheme="minorHAnsi"/>
+          <w:color w:val="333333"/>
+          <w:shd w:val="clear" w:color="auto" w:fill="FFFFFF"/>
+        </w:rPr>
+        <w:t xml:space="preserve">, </w:t>
+      </w:r>
+      <w:proofErr w:type="spellStart"/>
+      <w:proofErr w:type="gramStart"/>
+      <w:r>
+        <w:rPr>
+          <w:rFonts w:cstheme="minorHAnsi"/>
+          <w:color w:val="333333"/>
+          <w:shd w:val="clear" w:color="auto" w:fill="FFFFFF"/>
+        </w:rPr>
+        <w:t>ili</w:t>
+      </w:r>
+      <w:proofErr w:type="spellEnd"/>
+      <w:proofErr w:type="gramEnd"/>
+      <w:r>
+        <w:rPr>
+          <w:rFonts w:cstheme="minorHAnsi"/>
+          <w:color w:val="333333"/>
+          <w:shd w:val="clear" w:color="auto" w:fill="FFFFFF"/>
+        </w:rPr>
+        <w:t xml:space="preserve"> </w:t>
+      </w:r>
+      <w:proofErr w:type="spellStart"/>
+      <w:r>
+        <w:rPr>
+          <w:rFonts w:cstheme="minorHAnsi"/>
+          <w:color w:val="333333"/>
+          <w:shd w:val="clear" w:color="auto" w:fill="FFFFFF"/>
+        </w:rPr>
+        <w:t>ako</w:t>
+      </w:r>
+      <w:proofErr w:type="spellEnd"/>
+      <w:r>
+        <w:rPr>
+          <w:rFonts w:cstheme="minorHAnsi"/>
+          <w:color w:val="333333"/>
+          <w:shd w:val="clear" w:color="auto" w:fill="FFFFFF"/>
+        </w:rPr>
+        <w:t xml:space="preserve"> je purpose </w:t>
+      </w:r>
+      <w:proofErr w:type="spellStart"/>
+      <w:r>
+        <w:rPr>
+          <w:rFonts w:cstheme="minorHAnsi"/>
+          <w:color w:val="333333"/>
+          <w:shd w:val="clear" w:color="auto" w:fill="FFFFFF"/>
+        </w:rPr>
+        <w:t>specijalan</w:t>
+      </w:r>
+      <w:proofErr w:type="spellEnd"/>
+      <w:r>
+        <w:rPr>
+          <w:rFonts w:cstheme="minorHAnsi"/>
+          <w:color w:val="333333"/>
+          <w:shd w:val="clear" w:color="auto" w:fill="FFFFFF"/>
+        </w:rPr>
+        <w:t xml:space="preserve"> </w:t>
+      </w:r>
+      <w:proofErr w:type="spellStart"/>
+      <w:r>
+        <w:rPr>
+          <w:rFonts w:cstheme="minorHAnsi"/>
+          <w:color w:val="333333"/>
+          <w:shd w:val="clear" w:color="auto" w:fill="FFFFFF"/>
+        </w:rPr>
+        <w:t>vitalinterest</w:t>
+      </w:r>
+      <w:proofErr w:type="spellEnd"/>
+      <w:r>
+        <w:rPr>
+          <w:rFonts w:cstheme="minorHAnsi"/>
+          <w:color w:val="333333"/>
+          <w:shd w:val="clear" w:color="auto" w:fill="FFFFFF"/>
+        </w:rPr>
+        <w:t xml:space="preserve"> </w:t>
+      </w:r>
+      <w:proofErr w:type="spellStart"/>
+      <w:r>
+        <w:rPr>
+          <w:rFonts w:cstheme="minorHAnsi"/>
+          <w:color w:val="333333"/>
+          <w:shd w:val="clear" w:color="auto" w:fill="FFFFFF"/>
+        </w:rPr>
+        <w:t>itd</w:t>
+      </w:r>
+      <w:proofErr w:type="spellEnd"/>
+      <w:r>
+        <w:rPr>
+          <w:rFonts w:cstheme="minorHAnsi"/>
+          <w:color w:val="333333"/>
+          <w:shd w:val="clear" w:color="auto" w:fill="FFFFFF"/>
+        </w:rPr>
+        <w:t>.</w:t>
+      </w:r>
+      <w:r>
+        <w:rPr>
+          <w:rFonts w:cstheme="minorHAnsi"/>
+          <w:color w:val="333333"/>
+          <w:shd w:val="clear" w:color="auto" w:fill="FFFFFF"/>
+        </w:rPr>
+        <w:t xml:space="preserve"> </w:t>
+      </w:r>
+      <w:proofErr w:type="spellStart"/>
+      <w:r>
+        <w:rPr>
+          <w:rFonts w:cstheme="minorHAnsi"/>
+          <w:color w:val="FF0000"/>
+          <w:shd w:val="clear" w:color="auto" w:fill="FFFFFF"/>
+        </w:rPr>
+        <w:t>Razmotriti</w:t>
+      </w:r>
+      <w:proofErr w:type="spellEnd"/>
+      <w:r>
+        <w:rPr>
+          <w:rFonts w:cstheme="minorHAnsi"/>
+          <w:color w:val="FF0000"/>
+          <w:shd w:val="clear" w:color="auto" w:fill="FFFFFF"/>
+        </w:rPr>
+        <w:t xml:space="preserve"> </w:t>
+      </w:r>
+      <w:proofErr w:type="spellStart"/>
+      <w:r>
+        <w:rPr>
+          <w:rFonts w:cstheme="minorHAnsi"/>
+          <w:color w:val="FF0000"/>
+          <w:shd w:val="clear" w:color="auto" w:fill="FFFFFF"/>
+        </w:rPr>
+        <w:t>mozda</w:t>
+      </w:r>
+      <w:proofErr w:type="spellEnd"/>
+      <w:r>
+        <w:rPr>
+          <w:rFonts w:cstheme="minorHAnsi"/>
+          <w:color w:val="FF0000"/>
+          <w:shd w:val="clear" w:color="auto" w:fill="FFFFFF"/>
+        </w:rPr>
+        <w:t xml:space="preserve"> </w:t>
+      </w:r>
+      <w:proofErr w:type="spellStart"/>
+      <w:r>
+        <w:rPr>
+          <w:rFonts w:cstheme="minorHAnsi"/>
+          <w:color w:val="FF0000"/>
+          <w:shd w:val="clear" w:color="auto" w:fill="FFFFFF"/>
+        </w:rPr>
+        <w:t>da</w:t>
+      </w:r>
+      <w:proofErr w:type="spellEnd"/>
+      <w:r>
+        <w:rPr>
+          <w:rFonts w:cstheme="minorHAnsi"/>
+          <w:color w:val="FF0000"/>
+          <w:shd w:val="clear" w:color="auto" w:fill="FFFFFF"/>
+        </w:rPr>
+        <w:t xml:space="preserve"> se </w:t>
+      </w:r>
+      <w:proofErr w:type="spellStart"/>
+      <w:r>
+        <w:rPr>
+          <w:rFonts w:cstheme="minorHAnsi"/>
+          <w:color w:val="FF0000"/>
+          <w:shd w:val="clear" w:color="auto" w:fill="FFFFFF"/>
+        </w:rPr>
+        <w:t>ovo</w:t>
+      </w:r>
+      <w:proofErr w:type="spellEnd"/>
+      <w:r>
+        <w:rPr>
+          <w:rFonts w:cstheme="minorHAnsi"/>
+          <w:color w:val="FF0000"/>
+          <w:shd w:val="clear" w:color="auto" w:fill="FFFFFF"/>
+        </w:rPr>
+        <w:t xml:space="preserve"> </w:t>
+      </w:r>
+      <w:proofErr w:type="spellStart"/>
+      <w:r>
+        <w:rPr>
+          <w:rFonts w:cstheme="minorHAnsi"/>
+          <w:color w:val="FF0000"/>
+          <w:shd w:val="clear" w:color="auto" w:fill="FFFFFF"/>
+        </w:rPr>
+        <w:t>proverava</w:t>
+      </w:r>
+      <w:proofErr w:type="spellEnd"/>
+      <w:r>
+        <w:rPr>
+          <w:rFonts w:cstheme="minorHAnsi"/>
+          <w:color w:val="FF0000"/>
+          <w:shd w:val="clear" w:color="auto" w:fill="FFFFFF"/>
+        </w:rPr>
+        <w:t xml:space="preserve"> </w:t>
+      </w:r>
+      <w:proofErr w:type="spellStart"/>
+      <w:r>
+        <w:rPr>
+          <w:rFonts w:cstheme="minorHAnsi"/>
+          <w:color w:val="FF0000"/>
+          <w:shd w:val="clear" w:color="auto" w:fill="FFFFFF"/>
+        </w:rPr>
+        <w:t>ako</w:t>
+      </w:r>
+      <w:proofErr w:type="spellEnd"/>
+      <w:r>
+        <w:rPr>
+          <w:rFonts w:cstheme="minorHAnsi"/>
+          <w:color w:val="FF0000"/>
+          <w:shd w:val="clear" w:color="auto" w:fill="FFFFFF"/>
+        </w:rPr>
+        <w:t xml:space="preserve"> </w:t>
+      </w:r>
+      <w:proofErr w:type="spellStart"/>
+      <w:r>
+        <w:rPr>
+          <w:rFonts w:cstheme="minorHAnsi"/>
+          <w:color w:val="FF0000"/>
+          <w:shd w:val="clear" w:color="auto" w:fill="FFFFFF"/>
+        </w:rPr>
+        <w:t>nije</w:t>
+      </w:r>
+      <w:proofErr w:type="spellEnd"/>
+      <w:r>
+        <w:rPr>
+          <w:rFonts w:cstheme="minorHAnsi"/>
+          <w:color w:val="FF0000"/>
+          <w:shd w:val="clear" w:color="auto" w:fill="FFFFFF"/>
+        </w:rPr>
+        <w:t xml:space="preserve"> collecting, pa </w:t>
+      </w:r>
+      <w:proofErr w:type="spellStart"/>
+      <w:r>
+        <w:rPr>
+          <w:rFonts w:cstheme="minorHAnsi"/>
+          <w:color w:val="FF0000"/>
+          <w:shd w:val="clear" w:color="auto" w:fill="FFFFFF"/>
+        </w:rPr>
+        <w:t>da</w:t>
+      </w:r>
+      <w:proofErr w:type="spellEnd"/>
+      <w:r>
+        <w:rPr>
+          <w:rFonts w:cstheme="minorHAnsi"/>
+          <w:color w:val="FF0000"/>
+          <w:shd w:val="clear" w:color="auto" w:fill="FFFFFF"/>
+        </w:rPr>
+        <w:t xml:space="preserve"> se </w:t>
+      </w:r>
+      <w:proofErr w:type="spellStart"/>
+      <w:r>
+        <w:rPr>
+          <w:rFonts w:cstheme="minorHAnsi"/>
+          <w:color w:val="FF0000"/>
+          <w:shd w:val="clear" w:color="auto" w:fill="FFFFFF"/>
+        </w:rPr>
+        <w:t>trazi</w:t>
+      </w:r>
+      <w:proofErr w:type="spellEnd"/>
+      <w:r>
+        <w:rPr>
+          <w:rFonts w:cstheme="minorHAnsi"/>
+          <w:color w:val="FF0000"/>
+          <w:shd w:val="clear" w:color="auto" w:fill="FFFFFF"/>
+        </w:rPr>
+        <w:t xml:space="preserve"> collecting </w:t>
+      </w:r>
+      <w:proofErr w:type="spellStart"/>
+      <w:r>
+        <w:rPr>
+          <w:rFonts w:cstheme="minorHAnsi"/>
+          <w:color w:val="FF0000"/>
+          <w:shd w:val="clear" w:color="auto" w:fill="FFFFFF"/>
+        </w:rPr>
+        <w:t>gde</w:t>
+      </w:r>
+      <w:proofErr w:type="spellEnd"/>
+      <w:r>
+        <w:rPr>
+          <w:rFonts w:cstheme="minorHAnsi"/>
+          <w:color w:val="FF0000"/>
+          <w:shd w:val="clear" w:color="auto" w:fill="FFFFFF"/>
+        </w:rPr>
+        <w:t xml:space="preserve"> </w:t>
+      </w:r>
+      <w:proofErr w:type="spellStart"/>
+      <w:proofErr w:type="gramStart"/>
+      <w:r>
+        <w:rPr>
+          <w:rFonts w:cstheme="minorHAnsi"/>
+          <w:color w:val="FF0000"/>
+          <w:shd w:val="clear" w:color="auto" w:fill="FFFFFF"/>
+        </w:rPr>
+        <w:t>ce</w:t>
+      </w:r>
+      <w:proofErr w:type="spellEnd"/>
+      <w:proofErr w:type="gramEnd"/>
+      <w:r>
+        <w:rPr>
+          <w:rFonts w:cstheme="minorHAnsi"/>
+          <w:color w:val="FF0000"/>
+          <w:shd w:val="clear" w:color="auto" w:fill="FFFFFF"/>
+        </w:rPr>
+        <w:t xml:space="preserve"> </w:t>
+      </w:r>
+      <w:proofErr w:type="spellStart"/>
+      <w:r>
+        <w:rPr>
+          <w:rFonts w:cstheme="minorHAnsi"/>
+          <w:color w:val="FF0000"/>
+          <w:shd w:val="clear" w:color="auto" w:fill="FFFFFF"/>
+        </w:rPr>
+        <w:t>biti</w:t>
+      </w:r>
+      <w:proofErr w:type="spellEnd"/>
+      <w:r>
+        <w:rPr>
+          <w:rFonts w:cstheme="minorHAnsi"/>
+          <w:color w:val="FF0000"/>
+          <w:shd w:val="clear" w:color="auto" w:fill="FFFFFF"/>
+        </w:rPr>
+        <w:t xml:space="preserve"> </w:t>
+      </w:r>
+      <w:proofErr w:type="spellStart"/>
+      <w:r>
+        <w:rPr>
+          <w:rFonts w:cstheme="minorHAnsi"/>
+          <w:color w:val="FF0000"/>
+          <w:shd w:val="clear" w:color="auto" w:fill="FFFFFF"/>
+        </w:rPr>
+        <w:t>proveren</w:t>
+      </w:r>
+      <w:proofErr w:type="spellEnd"/>
+      <w:r>
+        <w:rPr>
+          <w:rFonts w:cstheme="minorHAnsi"/>
+          <w:color w:val="FF0000"/>
+          <w:shd w:val="clear" w:color="auto" w:fill="FFFFFF"/>
+        </w:rPr>
+        <w:t xml:space="preserve"> consent</w:t>
+      </w:r>
+    </w:p>
+    <w:p>
+      <w:r>
+        <w:t>Art 1</w:t>
+      </w:r>
+      <w:r>
+        <w:t>5</w:t>
+      </w:r>
+      <w:proofErr w:type="gramStart"/>
+      <w:r>
+        <w:t>,16</w:t>
+      </w:r>
+      <w:proofErr w:type="gramEnd"/>
+      <w:r>
+        <w:t xml:space="preserve"> – </w:t>
+      </w:r>
+      <w:proofErr w:type="spellStart"/>
+      <w:r>
+        <w:t>uvodim</w:t>
+      </w:r>
+      <w:proofErr w:type="spellEnd"/>
+      <w:r>
+        <w:t xml:space="preserve"> </w:t>
+      </w:r>
+      <w:proofErr w:type="spellStart"/>
+      <w:r>
+        <w:t>zbog</w:t>
+      </w:r>
+      <w:proofErr w:type="spellEnd"/>
+      <w:r>
+        <w:t xml:space="preserve"> </w:t>
+      </w:r>
+      <w:proofErr w:type="spellStart"/>
+      <w:r>
+        <w:t>njega</w:t>
+      </w:r>
+      <w:proofErr w:type="spellEnd"/>
+      <w:r>
+        <w:t xml:space="preserve"> </w:t>
+      </w:r>
+      <w:proofErr w:type="spellStart"/>
+      <w:r>
+        <w:t>proveru</w:t>
+      </w:r>
+      <w:proofErr w:type="spellEnd"/>
+      <w:r>
+        <w:t xml:space="preserve"> </w:t>
+      </w:r>
+      <w:proofErr w:type="spellStart"/>
+      <w:r>
+        <w:t>da</w:t>
+      </w:r>
+      <w:proofErr w:type="spellEnd"/>
+      <w:r>
+        <w:t xml:space="preserve"> </w:t>
+      </w:r>
+      <w:proofErr w:type="spellStart"/>
+      <w:r>
+        <w:t>ukoliko</w:t>
+      </w:r>
+      <w:proofErr w:type="spellEnd"/>
+      <w:r>
+        <w:t xml:space="preserve"> imam Complaint </w:t>
+      </w:r>
+      <w:proofErr w:type="spellStart"/>
+      <w:r>
+        <w:t>koji</w:t>
+      </w:r>
+      <w:proofErr w:type="spellEnd"/>
+      <w:r>
+        <w:t xml:space="preserve"> </w:t>
+      </w:r>
+      <w:proofErr w:type="spellStart"/>
+      <w:r>
+        <w:t>ima</w:t>
+      </w:r>
+      <w:proofErr w:type="spellEnd"/>
+      <w:r>
+        <w:t xml:space="preserve"> </w:t>
+      </w:r>
+      <w:proofErr w:type="spellStart"/>
+      <w:r>
+        <w:t>isExecuted</w:t>
+      </w:r>
+      <w:proofErr w:type="spellEnd"/>
+      <w:r>
+        <w:t xml:space="preserve"> false </w:t>
+      </w:r>
+      <w:proofErr w:type="spellStart"/>
+      <w:r>
+        <w:t>ili</w:t>
+      </w:r>
+      <w:proofErr w:type="spellEnd"/>
+      <w:r>
+        <w:t xml:space="preserve"> </w:t>
+      </w:r>
+      <w:proofErr w:type="spellStart"/>
+      <w:r>
+        <w:t>nema</w:t>
+      </w:r>
+      <w:proofErr w:type="spellEnd"/>
+      <w:r>
+        <w:t xml:space="preserve"> Denial, </w:t>
+      </w:r>
+      <w:proofErr w:type="spellStart"/>
+      <w:r>
+        <w:t>nije</w:t>
+      </w:r>
+      <w:proofErr w:type="spellEnd"/>
+      <w:r>
+        <w:t xml:space="preserve"> </w:t>
+      </w:r>
+      <w:proofErr w:type="spellStart"/>
+      <w:r>
+        <w:t>validno</w:t>
+      </w:r>
+      <w:proofErr w:type="spellEnd"/>
+      <w:r>
+        <w:t xml:space="preserve"> </w:t>
+      </w:r>
+      <w:proofErr w:type="spellStart"/>
+      <w:r>
+        <w:t>stanje</w:t>
+      </w:r>
+      <w:proofErr w:type="spellEnd"/>
+    </w:p>
+    <w:p>
+      <w:pPr>
+        <w:rPr>
+          <w:rFonts w:cstheme="minorHAnsi"/>
+        </w:rPr>
+      </w:pPr>
+      <w:r>
         <w:t xml:space="preserve">Art14 – </w:t>
       </w:r>
       <w:proofErr w:type="spellStart"/>
@@ -1814,6 +2666,7 @@
         <w:rPr>
           <w:rFonts w:cstheme="minorHAnsi"/>
         </w:rPr>
+        <w:lastRenderedPageBreak/>
         <w:t>kao</w:t>
       </w:r>
       <w:proofErr w:type="spellEnd"/>
@@ -2345,7 +3198,6 @@
           </w:tcPr>
           <w:p>
             <w:r>
-              <w:lastRenderedPageBreak/>
               <w:t>Art8</w:t>
             </w:r>
           </w:p>
@@ -2412,6 +3264,46 @@
                 <w:shd w:val="clear" w:color="auto" w:fill="E8F2FE"/>
               </w:rPr>
               <w:t>JuvenileShouldHaveResponsiblePerson</w:t>
+            </w:r>
+            <w:proofErr w:type="spellEnd"/>
+          </w:p>
+        </w:tc>
+      </w:tr>
+      <w:tr>
+        <w:tc>
+          <w:tcPr>
+            <w:tcW w:w="2268" w:type="dxa"/>
+          </w:tcPr>
+          <w:p>
+            <w:r>
+              <w:t>Art9</w:t>
+            </w:r>
+          </w:p>
+        </w:tc>
+        <w:tc>
+          <w:tcPr>
+            <w:tcW w:w="7308" w:type="dxa"/>
+          </w:tcPr>
+          <w:p>
+            <w:pPr>
+              <w:rPr>
+                <w:rFonts w:ascii="Consolas" w:hAnsi="Consolas" w:cs="Consolas"/>
+                <w:color w:val="000000"/>
+                <w:sz w:val="20"/>
+                <w:szCs w:val="20"/>
+                <w:shd w:val="clear" w:color="auto" w:fill="E8F2FE"/>
+              </w:rPr>
+            </w:pPr>
+            <w:proofErr w:type="spellStart"/>
+            <w:r>
+              <w:rPr>
+                <w:rFonts w:ascii="Consolas" w:hAnsi="Consolas" w:cs="Consolas"/>
+                <w:color w:val="000000"/>
+                <w:sz w:val="20"/>
+                <w:szCs w:val="20"/>
+                <w:shd w:val="clear" w:color="auto" w:fill="E8F2FE"/>
+              </w:rPr>
+              <w:t>ProcessingOfSpecialCategories</w:t>
             </w:r>
             <w:proofErr w:type="spellEnd"/>
           </w:p>

</xml_diff>

<commit_message>
Added validation for Art11
</commit_message>
<xml_diff>
--- a/materijali za rad/Validacije.docx
+++ b/materijali za rad/Validacije.docx
@@ -1684,7 +1684,9 @@
     <w:p>
       <w:pPr>
         <w:rPr>
-          <w:color w:val="FF0000"/>
+          <w:rFonts w:cstheme="minorHAnsi"/>
+          <w:color w:val="FF0000"/>
+          <w:shd w:val="clear" w:color="auto" w:fill="FFFFFF"/>
         </w:rPr>
       </w:pPr>
       <w:r>
@@ -2268,140 +2270,765 @@
         </w:rPr>
         <w:t xml:space="preserve"> consent</w:t>
       </w:r>
-    </w:p>
-    <w:p>
-      <w:r>
-        <w:t>Art 1</w:t>
-      </w:r>
-      <w:r>
-        <w:t>5</w:t>
-      </w:r>
+      <w:r>
+        <w:rPr>
+          <w:rFonts w:cstheme="minorHAnsi"/>
+          <w:color w:val="FF0000"/>
+          <w:shd w:val="clear" w:color="auto" w:fill="FFFFFF"/>
+        </w:rPr>
+        <w:t xml:space="preserve">. </w:t>
+      </w:r>
+      <w:proofErr w:type="spellStart"/>
       <w:proofErr w:type="gramStart"/>
       <w:r>
-        <w:t>,16</w:t>
+        <w:rPr>
+          <w:rFonts w:cstheme="minorHAnsi"/>
+          <w:color w:val="FF0000"/>
+          <w:shd w:val="clear" w:color="auto" w:fill="FFFFFF"/>
+        </w:rPr>
+        <w:t>Za</w:t>
+      </w:r>
+      <w:proofErr w:type="spellEnd"/>
+      <w:r>
+        <w:rPr>
+          <w:rFonts w:cstheme="minorHAnsi"/>
+          <w:color w:val="FF0000"/>
+          <w:shd w:val="clear" w:color="auto" w:fill="FFFFFF"/>
+        </w:rPr>
+        <w:t xml:space="preserve"> sad </w:t>
+      </w:r>
+      <w:proofErr w:type="spellStart"/>
+      <w:r>
+        <w:rPr>
+          <w:rFonts w:cstheme="minorHAnsi"/>
+          <w:color w:val="FF0000"/>
+          <w:shd w:val="clear" w:color="auto" w:fill="FFFFFF"/>
+        </w:rPr>
+        <w:t>bih</w:t>
+      </w:r>
+      <w:proofErr w:type="spellEnd"/>
+      <w:r>
+        <w:rPr>
+          <w:rFonts w:cstheme="minorHAnsi"/>
+          <w:color w:val="FF0000"/>
+          <w:shd w:val="clear" w:color="auto" w:fill="FFFFFF"/>
+        </w:rPr>
+        <w:t xml:space="preserve"> </w:t>
+      </w:r>
+      <w:proofErr w:type="spellStart"/>
+      <w:r>
+        <w:rPr>
+          <w:rFonts w:cstheme="minorHAnsi"/>
+          <w:color w:val="FF0000"/>
+          <w:shd w:val="clear" w:color="auto" w:fill="FFFFFF"/>
+        </w:rPr>
+        <w:t>ipak</w:t>
+      </w:r>
+      <w:proofErr w:type="spellEnd"/>
+      <w:r>
+        <w:rPr>
+          <w:rFonts w:cstheme="minorHAnsi"/>
+          <w:color w:val="FF0000"/>
+          <w:shd w:val="clear" w:color="auto" w:fill="FFFFFF"/>
+        </w:rPr>
+        <w:t xml:space="preserve"> </w:t>
+      </w:r>
+      <w:proofErr w:type="spellStart"/>
+      <w:r>
+        <w:rPr>
+          <w:rFonts w:cstheme="minorHAnsi"/>
+          <w:color w:val="FF0000"/>
+          <w:shd w:val="clear" w:color="auto" w:fill="FFFFFF"/>
+        </w:rPr>
+        <w:t>ostavila</w:t>
+      </w:r>
+      <w:proofErr w:type="spellEnd"/>
+      <w:r>
+        <w:rPr>
+          <w:rFonts w:cstheme="minorHAnsi"/>
+          <w:color w:val="FF0000"/>
+          <w:shd w:val="clear" w:color="auto" w:fill="FFFFFF"/>
+        </w:rPr>
+        <w:t xml:space="preserve"> </w:t>
+      </w:r>
+      <w:proofErr w:type="spellStart"/>
+      <w:r>
+        <w:rPr>
+          <w:rFonts w:cstheme="minorHAnsi"/>
+          <w:color w:val="FF0000"/>
+          <w:shd w:val="clear" w:color="auto" w:fill="FFFFFF"/>
+        </w:rPr>
+        <w:t>da</w:t>
+      </w:r>
+      <w:proofErr w:type="spellEnd"/>
+      <w:r>
+        <w:rPr>
+          <w:rFonts w:cstheme="minorHAnsi"/>
+          <w:color w:val="FF0000"/>
+          <w:shd w:val="clear" w:color="auto" w:fill="FFFFFF"/>
+        </w:rPr>
+        <w:t xml:space="preserve"> </w:t>
+      </w:r>
+      <w:proofErr w:type="spellStart"/>
+      <w:r>
+        <w:rPr>
+          <w:rFonts w:cstheme="minorHAnsi"/>
+          <w:color w:val="FF0000"/>
+          <w:shd w:val="clear" w:color="auto" w:fill="FFFFFF"/>
+        </w:rPr>
+        <w:t>za</w:t>
+      </w:r>
+      <w:proofErr w:type="spellEnd"/>
+      <w:r>
+        <w:rPr>
+          <w:rFonts w:cstheme="minorHAnsi"/>
+          <w:color w:val="FF0000"/>
+          <w:shd w:val="clear" w:color="auto" w:fill="FFFFFF"/>
+        </w:rPr>
+        <w:t xml:space="preserve"> </w:t>
+      </w:r>
+      <w:proofErr w:type="spellStart"/>
+      <w:r>
+        <w:rPr>
+          <w:rFonts w:cstheme="minorHAnsi"/>
+          <w:color w:val="FF0000"/>
+          <w:shd w:val="clear" w:color="auto" w:fill="FFFFFF"/>
+        </w:rPr>
+        <w:t>njih</w:t>
+      </w:r>
+      <w:proofErr w:type="spellEnd"/>
+      <w:r>
+        <w:rPr>
+          <w:rFonts w:cstheme="minorHAnsi"/>
+          <w:color w:val="FF0000"/>
+          <w:shd w:val="clear" w:color="auto" w:fill="FFFFFF"/>
+        </w:rPr>
+        <w:t xml:space="preserve"> </w:t>
+      </w:r>
+      <w:proofErr w:type="spellStart"/>
+      <w:r>
+        <w:rPr>
+          <w:rFonts w:cstheme="minorHAnsi"/>
+          <w:color w:val="FF0000"/>
+          <w:shd w:val="clear" w:color="auto" w:fill="FFFFFF"/>
+        </w:rPr>
+        <w:t>striktno</w:t>
+      </w:r>
+      <w:proofErr w:type="spellEnd"/>
+      <w:r>
+        <w:rPr>
+          <w:rFonts w:cstheme="minorHAnsi"/>
+          <w:color w:val="FF0000"/>
+          <w:shd w:val="clear" w:color="auto" w:fill="FFFFFF"/>
+        </w:rPr>
+        <w:t xml:space="preserve"> </w:t>
+      </w:r>
+      <w:proofErr w:type="spellStart"/>
+      <w:r>
+        <w:rPr>
+          <w:rFonts w:cstheme="minorHAnsi"/>
+          <w:color w:val="FF0000"/>
+          <w:shd w:val="clear" w:color="auto" w:fill="FFFFFF"/>
+        </w:rPr>
+        <w:t>mora</w:t>
+      </w:r>
+      <w:proofErr w:type="spellEnd"/>
+      <w:r>
+        <w:rPr>
+          <w:rFonts w:cstheme="minorHAnsi"/>
+          <w:color w:val="FF0000"/>
+          <w:shd w:val="clear" w:color="auto" w:fill="FFFFFF"/>
+        </w:rPr>
+        <w:t xml:space="preserve"> </w:t>
+      </w:r>
+      <w:proofErr w:type="spellStart"/>
+      <w:r>
+        <w:rPr>
+          <w:rFonts w:cstheme="minorHAnsi"/>
+          <w:color w:val="FF0000"/>
+          <w:shd w:val="clear" w:color="auto" w:fill="FFFFFF"/>
+        </w:rPr>
+        <w:t>uvek</w:t>
+      </w:r>
+      <w:proofErr w:type="spellEnd"/>
+      <w:r>
+        <w:rPr>
+          <w:rFonts w:cstheme="minorHAnsi"/>
+          <w:color w:val="FF0000"/>
+          <w:shd w:val="clear" w:color="auto" w:fill="FFFFFF"/>
+        </w:rPr>
+        <w:t xml:space="preserve"> </w:t>
+      </w:r>
+      <w:proofErr w:type="spellStart"/>
+      <w:r>
+        <w:rPr>
+          <w:rFonts w:cstheme="minorHAnsi"/>
+          <w:color w:val="FF0000"/>
+          <w:shd w:val="clear" w:color="auto" w:fill="FFFFFF"/>
+        </w:rPr>
+        <w:t>da</w:t>
+      </w:r>
+      <w:proofErr w:type="spellEnd"/>
+      <w:r>
+        <w:rPr>
+          <w:rFonts w:cstheme="minorHAnsi"/>
+          <w:color w:val="FF0000"/>
+          <w:shd w:val="clear" w:color="auto" w:fill="FFFFFF"/>
+        </w:rPr>
+        <w:t xml:space="preserve"> se </w:t>
+      </w:r>
+      <w:proofErr w:type="spellStart"/>
+      <w:r>
+        <w:rPr>
+          <w:rFonts w:cstheme="minorHAnsi"/>
+          <w:color w:val="FF0000"/>
+          <w:shd w:val="clear" w:color="auto" w:fill="FFFFFF"/>
+        </w:rPr>
+        <w:t>doda</w:t>
+      </w:r>
+      <w:proofErr w:type="spellEnd"/>
+      <w:r>
+        <w:rPr>
+          <w:rFonts w:cstheme="minorHAnsi"/>
+          <w:color w:val="FF0000"/>
+          <w:shd w:val="clear" w:color="auto" w:fill="FFFFFF"/>
+        </w:rPr>
+        <w:t>.</w:t>
       </w:r>
       <w:proofErr w:type="gramEnd"/>
-      <w:r>
-        <w:t xml:space="preserve"> – </w:t>
-      </w:r>
-      <w:proofErr w:type="spellStart"/>
-      <w:r>
-        <w:t>uvodim</w:t>
-      </w:r>
-      <w:proofErr w:type="spellEnd"/>
-      <w:r>
-        <w:t xml:space="preserve"> </w:t>
-      </w:r>
-      <w:proofErr w:type="spellStart"/>
-      <w:r>
-        <w:t>zbog</w:t>
-      </w:r>
-      <w:proofErr w:type="spellEnd"/>
-      <w:r>
-        <w:t xml:space="preserve"> </w:t>
-      </w:r>
-      <w:proofErr w:type="spellStart"/>
-      <w:r>
-        <w:t>njega</w:t>
-      </w:r>
-      <w:proofErr w:type="spellEnd"/>
-      <w:r>
-        <w:t xml:space="preserve"> </w:t>
-      </w:r>
-      <w:proofErr w:type="spellStart"/>
-      <w:r>
-        <w:t>proveru</w:t>
-      </w:r>
-      <w:proofErr w:type="spellEnd"/>
-      <w:r>
-        <w:t xml:space="preserve"> </w:t>
-      </w:r>
-      <w:proofErr w:type="spellStart"/>
-      <w:r>
-        <w:t>da</w:t>
-      </w:r>
-      <w:proofErr w:type="spellEnd"/>
-      <w:r>
-        <w:t xml:space="preserve"> </w:t>
-      </w:r>
-      <w:proofErr w:type="spellStart"/>
-      <w:r>
-        <w:t>ukoliko</w:t>
-      </w:r>
-      <w:proofErr w:type="spellEnd"/>
-      <w:r>
-        <w:t xml:space="preserve"> imam Complaint </w:t>
-      </w:r>
-      <w:proofErr w:type="spellStart"/>
-      <w:r>
-        <w:t>koji</w:t>
-      </w:r>
-      <w:proofErr w:type="spellEnd"/>
-      <w:r>
-        <w:t xml:space="preserve"> </w:t>
-      </w:r>
-      <w:proofErr w:type="spellStart"/>
-      <w:r>
-        <w:t>ima</w:t>
-      </w:r>
-      <w:proofErr w:type="spellEnd"/>
-      <w:r>
-        <w:t xml:space="preserve"> </w:t>
-      </w:r>
-      <w:proofErr w:type="spellStart"/>
-      <w:r>
-        <w:t>isExecuted</w:t>
-      </w:r>
-      <w:proofErr w:type="spellEnd"/>
-      <w:r>
-        <w:t xml:space="preserve"> false </w:t>
-      </w:r>
-      <w:proofErr w:type="spellStart"/>
-      <w:r>
-        <w:t>ili</w:t>
-      </w:r>
-      <w:proofErr w:type="spellEnd"/>
-      <w:r>
-        <w:t xml:space="preserve"> </w:t>
-      </w:r>
-      <w:proofErr w:type="spellStart"/>
-      <w:r>
-        <w:t>nema</w:t>
-      </w:r>
-      <w:proofErr w:type="spellEnd"/>
-      <w:r>
-        <w:t xml:space="preserve"> Denial, </w:t>
-      </w:r>
-      <w:proofErr w:type="spellStart"/>
-      <w:r>
-        <w:t>nije</w:t>
-      </w:r>
-      <w:proofErr w:type="spellEnd"/>
-      <w:r>
-        <w:t xml:space="preserve"> </w:t>
-      </w:r>
-      <w:proofErr w:type="spellStart"/>
-      <w:r>
-        <w:t>validno</w:t>
-      </w:r>
-      <w:proofErr w:type="spellEnd"/>
-      <w:r>
-        <w:t xml:space="preserve"> </w:t>
-      </w:r>
-      <w:proofErr w:type="spellStart"/>
-      <w:r>
-        <w:t>stanje</w:t>
-      </w:r>
-      <w:proofErr w:type="spellEnd"/>
     </w:p>
     <w:p>
       <w:pPr>
         <w:rPr>
           <w:rFonts w:cstheme="minorHAnsi"/>
+          <w:color w:val="FF0000"/>
+          <w:shd w:val="clear" w:color="auto" w:fill="FFFFFF"/>
         </w:rPr>
       </w:pPr>
       <w:r>
-        <w:t xml:space="preserve">Art14 – </w:t>
+        <w:rPr>
+          <w:rFonts w:cstheme="minorHAnsi"/>
+          <w:color w:val="FF0000"/>
+          <w:shd w:val="clear" w:color="auto" w:fill="FFFFFF"/>
+        </w:rPr>
+        <w:t xml:space="preserve">Art 10 bas I </w:t>
+      </w:r>
+      <w:proofErr w:type="spellStart"/>
+      <w:r>
+        <w:rPr>
+          <w:rFonts w:cstheme="minorHAnsi"/>
+          <w:color w:val="FF0000"/>
+          <w:shd w:val="clear" w:color="auto" w:fill="FFFFFF"/>
+        </w:rPr>
+        <w:t>nije</w:t>
+      </w:r>
+      <w:proofErr w:type="spellEnd"/>
+      <w:r>
+        <w:rPr>
+          <w:rFonts w:cstheme="minorHAnsi"/>
+          <w:color w:val="FF0000"/>
+          <w:shd w:val="clear" w:color="auto" w:fill="FFFFFF"/>
+        </w:rPr>
+        <w:t xml:space="preserve"> </w:t>
+      </w:r>
+      <w:proofErr w:type="spellStart"/>
+      <w:r>
+        <w:rPr>
+          <w:rFonts w:cstheme="minorHAnsi"/>
+          <w:color w:val="FF0000"/>
+          <w:shd w:val="clear" w:color="auto" w:fill="FFFFFF"/>
+        </w:rPr>
+        <w:t>pokriven</w:t>
+      </w:r>
+      <w:proofErr w:type="spellEnd"/>
+      <w:r>
+        <w:rPr>
+          <w:rFonts w:cstheme="minorHAnsi"/>
+          <w:color w:val="FF0000"/>
+          <w:shd w:val="clear" w:color="auto" w:fill="FFFFFF"/>
+        </w:rPr>
+        <w:t xml:space="preserve">, </w:t>
+      </w:r>
+      <w:proofErr w:type="spellStart"/>
+      <w:r>
+        <w:rPr>
+          <w:rFonts w:cstheme="minorHAnsi"/>
+          <w:color w:val="FF0000"/>
+          <w:shd w:val="clear" w:color="auto" w:fill="FFFFFF"/>
+        </w:rPr>
+        <w:t>ovo</w:t>
+      </w:r>
+      <w:proofErr w:type="spellEnd"/>
+      <w:r>
+        <w:rPr>
+          <w:rFonts w:cstheme="minorHAnsi"/>
+          <w:color w:val="FF0000"/>
+          <w:shd w:val="clear" w:color="auto" w:fill="FFFFFF"/>
+        </w:rPr>
+        <w:t xml:space="preserve"> </w:t>
+      </w:r>
+      <w:proofErr w:type="spellStart"/>
+      <w:r>
+        <w:rPr>
+          <w:rFonts w:cstheme="minorHAnsi"/>
+          <w:color w:val="FF0000"/>
+          <w:shd w:val="clear" w:color="auto" w:fill="FFFFFF"/>
+        </w:rPr>
+        <w:t>pogledati</w:t>
+      </w:r>
+      <w:proofErr w:type="spellEnd"/>
+      <w:r>
+        <w:rPr>
+          <w:rFonts w:cstheme="minorHAnsi"/>
+          <w:color w:val="FF0000"/>
+          <w:shd w:val="clear" w:color="auto" w:fill="FFFFFF"/>
+        </w:rPr>
+        <w:t xml:space="preserve"> </w:t>
+      </w:r>
+      <w:proofErr w:type="spellStart"/>
+      <w:r>
+        <w:rPr>
+          <w:rFonts w:cstheme="minorHAnsi"/>
+          <w:color w:val="FF0000"/>
+          <w:shd w:val="clear" w:color="auto" w:fill="FFFFFF"/>
+        </w:rPr>
+        <w:t>sta</w:t>
+      </w:r>
+      <w:proofErr w:type="spellEnd"/>
+      <w:r>
+        <w:rPr>
+          <w:rFonts w:cstheme="minorHAnsi"/>
+          <w:color w:val="FF0000"/>
+          <w:shd w:val="clear" w:color="auto" w:fill="FFFFFF"/>
+        </w:rPr>
+        <w:t xml:space="preserve"> </w:t>
+      </w:r>
+      <w:proofErr w:type="spellStart"/>
+      <w:r>
+        <w:rPr>
+          <w:rFonts w:cstheme="minorHAnsi"/>
+          <w:color w:val="FF0000"/>
+          <w:shd w:val="clear" w:color="auto" w:fill="FFFFFF"/>
+        </w:rPr>
+        <w:t>raditi</w:t>
+      </w:r>
+      <w:proofErr w:type="spellEnd"/>
+    </w:p>
+    <w:p>
+      <w:pPr>
+        <w:rPr>
+          <w:color w:val="000000" w:themeColor="text1"/>
+        </w:rPr>
+      </w:pPr>
+      <w:r>
+        <w:rPr>
+          <w:rFonts w:cstheme="minorHAnsi"/>
+          <w:color w:val="000000" w:themeColor="text1"/>
+          <w:shd w:val="clear" w:color="auto" w:fill="FFFFFF"/>
+        </w:rPr>
+        <w:t xml:space="preserve">Art 11 </w:t>
+      </w:r>
+      <w:proofErr w:type="spellStart"/>
+      <w:r>
+        <w:rPr>
+          <w:rFonts w:cstheme="minorHAnsi"/>
+          <w:color w:val="000000" w:themeColor="text1"/>
+          <w:shd w:val="clear" w:color="auto" w:fill="FFFFFF"/>
+        </w:rPr>
+        <w:t>Proveriti</w:t>
+      </w:r>
+      <w:proofErr w:type="spellEnd"/>
+      <w:r>
+        <w:rPr>
+          <w:rFonts w:cstheme="minorHAnsi"/>
+          <w:color w:val="000000" w:themeColor="text1"/>
+          <w:shd w:val="clear" w:color="auto" w:fill="FFFFFF"/>
+        </w:rPr>
+        <w:t xml:space="preserve"> </w:t>
+      </w:r>
+      <w:proofErr w:type="spellStart"/>
+      <w:r>
+        <w:rPr>
+          <w:rFonts w:cstheme="minorHAnsi"/>
+          <w:color w:val="000000" w:themeColor="text1"/>
+          <w:shd w:val="clear" w:color="auto" w:fill="FFFFFF"/>
+        </w:rPr>
+        <w:t>da</w:t>
+      </w:r>
+      <w:proofErr w:type="spellEnd"/>
+      <w:r>
+        <w:rPr>
+          <w:rFonts w:cstheme="minorHAnsi"/>
+          <w:color w:val="000000" w:themeColor="text1"/>
+          <w:shd w:val="clear" w:color="auto" w:fill="FFFFFF"/>
+        </w:rPr>
+        <w:t xml:space="preserve"> </w:t>
+      </w:r>
+      <w:proofErr w:type="spellStart"/>
+      <w:r>
+        <w:rPr>
+          <w:rFonts w:cstheme="minorHAnsi"/>
+          <w:color w:val="000000" w:themeColor="text1"/>
+          <w:shd w:val="clear" w:color="auto" w:fill="FFFFFF"/>
+        </w:rPr>
+        <w:t>li</w:t>
+      </w:r>
+      <w:proofErr w:type="spellEnd"/>
+      <w:r>
+        <w:rPr>
+          <w:rFonts w:cstheme="minorHAnsi"/>
+          <w:color w:val="000000" w:themeColor="text1"/>
+          <w:shd w:val="clear" w:color="auto" w:fill="FFFFFF"/>
+        </w:rPr>
+        <w:t xml:space="preserve"> </w:t>
+      </w:r>
+      <w:proofErr w:type="spellStart"/>
+      <w:r>
+        <w:rPr>
+          <w:rFonts w:cstheme="minorHAnsi"/>
+          <w:color w:val="000000" w:themeColor="text1"/>
+          <w:shd w:val="clear" w:color="auto" w:fill="FFFFFF"/>
+        </w:rPr>
+        <w:t>sam</w:t>
+      </w:r>
+      <w:proofErr w:type="spellEnd"/>
+      <w:r>
+        <w:rPr>
+          <w:rFonts w:cstheme="minorHAnsi"/>
+          <w:color w:val="000000" w:themeColor="text1"/>
+          <w:shd w:val="clear" w:color="auto" w:fill="FFFFFF"/>
+        </w:rPr>
+        <w:t xml:space="preserve"> </w:t>
+      </w:r>
+      <w:proofErr w:type="spellStart"/>
+      <w:r>
+        <w:rPr>
+          <w:rFonts w:cstheme="minorHAnsi"/>
+          <w:color w:val="000000" w:themeColor="text1"/>
+          <w:shd w:val="clear" w:color="auto" w:fill="FFFFFF"/>
+        </w:rPr>
+        <w:t>ikad</w:t>
+      </w:r>
+      <w:proofErr w:type="spellEnd"/>
+      <w:r>
+        <w:rPr>
+          <w:rFonts w:cstheme="minorHAnsi"/>
+          <w:color w:val="000000" w:themeColor="text1"/>
+          <w:shd w:val="clear" w:color="auto" w:fill="FFFFFF"/>
+        </w:rPr>
+        <w:t xml:space="preserve"> </w:t>
+      </w:r>
+      <w:proofErr w:type="spellStart"/>
+      <w:r>
+        <w:rPr>
+          <w:rFonts w:cstheme="minorHAnsi"/>
+          <w:color w:val="000000" w:themeColor="text1"/>
+          <w:shd w:val="clear" w:color="auto" w:fill="FFFFFF"/>
+        </w:rPr>
+        <w:t>prikupila</w:t>
+      </w:r>
+      <w:proofErr w:type="spellEnd"/>
+      <w:r>
+        <w:rPr>
+          <w:rFonts w:cstheme="minorHAnsi"/>
+          <w:color w:val="000000" w:themeColor="text1"/>
+          <w:shd w:val="clear" w:color="auto" w:fill="FFFFFF"/>
+        </w:rPr>
+        <w:t xml:space="preserve"> </w:t>
+      </w:r>
+      <w:proofErr w:type="spellStart"/>
+      <w:r>
+        <w:rPr>
+          <w:rFonts w:cstheme="minorHAnsi"/>
+          <w:color w:val="000000" w:themeColor="text1"/>
+          <w:shd w:val="clear" w:color="auto" w:fill="FFFFFF"/>
+        </w:rPr>
+        <w:t>podatak</w:t>
+      </w:r>
+      <w:proofErr w:type="spellEnd"/>
+      <w:r>
+        <w:rPr>
+          <w:rFonts w:cstheme="minorHAnsi"/>
+          <w:color w:val="000000" w:themeColor="text1"/>
+          <w:shd w:val="clear" w:color="auto" w:fill="FFFFFF"/>
+        </w:rPr>
+        <w:t xml:space="preserve"> </w:t>
+      </w:r>
+      <w:proofErr w:type="spellStart"/>
+      <w:proofErr w:type="gramStart"/>
+      <w:r>
+        <w:rPr>
+          <w:rFonts w:cstheme="minorHAnsi"/>
+          <w:color w:val="000000" w:themeColor="text1"/>
+          <w:shd w:val="clear" w:color="auto" w:fill="FFFFFF"/>
+        </w:rPr>
+        <w:t>na</w:t>
+      </w:r>
+      <w:proofErr w:type="spellEnd"/>
+      <w:proofErr w:type="gramEnd"/>
+      <w:r>
+        <w:rPr>
+          <w:rFonts w:cstheme="minorHAnsi"/>
+          <w:color w:val="000000" w:themeColor="text1"/>
+          <w:shd w:val="clear" w:color="auto" w:fill="FFFFFF"/>
+        </w:rPr>
+        <w:t xml:space="preserve"> </w:t>
+      </w:r>
+      <w:proofErr w:type="spellStart"/>
+      <w:r>
+        <w:rPr>
+          <w:rFonts w:cstheme="minorHAnsi"/>
+          <w:color w:val="000000" w:themeColor="text1"/>
+          <w:shd w:val="clear" w:color="auto" w:fill="FFFFFF"/>
+        </w:rPr>
+        <w:t>koji</w:t>
+      </w:r>
+      <w:proofErr w:type="spellEnd"/>
+      <w:r>
+        <w:rPr>
+          <w:rFonts w:cstheme="minorHAnsi"/>
+          <w:color w:val="000000" w:themeColor="text1"/>
+          <w:shd w:val="clear" w:color="auto" w:fill="FFFFFF"/>
+        </w:rPr>
+        <w:t xml:space="preserve"> se </w:t>
+      </w:r>
+      <w:proofErr w:type="spellStart"/>
+      <w:r>
+        <w:rPr>
+          <w:rFonts w:cstheme="minorHAnsi"/>
+          <w:color w:val="000000" w:themeColor="text1"/>
+          <w:shd w:val="clear" w:color="auto" w:fill="FFFFFF"/>
+        </w:rPr>
+        <w:t>osoba</w:t>
+      </w:r>
+      <w:proofErr w:type="spellEnd"/>
+      <w:r>
+        <w:rPr>
+          <w:rFonts w:cstheme="minorHAnsi"/>
+          <w:color w:val="000000" w:themeColor="text1"/>
+          <w:shd w:val="clear" w:color="auto" w:fill="FFFFFF"/>
+        </w:rPr>
+        <w:t xml:space="preserve"> </w:t>
+      </w:r>
+      <w:proofErr w:type="spellStart"/>
+      <w:r>
+        <w:rPr>
+          <w:rFonts w:cstheme="minorHAnsi"/>
+          <w:color w:val="000000" w:themeColor="text1"/>
+          <w:shd w:val="clear" w:color="auto" w:fill="FFFFFF"/>
+        </w:rPr>
+        <w:t>zali</w:t>
+      </w:r>
+      <w:proofErr w:type="spellEnd"/>
+      <w:r>
+        <w:rPr>
+          <w:rFonts w:cstheme="minorHAnsi"/>
+          <w:color w:val="000000" w:themeColor="text1"/>
+          <w:shd w:val="clear" w:color="auto" w:fill="FFFFFF"/>
+        </w:rPr>
+        <w:t xml:space="preserve">, </w:t>
+      </w:r>
+      <w:proofErr w:type="spellStart"/>
+      <w:r>
+        <w:rPr>
+          <w:rFonts w:cstheme="minorHAnsi"/>
+          <w:color w:val="000000" w:themeColor="text1"/>
+          <w:shd w:val="clear" w:color="auto" w:fill="FFFFFF"/>
+        </w:rPr>
+        <w:t>ako</w:t>
+      </w:r>
+      <w:proofErr w:type="spellEnd"/>
+      <w:r>
+        <w:rPr>
+          <w:rFonts w:cstheme="minorHAnsi"/>
+          <w:color w:val="000000" w:themeColor="text1"/>
+          <w:shd w:val="clear" w:color="auto" w:fill="FFFFFF"/>
+        </w:rPr>
+        <w:t xml:space="preserve"> </w:t>
+      </w:r>
+      <w:proofErr w:type="spellStart"/>
+      <w:r>
+        <w:rPr>
+          <w:rFonts w:cstheme="minorHAnsi"/>
+          <w:color w:val="000000" w:themeColor="text1"/>
+          <w:shd w:val="clear" w:color="auto" w:fill="FFFFFF"/>
+        </w:rPr>
+        <w:t>nisam</w:t>
+      </w:r>
+      <w:proofErr w:type="spellEnd"/>
+      <w:r>
+        <w:rPr>
+          <w:rFonts w:cstheme="minorHAnsi"/>
+          <w:color w:val="000000" w:themeColor="text1"/>
+          <w:shd w:val="clear" w:color="auto" w:fill="FFFFFF"/>
+        </w:rPr>
+        <w:t xml:space="preserve">, </w:t>
+      </w:r>
+      <w:proofErr w:type="spellStart"/>
+      <w:r>
+        <w:rPr>
+          <w:rFonts w:cstheme="minorHAnsi"/>
+          <w:color w:val="000000" w:themeColor="text1"/>
+          <w:shd w:val="clear" w:color="auto" w:fill="FFFFFF"/>
+        </w:rPr>
+        <w:t>nije</w:t>
+      </w:r>
+      <w:proofErr w:type="spellEnd"/>
+      <w:r>
+        <w:rPr>
+          <w:rFonts w:cstheme="minorHAnsi"/>
+          <w:color w:val="000000" w:themeColor="text1"/>
+          <w:shd w:val="clear" w:color="auto" w:fill="FFFFFF"/>
+        </w:rPr>
+        <w:t xml:space="preserve"> </w:t>
+      </w:r>
+      <w:proofErr w:type="spellStart"/>
+      <w:r>
+        <w:rPr>
+          <w:rFonts w:cstheme="minorHAnsi"/>
+          <w:color w:val="000000" w:themeColor="text1"/>
+          <w:shd w:val="clear" w:color="auto" w:fill="FFFFFF"/>
+        </w:rPr>
+        <w:t>validno</w:t>
+      </w:r>
+      <w:proofErr w:type="spellEnd"/>
+      <w:r>
+        <w:rPr>
+          <w:rFonts w:cstheme="minorHAnsi"/>
+          <w:color w:val="000000" w:themeColor="text1"/>
+          <w:shd w:val="clear" w:color="auto" w:fill="FFFFFF"/>
+        </w:rPr>
+        <w:t xml:space="preserve">. </w:t>
+      </w:r>
+      <w:r>
+        <w:rPr>
+          <w:rFonts w:cstheme="minorHAnsi"/>
+          <w:color w:val="000000" w:themeColor="text1"/>
+          <w:shd w:val="clear" w:color="auto" w:fill="FFFFFF"/>
+        </w:rPr>
+        <w:t xml:space="preserve">I </w:t>
+      </w:r>
+      <w:proofErr w:type="spellStart"/>
+      <w:r>
+        <w:rPr>
+          <w:rFonts w:cstheme="minorHAnsi"/>
+          <w:color w:val="000000" w:themeColor="text1"/>
+          <w:shd w:val="clear" w:color="auto" w:fill="FFFFFF"/>
+        </w:rPr>
+        <w:t>da</w:t>
+      </w:r>
+      <w:proofErr w:type="spellEnd"/>
+      <w:r>
+        <w:rPr>
+          <w:rFonts w:cstheme="minorHAnsi"/>
+          <w:color w:val="000000" w:themeColor="text1"/>
+          <w:shd w:val="clear" w:color="auto" w:fill="FFFFFF"/>
+        </w:rPr>
+        <w:t xml:space="preserve"> </w:t>
+      </w:r>
+      <w:proofErr w:type="spellStart"/>
+      <w:proofErr w:type="gramStart"/>
+      <w:r>
+        <w:rPr>
+          <w:rFonts w:cstheme="minorHAnsi"/>
+          <w:color w:val="000000" w:themeColor="text1"/>
+          <w:shd w:val="clear" w:color="auto" w:fill="FFFFFF"/>
+        </w:rPr>
+        <w:t>lin</w:t>
+      </w:r>
+      <w:proofErr w:type="spellEnd"/>
+      <w:proofErr w:type="gramEnd"/>
+      <w:r>
+        <w:rPr>
+          <w:rFonts w:cstheme="minorHAnsi"/>
+          <w:color w:val="000000" w:themeColor="text1"/>
+          <w:shd w:val="clear" w:color="auto" w:fill="FFFFFF"/>
+        </w:rPr>
+        <w:t xml:space="preserve"> je datum collecting pre complaint</w:t>
+      </w:r>
+    </w:p>
+    <w:p/>
+    <w:p>
+      <w:r>
+        <w:lastRenderedPageBreak/>
+        <w:t>Art12</w:t>
+      </w:r>
+      <w:proofErr w:type="gramStart"/>
+      <w:r>
+        <w:t>,Art13</w:t>
+      </w:r>
+      <w:proofErr w:type="gramEnd"/>
+      <w:r>
+        <w:t xml:space="preserve"> </w:t>
+      </w:r>
+      <w:proofErr w:type="spellStart"/>
+      <w:r>
+        <w:t>meni</w:t>
+      </w:r>
+      <w:proofErr w:type="spellEnd"/>
+      <w:r>
+        <w:t xml:space="preserve"> </w:t>
+      </w:r>
+      <w:proofErr w:type="spellStart"/>
+      <w:r>
+        <w:t>ovo</w:t>
+      </w:r>
+      <w:proofErr w:type="spellEnd"/>
+      <w:r>
+        <w:t xml:space="preserve"> </w:t>
+      </w:r>
+      <w:proofErr w:type="spellStart"/>
+      <w:r>
+        <w:t>nema</w:t>
+      </w:r>
+      <w:proofErr w:type="spellEnd"/>
+      <w:r>
+        <w:t xml:space="preserve"> </w:t>
+      </w:r>
+      <w:proofErr w:type="spellStart"/>
+      <w:r>
+        <w:t>smisla</w:t>
+      </w:r>
+      <w:proofErr w:type="spellEnd"/>
+      <w:r>
+        <w:t xml:space="preserve"> </w:t>
+      </w:r>
+      <w:proofErr w:type="spellStart"/>
+      <w:r>
+        <w:t>da</w:t>
+      </w:r>
+      <w:proofErr w:type="spellEnd"/>
+      <w:r>
+        <w:t xml:space="preserve"> </w:t>
+      </w:r>
+      <w:proofErr w:type="spellStart"/>
+      <w:r>
+        <w:t>bude</w:t>
+      </w:r>
+      <w:proofErr w:type="spellEnd"/>
+      <w:r>
+        <w:t xml:space="preserve"> </w:t>
+      </w:r>
+      <w:proofErr w:type="spellStart"/>
+      <w:r>
+        <w:t>validacija</w:t>
+      </w:r>
+      <w:proofErr w:type="spellEnd"/>
+      <w:r>
+        <w:t xml:space="preserve"> </w:t>
+      </w:r>
+    </w:p>
+    <w:p>
+      <w:pPr>
+        <w:rPr>
+          <w:rFonts w:cstheme="minorHAnsi"/>
+        </w:rPr>
+      </w:pPr>
+      <w:r>
+        <w:t xml:space="preserve">Art14 </w:t>
+      </w:r>
+      <w:r>
+        <w:t xml:space="preserve">– </w:t>
       </w:r>
       <w:proofErr w:type="spellStart"/>
       <w:r>
@@ -2429,97 +3056,192 @@
       </w:r>
       <w:proofErr w:type="spellStart"/>
       <w:r>
-        <w:t>brisem</w:t>
-      </w:r>
-      <w:proofErr w:type="spellEnd"/>
-      <w:r>
-        <w:t xml:space="preserve"> </w:t>
-      </w:r>
-      <w:proofErr w:type="spellStart"/>
-      <w:r>
-        <w:t>causedBy</w:t>
-      </w:r>
-      <w:proofErr w:type="spellEnd"/>
-      <w:r>
+        <w:t>dodajem</w:t>
+      </w:r>
+      <w:proofErr w:type="spellEnd"/>
+      <w:r>
+        <w:t xml:space="preserve"> </w:t>
+      </w:r>
+      <w:proofErr w:type="spellStart"/>
+      <w:r>
+        <w:t>nasledjivanje</w:t>
+      </w:r>
+      <w:proofErr w:type="spellEnd"/>
+      <w:r>
+        <w:t xml:space="preserve">, </w:t>
+      </w:r>
+      <w:proofErr w:type="spellStart"/>
+      <w:r>
+        <w:rPr>
+          <w:rFonts w:cstheme="minorHAnsi"/>
+        </w:rPr>
+        <w:t>kako</w:t>
+      </w:r>
+      <w:proofErr w:type="spellEnd"/>
+      <w:r>
+        <w:rPr>
+          <w:rFonts w:cstheme="minorHAnsi"/>
+        </w:rPr>
+        <w:t xml:space="preserve"> bi </w:t>
+      </w:r>
+      <w:proofErr w:type="spellStart"/>
+      <w:r>
+        <w:rPr>
+          <w:rFonts w:cstheme="minorHAnsi"/>
+        </w:rPr>
+        <w:t>mogle</w:t>
+      </w:r>
+      <w:proofErr w:type="spellEnd"/>
+      <w:r>
+        <w:rPr>
+          <w:rFonts w:cstheme="minorHAnsi"/>
+        </w:rPr>
+        <w:t xml:space="preserve"> </w:t>
+      </w:r>
+      <w:proofErr w:type="spellStart"/>
+      <w:r>
+        <w:rPr>
+          <w:rFonts w:cstheme="minorHAnsi"/>
+        </w:rPr>
+        <w:t>notifikacije</w:t>
+      </w:r>
+      <w:proofErr w:type="spellEnd"/>
+      <w:r>
+        <w:rPr>
+          <w:rFonts w:cstheme="minorHAnsi"/>
+        </w:rPr>
         <w:t xml:space="preserve"> </w:t>
       </w:r>
       <w:proofErr w:type="spellStart"/>
       <w:proofErr w:type="gramStart"/>
       <w:r>
-        <w:t>sa</w:t>
+        <w:rPr>
+          <w:rFonts w:cstheme="minorHAnsi"/>
+        </w:rPr>
+        <w:t>na</w:t>
       </w:r>
       <w:proofErr w:type="spellEnd"/>
       <w:proofErr w:type="gramEnd"/>
       <w:r>
-        <w:t xml:space="preserve"> </w:t>
-      </w:r>
-      <w:proofErr w:type="spellStart"/>
-      <w:r>
-        <w:t>policyStatementa</w:t>
-      </w:r>
-      <w:proofErr w:type="spellEnd"/>
-      <w:r>
-        <w:t xml:space="preserve">, </w:t>
-      </w:r>
-      <w:proofErr w:type="spellStart"/>
-      <w:r>
-        <w:t>dodajem</w:t>
-      </w:r>
-      <w:proofErr w:type="spellEnd"/>
-      <w:r>
-        <w:t xml:space="preserve"> </w:t>
-      </w:r>
-      <w:proofErr w:type="spellStart"/>
-      <w:r>
-        <w:t>nasledjivanje</w:t>
-      </w:r>
-      <w:proofErr w:type="spellEnd"/>
-      <w:r>
-        <w:t xml:space="preserve">, </w:t>
-      </w:r>
-      <w:proofErr w:type="spellStart"/>
-      <w:r>
-        <w:rPr>
-          <w:rFonts w:cstheme="minorHAnsi"/>
-        </w:rPr>
-        <w:t>kako</w:t>
-      </w:r>
-      <w:proofErr w:type="spellEnd"/>
-      <w:r>
-        <w:rPr>
-          <w:rFonts w:cstheme="minorHAnsi"/>
-        </w:rPr>
-        <w:t xml:space="preserve"> bi </w:t>
-      </w:r>
-      <w:proofErr w:type="spellStart"/>
-      <w:r>
-        <w:rPr>
-          <w:rFonts w:cstheme="minorHAnsi"/>
-        </w:rPr>
-        <w:t>mogle</w:t>
-      </w:r>
-      <w:proofErr w:type="spellEnd"/>
-      <w:r>
-        <w:rPr>
-          <w:rFonts w:cstheme="minorHAnsi"/>
-        </w:rPr>
-        <w:t xml:space="preserve"> </w:t>
-      </w:r>
-      <w:proofErr w:type="spellStart"/>
-      <w:r>
-        <w:rPr>
-          <w:rFonts w:cstheme="minorHAnsi"/>
-        </w:rPr>
-        <w:t>notifikacije</w:t>
-      </w:r>
-      <w:proofErr w:type="spellEnd"/>
-      <w:r>
-        <w:rPr>
-          <w:rFonts w:cstheme="minorHAnsi"/>
-        </w:rPr>
-        <w:t xml:space="preserve"> </w:t>
-      </w:r>
-      <w:proofErr w:type="spellStart"/>
+        <w:rPr>
+          <w:rFonts w:cstheme="minorHAnsi"/>
+        </w:rPr>
+        <w:t xml:space="preserve"> </w:t>
+      </w:r>
+      <w:proofErr w:type="spellStart"/>
+      <w:r>
+        <w:rPr>
+          <w:rFonts w:cstheme="minorHAnsi"/>
+        </w:rPr>
+        <w:t>osnovu</w:t>
+      </w:r>
+      <w:proofErr w:type="spellEnd"/>
+      <w:r>
+        <w:rPr>
+          <w:rFonts w:cstheme="minorHAnsi"/>
+        </w:rPr>
+        <w:t xml:space="preserve"> </w:t>
+      </w:r>
+      <w:proofErr w:type="spellStart"/>
+      <w:r>
+        <w:rPr>
+          <w:rFonts w:cstheme="minorHAnsi"/>
+        </w:rPr>
+        <w:t>raznih</w:t>
+      </w:r>
+      <w:proofErr w:type="spellEnd"/>
+      <w:r>
+        <w:rPr>
+          <w:rFonts w:cstheme="minorHAnsi"/>
+        </w:rPr>
+        <w:t xml:space="preserve"> </w:t>
+      </w:r>
+      <w:proofErr w:type="spellStart"/>
+      <w:r>
+        <w:rPr>
+          <w:rFonts w:cstheme="minorHAnsi"/>
+        </w:rPr>
+        <w:t>tipova</w:t>
+      </w:r>
+      <w:proofErr w:type="spellEnd"/>
+      <w:r>
+        <w:rPr>
+          <w:rFonts w:cstheme="minorHAnsi"/>
+        </w:rPr>
+        <w:t xml:space="preserve">. </w:t>
+      </w:r>
+      <w:proofErr w:type="spellStart"/>
+      <w:r>
+        <w:rPr>
+          <w:rFonts w:cstheme="minorHAnsi"/>
+        </w:rPr>
+        <w:t>Takodje</w:t>
+      </w:r>
+      <w:proofErr w:type="spellEnd"/>
+      <w:r>
+        <w:rPr>
+          <w:rFonts w:cstheme="minorHAnsi"/>
+        </w:rPr>
+        <w:t xml:space="preserve"> </w:t>
+      </w:r>
+      <w:proofErr w:type="spellStart"/>
+      <w:r>
+        <w:rPr>
+          <w:rFonts w:cstheme="minorHAnsi"/>
+        </w:rPr>
+        <w:t>zbog</w:t>
+      </w:r>
+      <w:proofErr w:type="spellEnd"/>
+      <w:r>
+        <w:rPr>
+          <w:rFonts w:cstheme="minorHAnsi"/>
+        </w:rPr>
+        <w:t xml:space="preserve"> </w:t>
+      </w:r>
+      <w:proofErr w:type="spellStart"/>
+      <w:r>
+        <w:rPr>
+          <w:rFonts w:cstheme="minorHAnsi"/>
+        </w:rPr>
+        <w:t>ovog</w:t>
+      </w:r>
+      <w:proofErr w:type="spellEnd"/>
+      <w:r>
+        <w:rPr>
+          <w:rFonts w:cstheme="minorHAnsi"/>
+        </w:rPr>
+        <w:t xml:space="preserve"> </w:t>
+      </w:r>
+      <w:proofErr w:type="spellStart"/>
+      <w:r>
+        <w:rPr>
+          <w:rFonts w:cstheme="minorHAnsi"/>
+        </w:rPr>
+        <w:t>pravila</w:t>
+      </w:r>
+      <w:proofErr w:type="spellEnd"/>
+      <w:r>
+        <w:rPr>
+          <w:rFonts w:cstheme="minorHAnsi"/>
+        </w:rPr>
+        <w:t xml:space="preserve"> imam </w:t>
+      </w:r>
+      <w:proofErr w:type="spellStart"/>
+      <w:r>
+        <w:rPr>
+          <w:rFonts w:cstheme="minorHAnsi"/>
+        </w:rPr>
+        <w:t>datasource</w:t>
+      </w:r>
+      <w:proofErr w:type="spellEnd"/>
+      <w:r>
+        <w:rPr>
+          <w:rFonts w:cstheme="minorHAnsi"/>
+        </w:rPr>
+        <w:t xml:space="preserve"> </w:t>
+      </w:r>
+      <w:proofErr w:type="spellStart"/>
+      <w:proofErr w:type="gramStart"/>
       <w:r>
         <w:rPr>
           <w:rFonts w:cstheme="minorHAnsi"/>
@@ -2527,67 +3249,82 @@
         <w:t>na</w:t>
       </w:r>
       <w:proofErr w:type="spellEnd"/>
-      <w:r>
-        <w:rPr>
-          <w:rFonts w:cstheme="minorHAnsi"/>
-        </w:rPr>
-        <w:t xml:space="preserve"> </w:t>
-      </w:r>
-      <w:proofErr w:type="spellStart"/>
-      <w:r>
-        <w:rPr>
-          <w:rFonts w:cstheme="minorHAnsi"/>
-        </w:rPr>
-        <w:t>osnovu</w:t>
-      </w:r>
-      <w:proofErr w:type="spellEnd"/>
-      <w:r>
-        <w:rPr>
-          <w:rFonts w:cstheme="minorHAnsi"/>
-        </w:rPr>
-        <w:t xml:space="preserve"> </w:t>
-      </w:r>
-      <w:proofErr w:type="spellStart"/>
-      <w:r>
-        <w:rPr>
-          <w:rFonts w:cstheme="minorHAnsi"/>
-        </w:rPr>
-        <w:t>raznih</w:t>
-      </w:r>
-      <w:proofErr w:type="spellEnd"/>
-      <w:r>
-        <w:rPr>
-          <w:rFonts w:cstheme="minorHAnsi"/>
-        </w:rPr>
-        <w:t xml:space="preserve"> </w:t>
-      </w:r>
-      <w:proofErr w:type="spellStart"/>
-      <w:r>
-        <w:rPr>
-          <w:rFonts w:cstheme="minorHAnsi"/>
-        </w:rPr>
-        <w:t>tipova</w:t>
-      </w:r>
-      <w:proofErr w:type="spellEnd"/>
-      <w:r>
-        <w:rPr>
-          <w:rFonts w:cstheme="minorHAnsi"/>
-        </w:rPr>
-        <w:t xml:space="preserve">. </w:t>
-      </w:r>
-      <w:proofErr w:type="spellStart"/>
-      <w:r>
-        <w:rPr>
-          <w:rFonts w:cstheme="minorHAnsi"/>
-        </w:rPr>
-        <w:t>Takodje</w:t>
-      </w:r>
-      <w:proofErr w:type="spellEnd"/>
-      <w:r>
-        <w:rPr>
-          <w:rFonts w:cstheme="minorHAnsi"/>
-        </w:rPr>
-        <w:t xml:space="preserve"> </w:t>
+      <w:proofErr w:type="gramEnd"/>
+      <w:r>
+        <w:rPr>
+          <w:rFonts w:cstheme="minorHAnsi"/>
+        </w:rPr>
+        <w:t xml:space="preserve"> how, </w:t>
+      </w:r>
+      <w:proofErr w:type="spellStart"/>
+      <w:r>
+        <w:rPr>
+          <w:rFonts w:cstheme="minorHAnsi"/>
+        </w:rPr>
+        <w:t>kao</w:t>
+      </w:r>
+      <w:proofErr w:type="spellEnd"/>
+      <w:r>
+        <w:rPr>
+          <w:rFonts w:cstheme="minorHAnsi"/>
+        </w:rPr>
+        <w:t xml:space="preserve"> I </w:t>
+      </w:r>
+      <w:proofErr w:type="spellStart"/>
+      <w:r>
+        <w:rPr>
+          <w:rFonts w:cstheme="minorHAnsi"/>
+        </w:rPr>
+        <w:t>SharedPrivacyData</w:t>
+      </w:r>
+      <w:proofErr w:type="spellEnd"/>
+      <w:r>
+        <w:rPr>
+          <w:rFonts w:cstheme="minorHAnsi"/>
+        </w:rPr>
+        <w:t xml:space="preserve"> </w:t>
+      </w:r>
+      <w:proofErr w:type="spellStart"/>
+      <w:r>
+        <w:rPr>
+          <w:rFonts w:cstheme="minorHAnsi"/>
+        </w:rPr>
+        <w:t>koji</w:t>
+      </w:r>
+      <w:proofErr w:type="spellEnd"/>
+      <w:r>
+        <w:rPr>
+          <w:rFonts w:cstheme="minorHAnsi"/>
+        </w:rPr>
+        <w:t xml:space="preserve"> </w:t>
+      </w:r>
+      <w:proofErr w:type="spellStart"/>
+      <w:r>
+        <w:rPr>
+          <w:rFonts w:cstheme="minorHAnsi"/>
+        </w:rPr>
+        <w:t>sadrzi</w:t>
+      </w:r>
+      <w:proofErr w:type="spellEnd"/>
+      <w:r>
+        <w:rPr>
+          <w:rFonts w:cstheme="minorHAnsi"/>
+        </w:rPr>
+        <w:t xml:space="preserve"> </w:t>
+      </w:r>
+      <w:proofErr w:type="spellStart"/>
+      <w:r>
+        <w:rPr>
+          <w:rFonts w:cstheme="minorHAnsi"/>
+        </w:rPr>
+        <w:t>colllectedFromSubject</w:t>
+      </w:r>
+      <w:proofErr w:type="spellEnd"/>
+      <w:r>
+        <w:rPr>
+          <w:rFonts w:cstheme="minorHAnsi"/>
+        </w:rPr>
+        <w:t xml:space="preserve"> (</w:t>
       </w:r>
       <w:proofErr w:type="spellStart"/>
       <w:r>
@@ -2608,248 +3345,243 @@
         <w:rPr>
           <w:rFonts w:cstheme="minorHAnsi"/>
         </w:rPr>
-        <w:t>ovog</w:t>
-      </w:r>
-      <w:proofErr w:type="spellEnd"/>
-      <w:r>
-        <w:rPr>
-          <w:rFonts w:cstheme="minorHAnsi"/>
-        </w:rPr>
-        <w:t xml:space="preserve"> </w:t>
-      </w:r>
-      <w:proofErr w:type="spellStart"/>
-      <w:r>
-        <w:rPr>
-          <w:rFonts w:cstheme="minorHAnsi"/>
-        </w:rPr>
-        <w:t>pravila</w:t>
-      </w:r>
-      <w:proofErr w:type="spellEnd"/>
-      <w:r>
-        <w:rPr>
-          <w:rFonts w:cstheme="minorHAnsi"/>
-        </w:rPr>
-        <w:t xml:space="preserve"> imam </w:t>
-      </w:r>
-      <w:proofErr w:type="spellStart"/>
-      <w:r>
-        <w:rPr>
-          <w:rFonts w:cstheme="minorHAnsi"/>
-        </w:rPr>
-        <w:t>datasource</w:t>
-      </w:r>
-      <w:proofErr w:type="spellEnd"/>
-      <w:r>
-        <w:rPr>
-          <w:rFonts w:cstheme="minorHAnsi"/>
-        </w:rPr>
-        <w:t xml:space="preserve"> </w:t>
-      </w:r>
-      <w:proofErr w:type="spellStart"/>
+        <w:t>ovoga</w:t>
+      </w:r>
+      <w:proofErr w:type="spellEnd"/>
+      <w:r>
+        <w:rPr>
+          <w:rFonts w:cstheme="minorHAnsi"/>
+        </w:rPr>
+        <w:t xml:space="preserve"> </w:t>
+      </w:r>
+      <w:proofErr w:type="spellStart"/>
+      <w:r>
+        <w:rPr>
+          <w:rFonts w:cstheme="minorHAnsi"/>
+        </w:rPr>
+        <w:t>sam</w:t>
+      </w:r>
+      <w:proofErr w:type="spellEnd"/>
+      <w:r>
+        <w:rPr>
+          <w:rFonts w:cstheme="minorHAnsi"/>
+        </w:rPr>
+        <w:t xml:space="preserve"> </w:t>
+      </w:r>
+      <w:proofErr w:type="spellStart"/>
+      <w:r>
+        <w:rPr>
+          <w:rFonts w:cstheme="minorHAnsi"/>
+        </w:rPr>
+        <w:t>dodala</w:t>
+      </w:r>
+      <w:proofErr w:type="spellEnd"/>
+      <w:r>
+        <w:rPr>
+          <w:rFonts w:cstheme="minorHAnsi"/>
+        </w:rPr>
+        <w:t xml:space="preserve"> u </w:t>
+      </w:r>
+      <w:proofErr w:type="spellStart"/>
+      <w:r>
+        <w:rPr>
+          <w:rFonts w:cstheme="minorHAnsi"/>
+        </w:rPr>
+        <w:t>subpurpose</w:t>
+      </w:r>
+      <w:proofErr w:type="spellEnd"/>
+      <w:r>
+        <w:rPr>
+          <w:rFonts w:cstheme="minorHAnsi"/>
+        </w:rPr>
+        <w:t xml:space="preserve"> </w:t>
+      </w:r>
+      <w:r>
+        <w:rPr>
+          <w:rFonts w:cstheme="minorHAnsi"/>
+          <w:color w:val="333333"/>
+          <w:shd w:val="clear" w:color="auto" w:fill="FFFFFF"/>
+        </w:rPr>
+        <w:t>statistical</w:t>
+      </w:r>
+      <w:r>
+        <w:rPr>
+          <w:rFonts w:cstheme="minorHAnsi"/>
+          <w:color w:val="333333"/>
+          <w:shd w:val="clear" w:color="auto" w:fill="FFFFFF"/>
+        </w:rPr>
+        <w:t>,</w:t>
+      </w:r>
+      <w:r>
+        <w:rPr>
+          <w:rFonts w:cstheme="minorHAnsi"/>
+          <w:color w:val="333333"/>
+          <w:shd w:val="clear" w:color="auto" w:fill="FFFFFF"/>
+        </w:rPr>
+        <w:t xml:space="preserve"> scientific </w:t>
+      </w:r>
+      <w:proofErr w:type="spellStart"/>
+      <w:r>
+        <w:rPr>
+          <w:rFonts w:cstheme="minorHAnsi"/>
+          <w:color w:val="333333"/>
+          <w:shd w:val="clear" w:color="auto" w:fill="FFFFFF"/>
+        </w:rPr>
+        <w:t>i</w:t>
+      </w:r>
+      <w:proofErr w:type="spellEnd"/>
+      <w:r>
+        <w:rPr>
+          <w:rFonts w:cstheme="minorHAnsi"/>
+          <w:color w:val="333333"/>
+          <w:shd w:val="clear" w:color="auto" w:fill="FFFFFF"/>
+        </w:rPr>
+        <w:t xml:space="preserve"> historical</w:t>
+      </w:r>
+      <w:r>
+        <w:rPr>
+          <w:rFonts w:cstheme="minorHAnsi"/>
+        </w:rPr>
+        <w:t>)</w:t>
+      </w:r>
+      <w:r>
+        <w:rPr>
+          <w:rFonts w:cstheme="minorHAnsi"/>
+        </w:rPr>
+        <w:t xml:space="preserve"> </w:t>
+      </w:r>
+      <w:r>
+        <w:rPr>
+          <w:rFonts w:cstheme="minorHAnsi"/>
+          <w:color w:val="FF0000"/>
+        </w:rPr>
+        <w:t>TODO</w:t>
+      </w:r>
+    </w:p>
+    <w:p>
+      <w:r>
+        <w:t>Art 1</w:t>
+      </w:r>
+      <w:r>
+        <w:t>5</w:t>
+      </w:r>
       <w:proofErr w:type="gramStart"/>
       <w:r>
-        <w:rPr>
-          <w:rFonts w:cstheme="minorHAnsi"/>
-        </w:rPr>
-        <w:t>na</w:t>
-      </w:r>
-      <w:proofErr w:type="spellEnd"/>
+        <w:t>,16</w:t>
+      </w:r>
       <w:proofErr w:type="gramEnd"/>
       <w:r>
-        <w:rPr>
-          <w:rFonts w:cstheme="minorHAnsi"/>
-        </w:rPr>
-        <w:t xml:space="preserve"> how, </w:t>
-      </w:r>
-      <w:proofErr w:type="spellStart"/>
-      <w:r>
-        <w:rPr>
-          <w:rFonts w:cstheme="minorHAnsi"/>
-        </w:rPr>
-        <w:lastRenderedPageBreak/>
-        <w:t>kao</w:t>
-      </w:r>
-      <w:proofErr w:type="spellEnd"/>
-      <w:r>
-        <w:rPr>
-          <w:rFonts w:cstheme="minorHAnsi"/>
-        </w:rPr>
-        <w:t xml:space="preserve"> I </w:t>
-      </w:r>
-      <w:proofErr w:type="spellStart"/>
-      <w:r>
-        <w:rPr>
-          <w:rFonts w:cstheme="minorHAnsi"/>
-        </w:rPr>
-        <w:t>SharedPrivacyData</w:t>
-      </w:r>
-      <w:proofErr w:type="spellEnd"/>
-      <w:r>
-        <w:rPr>
-          <w:rFonts w:cstheme="minorHAnsi"/>
-        </w:rPr>
-        <w:t xml:space="preserve"> </w:t>
-      </w:r>
-      <w:proofErr w:type="spellStart"/>
-      <w:r>
-        <w:rPr>
-          <w:rFonts w:cstheme="minorHAnsi"/>
-        </w:rPr>
+        <w:t xml:space="preserve"> – </w:t>
+      </w:r>
+      <w:proofErr w:type="spellStart"/>
+      <w:r>
+        <w:t>uvodim</w:t>
+      </w:r>
+      <w:proofErr w:type="spellEnd"/>
+      <w:r>
+        <w:t xml:space="preserve"> </w:t>
+      </w:r>
+      <w:proofErr w:type="spellStart"/>
+      <w:r>
+        <w:t>zbog</w:t>
+      </w:r>
+      <w:proofErr w:type="spellEnd"/>
+      <w:r>
+        <w:t xml:space="preserve"> </w:t>
+      </w:r>
+      <w:proofErr w:type="spellStart"/>
+      <w:r>
+        <w:t>njega</w:t>
+      </w:r>
+      <w:proofErr w:type="spellEnd"/>
+      <w:r>
+        <w:t xml:space="preserve"> </w:t>
+      </w:r>
+      <w:proofErr w:type="spellStart"/>
+      <w:r>
+        <w:t>proveru</w:t>
+      </w:r>
+      <w:proofErr w:type="spellEnd"/>
+      <w:r>
+        <w:t xml:space="preserve"> </w:t>
+      </w:r>
+      <w:proofErr w:type="spellStart"/>
+      <w:r>
+        <w:t>da</w:t>
+      </w:r>
+      <w:proofErr w:type="spellEnd"/>
+      <w:r>
+        <w:t xml:space="preserve"> </w:t>
+      </w:r>
+      <w:proofErr w:type="spellStart"/>
+      <w:r>
+        <w:t>ukoliko</w:t>
+      </w:r>
+      <w:proofErr w:type="spellEnd"/>
+      <w:r>
+        <w:t xml:space="preserve"> imam Complaint </w:t>
+      </w:r>
+      <w:proofErr w:type="spellStart"/>
+      <w:r>
         <w:t>koji</w:t>
       </w:r>
       <w:proofErr w:type="spellEnd"/>
       <w:r>
-        <w:rPr>
-          <w:rFonts w:cstheme="minorHAnsi"/>
-        </w:rPr>
-        <w:t xml:space="preserve"> </w:t>
-      </w:r>
-      <w:proofErr w:type="spellStart"/>
-      <w:r>
-        <w:rPr>
-          <w:rFonts w:cstheme="minorHAnsi"/>
-        </w:rPr>
-        <w:t>sadrzi</w:t>
-      </w:r>
-      <w:proofErr w:type="spellEnd"/>
-      <w:r>
-        <w:rPr>
-          <w:rFonts w:cstheme="minorHAnsi"/>
-        </w:rPr>
-        <w:t xml:space="preserve"> </w:t>
-      </w:r>
-      <w:proofErr w:type="spellStart"/>
-      <w:r>
-        <w:rPr>
-          <w:rFonts w:cstheme="minorHAnsi"/>
-        </w:rPr>
-        <w:t>colllectedFromSubject</w:t>
-      </w:r>
-      <w:proofErr w:type="spellEnd"/>
-      <w:r>
-        <w:rPr>
-          <w:rFonts w:cstheme="minorHAnsi"/>
-        </w:rPr>
-        <w:t xml:space="preserve"> (</w:t>
-      </w:r>
-      <w:proofErr w:type="spellStart"/>
-      <w:r>
-        <w:rPr>
-          <w:rFonts w:cstheme="minorHAnsi"/>
-        </w:rPr>
-        <w:t>zbog</w:t>
-      </w:r>
-      <w:proofErr w:type="spellEnd"/>
-      <w:r>
-        <w:rPr>
-          <w:rFonts w:cstheme="minorHAnsi"/>
-        </w:rPr>
-        <w:t xml:space="preserve"> </w:t>
-      </w:r>
-      <w:proofErr w:type="spellStart"/>
-      <w:r>
-        <w:rPr>
-          <w:rFonts w:cstheme="minorHAnsi"/>
-        </w:rPr>
-        <w:t>ovoga</w:t>
-      </w:r>
-      <w:proofErr w:type="spellEnd"/>
-      <w:r>
-        <w:rPr>
-          <w:rFonts w:cstheme="minorHAnsi"/>
-        </w:rPr>
-        <w:t xml:space="preserve"> </w:t>
-      </w:r>
-      <w:proofErr w:type="spellStart"/>
-      <w:r>
-        <w:rPr>
-          <w:rFonts w:cstheme="minorHAnsi"/>
-        </w:rPr>
-        <w:t>sam</w:t>
-      </w:r>
-      <w:proofErr w:type="spellEnd"/>
-      <w:r>
-        <w:rPr>
-          <w:rFonts w:cstheme="minorHAnsi"/>
-        </w:rPr>
-        <w:t xml:space="preserve"> </w:t>
-      </w:r>
-      <w:proofErr w:type="spellStart"/>
-      <w:r>
-        <w:rPr>
-          <w:rFonts w:cstheme="minorHAnsi"/>
-        </w:rPr>
-        <w:t>dodala</w:t>
-      </w:r>
-      <w:proofErr w:type="spellEnd"/>
-      <w:r>
-        <w:rPr>
-          <w:rFonts w:cstheme="minorHAnsi"/>
-        </w:rPr>
-        <w:t xml:space="preserve"> u </w:t>
-      </w:r>
-      <w:proofErr w:type="spellStart"/>
-      <w:r>
-        <w:rPr>
-          <w:rFonts w:cstheme="minorHAnsi"/>
-        </w:rPr>
-        <w:t>subpurpose</w:t>
-      </w:r>
-      <w:proofErr w:type="spellEnd"/>
-      <w:r>
-        <w:rPr>
-          <w:rFonts w:cstheme="minorHAnsi"/>
-        </w:rPr>
-        <w:t xml:space="preserve"> </w:t>
-      </w:r>
-      <w:r>
-        <w:rPr>
-          <w:rFonts w:cstheme="minorHAnsi"/>
-          <w:color w:val="333333"/>
-          <w:shd w:val="clear" w:color="auto" w:fill="FFFFFF"/>
-        </w:rPr>
-        <w:t>statistical</w:t>
-      </w:r>
-      <w:r>
-        <w:rPr>
-          <w:rFonts w:cstheme="minorHAnsi"/>
-          <w:color w:val="333333"/>
-          <w:shd w:val="clear" w:color="auto" w:fill="FFFFFF"/>
-        </w:rPr>
-        <w:t>,</w:t>
-      </w:r>
-      <w:r>
-        <w:rPr>
-          <w:rFonts w:cstheme="minorHAnsi"/>
-          <w:color w:val="333333"/>
-          <w:shd w:val="clear" w:color="auto" w:fill="FFFFFF"/>
-        </w:rPr>
-        <w:t xml:space="preserve"> scientific </w:t>
-      </w:r>
-      <w:proofErr w:type="spellStart"/>
-      <w:r>
-        <w:rPr>
-          <w:rFonts w:cstheme="minorHAnsi"/>
-          <w:color w:val="333333"/>
-          <w:shd w:val="clear" w:color="auto" w:fill="FFFFFF"/>
-        </w:rPr>
-        <w:t>i</w:t>
-      </w:r>
-      <w:proofErr w:type="spellEnd"/>
-      <w:r>
-        <w:rPr>
-          <w:rFonts w:cstheme="minorHAnsi"/>
-          <w:color w:val="333333"/>
-          <w:shd w:val="clear" w:color="auto" w:fill="FFFFFF"/>
-        </w:rPr>
-        <w:t xml:space="preserve"> historical</w:t>
-      </w:r>
-      <w:r>
-        <w:rPr>
-          <w:rFonts w:cstheme="minorHAnsi"/>
-        </w:rPr>
-        <w:t>)</w:t>
-      </w:r>
+        <w:t xml:space="preserve"> </w:t>
+      </w:r>
+      <w:proofErr w:type="spellStart"/>
+      <w:r>
+        <w:t>ima</w:t>
+      </w:r>
+      <w:proofErr w:type="spellEnd"/>
+      <w:r>
+        <w:t xml:space="preserve"> </w:t>
+      </w:r>
+      <w:proofErr w:type="spellStart"/>
+      <w:r>
+        <w:t>isExecuted</w:t>
+      </w:r>
+      <w:proofErr w:type="spellEnd"/>
+      <w:r>
+        <w:t xml:space="preserve"> false </w:t>
+      </w:r>
+      <w:proofErr w:type="spellStart"/>
+      <w:r>
+        <w:t>ili</w:t>
+      </w:r>
+      <w:proofErr w:type="spellEnd"/>
+      <w:r>
+        <w:t xml:space="preserve"> </w:t>
+      </w:r>
+      <w:proofErr w:type="spellStart"/>
+      <w:r>
+        <w:t>nema</w:t>
+      </w:r>
+      <w:proofErr w:type="spellEnd"/>
+      <w:r>
+        <w:t xml:space="preserve"> Denial, </w:t>
+      </w:r>
+      <w:proofErr w:type="spellStart"/>
+      <w:r>
+        <w:t>nije</w:t>
+      </w:r>
+      <w:proofErr w:type="spellEnd"/>
+      <w:r>
+        <w:t xml:space="preserve"> </w:t>
+      </w:r>
+      <w:proofErr w:type="spellStart"/>
+      <w:r>
+        <w:t>validno</w:t>
+      </w:r>
+      <w:proofErr w:type="spellEnd"/>
+      <w:r>
+        <w:t xml:space="preserve"> </w:t>
+      </w:r>
+      <w:proofErr w:type="spellStart"/>
+      <w:r>
+        <w:t>stanje</w:t>
+      </w:r>
+      <w:proofErr w:type="spellEnd"/>
     </w:p>
     <w:p>
       <w:pPr>
@@ -3316,6 +4048,84 @@
           </w:tcPr>
           <w:p>
             <w:r>
+              <w:t>Art11</w:t>
+            </w:r>
+          </w:p>
+        </w:tc>
+        <w:tc>
+          <w:tcPr>
+            <w:tcW w:w="7308" w:type="dxa"/>
+          </w:tcPr>
+          <w:p>
+            <w:pPr>
+              <w:rPr>
+                <w:rFonts w:ascii="Consolas" w:hAnsi="Consolas" w:cs="Consolas"/>
+                <w:color w:val="000000"/>
+                <w:sz w:val="20"/>
+                <w:szCs w:val="20"/>
+                <w:shd w:val="clear" w:color="auto" w:fill="E8F2FE"/>
+              </w:rPr>
+            </w:pPr>
+            <w:proofErr w:type="spellStart"/>
+            <w:r>
+              <w:rPr>
+                <w:rFonts w:ascii="Consolas" w:hAnsi="Consolas" w:cs="Consolas"/>
+                <w:color w:val="000000"/>
+                <w:sz w:val="20"/>
+                <w:szCs w:val="20"/>
+                <w:shd w:val="clear" w:color="auto" w:fill="E8F2FE"/>
+              </w:rPr>
+              <w:t>CannotIdentifyDataFromComplaint</w:t>
+            </w:r>
+            <w:proofErr w:type="spellEnd"/>
+          </w:p>
+        </w:tc>
+      </w:tr>
+      <w:tr>
+        <w:tc>
+          <w:tcPr>
+            <w:tcW w:w="2268" w:type="dxa"/>
+          </w:tcPr>
+          <w:p>
+            <w:r>
+              <w:t>Art 14</w:t>
+            </w:r>
+          </w:p>
+        </w:tc>
+        <w:tc>
+          <w:tcPr>
+            <w:tcW w:w="7308" w:type="dxa"/>
+          </w:tcPr>
+          <w:p>
+            <w:pPr>
+              <w:rPr>
+                <w:rFonts w:ascii="Consolas" w:hAnsi="Consolas" w:cs="Consolas"/>
+                <w:color w:val="000000"/>
+                <w:sz w:val="20"/>
+                <w:szCs w:val="20"/>
+                <w:shd w:val="clear" w:color="auto" w:fill="E8F2FE"/>
+              </w:rPr>
+            </w:pPr>
+            <w:r>
+              <w:rPr>
+                <w:rFonts w:ascii="Consolas" w:hAnsi="Consolas" w:cs="Consolas"/>
+                <w:color w:val="000000"/>
+                <w:sz w:val="20"/>
+                <w:szCs w:val="20"/>
+                <w:shd w:val="clear" w:color="auto" w:fill="E8F2FE"/>
+              </w:rPr>
+              <w:t>SubjectShouldBeNotifiedAboutCollecting</w:t>
+            </w:r>
+          </w:p>
+        </w:tc>
+      </w:tr>
+      <w:tr>
+        <w:tc>
+          <w:tcPr>
+            <w:tcW w:w="2268" w:type="dxa"/>
+          </w:tcPr>
+          <w:p>
+            <w:r>
               <w:t>Art 15,16</w:t>
             </w:r>
           </w:p>
@@ -3364,11 +4174,7 @@
           <w:tcPr>
             <w:tcW w:w="2268" w:type="dxa"/>
           </w:tcPr>
-          <w:p>
-            <w:r>
-              <w:t>Art 14</w:t>
-            </w:r>
-          </w:p>
+          <w:p/>
         </w:tc>
         <w:tc>
           <w:tcPr>
@@ -3384,18 +4190,6 @@
                 <w:shd w:val="clear" w:color="auto" w:fill="E8F2FE"/>
               </w:rPr>
             </w:pPr>
-            <w:proofErr w:type="spellStart"/>
-            <w:r>
-              <w:rPr>
-                <w:rFonts w:ascii="Consolas" w:hAnsi="Consolas" w:cs="Consolas"/>
-                <w:color w:val="000000"/>
-                <w:sz w:val="20"/>
-                <w:szCs w:val="20"/>
-                <w:shd w:val="clear" w:color="auto" w:fill="E8F2FE"/>
-              </w:rPr>
-              <w:t>SubjectShouldBeNotifiedAboutCollecting</w:t>
-            </w:r>
-            <w:proofErr w:type="spellEnd"/>
           </w:p>
         </w:tc>
       </w:tr>

</xml_diff>

<commit_message>
Added new validation rules for Art16 and Art17
</commit_message>
<xml_diff>
--- a/materijali za rad/Validacije.docx
+++ b/materijali za rad/Validacije.docx
@@ -3022,6 +3022,7 @@
       <w:pPr>
         <w:rPr>
           <w:rFonts w:cstheme="minorHAnsi"/>
+          <w:color w:val="FF0000"/>
         </w:rPr>
       </w:pPr>
       <w:r>
@@ -3457,131 +3458,6 @@
         </w:rPr>
         <w:t>TODO</w:t>
       </w:r>
-    </w:p>
-    <w:p>
-      <w:r>
-        <w:t>Art 1</w:t>
-      </w:r>
-      <w:r>
-        <w:t>5</w:t>
-      </w:r>
-      <w:proofErr w:type="gramStart"/>
-      <w:r>
-        <w:t>,16</w:t>
-      </w:r>
-      <w:proofErr w:type="gramEnd"/>
-      <w:r>
-        <w:t xml:space="preserve"> – </w:t>
-      </w:r>
-      <w:proofErr w:type="spellStart"/>
-      <w:r>
-        <w:t>uvodim</w:t>
-      </w:r>
-      <w:proofErr w:type="spellEnd"/>
-      <w:r>
-        <w:t xml:space="preserve"> </w:t>
-      </w:r>
-      <w:proofErr w:type="spellStart"/>
-      <w:r>
-        <w:t>zbog</w:t>
-      </w:r>
-      <w:proofErr w:type="spellEnd"/>
-      <w:r>
-        <w:t xml:space="preserve"> </w:t>
-      </w:r>
-      <w:proofErr w:type="spellStart"/>
-      <w:r>
-        <w:t>njega</w:t>
-      </w:r>
-      <w:proofErr w:type="spellEnd"/>
-      <w:r>
-        <w:t xml:space="preserve"> </w:t>
-      </w:r>
-      <w:proofErr w:type="spellStart"/>
-      <w:r>
-        <w:t>proveru</w:t>
-      </w:r>
-      <w:proofErr w:type="spellEnd"/>
-      <w:r>
-        <w:t xml:space="preserve"> </w:t>
-      </w:r>
-      <w:proofErr w:type="spellStart"/>
-      <w:r>
-        <w:t>da</w:t>
-      </w:r>
-      <w:proofErr w:type="spellEnd"/>
-      <w:r>
-        <w:t xml:space="preserve"> </w:t>
-      </w:r>
-      <w:proofErr w:type="spellStart"/>
-      <w:r>
-        <w:t>ukoliko</w:t>
-      </w:r>
-      <w:proofErr w:type="spellEnd"/>
-      <w:r>
-        <w:t xml:space="preserve"> imam Complaint </w:t>
-      </w:r>
-      <w:proofErr w:type="spellStart"/>
-      <w:r>
-        <w:t>koji</w:t>
-      </w:r>
-      <w:proofErr w:type="spellEnd"/>
-      <w:r>
-        <w:t xml:space="preserve"> </w:t>
-      </w:r>
-      <w:proofErr w:type="spellStart"/>
-      <w:r>
-        <w:t>ima</w:t>
-      </w:r>
-      <w:proofErr w:type="spellEnd"/>
-      <w:r>
-        <w:t xml:space="preserve"> </w:t>
-      </w:r>
-      <w:proofErr w:type="spellStart"/>
-      <w:r>
-        <w:t>isExecuted</w:t>
-      </w:r>
-      <w:proofErr w:type="spellEnd"/>
-      <w:r>
-        <w:t xml:space="preserve"> false </w:t>
-      </w:r>
-      <w:proofErr w:type="spellStart"/>
-      <w:r>
-        <w:t>ili</w:t>
-      </w:r>
-      <w:proofErr w:type="spellEnd"/>
-      <w:r>
-        <w:t xml:space="preserve"> </w:t>
-      </w:r>
-      <w:proofErr w:type="spellStart"/>
-      <w:r>
-        <w:t>nema</w:t>
-      </w:r>
-      <w:proofErr w:type="spellEnd"/>
-      <w:r>
-        <w:t xml:space="preserve"> Denial, </w:t>
-      </w:r>
-      <w:proofErr w:type="spellStart"/>
-      <w:r>
-        <w:t>nije</w:t>
-      </w:r>
-      <w:proofErr w:type="spellEnd"/>
-      <w:r>
-        <w:t xml:space="preserve"> </w:t>
-      </w:r>
-      <w:proofErr w:type="spellStart"/>
-      <w:r>
-        <w:t>validno</w:t>
-      </w:r>
-      <w:proofErr w:type="spellEnd"/>
-      <w:r>
-        <w:t xml:space="preserve"> </w:t>
-      </w:r>
-      <w:proofErr w:type="spellStart"/>
-      <w:r>
-        <w:t>stanje</w:t>
-      </w:r>
-      <w:proofErr w:type="spellEnd"/>
     </w:p>
     <w:p>
       <w:pPr>
@@ -3592,32 +3468,312 @@
       <w:r>
         <w:rPr>
           <w:rFonts w:cstheme="minorHAnsi"/>
-        </w:rPr>
-        <w:t xml:space="preserve">Art17 – </w:t>
-      </w:r>
-      <w:proofErr w:type="spellStart"/>
-      <w:r>
-        <w:rPr>
-          <w:rFonts w:cstheme="minorHAnsi"/>
-        </w:rPr>
+          <w:color w:val="FF0000"/>
+        </w:rPr>
+        <w:t xml:space="preserve">Art15 </w:t>
+      </w:r>
+      <w:proofErr w:type="spellStart"/>
+      <w:r>
+        <w:rPr>
+          <w:rFonts w:cstheme="minorHAnsi"/>
+          <w:color w:val="FF0000"/>
+        </w:rPr>
+        <w:t>doraditi</w:t>
+      </w:r>
+      <w:proofErr w:type="spellEnd"/>
+      <w:r>
+        <w:rPr>
+          <w:rFonts w:cstheme="minorHAnsi"/>
+          <w:color w:val="FF0000"/>
+        </w:rPr>
+        <w:t xml:space="preserve"> </w:t>
+      </w:r>
+      <w:proofErr w:type="spellStart"/>
+      <w:r>
+        <w:rPr>
+          <w:rFonts w:cstheme="minorHAnsi"/>
+          <w:color w:val="FF0000"/>
+        </w:rPr>
+        <w:t>prenos</w:t>
+      </w:r>
+      <w:proofErr w:type="spellEnd"/>
+      <w:r>
+        <w:rPr>
+          <w:rFonts w:cstheme="minorHAnsi"/>
+          <w:color w:val="FF0000"/>
+        </w:rPr>
+        <w:t xml:space="preserve"> u </w:t>
+      </w:r>
+      <w:proofErr w:type="spellStart"/>
+      <w:r>
+        <w:rPr>
+          <w:rFonts w:cstheme="minorHAnsi"/>
+          <w:color w:val="FF0000"/>
+        </w:rPr>
+        <w:t>trece</w:t>
+      </w:r>
+      <w:proofErr w:type="spellEnd"/>
+      <w:r>
+        <w:rPr>
+          <w:rFonts w:cstheme="minorHAnsi"/>
+          <w:color w:val="FF0000"/>
+        </w:rPr>
+        <w:t xml:space="preserve"> </w:t>
+      </w:r>
+      <w:proofErr w:type="spellStart"/>
+      <w:r>
+        <w:rPr>
+          <w:rFonts w:cstheme="minorHAnsi"/>
+          <w:color w:val="FF0000"/>
+        </w:rPr>
+        <w:t>zemlje</w:t>
+      </w:r>
+      <w:proofErr w:type="spellEnd"/>
+      <w:r>
+        <w:rPr>
+          <w:rFonts w:cstheme="minorHAnsi"/>
+          <w:color w:val="FF0000"/>
+        </w:rPr>
+        <w:t xml:space="preserve"> I </w:t>
+      </w:r>
+      <w:proofErr w:type="spellStart"/>
+      <w:r>
+        <w:rPr>
+          <w:rFonts w:cstheme="minorHAnsi"/>
+          <w:color w:val="FF0000"/>
+        </w:rPr>
+        <w:t>notifikacije</w:t>
+      </w:r>
+      <w:proofErr w:type="spellEnd"/>
+      <w:r>
+        <w:rPr>
+          <w:rFonts w:cstheme="minorHAnsi"/>
+          <w:color w:val="FF0000"/>
+        </w:rPr>
+        <w:t xml:space="preserve"> </w:t>
+      </w:r>
+      <w:proofErr w:type="spellStart"/>
+      <w:r>
+        <w:rPr>
+          <w:rFonts w:cstheme="minorHAnsi"/>
+          <w:color w:val="FF0000"/>
+        </w:rPr>
+        <w:t>za</w:t>
+      </w:r>
+      <w:proofErr w:type="spellEnd"/>
+      <w:r>
+        <w:rPr>
+          <w:rFonts w:cstheme="minorHAnsi"/>
+          <w:color w:val="FF0000"/>
+        </w:rPr>
+        <w:t xml:space="preserve"> to</w:t>
+      </w:r>
+    </w:p>
+    <w:p>
+      <w:r>
+        <w:t>Art 1</w:t>
+      </w:r>
+      <w:r>
+        <w:t>6</w:t>
+      </w:r>
+      <w:proofErr w:type="gramStart"/>
+      <w:r>
+        <w:t>,1</w:t>
+      </w:r>
+      <w:r>
+        <w:t>7</w:t>
+      </w:r>
+      <w:proofErr w:type="gramEnd"/>
+      <w:r>
+        <w:t xml:space="preserve"> – </w:t>
+      </w:r>
+      <w:proofErr w:type="spellStart"/>
+      <w:r>
+        <w:t>uvodim</w:t>
+      </w:r>
+      <w:proofErr w:type="spellEnd"/>
+      <w:r>
+        <w:t xml:space="preserve"> </w:t>
+      </w:r>
+      <w:proofErr w:type="spellStart"/>
+      <w:r>
         <w:t>zbog</w:t>
       </w:r>
       <w:proofErr w:type="spellEnd"/>
       <w:r>
-        <w:rPr>
-          <w:rFonts w:cstheme="minorHAnsi"/>
-        </w:rPr>
-        <w:t xml:space="preserve"> </w:t>
-      </w:r>
-      <w:proofErr w:type="spellStart"/>
-      <w:r>
-        <w:rPr>
-          <w:rFonts w:cstheme="minorHAnsi"/>
-        </w:rPr>
+        <w:t xml:space="preserve"> </w:t>
+      </w:r>
+      <w:proofErr w:type="spellStart"/>
+      <w:r>
         <w:t>njega</w:t>
       </w:r>
       <w:proofErr w:type="spellEnd"/>
       <w:r>
+        <w:t xml:space="preserve"> </w:t>
+      </w:r>
+      <w:proofErr w:type="spellStart"/>
+      <w:r>
+        <w:t>proveru</w:t>
+      </w:r>
+      <w:proofErr w:type="spellEnd"/>
+      <w:r>
+        <w:t xml:space="preserve"> </w:t>
+      </w:r>
+      <w:proofErr w:type="spellStart"/>
+      <w:r>
+        <w:t>da</w:t>
+      </w:r>
+      <w:proofErr w:type="spellEnd"/>
+      <w:r>
+        <w:t xml:space="preserve"> </w:t>
+      </w:r>
+      <w:proofErr w:type="spellStart"/>
+      <w:r>
+        <w:t>ukoliko</w:t>
+      </w:r>
+      <w:proofErr w:type="spellEnd"/>
+      <w:r>
+        <w:t xml:space="preserve"> imam Complaint </w:t>
+      </w:r>
+      <w:proofErr w:type="spellStart"/>
+      <w:r>
+        <w:t>koji</w:t>
+      </w:r>
+      <w:proofErr w:type="spellEnd"/>
+      <w:r>
+        <w:t xml:space="preserve"> </w:t>
+      </w:r>
+      <w:proofErr w:type="spellStart"/>
+      <w:r>
+        <w:t>ima</w:t>
+      </w:r>
+      <w:proofErr w:type="spellEnd"/>
+      <w:r>
+        <w:t xml:space="preserve"> </w:t>
+      </w:r>
+      <w:proofErr w:type="spellStart"/>
+      <w:r>
+        <w:t>isExecuted</w:t>
+      </w:r>
+      <w:proofErr w:type="spellEnd"/>
+      <w:r>
+        <w:t xml:space="preserve"> false </w:t>
+      </w:r>
+      <w:proofErr w:type="spellStart"/>
+      <w:r>
+        <w:t>ili</w:t>
+      </w:r>
+      <w:proofErr w:type="spellEnd"/>
+      <w:r>
+        <w:t xml:space="preserve"> </w:t>
+      </w:r>
+      <w:proofErr w:type="spellStart"/>
+      <w:r>
+        <w:t>nema</w:t>
+      </w:r>
+      <w:proofErr w:type="spellEnd"/>
+      <w:r>
+        <w:t xml:space="preserve"> Denial, </w:t>
+      </w:r>
+      <w:proofErr w:type="spellStart"/>
+      <w:r>
+        <w:t>nije</w:t>
+      </w:r>
+      <w:proofErr w:type="spellEnd"/>
+      <w:r>
+        <w:t xml:space="preserve"> </w:t>
+      </w:r>
+      <w:proofErr w:type="spellStart"/>
+      <w:r>
+        <w:t>validno</w:t>
+      </w:r>
+      <w:proofErr w:type="spellEnd"/>
+      <w:r>
+        <w:t xml:space="preserve"> </w:t>
+      </w:r>
+      <w:proofErr w:type="spellStart"/>
+      <w:r>
+        <w:t>stanje</w:t>
+      </w:r>
+      <w:proofErr w:type="spellEnd"/>
+      <w:r>
+        <w:t xml:space="preserve">, </w:t>
+      </w:r>
+      <w:proofErr w:type="spellStart"/>
+      <w:r>
+        <w:t>jer</w:t>
+      </w:r>
+      <w:proofErr w:type="spellEnd"/>
+      <w:r>
+        <w:t xml:space="preserve"> </w:t>
+      </w:r>
+      <w:proofErr w:type="spellStart"/>
+      <w:r>
+        <w:t>treba</w:t>
+      </w:r>
+      <w:proofErr w:type="spellEnd"/>
+      <w:r>
+        <w:t xml:space="preserve"> </w:t>
+      </w:r>
+      <w:proofErr w:type="spellStart"/>
+      <w:r>
+        <w:t>da</w:t>
+      </w:r>
+      <w:proofErr w:type="spellEnd"/>
+      <w:r>
+        <w:t xml:space="preserve"> </w:t>
+      </w:r>
+      <w:proofErr w:type="spellStart"/>
+      <w:r>
+        <w:t>bude</w:t>
+      </w:r>
+      <w:proofErr w:type="spellEnd"/>
+      <w:r>
+        <w:t xml:space="preserve"> </w:t>
+      </w:r>
+      <w:proofErr w:type="spellStart"/>
+      <w:r>
+        <w:t>sto</w:t>
+      </w:r>
+      <w:proofErr w:type="spellEnd"/>
+      <w:r>
+        <w:t xml:space="preserve"> pre </w:t>
+      </w:r>
+      <w:proofErr w:type="spellStart"/>
+      <w:r>
+        <w:t>izvrsen</w:t>
+      </w:r>
+      <w:proofErr w:type="spellEnd"/>
+      <w:r>
+        <w:t xml:space="preserve">. </w:t>
+      </w:r>
+      <w:proofErr w:type="spellStart"/>
+      <w:proofErr w:type="gramStart"/>
+      <w:r>
+        <w:t>Z</w:t>
+      </w:r>
+      <w:r>
+        <w:rPr>
+          <w:rFonts w:cstheme="minorHAnsi"/>
+        </w:rPr>
+        <w:t>bog</w:t>
+      </w:r>
+      <w:proofErr w:type="spellEnd"/>
+      <w:r>
+        <w:rPr>
+          <w:rFonts w:cstheme="minorHAnsi"/>
+        </w:rPr>
+        <w:t xml:space="preserve"> </w:t>
+      </w:r>
+      <w:proofErr w:type="spellStart"/>
+      <w:r>
+        <w:rPr>
+          <w:rFonts w:cstheme="minorHAnsi"/>
+        </w:rPr>
+        <w:t>njega</w:t>
+      </w:r>
+      <w:proofErr w:type="spellEnd"/>
+      <w:r>
         <w:rPr>
           <w:rFonts w:cstheme="minorHAnsi"/>
         </w:rPr>
@@ -3693,6 +3849,92 @@
         </w:rPr>
         <w:t xml:space="preserve"> Complaint</w:t>
       </w:r>
+      <w:r>
+        <w:rPr>
+          <w:rFonts w:cstheme="minorHAnsi"/>
+        </w:rPr>
+        <w:t>.</w:t>
+      </w:r>
+      <w:proofErr w:type="gramEnd"/>
+      <w:r>
+        <w:rPr>
+          <w:rFonts w:cstheme="minorHAnsi"/>
+        </w:rPr>
+        <w:t xml:space="preserve"> </w:t>
+      </w:r>
+      <w:proofErr w:type="spellStart"/>
+      <w:r>
+        <w:rPr>
+          <w:rFonts w:cstheme="minorHAnsi"/>
+          <w:color w:val="FF0000"/>
+        </w:rPr>
+        <w:t>Doraditi</w:t>
+      </w:r>
+      <w:proofErr w:type="spellEnd"/>
+      <w:r>
+        <w:rPr>
+          <w:rFonts w:cstheme="minorHAnsi"/>
+          <w:color w:val="FF0000"/>
+        </w:rPr>
+        <w:t xml:space="preserve"> </w:t>
+      </w:r>
+      <w:proofErr w:type="spellStart"/>
+      <w:r>
+        <w:rPr>
+          <w:rFonts w:cstheme="minorHAnsi"/>
+          <w:color w:val="FF0000"/>
+        </w:rPr>
+        <w:t>notifikacije</w:t>
+      </w:r>
+      <w:proofErr w:type="spellEnd"/>
+      <w:r>
+        <w:rPr>
+          <w:rFonts w:cstheme="minorHAnsi"/>
+          <w:color w:val="FF0000"/>
+        </w:rPr>
+        <w:t xml:space="preserve"> </w:t>
+      </w:r>
+      <w:proofErr w:type="spellStart"/>
+      <w:r>
+        <w:rPr>
+          <w:rFonts w:cstheme="minorHAnsi"/>
+          <w:color w:val="FF0000"/>
+        </w:rPr>
+        <w:t>za</w:t>
+      </w:r>
+      <w:proofErr w:type="spellEnd"/>
+      <w:r>
+        <w:rPr>
+          <w:rFonts w:cstheme="minorHAnsi"/>
+          <w:color w:val="FF0000"/>
+        </w:rPr>
+        <w:t xml:space="preserve"> </w:t>
+      </w:r>
+      <w:proofErr w:type="spellStart"/>
+      <w:r>
+        <w:rPr>
+          <w:rFonts w:cstheme="minorHAnsi"/>
+          <w:color w:val="FF0000"/>
+        </w:rPr>
+        <w:t>brisanje</w:t>
+      </w:r>
+      <w:proofErr w:type="spellEnd"/>
+      <w:r>
+        <w:rPr>
+          <w:rFonts w:cstheme="minorHAnsi"/>
+          <w:color w:val="FF0000"/>
+        </w:rPr>
+        <w:t xml:space="preserve"> I </w:t>
+      </w:r>
+      <w:proofErr w:type="spellStart"/>
+      <w:r>
+        <w:rPr>
+          <w:rFonts w:cstheme="minorHAnsi"/>
+          <w:color w:val="FF0000"/>
+        </w:rPr>
+        <w:t>izmenu</w:t>
+      </w:r>
+      <w:proofErr w:type="spellEnd"/>
     </w:p>
     <w:tbl>
       <w:tblPr>
@@ -4126,7 +4368,10 @@
           </w:tcPr>
           <w:p>
             <w:r>
-              <w:t>Art 15,16</w:t>
+              <w:t xml:space="preserve">Art </w:t>
+            </w:r>
+            <w:r>
+              <w:t>16</w:t>
             </w:r>
           </w:p>
         </w:tc>
@@ -4153,17 +4398,7 @@
                 <w:szCs w:val="20"/>
                 <w:shd w:val="clear" w:color="auto" w:fill="E8F2FE"/>
               </w:rPr>
-              <w:t>C</w:t>
-            </w:r>
-            <w:r>
-              <w:rPr>
-                <w:rFonts w:ascii="Consolas" w:hAnsi="Consolas" w:cs="Consolas"/>
-                <w:color w:val="000000"/>
-                <w:sz w:val="20"/>
-                <w:szCs w:val="20"/>
-                <w:shd w:val="clear" w:color="auto" w:fill="E8F2FE"/>
-              </w:rPr>
-              <w:t>omplaintShouldBeExecutedAsSoonAsPossible</w:t>
+              <w:t>RectificationShouldBeExecutedAsSoonAsPossible</w:t>
             </w:r>
             <w:proofErr w:type="spellEnd"/>
           </w:p>
@@ -4174,7 +4409,11 @@
           <w:tcPr>
             <w:tcW w:w="2268" w:type="dxa"/>
           </w:tcPr>
-          <w:p/>
+          <w:p>
+            <w:r>
+              <w:t>Art16</w:t>
+            </w:r>
+          </w:p>
         </w:tc>
         <w:tc>
           <w:tcPr>
@@ -4190,6 +4429,18 @@
                 <w:shd w:val="clear" w:color="auto" w:fill="E8F2FE"/>
               </w:rPr>
             </w:pPr>
+            <w:proofErr w:type="spellStart"/>
+            <w:r>
+              <w:rPr>
+                <w:rFonts w:ascii="Consolas" w:hAnsi="Consolas" w:cs="Consolas"/>
+                <w:color w:val="000000"/>
+                <w:sz w:val="20"/>
+                <w:szCs w:val="20"/>
+                <w:shd w:val="clear" w:color="auto" w:fill="E8F2FE"/>
+              </w:rPr>
+              <w:t>CausedByBeDefinedForRectificationAction</w:t>
+            </w:r>
+            <w:proofErr w:type="spellEnd"/>
           </w:p>
         </w:tc>
       </w:tr>
@@ -4198,7 +4449,11 @@
           <w:tcPr>
             <w:tcW w:w="2268" w:type="dxa"/>
           </w:tcPr>
-          <w:p/>
+          <w:p>
+            <w:r>
+              <w:t>Art17</w:t>
+            </w:r>
+          </w:p>
         </w:tc>
         <w:tc>
           <w:tcPr>
@@ -4214,6 +4469,58 @@
                 <w:shd w:val="clear" w:color="auto" w:fill="E8F2FE"/>
               </w:rPr>
             </w:pPr>
+            <w:proofErr w:type="spellStart"/>
+            <w:r>
+              <w:rPr>
+                <w:rFonts w:ascii="Consolas" w:hAnsi="Consolas" w:cs="Consolas"/>
+                <w:color w:val="000000"/>
+                <w:sz w:val="20"/>
+                <w:szCs w:val="20"/>
+                <w:shd w:val="clear" w:color="auto" w:fill="E8F2FE"/>
+              </w:rPr>
+              <w:t>ErasureShouldBeExecutedAsSoonAsPossible</w:t>
+            </w:r>
+            <w:proofErr w:type="spellEnd"/>
+          </w:p>
+        </w:tc>
+      </w:tr>
+      <w:tr>
+        <w:tc>
+          <w:tcPr>
+            <w:tcW w:w="2268" w:type="dxa"/>
+          </w:tcPr>
+          <w:p>
+            <w:r>
+              <w:t>Art17</w:t>
+            </w:r>
+          </w:p>
+        </w:tc>
+        <w:tc>
+          <w:tcPr>
+            <w:tcW w:w="7308" w:type="dxa"/>
+          </w:tcPr>
+          <w:p>
+            <w:pPr>
+              <w:rPr>
+                <w:rFonts w:ascii="Consolas" w:hAnsi="Consolas" w:cs="Consolas"/>
+                <w:color w:val="000000"/>
+                <w:sz w:val="20"/>
+                <w:szCs w:val="20"/>
+                <w:shd w:val="clear" w:color="auto" w:fill="E8F2FE"/>
+              </w:rPr>
+            </w:pPr>
+            <w:proofErr w:type="spellStart"/>
+            <w:r>
+              <w:rPr>
+                <w:rFonts w:ascii="Consolas" w:hAnsi="Consolas" w:cs="Consolas"/>
+                <w:color w:val="000000"/>
+                <w:sz w:val="20"/>
+                <w:szCs w:val="20"/>
+                <w:shd w:val="clear" w:color="auto" w:fill="E8F2FE"/>
+              </w:rPr>
+              <w:t>CausedByBeDefinedForErasureAction</w:t>
+            </w:r>
+            <w:proofErr w:type="spellEnd"/>
           </w:p>
         </w:tc>
       </w:tr>

</xml_diff>

<commit_message>
Added validation for Art19 and Art20
</commit_message>
<xml_diff>
--- a/materijali za rad/Validacije.docx
+++ b/materijali za rad/Validacije.docx
@@ -1439,7 +1439,58 @@
         <w:t>Consenta</w:t>
       </w:r>
       <w:proofErr w:type="spellEnd"/>
+      <w:r>
+        <w:t>.</w:t>
+      </w:r>
       <w:proofErr w:type="gramEnd"/>
+      <w:r>
+        <w:t xml:space="preserve"> </w:t>
+      </w:r>
+      <w:proofErr w:type="spellStart"/>
+      <w:proofErr w:type="gramStart"/>
+      <w:r>
+        <w:t>Takodje</w:t>
+      </w:r>
+      <w:proofErr w:type="spellEnd"/>
+      <w:r>
+        <w:t xml:space="preserve"> </w:t>
+      </w:r>
+      <w:proofErr w:type="spellStart"/>
+      <w:r>
+        <w:t>mora</w:t>
+      </w:r>
+      <w:proofErr w:type="spellEnd"/>
+      <w:r>
+        <w:t xml:space="preserve"> </w:t>
+      </w:r>
+      <w:proofErr w:type="spellStart"/>
+      <w:r>
+        <w:t>postojati</w:t>
+      </w:r>
+      <w:proofErr w:type="spellEnd"/>
+      <w:r>
+        <w:t xml:space="preserve"> </w:t>
+      </w:r>
+      <w:proofErr w:type="spellStart"/>
+      <w:r>
+        <w:t>notifikacija</w:t>
+      </w:r>
+      <w:proofErr w:type="spellEnd"/>
+      <w:r>
+        <w:t xml:space="preserve"> o </w:t>
+      </w:r>
+      <w:proofErr w:type="spellStart"/>
+      <w:r>
+        <w:t>povlacenju</w:t>
+      </w:r>
+      <w:proofErr w:type="spellEnd"/>
+      <w:r>
+        <w:t>.</w:t>
+      </w:r>
+      <w:proofErr w:type="gramEnd"/>
+      <w:r>
+        <w:t xml:space="preserve"> </w:t>
+      </w:r>
     </w:p>
     <w:p>
       <w:proofErr w:type="spellStart"/>
@@ -2950,7 +3001,6 @@
     <w:p/>
     <w:p>
       <w:r>
-        <w:lastRenderedPageBreak/>
         <w:t>Art12</w:t>
       </w:r>
       <w:proofErr w:type="gramStart"/>
@@ -3570,6 +3620,11 @@
       </w:r>
     </w:p>
     <w:p>
+      <w:pPr>
+        <w:rPr>
+          <w:rFonts w:cstheme="minorHAnsi"/>
+        </w:rPr>
+      </w:pPr>
       <w:r>
         <w:t>Art 1</w:t>
       </w:r>
@@ -3862,43 +3917,227 @@
         </w:rPr>
         <w:t xml:space="preserve"> </w:t>
       </w:r>
-      <w:proofErr w:type="spellStart"/>
-      <w:r>
-        <w:rPr>
-          <w:rFonts w:cstheme="minorHAnsi"/>
-          <w:color w:val="FF0000"/>
-        </w:rPr>
-        <w:t>Doraditi</w:t>
-      </w:r>
-      <w:proofErr w:type="spellEnd"/>
-      <w:r>
-        <w:rPr>
-          <w:rFonts w:cstheme="minorHAnsi"/>
-          <w:color w:val="FF0000"/>
-        </w:rPr>
-        <w:t xml:space="preserve"> </w:t>
-      </w:r>
-      <w:proofErr w:type="spellStart"/>
-      <w:r>
-        <w:rPr>
-          <w:rFonts w:cstheme="minorHAnsi"/>
-          <w:color w:val="FF0000"/>
-        </w:rPr>
-        <w:t>notifikacije</w:t>
-      </w:r>
-      <w:proofErr w:type="spellEnd"/>
-      <w:r>
-        <w:rPr>
-          <w:rFonts w:cstheme="minorHAnsi"/>
-          <w:color w:val="FF0000"/>
-        </w:rPr>
-        <w:t xml:space="preserve"> </w:t>
-      </w:r>
-      <w:proofErr w:type="spellStart"/>
-      <w:r>
-        <w:rPr>
-          <w:rFonts w:cstheme="minorHAnsi"/>
-          <w:color w:val="FF0000"/>
+    </w:p>
+    <w:p>
+      <w:pPr>
+        <w:rPr>
+          <w:rFonts w:cstheme="minorHAnsi"/>
+          <w:color w:val="FF0000"/>
+        </w:rPr>
+      </w:pPr>
+      <w:r>
+        <w:rPr>
+          <w:rFonts w:cstheme="minorHAnsi"/>
+          <w:color w:val="FF0000"/>
+        </w:rPr>
+        <w:t xml:space="preserve">Art18 Ne </w:t>
+      </w:r>
+      <w:proofErr w:type="spellStart"/>
+      <w:r>
+        <w:rPr>
+          <w:rFonts w:cstheme="minorHAnsi"/>
+          <w:color w:val="FF0000"/>
+        </w:rPr>
+        <w:t>znam</w:t>
+      </w:r>
+      <w:proofErr w:type="spellEnd"/>
+      <w:r>
+        <w:rPr>
+          <w:rFonts w:cstheme="minorHAnsi"/>
+          <w:color w:val="FF0000"/>
+        </w:rPr>
+        <w:t xml:space="preserve"> </w:t>
+      </w:r>
+      <w:proofErr w:type="spellStart"/>
+      <w:r>
+        <w:rPr>
+          <w:rFonts w:cstheme="minorHAnsi"/>
+          <w:color w:val="FF0000"/>
+        </w:rPr>
+        <w:t>sta</w:t>
+      </w:r>
+      <w:proofErr w:type="spellEnd"/>
+      <w:r>
+        <w:rPr>
+          <w:rFonts w:cstheme="minorHAnsi"/>
+          <w:color w:val="FF0000"/>
+        </w:rPr>
+        <w:t xml:space="preserve"> </w:t>
+      </w:r>
+      <w:proofErr w:type="spellStart"/>
+      <w:proofErr w:type="gramStart"/>
+      <w:r>
+        <w:rPr>
+          <w:rFonts w:cstheme="minorHAnsi"/>
+          <w:color w:val="FF0000"/>
+        </w:rPr>
+        <w:t>jos</w:t>
+      </w:r>
+      <w:proofErr w:type="spellEnd"/>
+      <w:proofErr w:type="gramEnd"/>
+      <w:r>
+        <w:rPr>
+          <w:rFonts w:cstheme="minorHAnsi"/>
+          <w:color w:val="FF0000"/>
+        </w:rPr>
+        <w:t xml:space="preserve"> s </w:t>
+      </w:r>
+      <w:proofErr w:type="spellStart"/>
+      <w:r>
+        <w:rPr>
+          <w:rFonts w:cstheme="minorHAnsi"/>
+          <w:color w:val="FF0000"/>
+        </w:rPr>
+        <w:t>njim</w:t>
+      </w:r>
+      <w:proofErr w:type="spellEnd"/>
+    </w:p>
+    <w:p>
+      <w:pPr>
+        <w:rPr>
+          <w:rFonts w:cstheme="minorHAnsi"/>
+          <w:color w:val="000000" w:themeColor="text1"/>
+        </w:rPr>
+      </w:pPr>
+      <w:r>
+        <w:rPr>
+          <w:rFonts w:cstheme="minorHAnsi"/>
+          <w:color w:val="000000" w:themeColor="text1"/>
+        </w:rPr>
+        <w:t xml:space="preserve">Art19 – </w:t>
+      </w:r>
+      <w:proofErr w:type="spellStart"/>
+      <w:r>
+        <w:rPr>
+          <w:rFonts w:cstheme="minorHAnsi"/>
+          <w:color w:val="000000" w:themeColor="text1"/>
+        </w:rPr>
+        <w:t>notificiranje</w:t>
+      </w:r>
+      <w:proofErr w:type="spellEnd"/>
+      <w:r>
+        <w:rPr>
+          <w:rFonts w:cstheme="minorHAnsi"/>
+          <w:color w:val="000000" w:themeColor="text1"/>
+        </w:rPr>
+        <w:t xml:space="preserve"> o </w:t>
+      </w:r>
+      <w:proofErr w:type="spellStart"/>
+      <w:r>
+        <w:rPr>
+          <w:rFonts w:cstheme="minorHAnsi"/>
+          <w:color w:val="000000" w:themeColor="text1"/>
+        </w:rPr>
+        <w:t>brisanju</w:t>
+      </w:r>
+      <w:proofErr w:type="spellEnd"/>
+      <w:r>
+        <w:rPr>
+          <w:rFonts w:cstheme="minorHAnsi"/>
+          <w:color w:val="000000" w:themeColor="text1"/>
+        </w:rPr>
+        <w:t xml:space="preserve">, </w:t>
+      </w:r>
+      <w:proofErr w:type="spellStart"/>
+      <w:r>
+        <w:rPr>
+          <w:rFonts w:cstheme="minorHAnsi"/>
+          <w:color w:val="000000" w:themeColor="text1"/>
+        </w:rPr>
+        <w:t>povlacenju</w:t>
+      </w:r>
+      <w:proofErr w:type="spellEnd"/>
+      <w:r>
+        <w:rPr>
+          <w:rFonts w:cstheme="minorHAnsi"/>
+          <w:color w:val="000000" w:themeColor="text1"/>
+        </w:rPr>
+        <w:t xml:space="preserve">, </w:t>
+      </w:r>
+      <w:proofErr w:type="spellStart"/>
+      <w:r>
+        <w:rPr>
+          <w:rFonts w:cstheme="minorHAnsi"/>
+          <w:color w:val="000000" w:themeColor="text1"/>
+        </w:rPr>
+        <w:t>ispravljanju</w:t>
+      </w:r>
+      <w:proofErr w:type="spellEnd"/>
+    </w:p>
+    <w:p>
+      <w:pPr>
+        <w:rPr>
+          <w:rFonts w:cstheme="minorHAnsi"/>
+          <w:color w:val="000000" w:themeColor="text1"/>
+        </w:rPr>
+      </w:pPr>
+      <w:r>
+        <w:rPr>
+          <w:rFonts w:cstheme="minorHAnsi"/>
+          <w:color w:val="000000" w:themeColor="text1"/>
+        </w:rPr>
+        <w:t xml:space="preserve">Art 20 </w:t>
+      </w:r>
+      <w:r>
+        <w:rPr>
+          <w:rFonts w:cstheme="minorHAnsi"/>
+          <w:color w:val="000000" w:themeColor="text1"/>
+        </w:rPr>
+        <w:t xml:space="preserve">– </w:t>
+      </w:r>
+      <w:proofErr w:type="spellStart"/>
+      <w:r>
+        <w:rPr>
+          <w:rFonts w:cstheme="minorHAnsi"/>
+          <w:color w:val="000000" w:themeColor="text1"/>
+        </w:rPr>
+        <w:t>dodajem</w:t>
+      </w:r>
+      <w:proofErr w:type="spellEnd"/>
+      <w:r>
+        <w:rPr>
+          <w:rFonts w:cstheme="minorHAnsi"/>
+          <w:color w:val="000000" w:themeColor="text1"/>
+        </w:rPr>
+        <w:t xml:space="preserve"> transfer </w:t>
+      </w:r>
+      <w:proofErr w:type="spellStart"/>
+      <w:r>
+        <w:rPr>
+          <w:rFonts w:cstheme="minorHAnsi"/>
+          <w:color w:val="000000" w:themeColor="text1"/>
+        </w:rPr>
+        <w:t>kao</w:t>
+      </w:r>
+      <w:proofErr w:type="spellEnd"/>
+      <w:r>
+        <w:rPr>
+          <w:rFonts w:cstheme="minorHAnsi"/>
+          <w:color w:val="000000" w:themeColor="text1"/>
+        </w:rPr>
+        <w:t xml:space="preserve"> tip </w:t>
+      </w:r>
+      <w:proofErr w:type="spellStart"/>
+      <w:r>
+        <w:rPr>
+          <w:rFonts w:cstheme="minorHAnsi"/>
+          <w:color w:val="000000" w:themeColor="text1"/>
+        </w:rPr>
+        <w:t>akcije</w:t>
+      </w:r>
+      <w:proofErr w:type="spellEnd"/>
+      <w:r>
+        <w:rPr>
+          <w:rFonts w:cstheme="minorHAnsi"/>
+          <w:color w:val="000000" w:themeColor="text1"/>
+        </w:rPr>
+        <w:t xml:space="preserve"> I </w:t>
+      </w:r>
+      <w:proofErr w:type="spellStart"/>
+      <w:r>
+        <w:rPr>
+          <w:rFonts w:cstheme="minorHAnsi"/>
+          <w:color w:val="000000" w:themeColor="text1"/>
         </w:rPr>
         <w:t>za</w:t>
       </w:r>
@@ -3906,35 +4145,146 @@
       <w:r>
         <w:rPr>
           <w:rFonts w:cstheme="minorHAnsi"/>
-          <w:color w:val="FF0000"/>
-        </w:rPr>
-        <w:t xml:space="preserve"> </w:t>
-      </w:r>
-      <w:proofErr w:type="spellStart"/>
-      <w:r>
-        <w:rPr>
-          <w:rFonts w:cstheme="minorHAnsi"/>
-          <w:color w:val="FF0000"/>
-        </w:rPr>
-        <w:t>brisanje</w:t>
-      </w:r>
-      <w:proofErr w:type="spellEnd"/>
-      <w:r>
-        <w:rPr>
-          <w:rFonts w:cstheme="minorHAnsi"/>
-          <w:color w:val="FF0000"/>
-        </w:rPr>
-        <w:t xml:space="preserve"> I </w:t>
-      </w:r>
-      <w:proofErr w:type="spellStart"/>
-      <w:r>
-        <w:rPr>
-          <w:rFonts w:cstheme="minorHAnsi"/>
-          <w:color w:val="FF0000"/>
-        </w:rPr>
-        <w:t>izmenu</w:t>
-      </w:r>
-      <w:proofErr w:type="spellEnd"/>
+          <w:color w:val="000000" w:themeColor="text1"/>
+        </w:rPr>
+        <w:t xml:space="preserve"> </w:t>
+      </w:r>
+      <w:proofErr w:type="spellStart"/>
+      <w:r>
+        <w:rPr>
+          <w:rFonts w:cstheme="minorHAnsi"/>
+          <w:color w:val="000000" w:themeColor="text1"/>
+        </w:rPr>
+        <w:t>njega</w:t>
+      </w:r>
+      <w:proofErr w:type="spellEnd"/>
+      <w:r>
+        <w:rPr>
+          <w:rFonts w:cstheme="minorHAnsi"/>
+          <w:color w:val="000000" w:themeColor="text1"/>
+        </w:rPr>
+        <w:t xml:space="preserve"> </w:t>
+      </w:r>
+      <w:proofErr w:type="spellStart"/>
+      <w:r>
+        <w:rPr>
+          <w:rFonts w:cstheme="minorHAnsi"/>
+          <w:color w:val="000000" w:themeColor="text1"/>
+        </w:rPr>
+        <w:t>moram</w:t>
+      </w:r>
+      <w:proofErr w:type="spellEnd"/>
+      <w:r>
+        <w:rPr>
+          <w:rFonts w:cstheme="minorHAnsi"/>
+          <w:color w:val="000000" w:themeColor="text1"/>
+        </w:rPr>
+        <w:t xml:space="preserve"> </w:t>
+      </w:r>
+      <w:proofErr w:type="spellStart"/>
+      <w:r>
+        <w:rPr>
+          <w:rFonts w:cstheme="minorHAnsi"/>
+          <w:color w:val="000000" w:themeColor="text1"/>
+        </w:rPr>
+        <w:t>imati</w:t>
+      </w:r>
+      <w:proofErr w:type="spellEnd"/>
+      <w:r>
+        <w:rPr>
+          <w:rFonts w:cstheme="minorHAnsi"/>
+          <w:color w:val="000000" w:themeColor="text1"/>
+        </w:rPr>
+        <w:t xml:space="preserve"> whom, u </w:t>
+      </w:r>
+      <w:proofErr w:type="spellStart"/>
+      <w:r>
+        <w:rPr>
+          <w:rFonts w:cstheme="minorHAnsi"/>
+          <w:color w:val="000000" w:themeColor="text1"/>
+        </w:rPr>
+        <w:t>ovom</w:t>
+      </w:r>
+      <w:proofErr w:type="spellEnd"/>
+      <w:r>
+        <w:rPr>
+          <w:rFonts w:cstheme="minorHAnsi"/>
+          <w:color w:val="000000" w:themeColor="text1"/>
+        </w:rPr>
+        <w:t xml:space="preserve"> </w:t>
+      </w:r>
+      <w:proofErr w:type="spellStart"/>
+      <w:r>
+        <w:rPr>
+          <w:rFonts w:cstheme="minorHAnsi"/>
+          <w:color w:val="000000" w:themeColor="text1"/>
+        </w:rPr>
+        <w:t>slucaju</w:t>
+      </w:r>
+      <w:proofErr w:type="spellEnd"/>
+      <w:r>
+        <w:rPr>
+          <w:rFonts w:cstheme="minorHAnsi"/>
+          <w:color w:val="000000" w:themeColor="text1"/>
+        </w:rPr>
+        <w:t xml:space="preserve"> </w:t>
+      </w:r>
+      <w:proofErr w:type="spellStart"/>
+      <w:r>
+        <w:rPr>
+          <w:rFonts w:cstheme="minorHAnsi"/>
+          <w:color w:val="000000" w:themeColor="text1"/>
+        </w:rPr>
+        <w:t>moram</w:t>
+      </w:r>
+      <w:proofErr w:type="spellEnd"/>
+      <w:r>
+        <w:rPr>
+          <w:rFonts w:cstheme="minorHAnsi"/>
+          <w:color w:val="000000" w:themeColor="text1"/>
+        </w:rPr>
+        <w:t xml:space="preserve"> </w:t>
+      </w:r>
+      <w:proofErr w:type="spellStart"/>
+      <w:r>
+        <w:rPr>
+          <w:rFonts w:cstheme="minorHAnsi"/>
+          <w:color w:val="000000" w:themeColor="text1"/>
+        </w:rPr>
+        <w:t>imati</w:t>
+      </w:r>
+      <w:proofErr w:type="spellEnd"/>
+      <w:r>
+        <w:rPr>
+          <w:rFonts w:cstheme="minorHAnsi"/>
+          <w:color w:val="000000" w:themeColor="text1"/>
+        </w:rPr>
+        <w:t xml:space="preserve"> </w:t>
+      </w:r>
+      <w:proofErr w:type="spellStart"/>
+      <w:r>
+        <w:rPr>
+          <w:rFonts w:cstheme="minorHAnsi"/>
+          <w:color w:val="000000" w:themeColor="text1"/>
+        </w:rPr>
+        <w:t>saglasnost</w:t>
+      </w:r>
+      <w:proofErr w:type="spellEnd"/>
+    </w:p>
+    <w:p>
+      <w:pPr>
+        <w:rPr>
+          <w:rFonts w:cstheme="minorHAnsi"/>
+          <w:color w:val="000000" w:themeColor="text1"/>
+        </w:rPr>
+      </w:pPr>
+      <w:r>
+        <w:rPr>
+          <w:rFonts w:cstheme="minorHAnsi"/>
+          <w:color w:val="000000" w:themeColor="text1"/>
+        </w:rPr>
+        <w:t>Art 23 – ne obradjujem</w:t>
+      </w:r>
     </w:p>
     <w:tbl>
       <w:tblPr>
@@ -4014,12 +4364,14 @@
         <w:tc>
           <w:tcPr>
             <w:tcW w:w="2268" w:type="dxa"/>
+            <w:vMerge w:val="restart"/>
           </w:tcPr>
           <w:p>
             <w:r>
               <w:t>Art6</w:t>
             </w:r>
           </w:p>
+          <w:p/>
         </w:tc>
         <w:tc>
           <w:tcPr>
@@ -4054,12 +4406,9 @@
         <w:tc>
           <w:tcPr>
             <w:tcW w:w="2268" w:type="dxa"/>
+            <w:vMerge/>
           </w:tcPr>
-          <w:p>
-            <w:r>
-              <w:t>Art6</w:t>
-            </w:r>
-          </w:p>
+          <w:p/>
         </w:tc>
         <w:tc>
           <w:tcPr>
@@ -4094,12 +4443,9 @@
         <w:tc>
           <w:tcPr>
             <w:tcW w:w="2268" w:type="dxa"/>
+            <w:vMerge/>
           </w:tcPr>
-          <w:p>
-            <w:r>
-              <w:t>Art6</w:t>
-            </w:r>
-          </w:p>
+          <w:p/>
         </w:tc>
         <w:tc>
           <w:tcPr>
@@ -4166,9 +4512,13 @@
         </w:tc>
       </w:tr>
       <w:tr>
+        <w:trPr>
+          <w:trHeight w:val="301"/>
+        </w:trPr>
         <w:tc>
           <w:tcPr>
             <w:tcW w:w="2268" w:type="dxa"/>
+            <w:vMerge w:val="restart"/>
           </w:tcPr>
           <w:p>
             <w:r>
@@ -4207,12 +4557,9 @@
         <w:tc>
           <w:tcPr>
             <w:tcW w:w="2268" w:type="dxa"/>
+            <w:vMerge/>
           </w:tcPr>
-          <w:p>
-            <w:r>
-              <w:t>Art8</w:t>
-            </w:r>
-          </w:p>
+          <w:p/>
         </w:tc>
         <w:tc>
           <w:tcPr>
@@ -4365,13 +4712,11 @@
         <w:tc>
           <w:tcPr>
             <w:tcW w:w="2268" w:type="dxa"/>
+            <w:vMerge w:val="restart"/>
           </w:tcPr>
           <w:p>
             <w:r>
-              <w:t xml:space="preserve">Art </w:t>
-            </w:r>
-            <w:r>
-              <w:t>16</w:t>
+              <w:t>Art16</w:t>
             </w:r>
           </w:p>
         </w:tc>
@@ -4408,12 +4753,9 @@
         <w:tc>
           <w:tcPr>
             <w:tcW w:w="2268" w:type="dxa"/>
+            <w:vMerge/>
           </w:tcPr>
-          <w:p>
-            <w:r>
-              <w:t>Art16</w:t>
-            </w:r>
-          </w:p>
+          <w:p/>
         </w:tc>
         <w:tc>
           <w:tcPr>
@@ -4438,7 +4780,7 @@
                 <w:szCs w:val="20"/>
                 <w:shd w:val="clear" w:color="auto" w:fill="E8F2FE"/>
               </w:rPr>
-              <w:t>CausedByBeDefinedForRectificationAction</w:t>
+              <w:t>CausedByShouldBeDefinedForRectificationAction</w:t>
             </w:r>
             <w:proofErr w:type="spellEnd"/>
           </w:p>
@@ -4448,6 +4790,7 @@
         <w:tc>
           <w:tcPr>
             <w:tcW w:w="2268" w:type="dxa"/>
+            <w:vMerge w:val="restart"/>
           </w:tcPr>
           <w:p>
             <w:r>
@@ -4488,10 +4831,48 @@
         <w:tc>
           <w:tcPr>
             <w:tcW w:w="2268" w:type="dxa"/>
+            <w:vMerge/>
+          </w:tcPr>
+          <w:p/>
+        </w:tc>
+        <w:tc>
+          <w:tcPr>
+            <w:tcW w:w="7308" w:type="dxa"/>
+          </w:tcPr>
+          <w:p>
+            <w:pPr>
+              <w:rPr>
+                <w:rFonts w:ascii="Consolas" w:hAnsi="Consolas" w:cs="Consolas"/>
+                <w:color w:val="000000"/>
+                <w:sz w:val="20"/>
+                <w:szCs w:val="20"/>
+                <w:shd w:val="clear" w:color="auto" w:fill="E8F2FE"/>
+              </w:rPr>
+            </w:pPr>
+            <w:proofErr w:type="spellStart"/>
+            <w:r>
+              <w:rPr>
+                <w:rFonts w:ascii="Consolas" w:hAnsi="Consolas" w:cs="Consolas"/>
+                <w:color w:val="000000"/>
+                <w:sz w:val="20"/>
+                <w:szCs w:val="20"/>
+                <w:shd w:val="clear" w:color="auto" w:fill="E8F2FE"/>
+              </w:rPr>
+              <w:t>CausedByShouldBeDefinedForErasureAction</w:t>
+            </w:r>
+            <w:proofErr w:type="spellEnd"/>
+          </w:p>
+        </w:tc>
+      </w:tr>
+      <w:tr>
+        <w:tc>
+          <w:tcPr>
+            <w:tcW w:w="2268" w:type="dxa"/>
+            <w:vMerge w:val="restart"/>
           </w:tcPr>
           <w:p>
             <w:r>
-              <w:t>Art17</w:t>
+              <w:t>Art19</w:t>
             </w:r>
           </w:p>
         </w:tc>
@@ -4518,9 +4899,185 @@
                 <w:szCs w:val="20"/>
                 <w:shd w:val="clear" w:color="auto" w:fill="E8F2FE"/>
               </w:rPr>
-              <w:t>CausedByBeDefinedForErasureAction</w:t>
+              <w:t>SubjectShouldBeNotifiedAboutWithdraw</w:t>
             </w:r>
             <w:proofErr w:type="spellEnd"/>
+          </w:p>
+        </w:tc>
+      </w:tr>
+      <w:tr>
+        <w:tc>
+          <w:tcPr>
+            <w:tcW w:w="2268" w:type="dxa"/>
+            <w:vMerge/>
+          </w:tcPr>
+          <w:p/>
+        </w:tc>
+        <w:tc>
+          <w:tcPr>
+            <w:tcW w:w="7308" w:type="dxa"/>
+          </w:tcPr>
+          <w:p>
+            <w:pPr>
+              <w:rPr>
+                <w:rFonts w:ascii="Consolas" w:hAnsi="Consolas" w:cs="Consolas"/>
+                <w:color w:val="000000"/>
+                <w:sz w:val="20"/>
+                <w:szCs w:val="20"/>
+                <w:shd w:val="clear" w:color="auto" w:fill="E8F2FE"/>
+              </w:rPr>
+            </w:pPr>
+            <w:proofErr w:type="spellStart"/>
+            <w:r>
+              <w:rPr>
+                <w:rFonts w:ascii="Consolas" w:hAnsi="Consolas" w:cs="Consolas"/>
+                <w:color w:val="000000"/>
+                <w:sz w:val="20"/>
+                <w:szCs w:val="20"/>
+                <w:shd w:val="clear" w:color="auto" w:fill="E8F2FE"/>
+              </w:rPr>
+              <w:t>SubjectShouldBeNotifiedAboutErasure</w:t>
+            </w:r>
+            <w:proofErr w:type="spellEnd"/>
+          </w:p>
+        </w:tc>
+      </w:tr>
+      <w:tr>
+        <w:tc>
+          <w:tcPr>
+            <w:tcW w:w="2268" w:type="dxa"/>
+            <w:vMerge/>
+          </w:tcPr>
+          <w:p/>
+        </w:tc>
+        <w:tc>
+          <w:tcPr>
+            <w:tcW w:w="7308" w:type="dxa"/>
+          </w:tcPr>
+          <w:p>
+            <w:pPr>
+              <w:rPr>
+                <w:rFonts w:ascii="Consolas" w:hAnsi="Consolas" w:cs="Consolas"/>
+                <w:color w:val="000000"/>
+                <w:sz w:val="20"/>
+                <w:szCs w:val="20"/>
+                <w:shd w:val="clear" w:color="auto" w:fill="E8F2FE"/>
+              </w:rPr>
+            </w:pPr>
+            <w:proofErr w:type="spellStart"/>
+            <w:r>
+              <w:rPr>
+                <w:rFonts w:ascii="Consolas" w:hAnsi="Consolas" w:cs="Consolas"/>
+                <w:color w:val="000000"/>
+                <w:sz w:val="20"/>
+                <w:szCs w:val="20"/>
+                <w:shd w:val="clear" w:color="auto" w:fill="E8F2FE"/>
+              </w:rPr>
+              <w:t>SubjectShouldBeNotifiedAboutRectification</w:t>
+            </w:r>
+            <w:proofErr w:type="spellEnd"/>
+          </w:p>
+        </w:tc>
+      </w:tr>
+      <w:tr>
+        <w:tc>
+          <w:tcPr>
+            <w:tcW w:w="2268" w:type="dxa"/>
+            <w:vMerge w:val="restart"/>
+          </w:tcPr>
+          <w:p>
+            <w:r>
+              <w:t>Art20</w:t>
+            </w:r>
+          </w:p>
+        </w:tc>
+        <w:tc>
+          <w:tcPr>
+            <w:tcW w:w="7308" w:type="dxa"/>
+          </w:tcPr>
+          <w:p>
+            <w:pPr>
+              <w:rPr>
+                <w:rFonts w:ascii="Consolas" w:hAnsi="Consolas" w:cs="Consolas"/>
+                <w:color w:val="000000"/>
+                <w:sz w:val="20"/>
+                <w:szCs w:val="20"/>
+                <w:shd w:val="clear" w:color="auto" w:fill="E8F2FE"/>
+              </w:rPr>
+            </w:pPr>
+            <w:proofErr w:type="spellStart"/>
+            <w:r>
+              <w:rPr>
+                <w:rFonts w:ascii="Consolas" w:hAnsi="Consolas" w:cs="Consolas"/>
+                <w:color w:val="000000"/>
+                <w:sz w:val="20"/>
+                <w:szCs w:val="20"/>
+                <w:shd w:val="clear" w:color="auto" w:fill="E8F2FE"/>
+              </w:rPr>
+              <w:t>WhomShouldBeDefinedForTransfer</w:t>
+            </w:r>
+            <w:proofErr w:type="spellEnd"/>
+          </w:p>
+        </w:tc>
+      </w:tr>
+      <w:tr>
+        <w:tc>
+          <w:tcPr>
+            <w:tcW w:w="2268" w:type="dxa"/>
+            <w:vMerge/>
+          </w:tcPr>
+          <w:p/>
+        </w:tc>
+        <w:tc>
+          <w:tcPr>
+            <w:tcW w:w="7308" w:type="dxa"/>
+          </w:tcPr>
+          <w:p>
+            <w:pPr>
+              <w:rPr>
+                <w:rFonts w:ascii="Consolas" w:hAnsi="Consolas" w:cs="Consolas"/>
+                <w:color w:val="000000"/>
+                <w:sz w:val="20"/>
+                <w:szCs w:val="20"/>
+                <w:shd w:val="clear" w:color="auto" w:fill="E8F2FE"/>
+              </w:rPr>
+            </w:pPr>
+            <w:proofErr w:type="spellStart"/>
+            <w:r>
+              <w:rPr>
+                <w:rFonts w:ascii="Consolas" w:hAnsi="Consolas" w:cs="Consolas"/>
+                <w:color w:val="000000"/>
+                <w:sz w:val="20"/>
+                <w:szCs w:val="20"/>
+                <w:shd w:val="clear" w:color="auto" w:fill="E8F2FE"/>
+              </w:rPr>
+              <w:t>MissingConsentForTransfer</w:t>
+            </w:r>
+            <w:proofErr w:type="spellEnd"/>
+          </w:p>
+        </w:tc>
+      </w:tr>
+      <w:tr>
+        <w:tc>
+          <w:tcPr>
+            <w:tcW w:w="2268" w:type="dxa"/>
+          </w:tcPr>
+          <w:p/>
+        </w:tc>
+        <w:tc>
+          <w:tcPr>
+            <w:tcW w:w="7308" w:type="dxa"/>
+          </w:tcPr>
+          <w:p>
+            <w:pPr>
+              <w:rPr>
+                <w:rFonts w:ascii="Consolas" w:hAnsi="Consolas" w:cs="Consolas"/>
+                <w:color w:val="000000"/>
+                <w:sz w:val="20"/>
+                <w:szCs w:val="20"/>
+                <w:shd w:val="clear" w:color="auto" w:fill="E8F2FE"/>
+              </w:rPr>
+            </w:pPr>
           </w:p>
         </w:tc>
       </w:tr>

</xml_diff>

<commit_message>
Added rules for Art21 and Art22
</commit_message>
<xml_diff>
--- a/materijali za rad/Validacije.docx
+++ b/materijali za rad/Validacije.docx
@@ -4270,6 +4270,382 @@
         <w:t>saglasnost</w:t>
       </w:r>
       <w:proofErr w:type="spellEnd"/>
+    </w:p>
+    <w:p>
+      <w:pPr>
+        <w:rPr>
+          <w:rFonts w:cstheme="minorHAnsi"/>
+          <w:color w:val="000000" w:themeColor="text1"/>
+        </w:rPr>
+      </w:pPr>
+      <w:r>
+        <w:rPr>
+          <w:rFonts w:cstheme="minorHAnsi"/>
+          <w:color w:val="000000" w:themeColor="text1"/>
+        </w:rPr>
+        <w:t xml:space="preserve">Art21 – </w:t>
+      </w:r>
+      <w:proofErr w:type="spellStart"/>
+      <w:r>
+        <w:rPr>
+          <w:rFonts w:cstheme="minorHAnsi"/>
+          <w:color w:val="000000" w:themeColor="text1"/>
+        </w:rPr>
+        <w:t>uvela</w:t>
+      </w:r>
+      <w:proofErr w:type="spellEnd"/>
+      <w:r>
+        <w:rPr>
+          <w:rFonts w:cstheme="minorHAnsi"/>
+          <w:color w:val="000000" w:themeColor="text1"/>
+        </w:rPr>
+        <w:t xml:space="preserve"> </w:t>
+      </w:r>
+      <w:proofErr w:type="spellStart"/>
+      <w:r>
+        <w:rPr>
+          <w:rFonts w:cstheme="minorHAnsi"/>
+          <w:color w:val="000000" w:themeColor="text1"/>
+        </w:rPr>
+        <w:t>sam</w:t>
+      </w:r>
+      <w:proofErr w:type="spellEnd"/>
+      <w:r>
+        <w:rPr>
+          <w:rFonts w:cstheme="minorHAnsi"/>
+          <w:color w:val="000000" w:themeColor="text1"/>
+        </w:rPr>
+        <w:t xml:space="preserve"> </w:t>
+      </w:r>
+      <w:proofErr w:type="spellStart"/>
+      <w:r>
+        <w:rPr>
+          <w:rFonts w:cstheme="minorHAnsi"/>
+          <w:color w:val="000000" w:themeColor="text1"/>
+        </w:rPr>
+        <w:t>ComplaintBasedOnAction</w:t>
+      </w:r>
+      <w:proofErr w:type="spellEnd"/>
+      <w:r>
+        <w:rPr>
+          <w:rFonts w:cstheme="minorHAnsi"/>
+          <w:color w:val="000000" w:themeColor="text1"/>
+        </w:rPr>
+        <w:t xml:space="preserve"> </w:t>
+      </w:r>
+      <w:proofErr w:type="spellStart"/>
+      <w:r>
+        <w:rPr>
+          <w:rFonts w:cstheme="minorHAnsi"/>
+          <w:color w:val="000000" w:themeColor="text1"/>
+        </w:rPr>
+        <w:t>gde</w:t>
+      </w:r>
+      <w:proofErr w:type="spellEnd"/>
+      <w:r>
+        <w:rPr>
+          <w:rFonts w:cstheme="minorHAnsi"/>
+          <w:color w:val="000000" w:themeColor="text1"/>
+        </w:rPr>
+        <w:t xml:space="preserve"> </w:t>
+      </w:r>
+      <w:proofErr w:type="spellStart"/>
+      <w:r>
+        <w:rPr>
+          <w:rFonts w:cstheme="minorHAnsi"/>
+          <w:color w:val="000000" w:themeColor="text1"/>
+        </w:rPr>
+        <w:t>smem</w:t>
+      </w:r>
+      <w:proofErr w:type="spellEnd"/>
+      <w:r>
+        <w:rPr>
+          <w:rFonts w:cstheme="minorHAnsi"/>
+          <w:color w:val="000000" w:themeColor="text1"/>
+        </w:rPr>
+        <w:t xml:space="preserve"> </w:t>
+      </w:r>
+      <w:proofErr w:type="spellStart"/>
+      <w:r>
+        <w:rPr>
+          <w:rFonts w:cstheme="minorHAnsi"/>
+          <w:color w:val="000000" w:themeColor="text1"/>
+        </w:rPr>
+        <w:t>da</w:t>
+      </w:r>
+      <w:proofErr w:type="spellEnd"/>
+      <w:r>
+        <w:rPr>
+          <w:rFonts w:cstheme="minorHAnsi"/>
+          <w:color w:val="000000" w:themeColor="text1"/>
+        </w:rPr>
+        <w:t xml:space="preserve"> se </w:t>
+      </w:r>
+      <w:proofErr w:type="spellStart"/>
+      <w:r>
+        <w:rPr>
+          <w:rFonts w:cstheme="minorHAnsi"/>
+          <w:color w:val="000000" w:themeColor="text1"/>
+        </w:rPr>
+        <w:t>zalim</w:t>
+      </w:r>
+      <w:proofErr w:type="spellEnd"/>
+      <w:r>
+        <w:rPr>
+          <w:rFonts w:cstheme="minorHAnsi"/>
+          <w:color w:val="000000" w:themeColor="text1"/>
+        </w:rPr>
+        <w:t xml:space="preserve"> </w:t>
+      </w:r>
+      <w:proofErr w:type="spellStart"/>
+      <w:proofErr w:type="gramStart"/>
+      <w:r>
+        <w:rPr>
+          <w:rFonts w:cstheme="minorHAnsi"/>
+          <w:color w:val="000000" w:themeColor="text1"/>
+        </w:rPr>
+        <w:t>na</w:t>
+      </w:r>
+      <w:proofErr w:type="spellEnd"/>
+      <w:proofErr w:type="gramEnd"/>
+      <w:r>
+        <w:rPr>
+          <w:rFonts w:cstheme="minorHAnsi"/>
+          <w:color w:val="000000" w:themeColor="text1"/>
+        </w:rPr>
+        <w:t xml:space="preserve"> processing </w:t>
+      </w:r>
+      <w:proofErr w:type="spellStart"/>
+      <w:r>
+        <w:rPr>
+          <w:rFonts w:cstheme="minorHAnsi"/>
+          <w:color w:val="000000" w:themeColor="text1"/>
+        </w:rPr>
+        <w:t>ako</w:t>
+      </w:r>
+      <w:proofErr w:type="spellEnd"/>
+      <w:r>
+        <w:rPr>
+          <w:rFonts w:cstheme="minorHAnsi"/>
+          <w:color w:val="000000" w:themeColor="text1"/>
+        </w:rPr>
+        <w:t xml:space="preserve"> je </w:t>
+      </w:r>
+      <w:proofErr w:type="spellStart"/>
+      <w:r>
+        <w:rPr>
+          <w:rFonts w:cstheme="minorHAnsi"/>
+          <w:color w:val="000000" w:themeColor="text1"/>
+        </w:rPr>
+        <w:t>moj</w:t>
+      </w:r>
+      <w:proofErr w:type="spellEnd"/>
+      <w:r>
+        <w:rPr>
+          <w:rFonts w:cstheme="minorHAnsi"/>
+          <w:color w:val="000000" w:themeColor="text1"/>
+        </w:rPr>
+        <w:t xml:space="preserve"> </w:t>
+      </w:r>
+      <w:proofErr w:type="spellStart"/>
+      <w:r>
+        <w:rPr>
+          <w:rFonts w:cstheme="minorHAnsi"/>
+          <w:color w:val="000000" w:themeColor="text1"/>
+        </w:rPr>
+        <w:t>podatak</w:t>
+      </w:r>
+      <w:proofErr w:type="spellEnd"/>
+      <w:r>
+        <w:rPr>
+          <w:rFonts w:cstheme="minorHAnsi"/>
+          <w:color w:val="000000" w:themeColor="text1"/>
+        </w:rPr>
+        <w:t xml:space="preserve"> I </w:t>
+      </w:r>
+      <w:proofErr w:type="spellStart"/>
+      <w:r>
+        <w:rPr>
+          <w:rFonts w:cstheme="minorHAnsi"/>
+          <w:color w:val="000000" w:themeColor="text1"/>
+        </w:rPr>
+        <w:t>ako</w:t>
+      </w:r>
+      <w:proofErr w:type="spellEnd"/>
+      <w:r>
+        <w:rPr>
+          <w:rFonts w:cstheme="minorHAnsi"/>
+          <w:color w:val="000000" w:themeColor="text1"/>
+        </w:rPr>
+        <w:t xml:space="preserve"> je purpose </w:t>
+      </w:r>
+      <w:proofErr w:type="spellStart"/>
+      <w:r>
+        <w:rPr>
+          <w:rFonts w:cstheme="minorHAnsi"/>
+          <w:color w:val="000000" w:themeColor="text1"/>
+        </w:rPr>
+        <w:t>ili</w:t>
+      </w:r>
+      <w:proofErr w:type="spellEnd"/>
+      <w:r>
+        <w:rPr>
+          <w:rFonts w:cstheme="minorHAnsi"/>
+          <w:color w:val="000000" w:themeColor="text1"/>
+        </w:rPr>
+        <w:t xml:space="preserve"> </w:t>
+      </w:r>
+      <w:proofErr w:type="spellStart"/>
+      <w:r>
+        <w:rPr>
+          <w:rFonts w:cstheme="minorHAnsi"/>
+          <w:color w:val="000000" w:themeColor="text1"/>
+        </w:rPr>
+        <w:t>subpurpose</w:t>
+      </w:r>
+      <w:proofErr w:type="spellEnd"/>
+      <w:r>
+        <w:rPr>
+          <w:rFonts w:cstheme="minorHAnsi"/>
+          <w:color w:val="000000" w:themeColor="text1"/>
+        </w:rPr>
+        <w:t xml:space="preserve"> </w:t>
+      </w:r>
+      <w:proofErr w:type="spellStart"/>
+      <w:r>
+        <w:rPr>
+          <w:rFonts w:cstheme="minorHAnsi"/>
+          <w:color w:val="000000" w:themeColor="text1"/>
+        </w:rPr>
+        <w:t>iz</w:t>
+      </w:r>
+      <w:proofErr w:type="spellEnd"/>
+      <w:r>
+        <w:rPr>
+          <w:rFonts w:cstheme="minorHAnsi"/>
+          <w:color w:val="000000" w:themeColor="text1"/>
+        </w:rPr>
+        <w:t xml:space="preserve"> </w:t>
+      </w:r>
+      <w:proofErr w:type="spellStart"/>
+      <w:r>
+        <w:rPr>
+          <w:rFonts w:cstheme="minorHAnsi"/>
+          <w:color w:val="000000" w:themeColor="text1"/>
+        </w:rPr>
+        <w:t>predefinisanog</w:t>
+      </w:r>
+      <w:proofErr w:type="spellEnd"/>
+      <w:r>
+        <w:rPr>
+          <w:rFonts w:cstheme="minorHAnsi"/>
+          <w:color w:val="000000" w:themeColor="text1"/>
+        </w:rPr>
+        <w:t xml:space="preserve"> </w:t>
+      </w:r>
+      <w:proofErr w:type="spellStart"/>
+      <w:r>
+        <w:rPr>
+          <w:rFonts w:cstheme="minorHAnsi"/>
+          <w:color w:val="000000" w:themeColor="text1"/>
+        </w:rPr>
+        <w:t>skupa</w:t>
+      </w:r>
+      <w:proofErr w:type="spellEnd"/>
+      <w:r>
+        <w:rPr>
+          <w:rFonts w:cstheme="minorHAnsi"/>
+          <w:color w:val="000000" w:themeColor="text1"/>
+        </w:rPr>
+        <w:t>.</w:t>
+      </w:r>
+      <w:r>
+        <w:rPr>
+          <w:rFonts w:cstheme="minorHAnsi"/>
+          <w:color w:val="000000" w:themeColor="text1"/>
+        </w:rPr>
+        <w:t xml:space="preserve"> Art22 cu </w:t>
+      </w:r>
+      <w:proofErr w:type="spellStart"/>
+      <w:r>
+        <w:rPr>
+          <w:rFonts w:cstheme="minorHAnsi"/>
+          <w:color w:val="000000" w:themeColor="text1"/>
+        </w:rPr>
+        <w:t>obraditi</w:t>
+      </w:r>
+      <w:proofErr w:type="spellEnd"/>
+      <w:r>
+        <w:rPr>
+          <w:rFonts w:cstheme="minorHAnsi"/>
+          <w:color w:val="000000" w:themeColor="text1"/>
+        </w:rPr>
+        <w:t xml:space="preserve"> </w:t>
+      </w:r>
+      <w:proofErr w:type="spellStart"/>
+      <w:r>
+        <w:rPr>
+          <w:rFonts w:cstheme="minorHAnsi"/>
+          <w:color w:val="000000" w:themeColor="text1"/>
+        </w:rPr>
+        <w:t>kroz</w:t>
+      </w:r>
+      <w:proofErr w:type="spellEnd"/>
+      <w:r>
+        <w:rPr>
+          <w:rFonts w:cstheme="minorHAnsi"/>
+          <w:color w:val="000000" w:themeColor="text1"/>
+        </w:rPr>
+        <w:t xml:space="preserve"> 21, </w:t>
+      </w:r>
+      <w:proofErr w:type="spellStart"/>
+      <w:r>
+        <w:rPr>
+          <w:rFonts w:cstheme="minorHAnsi"/>
+          <w:color w:val="000000" w:themeColor="text1"/>
+        </w:rPr>
+        <w:t>tako</w:t>
+      </w:r>
+      <w:proofErr w:type="spellEnd"/>
+      <w:r>
+        <w:rPr>
+          <w:rFonts w:cstheme="minorHAnsi"/>
+          <w:color w:val="000000" w:themeColor="text1"/>
+        </w:rPr>
+        <w:t xml:space="preserve"> </w:t>
+      </w:r>
+      <w:proofErr w:type="spellStart"/>
+      <w:r>
+        <w:rPr>
+          <w:rFonts w:cstheme="minorHAnsi"/>
+          <w:color w:val="000000" w:themeColor="text1"/>
+        </w:rPr>
+        <w:t>sto</w:t>
+      </w:r>
+      <w:proofErr w:type="spellEnd"/>
+      <w:r>
+        <w:rPr>
+          <w:rFonts w:cstheme="minorHAnsi"/>
+          <w:color w:val="000000" w:themeColor="text1"/>
+        </w:rPr>
+        <w:t xml:space="preserve"> </w:t>
+      </w:r>
+      <w:proofErr w:type="spellStart"/>
+      <w:r>
+        <w:rPr>
+          <w:rFonts w:cstheme="minorHAnsi"/>
+          <w:color w:val="000000" w:themeColor="text1"/>
+        </w:rPr>
+        <w:t>obuhvatam</w:t>
+      </w:r>
+      <w:proofErr w:type="spellEnd"/>
+      <w:r>
+        <w:rPr>
+          <w:rFonts w:cstheme="minorHAnsi"/>
+          <w:color w:val="000000" w:themeColor="text1"/>
+        </w:rPr>
+        <w:t xml:space="preserve"> I profiling </w:t>
+      </w:r>
     </w:p>
     <w:p>
       <w:pPr>
@@ -5061,6 +5437,182 @@
         <w:tc>
           <w:tcPr>
             <w:tcW w:w="2268" w:type="dxa"/>
+            <w:vMerge w:val="restart"/>
+          </w:tcPr>
+          <w:p>
+            <w:r>
+              <w:t>Art21</w:t>
+            </w:r>
+          </w:p>
+        </w:tc>
+        <w:tc>
+          <w:tcPr>
+            <w:tcW w:w="7308" w:type="dxa"/>
+          </w:tcPr>
+          <w:p>
+            <w:pPr>
+              <w:rPr>
+                <w:rFonts w:ascii="Consolas" w:hAnsi="Consolas" w:cs="Consolas"/>
+                <w:color w:val="000000"/>
+                <w:sz w:val="20"/>
+                <w:szCs w:val="20"/>
+                <w:shd w:val="clear" w:color="auto" w:fill="E8F2FE"/>
+              </w:rPr>
+            </w:pPr>
+            <w:proofErr w:type="spellStart"/>
+            <w:r>
+              <w:rPr>
+                <w:rFonts w:ascii="Consolas" w:hAnsi="Consolas" w:cs="Consolas"/>
+                <w:color w:val="000000"/>
+                <w:sz w:val="20"/>
+                <w:szCs w:val="20"/>
+                <w:shd w:val="clear" w:color="auto" w:fill="E8F2FE"/>
+              </w:rPr>
+              <w:t>InvalidTypeOfPurposeForObject</w:t>
+            </w:r>
+            <w:proofErr w:type="spellEnd"/>
+          </w:p>
+        </w:tc>
+      </w:tr>
+      <w:tr>
+        <w:tc>
+          <w:tcPr>
+            <w:tcW w:w="2268" w:type="dxa"/>
+            <w:vMerge/>
+          </w:tcPr>
+          <w:p/>
+        </w:tc>
+        <w:tc>
+          <w:tcPr>
+            <w:tcW w:w="7308" w:type="dxa"/>
+          </w:tcPr>
+          <w:p>
+            <w:pPr>
+              <w:rPr>
+                <w:rFonts w:ascii="Consolas" w:hAnsi="Consolas" w:cs="Consolas"/>
+                <w:color w:val="000000"/>
+                <w:sz w:val="20"/>
+                <w:szCs w:val="20"/>
+                <w:shd w:val="clear" w:color="auto" w:fill="E8F2FE"/>
+              </w:rPr>
+            </w:pPr>
+            <w:proofErr w:type="spellStart"/>
+            <w:r>
+              <w:rPr>
+                <w:rFonts w:ascii="Consolas" w:hAnsi="Consolas" w:cs="Consolas"/>
+                <w:color w:val="000000"/>
+                <w:sz w:val="20"/>
+                <w:szCs w:val="20"/>
+                <w:shd w:val="clear" w:color="auto" w:fill="E8F2FE"/>
+              </w:rPr>
+              <w:t>SubjectShouldBeNotifiedAboutStopProcessing</w:t>
+            </w:r>
+            <w:proofErr w:type="spellEnd"/>
+          </w:p>
+        </w:tc>
+      </w:tr>
+      <w:tr>
+        <w:tc>
+          <w:tcPr>
+            <w:tcW w:w="2268" w:type="dxa"/>
+            <w:vMerge/>
+          </w:tcPr>
+          <w:p/>
+        </w:tc>
+        <w:tc>
+          <w:tcPr>
+            <w:tcW w:w="7308" w:type="dxa"/>
+          </w:tcPr>
+          <w:p>
+            <w:pPr>
+              <w:rPr>
+                <w:rFonts w:ascii="Consolas" w:hAnsi="Consolas" w:cs="Consolas"/>
+                <w:color w:val="000000"/>
+                <w:sz w:val="20"/>
+                <w:szCs w:val="20"/>
+                <w:shd w:val="clear" w:color="auto" w:fill="E8F2FE"/>
+              </w:rPr>
+            </w:pPr>
+            <w:proofErr w:type="spellStart"/>
+            <w:r>
+              <w:rPr>
+                <w:rFonts w:ascii="Consolas" w:hAnsi="Consolas" w:cs="Consolas"/>
+                <w:color w:val="000000"/>
+                <w:sz w:val="20"/>
+                <w:szCs w:val="20"/>
+                <w:shd w:val="clear" w:color="auto" w:fill="E8F2FE"/>
+              </w:rPr>
+              <w:t>StopProcessingShouldBeExecutedAsSoonAsPossible</w:t>
+            </w:r>
+            <w:proofErr w:type="spellEnd"/>
+          </w:p>
+        </w:tc>
+      </w:tr>
+      <w:tr>
+        <w:tc>
+          <w:tcPr>
+            <w:tcW w:w="2268" w:type="dxa"/>
+            <w:vMerge/>
+          </w:tcPr>
+          <w:p/>
+        </w:tc>
+        <w:tc>
+          <w:tcPr>
+            <w:tcW w:w="7308" w:type="dxa"/>
+          </w:tcPr>
+          <w:p>
+            <w:pPr>
+              <w:rPr>
+                <w:rFonts w:ascii="Consolas" w:hAnsi="Consolas" w:cs="Consolas"/>
+                <w:color w:val="000000"/>
+                <w:sz w:val="20"/>
+                <w:szCs w:val="20"/>
+                <w:shd w:val="clear" w:color="auto" w:fill="E8F2FE"/>
+              </w:rPr>
+            </w:pPr>
+            <w:proofErr w:type="spellStart"/>
+            <w:r>
+              <w:rPr>
+                <w:rFonts w:ascii="Consolas" w:hAnsi="Consolas" w:cs="Consolas"/>
+                <w:color w:val="000000"/>
+                <w:sz w:val="20"/>
+                <w:szCs w:val="20"/>
+                <w:shd w:val="clear" w:color="auto" w:fill="E8F2FE"/>
+              </w:rPr>
+              <w:t>CausedByShouldBeDefinedForStopProcessingAction</w:t>
+            </w:r>
+            <w:proofErr w:type="spellEnd"/>
+          </w:p>
+        </w:tc>
+      </w:tr>
+      <w:tr>
+        <w:tc>
+          <w:tcPr>
+            <w:tcW w:w="2268" w:type="dxa"/>
+          </w:tcPr>
+          <w:p/>
+        </w:tc>
+        <w:tc>
+          <w:tcPr>
+            <w:tcW w:w="7308" w:type="dxa"/>
+          </w:tcPr>
+          <w:p>
+            <w:pPr>
+              <w:rPr>
+                <w:rFonts w:ascii="Consolas" w:hAnsi="Consolas" w:cs="Consolas"/>
+                <w:color w:val="000000"/>
+                <w:sz w:val="20"/>
+                <w:szCs w:val="20"/>
+                <w:shd w:val="clear" w:color="auto" w:fill="E8F2FE"/>
+              </w:rPr>
+            </w:pPr>
+          </w:p>
+        </w:tc>
+      </w:tr>
+      <w:tr>
+        <w:tc>
+          <w:tcPr>
+            <w:tcW w:w="2268" w:type="dxa"/>
           </w:tcPr>
           <w:p/>
         </w:tc>

</xml_diff>

<commit_message>
Added validation for transfer to third countries (art44-50)
</commit_message>
<xml_diff>
--- a/materijali za rad/Validacije.docx
+++ b/materijali za rad/Validacije.docx
@@ -3,145 +3,107 @@
 <w:document xmlns:ve="http://schemas.openxmlformats.org/markup-compatibility/2006" xmlns:o="urn:schemas-microsoft-com:office:office" xmlns:r="http://schemas.openxmlformats.org/officeDocument/2006/relationships" xmlns:m="http://schemas.openxmlformats.org/officeDocument/2006/math" xmlns:v="urn:schemas-microsoft-com:vml" xmlns:wp="http://schemas.openxmlformats.org/drawingml/2006/wordprocessingDrawing" xmlns:w10="urn:schemas-microsoft-com:office:word" xmlns:w="http://schemas.openxmlformats.org/wordprocessingml/2006/main" xmlns:wne="http://schemas.microsoft.com/office/word/2006/wordml">
   <w:body>
     <w:p>
-      <w:pPr>
-        <w:rPr>
-          <w:color w:val="FF0000"/>
-        </w:rPr>
-      </w:pPr>
-      <w:r>
-        <w:rPr>
-          <w:color w:val="FF0000"/>
-        </w:rPr>
+      <w:r>
         <w:t xml:space="preserve">DODATI DA SVA PRAVILA VAZE SAMO ZA INFORMATION – </w:t>
       </w:r>
       <w:proofErr w:type="spellStart"/>
       <w:r>
-        <w:rPr>
-          <w:color w:val="FF0000"/>
-        </w:rPr>
         <w:t>Razmotriti</w:t>
       </w:r>
       <w:proofErr w:type="spellEnd"/>
       <w:r>
-        <w:rPr>
-          <w:color w:val="FF0000"/>
-        </w:rPr>
-        <w:t xml:space="preserve"> </w:t>
-      </w:r>
-      <w:proofErr w:type="spellStart"/>
-      <w:r>
-        <w:rPr>
-          <w:color w:val="FF0000"/>
-        </w:rPr>
+        <w:t xml:space="preserve"> </w:t>
+      </w:r>
+      <w:proofErr w:type="spellStart"/>
+      <w:r>
         <w:t>da</w:t>
       </w:r>
       <w:proofErr w:type="spellEnd"/>
       <w:r>
-        <w:rPr>
-          <w:color w:val="FF0000"/>
-        </w:rPr>
-        <w:t xml:space="preserve"> </w:t>
-      </w:r>
-      <w:proofErr w:type="spellStart"/>
-      <w:r>
-        <w:rPr>
-          <w:color w:val="FF0000"/>
-        </w:rPr>
+        <w:t xml:space="preserve"> </w:t>
+      </w:r>
+      <w:proofErr w:type="spellStart"/>
+      <w:r>
         <w:t>li</w:t>
       </w:r>
       <w:proofErr w:type="spellEnd"/>
       <w:r>
-        <w:rPr>
-          <w:color w:val="FF0000"/>
-        </w:rPr>
         <w:t xml:space="preserve"> mi sad </w:t>
       </w:r>
       <w:proofErr w:type="spellStart"/>
       <w:proofErr w:type="gramStart"/>
       <w:r>
-        <w:rPr>
-          <w:color w:val="FF0000"/>
-        </w:rPr>
         <w:t>na</w:t>
       </w:r>
       <w:proofErr w:type="spellEnd"/>
       <w:proofErr w:type="gramEnd"/>
       <w:r>
-        <w:rPr>
-          <w:color w:val="FF0000"/>
-        </w:rPr>
-        <w:t xml:space="preserve"> </w:t>
-      </w:r>
-      <w:proofErr w:type="spellStart"/>
-      <w:r>
-        <w:rPr>
-          <w:color w:val="FF0000"/>
-        </w:rPr>
+        <w:t xml:space="preserve"> </w:t>
+      </w:r>
+      <w:proofErr w:type="spellStart"/>
+      <w:r>
         <w:t>kaju</w:t>
       </w:r>
       <w:proofErr w:type="spellEnd"/>
       <w:r>
-        <w:rPr>
-          <w:color w:val="FF0000"/>
-        </w:rPr>
-        <w:t xml:space="preserve"> </w:t>
-      </w:r>
-      <w:proofErr w:type="spellStart"/>
-      <w:r>
-        <w:rPr>
-          <w:color w:val="FF0000"/>
-        </w:rPr>
+        <w:t xml:space="preserve"> </w:t>
+      </w:r>
+      <w:proofErr w:type="spellStart"/>
+      <w:r>
         <w:t>uopste</w:t>
       </w:r>
       <w:proofErr w:type="spellEnd"/>
       <w:r>
-        <w:rPr>
-          <w:color w:val="FF0000"/>
-        </w:rPr>
-        <w:t xml:space="preserve"> </w:t>
-      </w:r>
-      <w:proofErr w:type="spellStart"/>
-      <w:r>
-        <w:rPr>
-          <w:color w:val="FF0000"/>
-        </w:rPr>
+        <w:t xml:space="preserve"> </w:t>
+      </w:r>
+      <w:proofErr w:type="spellStart"/>
+      <w:r>
         <w:t>treba</w:t>
       </w:r>
       <w:proofErr w:type="spellEnd"/>
       <w:r>
-        <w:rPr>
-          <w:color w:val="FF0000"/>
-        </w:rPr>
-        <w:t xml:space="preserve"> </w:t>
-      </w:r>
-      <w:proofErr w:type="spellStart"/>
-      <w:r>
-        <w:rPr>
-          <w:color w:val="FF0000"/>
-        </w:rPr>
+        <w:t xml:space="preserve"> </w:t>
+      </w:r>
+      <w:proofErr w:type="spellStart"/>
+      <w:r>
         <w:t>da</w:t>
       </w:r>
       <w:proofErr w:type="spellEnd"/>
       <w:r>
-        <w:rPr>
-          <w:color w:val="FF0000"/>
-        </w:rPr>
-        <w:t xml:space="preserve"> </w:t>
-      </w:r>
-      <w:proofErr w:type="spellStart"/>
-      <w:r>
-        <w:rPr>
-          <w:color w:val="FF0000"/>
-        </w:rPr>
+        <w:t xml:space="preserve"> </w:t>
+      </w:r>
+      <w:proofErr w:type="spellStart"/>
+      <w:r>
         <w:t>opterecujem</w:t>
       </w:r>
       <w:proofErr w:type="spellEnd"/>
       <w:r>
-        <w:rPr>
-          <w:color w:val="FF0000"/>
-        </w:rPr>
         <w:t xml:space="preserve"> model time</w:t>
       </w:r>
+      <w:r>
+        <w:t xml:space="preserve">, </w:t>
+      </w:r>
+      <w:proofErr w:type="spellStart"/>
+      <w:r>
+        <w:t>obrisala</w:t>
+      </w:r>
+      <w:proofErr w:type="spellEnd"/>
+      <w:r>
+        <w:t xml:space="preserve"> </w:t>
+      </w:r>
+      <w:proofErr w:type="spellStart"/>
+      <w:r>
+        <w:t>sam</w:t>
+      </w:r>
+      <w:proofErr w:type="spellEnd"/>
+      <w:r>
+        <w:t xml:space="preserve"> </w:t>
+      </w:r>
+      <w:proofErr w:type="spellStart"/>
+      <w:r>
+        <w:t>ipak</w:t>
+      </w:r>
+      <w:proofErr w:type="spellEnd"/>
     </w:p>
     <w:p>
       <w:pPr>
@@ -3513,8 +3475,10 @@
       <w:pPr>
         <w:rPr>
           <w:rFonts w:cstheme="minorHAnsi"/>
+          <w:color w:val="FF0000"/>
         </w:rPr>
       </w:pPr>
+      <w:proofErr w:type="gramStart"/>
       <w:r>
         <w:rPr>
           <w:rFonts w:cstheme="minorHAnsi"/>
@@ -3522,102 +3486,119 @@
         </w:rPr>
         <w:t xml:space="preserve">Art15 </w:t>
       </w:r>
-      <w:proofErr w:type="spellStart"/>
-      <w:r>
-        <w:rPr>
-          <w:rFonts w:cstheme="minorHAnsi"/>
-          <w:color w:val="FF0000"/>
-        </w:rPr>
-        <w:t>doraditi</w:t>
-      </w:r>
-      <w:proofErr w:type="spellEnd"/>
-      <w:r>
-        <w:rPr>
-          <w:rFonts w:cstheme="minorHAnsi"/>
-          <w:color w:val="FF0000"/>
-        </w:rPr>
-        <w:t xml:space="preserve"> </w:t>
-      </w:r>
-      <w:proofErr w:type="spellStart"/>
-      <w:r>
-        <w:rPr>
-          <w:rFonts w:cstheme="minorHAnsi"/>
-          <w:color w:val="FF0000"/>
-        </w:rPr>
-        <w:t>prenos</w:t>
-      </w:r>
-      <w:proofErr w:type="spellEnd"/>
-      <w:r>
-        <w:rPr>
-          <w:rFonts w:cstheme="minorHAnsi"/>
-          <w:color w:val="FF0000"/>
-        </w:rPr>
-        <w:t xml:space="preserve"> u </w:t>
-      </w:r>
-      <w:proofErr w:type="spellStart"/>
-      <w:r>
-        <w:rPr>
-          <w:rFonts w:cstheme="minorHAnsi"/>
-          <w:color w:val="FF0000"/>
-        </w:rPr>
-        <w:t>trece</w:t>
-      </w:r>
-      <w:proofErr w:type="spellEnd"/>
-      <w:r>
-        <w:rPr>
-          <w:rFonts w:cstheme="minorHAnsi"/>
-          <w:color w:val="FF0000"/>
-        </w:rPr>
-        <w:t xml:space="preserve"> </w:t>
-      </w:r>
-      <w:proofErr w:type="spellStart"/>
-      <w:r>
-        <w:rPr>
-          <w:rFonts w:cstheme="minorHAnsi"/>
-          <w:color w:val="FF0000"/>
-        </w:rPr>
-        <w:t>zemlje</w:t>
-      </w:r>
-      <w:proofErr w:type="spellEnd"/>
-      <w:r>
-        <w:rPr>
-          <w:rFonts w:cstheme="minorHAnsi"/>
-          <w:color w:val="FF0000"/>
-        </w:rPr>
-        <w:t xml:space="preserve"> I </w:t>
-      </w:r>
-      <w:proofErr w:type="spellStart"/>
-      <w:r>
-        <w:rPr>
-          <w:rFonts w:cstheme="minorHAnsi"/>
-          <w:color w:val="FF0000"/>
-        </w:rPr>
-        <w:t>notifikacije</w:t>
-      </w:r>
-      <w:proofErr w:type="spellEnd"/>
-      <w:r>
-        <w:rPr>
-          <w:rFonts w:cstheme="minorHAnsi"/>
-          <w:color w:val="FF0000"/>
-        </w:rPr>
-        <w:t xml:space="preserve"> </w:t>
-      </w:r>
-      <w:proofErr w:type="spellStart"/>
-      <w:r>
-        <w:rPr>
-          <w:rFonts w:cstheme="minorHAnsi"/>
-          <w:color w:val="FF0000"/>
-        </w:rPr>
-        <w:t>za</w:t>
-      </w:r>
-      <w:proofErr w:type="spellEnd"/>
-      <w:r>
-        <w:rPr>
-          <w:rFonts w:cstheme="minorHAnsi"/>
-          <w:color w:val="FF0000"/>
-        </w:rPr>
-        <w:t xml:space="preserve"> to</w:t>
-      </w:r>
+      <w:r>
+        <w:rPr>
+          <w:rFonts w:cstheme="minorHAnsi"/>
+          <w:color w:val="FF0000"/>
+        </w:rPr>
+        <w:t xml:space="preserve"> </w:t>
+      </w:r>
+      <w:proofErr w:type="spellStart"/>
+      <w:r>
+        <w:rPr>
+          <w:rFonts w:cstheme="minorHAnsi"/>
+          <w:color w:val="FF0000"/>
+        </w:rPr>
+        <w:t>ako</w:t>
+      </w:r>
+      <w:proofErr w:type="spellEnd"/>
+      <w:proofErr w:type="gramEnd"/>
+      <w:r>
+        <w:rPr>
+          <w:rFonts w:cstheme="minorHAnsi"/>
+          <w:color w:val="FF0000"/>
+        </w:rPr>
+        <w:t xml:space="preserve"> se </w:t>
+      </w:r>
+      <w:proofErr w:type="spellStart"/>
+      <w:r>
+        <w:rPr>
+          <w:rFonts w:cstheme="minorHAnsi"/>
+          <w:color w:val="FF0000"/>
+        </w:rPr>
+        <w:t>vrsi</w:t>
+      </w:r>
+      <w:proofErr w:type="spellEnd"/>
+      <w:r>
+        <w:rPr>
+          <w:rFonts w:cstheme="minorHAnsi"/>
+          <w:color w:val="FF0000"/>
+        </w:rPr>
+        <w:t xml:space="preserve"> transfer u </w:t>
+      </w:r>
+      <w:proofErr w:type="spellStart"/>
+      <w:r>
+        <w:rPr>
+          <w:rFonts w:cstheme="minorHAnsi"/>
+          <w:color w:val="FF0000"/>
+        </w:rPr>
+        <w:t>trecu</w:t>
+      </w:r>
+      <w:proofErr w:type="spellEnd"/>
+      <w:r>
+        <w:rPr>
+          <w:rFonts w:cstheme="minorHAnsi"/>
+          <w:color w:val="FF0000"/>
+        </w:rPr>
+        <w:t xml:space="preserve"> </w:t>
+      </w:r>
+      <w:proofErr w:type="spellStart"/>
+      <w:r>
+        <w:rPr>
+          <w:rFonts w:cstheme="minorHAnsi"/>
+          <w:color w:val="FF0000"/>
+        </w:rPr>
+        <w:t>zemlju</w:t>
+      </w:r>
+      <w:proofErr w:type="spellEnd"/>
+      <w:r>
+        <w:rPr>
+          <w:rFonts w:cstheme="minorHAnsi"/>
+          <w:color w:val="FF0000"/>
+        </w:rPr>
+        <w:t xml:space="preserve">, </w:t>
+      </w:r>
+      <w:proofErr w:type="spellStart"/>
+      <w:r>
+        <w:rPr>
+          <w:rFonts w:cstheme="minorHAnsi"/>
+          <w:color w:val="FF0000"/>
+        </w:rPr>
+        <w:t>mora</w:t>
+      </w:r>
+      <w:proofErr w:type="spellEnd"/>
+      <w:r>
+        <w:rPr>
+          <w:rFonts w:cstheme="minorHAnsi"/>
+          <w:color w:val="FF0000"/>
+        </w:rPr>
+        <w:t xml:space="preserve"> </w:t>
+      </w:r>
+      <w:proofErr w:type="spellStart"/>
+      <w:r>
+        <w:rPr>
+          <w:rFonts w:cstheme="minorHAnsi"/>
+          <w:color w:val="FF0000"/>
+        </w:rPr>
+        <w:t>postojati</w:t>
+      </w:r>
+      <w:proofErr w:type="spellEnd"/>
+      <w:r>
+        <w:rPr>
+          <w:rFonts w:cstheme="minorHAnsi"/>
+          <w:color w:val="FF0000"/>
+        </w:rPr>
+        <w:t xml:space="preserve"> </w:t>
+      </w:r>
+      <w:proofErr w:type="spellStart"/>
+      <w:r>
+        <w:rPr>
+          <w:rFonts w:cstheme="minorHAnsi"/>
+          <w:color w:val="FF0000"/>
+        </w:rPr>
+        <w:t>notifikacija</w:t>
+      </w:r>
+      <w:proofErr w:type="spellEnd"/>
     </w:p>
     <w:p>
       <w:pPr>
@@ -4659,8 +4640,406 @@
           <w:rFonts w:cstheme="minorHAnsi"/>
           <w:color w:val="000000" w:themeColor="text1"/>
         </w:rPr>
-        <w:t>Art 23 – ne obradjujem</w:t>
-      </w:r>
+        <w:t xml:space="preserve">Art 23 – ne </w:t>
+      </w:r>
+      <w:proofErr w:type="spellStart"/>
+      <w:r>
+        <w:rPr>
+          <w:rFonts w:cstheme="minorHAnsi"/>
+          <w:color w:val="000000" w:themeColor="text1"/>
+        </w:rPr>
+        <w:t>obradjujem</w:t>
+      </w:r>
+      <w:proofErr w:type="spellEnd"/>
+    </w:p>
+    <w:p>
+      <w:pPr>
+        <w:rPr>
+          <w:rFonts w:cstheme="minorHAnsi"/>
+          <w:color w:val="000000" w:themeColor="text1"/>
+        </w:rPr>
+      </w:pPr>
+      <w:r>
+        <w:rPr>
+          <w:rFonts w:cstheme="minorHAnsi"/>
+          <w:color w:val="000000" w:themeColor="text1"/>
+        </w:rPr>
+        <w:t xml:space="preserve">Art 44-50 – </w:t>
+      </w:r>
+      <w:proofErr w:type="spellStart"/>
+      <w:r>
+        <w:rPr>
+          <w:rFonts w:cstheme="minorHAnsi"/>
+          <w:color w:val="000000" w:themeColor="text1"/>
+        </w:rPr>
+        <w:t>dodala</w:t>
+      </w:r>
+      <w:proofErr w:type="spellEnd"/>
+      <w:r>
+        <w:rPr>
+          <w:rFonts w:cstheme="minorHAnsi"/>
+          <w:color w:val="000000" w:themeColor="text1"/>
+        </w:rPr>
+        <w:t xml:space="preserve"> </w:t>
+      </w:r>
+      <w:proofErr w:type="spellStart"/>
+      <w:r>
+        <w:rPr>
+          <w:rFonts w:cstheme="minorHAnsi"/>
+          <w:color w:val="000000" w:themeColor="text1"/>
+        </w:rPr>
+        <w:t>sam</w:t>
+      </w:r>
+      <w:proofErr w:type="spellEnd"/>
+      <w:r>
+        <w:rPr>
+          <w:rFonts w:cstheme="minorHAnsi"/>
+          <w:color w:val="000000" w:themeColor="text1"/>
+        </w:rPr>
+        <w:t xml:space="preserve"> </w:t>
+      </w:r>
+      <w:proofErr w:type="spellStart"/>
+      <w:r>
+        <w:rPr>
+          <w:rFonts w:ascii="Segoe UI" w:hAnsi="Segoe UI" w:cs="Segoe UI"/>
+          <w:sz w:val="18"/>
+          <w:szCs w:val="18"/>
+        </w:rPr>
+        <w:t>TransferCertificate</w:t>
+      </w:r>
+      <w:proofErr w:type="spellEnd"/>
+      <w:r>
+        <w:rPr>
+          <w:rFonts w:ascii="Segoe UI" w:hAnsi="Segoe UI" w:cs="Segoe UI"/>
+          <w:sz w:val="18"/>
+          <w:szCs w:val="18"/>
+        </w:rPr>
+        <w:t xml:space="preserve"> </w:t>
+      </w:r>
+      <w:proofErr w:type="spellStart"/>
+      <w:r>
+        <w:rPr>
+          <w:rFonts w:ascii="Segoe UI" w:hAnsi="Segoe UI" w:cs="Segoe UI"/>
+          <w:sz w:val="18"/>
+          <w:szCs w:val="18"/>
+        </w:rPr>
+        <w:t>koji</w:t>
+      </w:r>
+      <w:proofErr w:type="spellEnd"/>
+      <w:r>
+        <w:rPr>
+          <w:rFonts w:ascii="Segoe UI" w:hAnsi="Segoe UI" w:cs="Segoe UI"/>
+          <w:sz w:val="18"/>
+          <w:szCs w:val="18"/>
+        </w:rPr>
+        <w:t xml:space="preserve"> </w:t>
+      </w:r>
+      <w:proofErr w:type="spellStart"/>
+      <w:r>
+        <w:rPr>
+          <w:rFonts w:ascii="Segoe UI" w:hAnsi="Segoe UI" w:cs="Segoe UI"/>
+          <w:sz w:val="18"/>
+          <w:szCs w:val="18"/>
+        </w:rPr>
+        <w:t>definise</w:t>
+      </w:r>
+      <w:proofErr w:type="spellEnd"/>
+      <w:r>
+        <w:rPr>
+          <w:rFonts w:ascii="Segoe UI" w:hAnsi="Segoe UI" w:cs="Segoe UI"/>
+          <w:sz w:val="18"/>
+          <w:szCs w:val="18"/>
+        </w:rPr>
+        <w:t xml:space="preserve"> </w:t>
+      </w:r>
+      <w:proofErr w:type="spellStart"/>
+      <w:r>
+        <w:rPr>
+          <w:rFonts w:ascii="Segoe UI" w:hAnsi="Segoe UI" w:cs="Segoe UI"/>
+          <w:sz w:val="18"/>
+          <w:szCs w:val="18"/>
+        </w:rPr>
+        <w:t>novi</w:t>
+      </w:r>
+      <w:proofErr w:type="spellEnd"/>
+      <w:r>
+        <w:rPr>
+          <w:rFonts w:ascii="Segoe UI" w:hAnsi="Segoe UI" w:cs="Segoe UI"/>
+          <w:sz w:val="18"/>
+          <w:szCs w:val="18"/>
+        </w:rPr>
+        <w:t xml:space="preserve"> tip </w:t>
+      </w:r>
+      <w:proofErr w:type="spellStart"/>
+      <w:r>
+        <w:rPr>
+          <w:rFonts w:ascii="Segoe UI" w:hAnsi="Segoe UI" w:cs="Segoe UI"/>
+          <w:sz w:val="18"/>
+          <w:szCs w:val="18"/>
+        </w:rPr>
+        <w:t>dokumenta</w:t>
+      </w:r>
+      <w:proofErr w:type="spellEnd"/>
+      <w:r>
+        <w:rPr>
+          <w:rFonts w:ascii="Segoe UI" w:hAnsi="Segoe UI" w:cs="Segoe UI"/>
+          <w:sz w:val="18"/>
+          <w:szCs w:val="18"/>
+        </w:rPr>
+        <w:t xml:space="preserve"> </w:t>
+      </w:r>
+      <w:proofErr w:type="spellStart"/>
+      <w:r>
+        <w:rPr>
+          <w:rFonts w:ascii="Segoe UI" w:hAnsi="Segoe UI" w:cs="Segoe UI"/>
+          <w:sz w:val="18"/>
+          <w:szCs w:val="18"/>
+        </w:rPr>
+        <w:t>koji</w:t>
+      </w:r>
+      <w:proofErr w:type="spellEnd"/>
+      <w:r>
+        <w:rPr>
+          <w:rFonts w:ascii="Segoe UI" w:hAnsi="Segoe UI" w:cs="Segoe UI"/>
+          <w:sz w:val="18"/>
+          <w:szCs w:val="18"/>
+        </w:rPr>
+        <w:t xml:space="preserve"> </w:t>
+      </w:r>
+      <w:proofErr w:type="spellStart"/>
+      <w:r>
+        <w:rPr>
+          <w:rFonts w:ascii="Segoe UI" w:hAnsi="Segoe UI" w:cs="Segoe UI"/>
+          <w:sz w:val="18"/>
+          <w:szCs w:val="18"/>
+        </w:rPr>
+        <w:t>treba</w:t>
+      </w:r>
+      <w:proofErr w:type="spellEnd"/>
+      <w:r>
+        <w:rPr>
+          <w:rFonts w:ascii="Segoe UI" w:hAnsi="Segoe UI" w:cs="Segoe UI"/>
+          <w:sz w:val="18"/>
+          <w:szCs w:val="18"/>
+        </w:rPr>
+        <w:t xml:space="preserve"> </w:t>
+      </w:r>
+      <w:proofErr w:type="spellStart"/>
+      <w:r>
+        <w:rPr>
+          <w:rFonts w:ascii="Segoe UI" w:hAnsi="Segoe UI" w:cs="Segoe UI"/>
+          <w:sz w:val="18"/>
+          <w:szCs w:val="18"/>
+        </w:rPr>
+        <w:t>da</w:t>
+      </w:r>
+      <w:proofErr w:type="spellEnd"/>
+      <w:r>
+        <w:rPr>
+          <w:rFonts w:ascii="Segoe UI" w:hAnsi="Segoe UI" w:cs="Segoe UI"/>
+          <w:sz w:val="18"/>
+          <w:szCs w:val="18"/>
+        </w:rPr>
+        <w:t xml:space="preserve"> </w:t>
+      </w:r>
+      <w:proofErr w:type="spellStart"/>
+      <w:r>
+        <w:rPr>
+          <w:rFonts w:ascii="Segoe UI" w:hAnsi="Segoe UI" w:cs="Segoe UI"/>
+          <w:sz w:val="18"/>
+          <w:szCs w:val="18"/>
+        </w:rPr>
+        <w:t>postoji</w:t>
+      </w:r>
+      <w:proofErr w:type="spellEnd"/>
+      <w:r>
+        <w:rPr>
+          <w:rFonts w:ascii="Segoe UI" w:hAnsi="Segoe UI" w:cs="Segoe UI"/>
+          <w:sz w:val="18"/>
+          <w:szCs w:val="18"/>
+        </w:rPr>
+        <w:t xml:space="preserve"> </w:t>
+      </w:r>
+      <w:proofErr w:type="spellStart"/>
+      <w:r>
+        <w:rPr>
+          <w:rFonts w:ascii="Segoe UI" w:hAnsi="Segoe UI" w:cs="Segoe UI"/>
+          <w:sz w:val="18"/>
+          <w:szCs w:val="18"/>
+        </w:rPr>
+        <w:t>ukoliko</w:t>
+      </w:r>
+      <w:proofErr w:type="spellEnd"/>
+      <w:r>
+        <w:rPr>
+          <w:rFonts w:ascii="Segoe UI" w:hAnsi="Segoe UI" w:cs="Segoe UI"/>
+          <w:sz w:val="18"/>
+          <w:szCs w:val="18"/>
+        </w:rPr>
+        <w:t xml:space="preserve"> se </w:t>
+      </w:r>
+      <w:proofErr w:type="spellStart"/>
+      <w:r>
+        <w:rPr>
+          <w:rFonts w:ascii="Segoe UI" w:hAnsi="Segoe UI" w:cs="Segoe UI"/>
+          <w:sz w:val="18"/>
+          <w:szCs w:val="18"/>
+        </w:rPr>
+        <w:t>vrsi</w:t>
+      </w:r>
+      <w:proofErr w:type="spellEnd"/>
+      <w:r>
+        <w:rPr>
+          <w:rFonts w:ascii="Segoe UI" w:hAnsi="Segoe UI" w:cs="Segoe UI"/>
+          <w:sz w:val="18"/>
+          <w:szCs w:val="18"/>
+        </w:rPr>
+        <w:t xml:space="preserve"> transfer van EU </w:t>
+      </w:r>
+      <w:proofErr w:type="spellStart"/>
+      <w:r>
+        <w:rPr>
+          <w:rFonts w:ascii="Segoe UI" w:hAnsi="Segoe UI" w:cs="Segoe UI"/>
+          <w:sz w:val="18"/>
+          <w:szCs w:val="18"/>
+        </w:rPr>
+        <w:t>ili</w:t>
+      </w:r>
+      <w:proofErr w:type="spellEnd"/>
+      <w:r>
+        <w:rPr>
+          <w:rFonts w:ascii="Segoe UI" w:hAnsi="Segoe UI" w:cs="Segoe UI"/>
+          <w:sz w:val="18"/>
+          <w:szCs w:val="18"/>
+        </w:rPr>
+        <w:t xml:space="preserve"> </w:t>
+      </w:r>
+      <w:proofErr w:type="spellStart"/>
+      <w:r>
+        <w:rPr>
+          <w:rFonts w:ascii="Segoe UI" w:hAnsi="Segoe UI" w:cs="Segoe UI"/>
+          <w:sz w:val="18"/>
+          <w:szCs w:val="18"/>
+        </w:rPr>
+        <w:t>postoji</w:t>
+      </w:r>
+      <w:proofErr w:type="spellEnd"/>
+      <w:r>
+        <w:rPr>
+          <w:rFonts w:ascii="Segoe UI" w:hAnsi="Segoe UI" w:cs="Segoe UI"/>
+          <w:sz w:val="18"/>
+          <w:szCs w:val="18"/>
+        </w:rPr>
+        <w:t xml:space="preserve"> </w:t>
+      </w:r>
+      <w:proofErr w:type="spellStart"/>
+      <w:r>
+        <w:rPr>
+          <w:rFonts w:ascii="Segoe UI" w:hAnsi="Segoe UI" w:cs="Segoe UI"/>
+          <w:sz w:val="18"/>
+          <w:szCs w:val="18"/>
+        </w:rPr>
+        <w:t>saglasnost</w:t>
+      </w:r>
+      <w:proofErr w:type="spellEnd"/>
+      <w:r>
+        <w:rPr>
+          <w:rFonts w:ascii="Segoe UI" w:hAnsi="Segoe UI" w:cs="Segoe UI"/>
+          <w:sz w:val="18"/>
+          <w:szCs w:val="18"/>
+        </w:rPr>
+        <w:t>(art49)</w:t>
+      </w:r>
+      <w:r>
+        <w:rPr>
+          <w:rFonts w:ascii="Segoe UI" w:hAnsi="Segoe UI" w:cs="Segoe UI"/>
+          <w:sz w:val="18"/>
+          <w:szCs w:val="18"/>
+        </w:rPr>
+        <w:t xml:space="preserve"> </w:t>
+      </w:r>
+      <w:proofErr w:type="spellStart"/>
+      <w:r>
+        <w:rPr>
+          <w:rFonts w:ascii="Segoe UI" w:hAnsi="Segoe UI" w:cs="Segoe UI"/>
+          <w:sz w:val="18"/>
+          <w:szCs w:val="18"/>
+        </w:rPr>
+        <w:t>ili</w:t>
+      </w:r>
+      <w:proofErr w:type="spellEnd"/>
+      <w:r>
+        <w:rPr>
+          <w:rFonts w:ascii="Segoe UI" w:hAnsi="Segoe UI" w:cs="Segoe UI"/>
+          <w:sz w:val="18"/>
+          <w:szCs w:val="18"/>
+        </w:rPr>
+        <w:t xml:space="preserve"> je purpose </w:t>
+      </w:r>
+      <w:proofErr w:type="spellStart"/>
+      <w:r>
+        <w:rPr>
+          <w:rFonts w:ascii="Segoe UI" w:hAnsi="Segoe UI" w:cs="Segoe UI"/>
+          <w:sz w:val="18"/>
+          <w:szCs w:val="18"/>
+        </w:rPr>
+        <w:t>neki</w:t>
+      </w:r>
+      <w:proofErr w:type="spellEnd"/>
+      <w:r>
+        <w:rPr>
+          <w:rFonts w:ascii="Segoe UI" w:hAnsi="Segoe UI" w:cs="Segoe UI"/>
+          <w:sz w:val="18"/>
+          <w:szCs w:val="18"/>
+        </w:rPr>
+        <w:t xml:space="preserve"> </w:t>
+      </w:r>
+      <w:proofErr w:type="spellStart"/>
+      <w:r>
+        <w:rPr>
+          <w:rFonts w:ascii="Segoe UI" w:hAnsi="Segoe UI" w:cs="Segoe UI"/>
+          <w:sz w:val="18"/>
+          <w:szCs w:val="18"/>
+        </w:rPr>
+        <w:t>iz</w:t>
+      </w:r>
+      <w:proofErr w:type="spellEnd"/>
+      <w:r>
+        <w:rPr>
+          <w:rFonts w:ascii="Segoe UI" w:hAnsi="Segoe UI" w:cs="Segoe UI"/>
+          <w:sz w:val="18"/>
+          <w:szCs w:val="18"/>
+        </w:rPr>
+        <w:t xml:space="preserve"> </w:t>
+      </w:r>
+      <w:proofErr w:type="spellStart"/>
+      <w:r>
+        <w:rPr>
+          <w:rFonts w:ascii="Segoe UI" w:hAnsi="Segoe UI" w:cs="Segoe UI"/>
+          <w:sz w:val="18"/>
+          <w:szCs w:val="18"/>
+        </w:rPr>
+        <w:t>grupe</w:t>
+      </w:r>
+      <w:proofErr w:type="spellEnd"/>
+      <w:r>
+        <w:rPr>
+          <w:rFonts w:ascii="Segoe UI" w:hAnsi="Segoe UI" w:cs="Segoe UI"/>
+          <w:sz w:val="18"/>
+          <w:szCs w:val="18"/>
+        </w:rPr>
+        <w:t xml:space="preserve"> </w:t>
+      </w:r>
+      <w:proofErr w:type="spellStart"/>
+      <w:r>
+        <w:rPr>
+          <w:rFonts w:ascii="Segoe UI" w:hAnsi="Segoe UI" w:cs="Segoe UI"/>
+          <w:sz w:val="18"/>
+          <w:szCs w:val="18"/>
+        </w:rPr>
+        <w:t>specijalnih</w:t>
+      </w:r>
+      <w:proofErr w:type="spellEnd"/>
     </w:p>
     <w:tbl>
       <w:tblPr>
@@ -5080,6 +5459,44 @@
                 <w:shd w:val="clear" w:color="auto" w:fill="E8F2FE"/>
               </w:rPr>
               <w:t>SubjectShouldBeNotifiedAboutCollecting</w:t>
+            </w:r>
+          </w:p>
+        </w:tc>
+      </w:tr>
+      <w:tr>
+        <w:tc>
+          <w:tcPr>
+            <w:tcW w:w="2268" w:type="dxa"/>
+          </w:tcPr>
+          <w:p>
+            <w:r>
+              <w:t>Art15</w:t>
+            </w:r>
+          </w:p>
+        </w:tc>
+        <w:tc>
+          <w:tcPr>
+            <w:tcW w:w="7308" w:type="dxa"/>
+          </w:tcPr>
+          <w:p>
+            <w:pPr>
+              <w:rPr>
+                <w:rFonts w:ascii="Consolas" w:hAnsi="Consolas" w:cs="Consolas"/>
+                <w:color w:val="000000"/>
+                <w:sz w:val="20"/>
+                <w:szCs w:val="20"/>
+                <w:shd w:val="clear" w:color="auto" w:fill="E8F2FE"/>
+              </w:rPr>
+            </w:pPr>
+            <w:r>
+              <w:rPr>
+                <w:rFonts w:ascii="Consolas" w:hAnsi="Consolas" w:cs="Consolas"/>
+                <w:color w:val="000000"/>
+                <w:sz w:val="20"/>
+                <w:szCs w:val="20"/>
+                <w:shd w:val="clear" w:color="auto" w:fill="E8F2FE"/>
+              </w:rPr>
+              <w:t>SubjectShouldBeNotifiedAboutTransferToThirdCountry</w:t>
             </w:r>
           </w:p>
         </w:tc>
@@ -5590,7 +6007,15 @@
           <w:tcPr>
             <w:tcW w:w="2268" w:type="dxa"/>
           </w:tcPr>
-          <w:p/>
+          <w:p>
+            <w:r>
+              <w:rPr>
+                <w:rFonts w:cstheme="minorHAnsi"/>
+                <w:color w:val="000000" w:themeColor="text1"/>
+              </w:rPr>
+              <w:t>Art 44-50</w:t>
+            </w:r>
+          </w:p>
         </w:tc>
         <w:tc>
           <w:tcPr>
@@ -5606,6 +6031,18 @@
                 <w:shd w:val="clear" w:color="auto" w:fill="E8F2FE"/>
               </w:rPr>
             </w:pPr>
+            <w:proofErr w:type="spellStart"/>
+            <w:r>
+              <w:rPr>
+                <w:rFonts w:ascii="Consolas" w:hAnsi="Consolas" w:cs="Consolas"/>
+                <w:color w:val="000000"/>
+                <w:sz w:val="20"/>
+                <w:szCs w:val="20"/>
+                <w:shd w:val="clear" w:color="auto" w:fill="E8F2FE"/>
+              </w:rPr>
+              <w:t>MissingConsentOrTransferCertificate</w:t>
+            </w:r>
+            <w:proofErr w:type="spellEnd"/>
           </w:p>
         </w:tc>
       </w:tr>

</xml_diff>

<commit_message>
Added new constraint for consent expired while collecting, also start example and bug fixing
</commit_message>
<xml_diff>
--- a/materijali za rad/Validacije.docx
+++ b/materijali za rad/Validacije.docx
@@ -1332,15 +1332,121 @@
           <w:color w:val="000000"/>
           <w:shd w:val="clear" w:color="auto" w:fill="E8F2FE"/>
         </w:rPr>
-        <w:t>.</w:t>
-      </w:r>
+        <w:t xml:space="preserve"> </w:t>
+      </w:r>
+      <w:proofErr w:type="spellStart"/>
       <w:r>
         <w:rPr>
           <w:color w:val="000000"/>
           <w:shd w:val="clear" w:color="auto" w:fill="E8F2FE"/>
         </w:rPr>
-        <w:t xml:space="preserve">   </w:t>
-      </w:r>
+        <w:t>posmatra</w:t>
+      </w:r>
+      <w:proofErr w:type="spellEnd"/>
+      <w:r>
+        <w:rPr>
+          <w:color w:val="000000"/>
+          <w:shd w:val="clear" w:color="auto" w:fill="E8F2FE"/>
+        </w:rPr>
+        <w:t xml:space="preserve"> se </w:t>
+      </w:r>
+      <w:proofErr w:type="spellStart"/>
+      <w:r>
+        <w:rPr>
+          <w:color w:val="000000"/>
+          <w:shd w:val="clear" w:color="auto" w:fill="E8F2FE"/>
+        </w:rPr>
+        <w:t>onaj</w:t>
+      </w:r>
+      <w:proofErr w:type="spellEnd"/>
+      <w:r>
+        <w:rPr>
+          <w:color w:val="000000"/>
+          <w:shd w:val="clear" w:color="auto" w:fill="E8F2FE"/>
+        </w:rPr>
+        <w:t xml:space="preserve"> </w:t>
+      </w:r>
+      <w:proofErr w:type="spellStart"/>
+      <w:r>
+        <w:rPr>
+          <w:color w:val="000000"/>
+          <w:shd w:val="clear" w:color="auto" w:fill="E8F2FE"/>
+        </w:rPr>
+        <w:t>koji</w:t>
+      </w:r>
+      <w:proofErr w:type="spellEnd"/>
+      <w:r>
+        <w:rPr>
+          <w:color w:val="000000"/>
+          <w:shd w:val="clear" w:color="auto" w:fill="E8F2FE"/>
+        </w:rPr>
+        <w:t xml:space="preserve"> je predate </w:t>
+      </w:r>
+      <w:proofErr w:type="spellStart"/>
+      <w:r>
+        <w:rPr>
+          <w:color w:val="000000"/>
+          <w:shd w:val="clear" w:color="auto" w:fill="E8F2FE"/>
+        </w:rPr>
+        <w:t>kad</w:t>
+      </w:r>
+      <w:proofErr w:type="spellEnd"/>
+      <w:r>
+        <w:rPr>
+          <w:color w:val="000000"/>
+          <w:shd w:val="clear" w:color="auto" w:fill="E8F2FE"/>
+        </w:rPr>
+        <w:t xml:space="preserve"> </w:t>
+      </w:r>
+      <w:proofErr w:type="spellStart"/>
+      <w:r>
+        <w:rPr>
+          <w:color w:val="000000"/>
+          <w:shd w:val="clear" w:color="auto" w:fill="E8F2FE"/>
+        </w:rPr>
+        <w:t>su</w:t>
+      </w:r>
+      <w:proofErr w:type="spellEnd"/>
+      <w:r>
+        <w:rPr>
+          <w:color w:val="000000"/>
+          <w:shd w:val="clear" w:color="auto" w:fill="E8F2FE"/>
+        </w:rPr>
+        <w:t xml:space="preserve"> </w:t>
+      </w:r>
+      <w:proofErr w:type="spellStart"/>
+      <w:r>
+        <w:rPr>
+          <w:color w:val="000000"/>
+          <w:shd w:val="clear" w:color="auto" w:fill="E8F2FE"/>
+        </w:rPr>
+        <w:t>podaci</w:t>
+      </w:r>
+      <w:proofErr w:type="spellEnd"/>
+      <w:r>
+        <w:rPr>
+          <w:color w:val="000000"/>
+          <w:shd w:val="clear" w:color="auto" w:fill="E8F2FE"/>
+        </w:rPr>
+        <w:t xml:space="preserve"> </w:t>
+      </w:r>
+      <w:proofErr w:type="spellStart"/>
+      <w:r>
+        <w:rPr>
+          <w:color w:val="000000"/>
+          <w:shd w:val="clear" w:color="auto" w:fill="E8F2FE"/>
+        </w:rPr>
+        <w:t>skupljeni</w:t>
+      </w:r>
+      <w:proofErr w:type="spellEnd"/>
+    </w:p>
+    <w:p>
+      <w:pPr>
+        <w:rPr>
+          <w:color w:val="000000"/>
+          <w:shd w:val="clear" w:color="auto" w:fill="E8F2FE"/>
+        </w:rPr>
+      </w:pPr>
     </w:p>
     <w:p>
       <w:r>
@@ -2639,6 +2745,7 @@
           <w:color w:val="000000" w:themeColor="text1"/>
           <w:shd w:val="clear" w:color="auto" w:fill="FFFFFF"/>
         </w:rPr>
+        <w:lastRenderedPageBreak/>
         <w:t xml:space="preserve">Art 11 </w:t>
       </w:r>
       <w:proofErr w:type="spellStart"/>
@@ -5223,6 +5330,40 @@
                 <w:shd w:val="clear" w:color="auto" w:fill="E8F2FE"/>
               </w:rPr>
               <w:t>ExpiredConsent</w:t>
+            </w:r>
+            <w:proofErr w:type="spellEnd"/>
+          </w:p>
+        </w:tc>
+      </w:tr>
+      <w:tr>
+        <w:tc>
+          <w:tcPr>
+            <w:tcW w:w="2268" w:type="dxa"/>
+            <w:vMerge/>
+          </w:tcPr>
+          <w:p/>
+        </w:tc>
+        <w:tc>
+          <w:tcPr>
+            <w:tcW w:w="7308" w:type="dxa"/>
+          </w:tcPr>
+          <w:p>
+            <w:pPr>
+              <w:rPr>
+                <w:color w:val="000000"/>
+                <w:shd w:val="clear" w:color="auto" w:fill="E8F2FE"/>
+              </w:rPr>
+            </w:pPr>
+            <w:proofErr w:type="spellStart"/>
+            <w:r>
+              <w:rPr>
+                <w:rFonts w:ascii="Consolas" w:hAnsi="Consolas" w:cs="Consolas"/>
+                <w:color w:val="000000"/>
+                <w:sz w:val="20"/>
+                <w:szCs w:val="20"/>
+                <w:shd w:val="clear" w:color="auto" w:fill="E8F2FE"/>
+              </w:rPr>
+              <w:t>ExpiredConsentForCollecting</w:t>
             </w:r>
             <w:proofErr w:type="spellEnd"/>
           </w:p>

</xml_diff>

<commit_message>
Added use case for child data, and start testing complaints
</commit_message>
<xml_diff>
--- a/materijali za rad/Validacije.docx
+++ b/materijali za rad/Validacije.docx
@@ -546,1021 +546,123 @@
       </w:r>
     </w:p>
     <w:p>
-      <w:r>
-        <w:t xml:space="preserve">Art3, Art8 – </w:t>
-      </w:r>
-      <w:proofErr w:type="spellStart"/>
-      <w:r>
-        <w:t>Proveriti</w:t>
-      </w:r>
-      <w:proofErr w:type="spellEnd"/>
-      <w:r>
-        <w:t xml:space="preserve"> </w:t>
-      </w:r>
-      <w:proofErr w:type="spellStart"/>
-      <w:r>
+      <w:pPr>
+        <w:rPr>
+          <w:color w:val="000000" w:themeColor="text1"/>
+        </w:rPr>
+      </w:pPr>
+      <w:proofErr w:type="spellStart"/>
+      <w:r>
+        <w:rPr>
+          <w:color w:val="000000" w:themeColor="text1"/>
+        </w:rPr>
+        <w:t>Za</w:t>
+      </w:r>
+      <w:proofErr w:type="spellEnd"/>
+      <w:r>
+        <w:rPr>
+          <w:color w:val="000000" w:themeColor="text1"/>
+        </w:rPr>
+        <w:t xml:space="preserve"> </w:t>
+      </w:r>
+      <w:proofErr w:type="spellStart"/>
+      <w:r>
+        <w:rPr>
+          <w:color w:val="000000" w:themeColor="text1"/>
+        </w:rPr>
+        <w:t>sve</w:t>
+      </w:r>
+      <w:proofErr w:type="spellEnd"/>
+      <w:r>
+        <w:rPr>
+          <w:color w:val="000000" w:themeColor="text1"/>
+        </w:rPr>
+        <w:t xml:space="preserve"> </w:t>
+      </w:r>
+      <w:proofErr w:type="spellStart"/>
+      <w:r>
+        <w:rPr>
+          <w:color w:val="000000" w:themeColor="text1"/>
+        </w:rPr>
+        <w:t>gde</w:t>
+      </w:r>
+      <w:proofErr w:type="spellEnd"/>
+      <w:r>
+        <w:rPr>
+          <w:color w:val="000000" w:themeColor="text1"/>
+        </w:rPr>
+        <w:t xml:space="preserve"> se </w:t>
+      </w:r>
+      <w:proofErr w:type="spellStart"/>
+      <w:r>
+        <w:rPr>
+          <w:color w:val="000000" w:themeColor="text1"/>
+        </w:rPr>
+        <w:t>koristi</w:t>
+      </w:r>
+      <w:proofErr w:type="spellEnd"/>
+      <w:r>
+        <w:rPr>
+          <w:color w:val="000000" w:themeColor="text1"/>
+        </w:rPr>
+        <w:t xml:space="preserve"> document </w:t>
+      </w:r>
+      <w:proofErr w:type="spellStart"/>
+      <w:r>
+        <w:rPr>
+          <w:color w:val="000000" w:themeColor="text1"/>
+        </w:rPr>
+        <w:t>proveravam</w:t>
+      </w:r>
+      <w:proofErr w:type="spellEnd"/>
+      <w:r>
+        <w:rPr>
+          <w:color w:val="000000" w:themeColor="text1"/>
+        </w:rPr>
+        <w:t xml:space="preserve"> </w:t>
+      </w:r>
+      <w:proofErr w:type="spellStart"/>
+      <w:r>
+        <w:rPr>
+          <w:color w:val="000000" w:themeColor="text1"/>
+        </w:rPr>
         <w:t>da</w:t>
       </w:r>
       <w:proofErr w:type="spellEnd"/>
       <w:r>
-        <w:t xml:space="preserve"> </w:t>
-      </w:r>
-      <w:proofErr w:type="spellStart"/>
-      <w:r>
+        <w:rPr>
+          <w:color w:val="000000" w:themeColor="text1"/>
+        </w:rPr>
+        <w:t xml:space="preserve"> </w:t>
+      </w:r>
+      <w:proofErr w:type="spellStart"/>
+      <w:r>
+        <w:rPr>
+          <w:color w:val="000000" w:themeColor="text1"/>
+        </w:rPr>
         <w:t>li</w:t>
       </w:r>
       <w:proofErr w:type="spellEnd"/>
       <w:r>
+        <w:rPr>
+          <w:color w:val="000000" w:themeColor="text1"/>
+        </w:rPr>
         <w:t xml:space="preserve"> je </w:t>
       </w:r>
-      <w:proofErr w:type="gramStart"/>
-      <w:r>
-        <w:t xml:space="preserve">whose  </w:t>
-      </w:r>
-      <w:proofErr w:type="spellStart"/>
-      <w:r>
-        <w:t>mladji</w:t>
-      </w:r>
-      <w:proofErr w:type="spellEnd"/>
-      <w:proofErr w:type="gramEnd"/>
-      <w:r>
-        <w:t xml:space="preserve"> </w:t>
-      </w:r>
-      <w:proofErr w:type="spellStart"/>
-      <w:r>
-        <w:t>od</w:t>
-      </w:r>
-      <w:proofErr w:type="spellEnd"/>
-      <w:r>
-        <w:t xml:space="preserve"> </w:t>
-      </w:r>
-      <w:proofErr w:type="spellStart"/>
-      <w:r>
-        <w:t>godina</w:t>
-      </w:r>
-      <w:proofErr w:type="spellEnd"/>
-      <w:r>
-        <w:t xml:space="preserve"> </w:t>
-      </w:r>
-      <w:proofErr w:type="spellStart"/>
-      <w:r>
-        <w:t>lokacije</w:t>
-      </w:r>
-      <w:proofErr w:type="spellEnd"/>
-      <w:r>
-        <w:t xml:space="preserve"> owner(controller) I who(</w:t>
-      </w:r>
-      <w:r>
-        <w:t>processor</w:t>
-      </w:r>
-      <w:r>
-        <w:t xml:space="preserve">), </w:t>
-      </w:r>
-      <w:proofErr w:type="spellStart"/>
-      <w:r>
-        <w:t>ako</w:t>
-      </w:r>
-      <w:proofErr w:type="spellEnd"/>
-      <w:r>
-        <w:t xml:space="preserve"> </w:t>
-      </w:r>
-      <w:proofErr w:type="spellStart"/>
-      <w:r>
-        <w:t>jeste</w:t>
-      </w:r>
-      <w:proofErr w:type="spellEnd"/>
-      <w:r>
-        <w:t xml:space="preserve"> </w:t>
-      </w:r>
-      <w:proofErr w:type="spellStart"/>
-      <w:r>
-        <w:t>moramo</w:t>
-      </w:r>
-      <w:proofErr w:type="spellEnd"/>
-      <w:r>
-        <w:t xml:space="preserve"> </w:t>
-      </w:r>
-      <w:proofErr w:type="spellStart"/>
-      <w:r>
-        <w:t>imati</w:t>
-      </w:r>
-      <w:proofErr w:type="spellEnd"/>
-      <w:r>
-        <w:t xml:space="preserve"> consent. </w:t>
-      </w:r>
-      <w:proofErr w:type="spellStart"/>
-      <w:proofErr w:type="gramStart"/>
-      <w:r>
-        <w:t>Zbog</w:t>
-      </w:r>
-      <w:proofErr w:type="spellEnd"/>
-      <w:r>
-        <w:t xml:space="preserve"> </w:t>
-      </w:r>
-      <w:proofErr w:type="spellStart"/>
-      <w:r>
-        <w:t>ovog</w:t>
-      </w:r>
-      <w:proofErr w:type="spellEnd"/>
-      <w:r>
-        <w:t xml:space="preserve"> </w:t>
-      </w:r>
-      <w:proofErr w:type="spellStart"/>
-      <w:r>
-        <w:t>dodajem</w:t>
-      </w:r>
-      <w:proofErr w:type="spellEnd"/>
-      <w:r>
-        <w:t xml:space="preserve"> I </w:t>
-      </w:r>
-      <w:proofErr w:type="spellStart"/>
-      <w:r>
-        <w:t>validaciju</w:t>
-      </w:r>
-      <w:proofErr w:type="spellEnd"/>
-      <w:r>
-        <w:t xml:space="preserve"> </w:t>
-      </w:r>
-      <w:proofErr w:type="spellStart"/>
-      <w:r>
-        <w:t>da</w:t>
-      </w:r>
-      <w:proofErr w:type="spellEnd"/>
-      <w:r>
-        <w:t xml:space="preserve"> owner </w:t>
-      </w:r>
-      <w:proofErr w:type="spellStart"/>
-      <w:r>
-        <w:t>mora</w:t>
-      </w:r>
-      <w:proofErr w:type="spellEnd"/>
-      <w:r>
-        <w:t xml:space="preserve"> </w:t>
-      </w:r>
-      <w:proofErr w:type="spellStart"/>
-      <w:r>
-        <w:t>ima</w:t>
-      </w:r>
-      <w:proofErr w:type="spellEnd"/>
-      <w:r>
-        <w:t xml:space="preserve"> </w:t>
-      </w:r>
-      <w:proofErr w:type="spellStart"/>
-      <w:r>
-        <w:t>definisano</w:t>
-      </w:r>
-      <w:proofErr w:type="spellEnd"/>
-      <w:r>
-        <w:t xml:space="preserve"> </w:t>
-      </w:r>
-      <w:proofErr w:type="spellStart"/>
-      <w:r>
-        <w:t>poreklo</w:t>
-      </w:r>
-      <w:proofErr w:type="spellEnd"/>
-      <w:r>
-        <w:t>.</w:t>
-      </w:r>
-      <w:proofErr w:type="gramEnd"/>
-      <w:r>
-        <w:t xml:space="preserve"> </w:t>
-      </w:r>
-      <w:proofErr w:type="spellStart"/>
-      <w:r>
-        <w:t>Takodje</w:t>
-      </w:r>
-      <w:proofErr w:type="spellEnd"/>
-      <w:r>
-        <w:t xml:space="preserve"> default age limit je 16 </w:t>
-      </w:r>
-      <w:proofErr w:type="spellStart"/>
-      <w:r>
-        <w:t>zbog</w:t>
-      </w:r>
-      <w:proofErr w:type="spellEnd"/>
-      <w:r>
-        <w:t xml:space="preserve"> Art8</w:t>
-      </w:r>
-    </w:p>
-    <w:p>
-      <w:pPr>
-        <w:rPr>
-          <w:color w:val="000000" w:themeColor="text1"/>
-        </w:rPr>
-      </w:pPr>
-      <w:proofErr w:type="gramStart"/>
-      <w:r>
-        <w:rPr>
-          <w:color w:val="000000" w:themeColor="text1"/>
-        </w:rPr>
-        <w:t>A</w:t>
-      </w:r>
-      <w:r>
-        <w:rPr>
-          <w:color w:val="000000" w:themeColor="text1"/>
-        </w:rPr>
-        <w:t>rt</w:t>
-      </w:r>
-      <w:r>
-        <w:rPr>
-          <w:color w:val="000000" w:themeColor="text1"/>
-        </w:rPr>
-        <w:t xml:space="preserve">4 </w:t>
-      </w:r>
-      <w:r>
-        <w:rPr>
-          <w:color w:val="000000" w:themeColor="text1"/>
-        </w:rPr>
-        <w:t xml:space="preserve"> -</w:t>
-      </w:r>
-      <w:proofErr w:type="gramEnd"/>
-      <w:r>
-        <w:rPr>
-          <w:color w:val="000000" w:themeColor="text1"/>
-        </w:rPr>
-        <w:t xml:space="preserve"> </w:t>
-      </w:r>
-      <w:proofErr w:type="spellStart"/>
-      <w:r>
-        <w:rPr>
-          <w:color w:val="000000" w:themeColor="text1"/>
-        </w:rPr>
-        <w:t>definise</w:t>
-      </w:r>
-      <w:proofErr w:type="spellEnd"/>
-      <w:r>
-        <w:rPr>
-          <w:color w:val="000000" w:themeColor="text1"/>
-        </w:rPr>
-        <w:t xml:space="preserve"> </w:t>
-      </w:r>
-      <w:proofErr w:type="spellStart"/>
-      <w:r>
-        <w:rPr>
-          <w:color w:val="000000" w:themeColor="text1"/>
-        </w:rPr>
-        <w:t>akcije</w:t>
-      </w:r>
-      <w:proofErr w:type="spellEnd"/>
-      <w:r>
-        <w:rPr>
-          <w:color w:val="000000" w:themeColor="text1"/>
-        </w:rPr>
-        <w:t xml:space="preserve"> u </w:t>
-      </w:r>
-      <w:proofErr w:type="spellStart"/>
-      <w:r>
-        <w:rPr>
-          <w:color w:val="000000" w:themeColor="text1"/>
-        </w:rPr>
-        <w:t>sistemu</w:t>
-      </w:r>
-      <w:proofErr w:type="spellEnd"/>
-    </w:p>
-    <w:p>
-      <w:r>
-        <w:t>Art6</w:t>
-      </w:r>
-      <w:r>
-        <w:t>:</w:t>
-      </w:r>
-    </w:p>
-    <w:p>
-      <w:proofErr w:type="spellStart"/>
-      <w:proofErr w:type="gramStart"/>
-      <w:r>
-        <w:rPr>
-          <w:color w:val="000000"/>
-          <w:shd w:val="clear" w:color="auto" w:fill="E8F2FE"/>
-        </w:rPr>
-        <w:t>MissingConsentForCollecting</w:t>
-      </w:r>
-      <w:proofErr w:type="spellEnd"/>
-      <w:r>
-        <w:rPr>
-          <w:color w:val="000000"/>
-          <w:shd w:val="clear" w:color="auto" w:fill="E8F2FE"/>
-        </w:rPr>
-        <w:t xml:space="preserve"> -</w:t>
-      </w:r>
-      <w:r>
-        <w:t xml:space="preserve"> </w:t>
-      </w:r>
-      <w:proofErr w:type="spellStart"/>
-      <w:r>
-        <w:t>za</w:t>
-      </w:r>
-      <w:proofErr w:type="spellEnd"/>
-      <w:r>
-        <w:t xml:space="preserve"> </w:t>
-      </w:r>
-      <w:proofErr w:type="spellStart"/>
-      <w:r>
-        <w:t>pocetak</w:t>
-      </w:r>
-      <w:proofErr w:type="spellEnd"/>
-      <w:r>
-        <w:t xml:space="preserve"> </w:t>
-      </w:r>
-      <w:proofErr w:type="spellStart"/>
-      <w:r>
-        <w:t>pri</w:t>
-      </w:r>
-      <w:proofErr w:type="spellEnd"/>
-      <w:r>
-        <w:t xml:space="preserve"> </w:t>
-      </w:r>
-      <w:proofErr w:type="spellStart"/>
-      <w:r>
-        <w:t>prikupljanju</w:t>
-      </w:r>
-      <w:proofErr w:type="spellEnd"/>
-      <w:r>
-        <w:t xml:space="preserve"> </w:t>
-      </w:r>
-      <w:proofErr w:type="spellStart"/>
-      <w:r>
-        <w:t>podataka</w:t>
-      </w:r>
-      <w:proofErr w:type="spellEnd"/>
-      <w:r>
-        <w:t xml:space="preserve"> </w:t>
-      </w:r>
-      <w:proofErr w:type="spellStart"/>
-      <w:r>
-        <w:t>moramo</w:t>
-      </w:r>
-      <w:proofErr w:type="spellEnd"/>
-      <w:r>
-        <w:t xml:space="preserve"> </w:t>
-      </w:r>
-      <w:proofErr w:type="spellStart"/>
-      <w:r>
-        <w:t>imati</w:t>
-      </w:r>
-      <w:proofErr w:type="spellEnd"/>
-      <w:r>
-        <w:t xml:space="preserve"> </w:t>
-      </w:r>
-      <w:r>
-        <w:t>consent.</w:t>
-      </w:r>
-      <w:proofErr w:type="gramEnd"/>
-      <w:r>
-        <w:t xml:space="preserve"> </w:t>
-      </w:r>
-      <w:proofErr w:type="spellStart"/>
-      <w:r>
-        <w:t>Njega</w:t>
-      </w:r>
-      <w:proofErr w:type="spellEnd"/>
-      <w:r>
-        <w:t xml:space="preserve"> </w:t>
-      </w:r>
-      <w:proofErr w:type="spellStart"/>
-      <w:r>
-        <w:t>moze</w:t>
-      </w:r>
-      <w:proofErr w:type="spellEnd"/>
-      <w:r>
-        <w:t xml:space="preserve"> </w:t>
-      </w:r>
-      <w:proofErr w:type="spellStart"/>
-      <w:r>
-        <w:t>dati</w:t>
-      </w:r>
-      <w:proofErr w:type="spellEnd"/>
-      <w:r>
-        <w:t xml:space="preserve"> </w:t>
-      </w:r>
-      <w:proofErr w:type="spellStart"/>
-      <w:proofErr w:type="gramStart"/>
-      <w:r>
-        <w:t>ili</w:t>
-      </w:r>
-      <w:proofErr w:type="spellEnd"/>
-      <w:proofErr w:type="gramEnd"/>
-      <w:r>
-        <w:t xml:space="preserve"> principal </w:t>
-      </w:r>
-      <w:proofErr w:type="spellStart"/>
-      <w:r>
-        <w:t>ili</w:t>
-      </w:r>
-      <w:proofErr w:type="spellEnd"/>
-      <w:r>
-        <w:t xml:space="preserve"> responsible person, </w:t>
-      </w:r>
-      <w:proofErr w:type="spellStart"/>
-      <w:r>
-        <w:t>ukoliko</w:t>
-      </w:r>
-      <w:proofErr w:type="spellEnd"/>
-      <w:r>
-        <w:t xml:space="preserve"> je </w:t>
-      </w:r>
-      <w:proofErr w:type="spellStart"/>
-      <w:r>
-        <w:t>dete</w:t>
-      </w:r>
-      <w:proofErr w:type="spellEnd"/>
-      <w:r>
-        <w:t xml:space="preserve">, </w:t>
-      </w:r>
-      <w:proofErr w:type="spellStart"/>
-      <w:r>
-        <w:t>samo</w:t>
-      </w:r>
-      <w:proofErr w:type="spellEnd"/>
-      <w:r>
-        <w:t xml:space="preserve"> responsible person </w:t>
-      </w:r>
-      <w:proofErr w:type="spellStart"/>
-      <w:r>
-        <w:t>moze</w:t>
-      </w:r>
-      <w:proofErr w:type="spellEnd"/>
-      <w:r>
-        <w:t>.</w:t>
-      </w:r>
-      <w:r>
-        <w:t xml:space="preserve"> </w:t>
-      </w:r>
-    </w:p>
-    <w:p>
-      <w:proofErr w:type="spellStart"/>
-      <w:r>
-        <w:rPr>
-          <w:color w:val="000000"/>
-          <w:shd w:val="clear" w:color="auto" w:fill="E8F2FE"/>
-        </w:rPr>
-        <w:t>UndefinedPurposeForAction</w:t>
-      </w:r>
-      <w:proofErr w:type="spellEnd"/>
-      <w:r>
-        <w:t xml:space="preserve"> -</w:t>
-      </w:r>
-      <w:proofErr w:type="spellStart"/>
-      <w:r>
-        <w:t>Zatim</w:t>
-      </w:r>
-      <w:proofErr w:type="spellEnd"/>
-      <w:r>
-        <w:t xml:space="preserve"> </w:t>
-      </w:r>
-      <w:proofErr w:type="spellStart"/>
-      <w:r>
-        <w:t>mora</w:t>
-      </w:r>
-      <w:proofErr w:type="spellEnd"/>
-      <w:r>
-        <w:t xml:space="preserve"> </w:t>
-      </w:r>
-      <w:proofErr w:type="spellStart"/>
-      <w:r>
-        <w:t>imati</w:t>
-      </w:r>
-      <w:proofErr w:type="spellEnd"/>
-      <w:r>
-        <w:t xml:space="preserve"> p</w:t>
-      </w:r>
-      <w:r>
-        <w:t xml:space="preserve">urpose </w:t>
-      </w:r>
-      <w:proofErr w:type="spellStart"/>
-      <w:r>
-        <w:t>ranije</w:t>
-      </w:r>
-      <w:proofErr w:type="spellEnd"/>
-      <w:r>
-        <w:t xml:space="preserve"> </w:t>
-      </w:r>
-      <w:proofErr w:type="spellStart"/>
-      <w:r>
-        <w:t>definisan</w:t>
-      </w:r>
-      <w:proofErr w:type="spellEnd"/>
-      <w:r>
-        <w:t xml:space="preserve"> </w:t>
-      </w:r>
-      <w:proofErr w:type="spellStart"/>
-      <w:r>
-        <w:t>kada</w:t>
-      </w:r>
-      <w:proofErr w:type="spellEnd"/>
-      <w:r>
-        <w:t xml:space="preserve"> je </w:t>
-      </w:r>
-      <w:proofErr w:type="spellStart"/>
-      <w:r>
-        <w:t>davana</w:t>
-      </w:r>
-      <w:proofErr w:type="spellEnd"/>
-      <w:r>
-        <w:t xml:space="preserve"> </w:t>
-      </w:r>
-      <w:proofErr w:type="spellStart"/>
-      <w:r>
-        <w:t>s</w:t>
-      </w:r>
-      <w:r>
-        <w:t>a</w:t>
-      </w:r>
-      <w:r>
-        <w:t>glasnost</w:t>
-      </w:r>
-      <w:proofErr w:type="spellEnd"/>
-      <w:r>
-        <w:t xml:space="preserve"> </w:t>
-      </w:r>
-      <w:proofErr w:type="spellStart"/>
-      <w:r>
-        <w:t>uz</w:t>
-      </w:r>
-      <w:proofErr w:type="spellEnd"/>
-      <w:r>
-        <w:t xml:space="preserve"> collecting</w:t>
-      </w:r>
-      <w:r>
-        <w:t xml:space="preserve">. </w:t>
-      </w:r>
-      <w:proofErr w:type="spellStart"/>
-      <w:proofErr w:type="gramStart"/>
-      <w:r>
-        <w:t>Ukoliko</w:t>
-      </w:r>
-      <w:proofErr w:type="spellEnd"/>
-      <w:r>
-        <w:t xml:space="preserve"> je u </w:t>
-      </w:r>
-      <w:proofErr w:type="spellStart"/>
-      <w:r>
-        <w:t>pitanju</w:t>
-      </w:r>
-      <w:proofErr w:type="spellEnd"/>
-      <w:r>
-        <w:t xml:space="preserve"> </w:t>
-      </w:r>
-      <w:proofErr w:type="spellStart"/>
-      <w:r>
-        <w:t>publicinterest</w:t>
-      </w:r>
-      <w:proofErr w:type="spellEnd"/>
-      <w:r>
-        <w:t xml:space="preserve">, </w:t>
-      </w:r>
-      <w:proofErr w:type="spellStart"/>
-      <w:r>
-        <w:t>proverava</w:t>
-      </w:r>
-      <w:proofErr w:type="spellEnd"/>
-      <w:r>
-        <w:t xml:space="preserve"> se </w:t>
-      </w:r>
-      <w:proofErr w:type="spellStart"/>
-      <w:r>
-        <w:t>sudski</w:t>
-      </w:r>
-      <w:proofErr w:type="spellEnd"/>
-      <w:r>
-        <w:t xml:space="preserve"> </w:t>
-      </w:r>
-      <w:proofErr w:type="spellStart"/>
-      <w:r>
-        <w:t>nalog</w:t>
-      </w:r>
-      <w:proofErr w:type="spellEnd"/>
-      <w:r>
-        <w:t>.</w:t>
-      </w:r>
-      <w:proofErr w:type="gramEnd"/>
-      <w:r>
-        <w:t xml:space="preserve"> </w:t>
-      </w:r>
-      <w:proofErr w:type="spellStart"/>
-      <w:r>
-        <w:t>Zbog</w:t>
-      </w:r>
-      <w:proofErr w:type="spellEnd"/>
-      <w:r>
-        <w:t xml:space="preserve"> legitimate interest </w:t>
-      </w:r>
-      <w:proofErr w:type="spellStart"/>
-      <w:r>
-        <w:t>sam</w:t>
-      </w:r>
-      <w:proofErr w:type="spellEnd"/>
-      <w:r>
-        <w:t xml:space="preserve"> </w:t>
-      </w:r>
-      <w:proofErr w:type="spellStart"/>
-      <w:r>
-        <w:t>dodala</w:t>
-      </w:r>
-      <w:proofErr w:type="spellEnd"/>
-      <w:r>
-        <w:t xml:space="preserve"> </w:t>
-      </w:r>
-      <w:proofErr w:type="spellStart"/>
-      <w:proofErr w:type="gramStart"/>
-      <w:r>
-        <w:t>novi</w:t>
-      </w:r>
-      <w:proofErr w:type="spellEnd"/>
-      <w:proofErr w:type="gramEnd"/>
-      <w:r>
-        <w:t xml:space="preserve"> purpose I tip </w:t>
-      </w:r>
-      <w:proofErr w:type="spellStart"/>
-      <w:r>
-        <w:t>dokumenta</w:t>
-      </w:r>
-      <w:proofErr w:type="spellEnd"/>
-      <w:r>
-        <w:t xml:space="preserve"> </w:t>
-      </w:r>
-      <w:proofErr w:type="spellStart"/>
-      <w:r>
-        <w:t>koji</w:t>
-      </w:r>
-      <w:proofErr w:type="spellEnd"/>
-      <w:r>
-        <w:t xml:space="preserve"> se </w:t>
-      </w:r>
-      <w:proofErr w:type="spellStart"/>
-      <w:r>
-        <w:t>proverava</w:t>
-      </w:r>
-      <w:proofErr w:type="spellEnd"/>
-      <w:r>
-        <w:t xml:space="preserve"> </w:t>
-      </w:r>
-      <w:proofErr w:type="spellStart"/>
-      <w:r>
-        <w:t>ControllerApproval</w:t>
-      </w:r>
-      <w:proofErr w:type="spellEnd"/>
-      <w:r>
-        <w:t>.</w:t>
-      </w:r>
-      <w:r>
-        <w:t xml:space="preserve"> </w:t>
-      </w:r>
-      <w:proofErr w:type="spellStart"/>
-      <w:r>
-        <w:t>Takodje</w:t>
-      </w:r>
-      <w:proofErr w:type="spellEnd"/>
-      <w:r>
-        <w:t xml:space="preserve"> </w:t>
-      </w:r>
-      <w:proofErr w:type="spellStart"/>
-      <w:r>
-        <w:t>zbog</w:t>
-      </w:r>
-      <w:proofErr w:type="spellEnd"/>
-      <w:r>
-        <w:t xml:space="preserve"> </w:t>
-      </w:r>
-      <w:proofErr w:type="spellStart"/>
-      <w:r>
-        <w:t>ProtectTheVitalInterestsOfTheDataSubject</w:t>
-      </w:r>
-      <w:proofErr w:type="spellEnd"/>
-      <w:r>
-        <w:t xml:space="preserve">, </w:t>
-      </w:r>
-      <w:proofErr w:type="spellStart"/>
-      <w:r>
-        <w:t>isti</w:t>
-      </w:r>
-      <w:proofErr w:type="spellEnd"/>
-      <w:r>
-        <w:t xml:space="preserve"> tip </w:t>
-      </w:r>
-      <w:proofErr w:type="spellStart"/>
-      <w:r>
-        <w:t>dokumenta</w:t>
-      </w:r>
-      <w:proofErr w:type="spellEnd"/>
-      <w:r>
-        <w:t>.</w:t>
-      </w:r>
-    </w:p>
-    <w:p>
-      <w:pPr>
-        <w:rPr>
-          <w:color w:val="000000"/>
-          <w:shd w:val="clear" w:color="auto" w:fill="E8F2FE"/>
-        </w:rPr>
-      </w:pPr>
-      <w:proofErr w:type="spellStart"/>
-      <w:r>
-        <w:rPr>
-          <w:color w:val="000000"/>
-          <w:shd w:val="clear" w:color="auto" w:fill="E8F2FE"/>
-        </w:rPr>
-        <w:t>ExpiredConsent</w:t>
-      </w:r>
-      <w:proofErr w:type="spellEnd"/>
-      <w:r>
-        <w:rPr>
-          <w:color w:val="000000"/>
-          <w:shd w:val="clear" w:color="auto" w:fill="E8F2FE"/>
-        </w:rPr>
-        <w:t xml:space="preserve"> – </w:t>
-      </w:r>
-      <w:proofErr w:type="spellStart"/>
-      <w:r>
-        <w:rPr>
-          <w:color w:val="000000"/>
-          <w:shd w:val="clear" w:color="auto" w:fill="E8F2FE"/>
-        </w:rPr>
-        <w:t>Proveravam</w:t>
-      </w:r>
-      <w:proofErr w:type="spellEnd"/>
-      <w:r>
-        <w:rPr>
-          <w:color w:val="000000"/>
-          <w:shd w:val="clear" w:color="auto" w:fill="E8F2FE"/>
-        </w:rPr>
-        <w:t xml:space="preserve"> </w:t>
-      </w:r>
-      <w:proofErr w:type="spellStart"/>
-      <w:r>
-        <w:rPr>
-          <w:color w:val="000000"/>
-          <w:shd w:val="clear" w:color="auto" w:fill="E8F2FE"/>
-        </w:rPr>
-        <w:t>da</w:t>
-      </w:r>
-      <w:proofErr w:type="spellEnd"/>
-      <w:r>
-        <w:rPr>
-          <w:color w:val="000000"/>
-          <w:shd w:val="clear" w:color="auto" w:fill="E8F2FE"/>
-        </w:rPr>
-        <w:t xml:space="preserve"> </w:t>
-      </w:r>
-      <w:proofErr w:type="spellStart"/>
-      <w:r>
-        <w:rPr>
-          <w:color w:val="000000"/>
-          <w:shd w:val="clear" w:color="auto" w:fill="E8F2FE"/>
-        </w:rPr>
-        <w:t>li</w:t>
-      </w:r>
-      <w:proofErr w:type="spellEnd"/>
-      <w:r>
-        <w:rPr>
-          <w:color w:val="000000"/>
-          <w:shd w:val="clear" w:color="auto" w:fill="E8F2FE"/>
-        </w:rPr>
-        <w:t xml:space="preserve"> je consent </w:t>
-      </w:r>
-      <w:proofErr w:type="spellStart"/>
-      <w:r>
-        <w:rPr>
-          <w:color w:val="000000"/>
-          <w:shd w:val="clear" w:color="auto" w:fill="E8F2FE"/>
+      <w:proofErr w:type="spellStart"/>
+      <w:r>
+        <w:rPr>
+          <w:color w:val="000000" w:themeColor="text1"/>
         </w:rPr>
         <w:t>vazeci</w:t>
       </w:r>
       <w:proofErr w:type="spellEnd"/>
       <w:r>
         <w:rPr>
-          <w:color w:val="000000"/>
-          <w:shd w:val="clear" w:color="auto" w:fill="E8F2FE"/>
-        </w:rPr>
-        <w:t xml:space="preserve"> </w:t>
-      </w:r>
-      <w:proofErr w:type="spellStart"/>
-      <w:r>
-        <w:rPr>
-          <w:color w:val="000000"/>
-          <w:shd w:val="clear" w:color="auto" w:fill="E8F2FE"/>
-        </w:rPr>
-        <w:t>posmatra</w:t>
-      </w:r>
-      <w:proofErr w:type="spellEnd"/>
-      <w:r>
-        <w:rPr>
-          <w:color w:val="000000"/>
-          <w:shd w:val="clear" w:color="auto" w:fill="E8F2FE"/>
-        </w:rPr>
-        <w:t xml:space="preserve"> se </w:t>
-      </w:r>
-      <w:proofErr w:type="spellStart"/>
-      <w:r>
-        <w:rPr>
-          <w:color w:val="000000"/>
-          <w:shd w:val="clear" w:color="auto" w:fill="E8F2FE"/>
-        </w:rPr>
-        <w:t>onaj</w:t>
-      </w:r>
-      <w:proofErr w:type="spellEnd"/>
-      <w:r>
-        <w:rPr>
-          <w:color w:val="000000"/>
-          <w:shd w:val="clear" w:color="auto" w:fill="E8F2FE"/>
-        </w:rPr>
-        <w:t xml:space="preserve"> </w:t>
-      </w:r>
-      <w:proofErr w:type="spellStart"/>
-      <w:r>
-        <w:rPr>
-          <w:color w:val="000000"/>
-          <w:shd w:val="clear" w:color="auto" w:fill="E8F2FE"/>
-        </w:rPr>
-        <w:t>koji</w:t>
-      </w:r>
-      <w:proofErr w:type="spellEnd"/>
-      <w:r>
-        <w:rPr>
-          <w:color w:val="000000"/>
-          <w:shd w:val="clear" w:color="auto" w:fill="E8F2FE"/>
-        </w:rPr>
-        <w:t xml:space="preserve"> je predate </w:t>
-      </w:r>
-      <w:proofErr w:type="spellStart"/>
-      <w:r>
-        <w:rPr>
-          <w:color w:val="000000"/>
-          <w:shd w:val="clear" w:color="auto" w:fill="E8F2FE"/>
-        </w:rPr>
-        <w:t>kad</w:t>
-      </w:r>
-      <w:proofErr w:type="spellEnd"/>
-      <w:r>
-        <w:rPr>
-          <w:color w:val="000000"/>
-          <w:shd w:val="clear" w:color="auto" w:fill="E8F2FE"/>
-        </w:rPr>
-        <w:t xml:space="preserve"> </w:t>
-      </w:r>
-      <w:proofErr w:type="spellStart"/>
-      <w:r>
-        <w:rPr>
-          <w:color w:val="000000"/>
-          <w:shd w:val="clear" w:color="auto" w:fill="E8F2FE"/>
-        </w:rPr>
-        <w:t>su</w:t>
-      </w:r>
-      <w:proofErr w:type="spellEnd"/>
-      <w:r>
-        <w:rPr>
-          <w:color w:val="000000"/>
-          <w:shd w:val="clear" w:color="auto" w:fill="E8F2FE"/>
-        </w:rPr>
-        <w:t xml:space="preserve"> </w:t>
-      </w:r>
-      <w:proofErr w:type="spellStart"/>
-      <w:r>
-        <w:rPr>
-          <w:color w:val="000000"/>
-          <w:shd w:val="clear" w:color="auto" w:fill="E8F2FE"/>
-        </w:rPr>
-        <w:t>podaci</w:t>
-      </w:r>
-      <w:proofErr w:type="spellEnd"/>
-      <w:r>
-        <w:rPr>
-          <w:color w:val="000000"/>
-          <w:shd w:val="clear" w:color="auto" w:fill="E8F2FE"/>
-        </w:rPr>
-        <w:t xml:space="preserve"> </w:t>
-      </w:r>
-      <w:proofErr w:type="spellStart"/>
-      <w:r>
-        <w:rPr>
-          <w:color w:val="000000"/>
-          <w:shd w:val="clear" w:color="auto" w:fill="E8F2FE"/>
-        </w:rPr>
-        <w:t>skupljeni</w:t>
-      </w:r>
-      <w:proofErr w:type="spellEnd"/>
-    </w:p>
-    <w:p>
-      <w:pPr>
-        <w:rPr>
-          <w:color w:val="000000"/>
-          <w:shd w:val="clear" w:color="auto" w:fill="E8F2FE"/>
-        </w:rPr>
-      </w:pPr>
-    </w:p>
-    <w:p>
-      <w:r>
-        <w:t xml:space="preserve">Art 7 </w:t>
-      </w:r>
-      <w:proofErr w:type="spellStart"/>
-      <w:r>
-        <w:t>zbog</w:t>
-      </w:r>
-      <w:proofErr w:type="spellEnd"/>
-      <w:r>
-        <w:t xml:space="preserve"> </w:t>
-      </w:r>
-      <w:proofErr w:type="spellStart"/>
-      <w:r>
-        <w:t>ovoga</w:t>
-      </w:r>
-      <w:proofErr w:type="spellEnd"/>
-      <w:r>
-        <w:t xml:space="preserve"> je </w:t>
-      </w:r>
-      <w:proofErr w:type="spellStart"/>
-      <w:r>
-        <w:t>uv</w:t>
-      </w:r>
-      <w:r>
-        <w:t>e</w:t>
-      </w:r>
-      <w:r>
-        <w:t>den</w:t>
-      </w:r>
-      <w:proofErr w:type="spellEnd"/>
-      <w:r>
-        <w:t xml:space="preserve"> consent</w:t>
-      </w:r>
-      <w:r>
-        <w:t xml:space="preserve">, </w:t>
-      </w:r>
-      <w:proofErr w:type="spellStart"/>
-      <w:r>
-        <w:t>kao</w:t>
-      </w:r>
-      <w:proofErr w:type="spellEnd"/>
-      <w:r>
-        <w:t xml:space="preserve"> I </w:t>
-      </w:r>
-      <w:proofErr w:type="spellStart"/>
-      <w:r>
-        <w:t>povlacenje</w:t>
-      </w:r>
-      <w:proofErr w:type="spellEnd"/>
-      <w:r>
-        <w:t xml:space="preserve"> </w:t>
-      </w:r>
-      <w:proofErr w:type="spellStart"/>
-      <w:proofErr w:type="gramStart"/>
-      <w:r>
-        <w:t>Consenta</w:t>
-      </w:r>
-      <w:proofErr w:type="spellEnd"/>
-      <w:r>
-        <w:t>.</w:t>
-      </w:r>
-      <w:proofErr w:type="gramEnd"/>
-      <w:r>
-        <w:t xml:space="preserve"> </w:t>
-      </w:r>
-      <w:proofErr w:type="spellStart"/>
-      <w:proofErr w:type="gramStart"/>
-      <w:r>
-        <w:t>Takodje</w:t>
-      </w:r>
-      <w:proofErr w:type="spellEnd"/>
-      <w:r>
-        <w:t xml:space="preserve"> </w:t>
-      </w:r>
-      <w:proofErr w:type="spellStart"/>
-      <w:r>
-        <w:t>mora</w:t>
-      </w:r>
-      <w:proofErr w:type="spellEnd"/>
-      <w:r>
-        <w:t xml:space="preserve"> </w:t>
-      </w:r>
-      <w:proofErr w:type="spellStart"/>
-      <w:r>
-        <w:t>postojati</w:t>
-      </w:r>
-      <w:proofErr w:type="spellEnd"/>
-      <w:r>
-        <w:t xml:space="preserve"> </w:t>
-      </w:r>
-      <w:proofErr w:type="spellStart"/>
-      <w:r>
-        <w:t>notifikacija</w:t>
-      </w:r>
-      <w:proofErr w:type="spellEnd"/>
-      <w:r>
-        <w:t xml:space="preserve"> o </w:t>
-      </w:r>
-      <w:proofErr w:type="spellStart"/>
-      <w:r>
-        <w:t>povlacenju</w:t>
-      </w:r>
-      <w:proofErr w:type="spellEnd"/>
-      <w:r>
-        <w:t>.</w:t>
-      </w:r>
-      <w:proofErr w:type="gramEnd"/>
-      <w:r>
-        <w:t xml:space="preserve"> </w:t>
-      </w:r>
-    </w:p>
-    <w:p>
+          <w:color w:val="000000" w:themeColor="text1"/>
+        </w:rPr>
+        <w:t xml:space="preserve">. - </w:t>
+      </w:r>
       <w:proofErr w:type="spellStart"/>
       <w:r>
         <w:rPr>
@@ -1570,9 +672,1027 @@
           <w:szCs w:val="20"/>
           <w:shd w:val="clear" w:color="auto" w:fill="E8F2FE"/>
         </w:rPr>
-        <w:t>WithdrawedConsent</w:t>
-      </w:r>
-      <w:proofErr w:type="spellEnd"/>
+        <w:t>ExpiredDocument</w:t>
+      </w:r>
+      <w:proofErr w:type="spellEnd"/>
+    </w:p>
+    <w:p>
+      <w:r>
+        <w:t xml:space="preserve">Art3, Art8 – </w:t>
+      </w:r>
+      <w:proofErr w:type="spellStart"/>
+      <w:r>
+        <w:t>Proveriti</w:t>
+      </w:r>
+      <w:proofErr w:type="spellEnd"/>
+      <w:r>
+        <w:t xml:space="preserve"> </w:t>
+      </w:r>
+      <w:proofErr w:type="spellStart"/>
+      <w:r>
+        <w:t>da</w:t>
+      </w:r>
+      <w:proofErr w:type="spellEnd"/>
+      <w:r>
+        <w:t xml:space="preserve"> </w:t>
+      </w:r>
+      <w:proofErr w:type="spellStart"/>
+      <w:r>
+        <w:t>li</w:t>
+      </w:r>
+      <w:proofErr w:type="spellEnd"/>
+      <w:r>
+        <w:t xml:space="preserve"> je </w:t>
+      </w:r>
+      <w:proofErr w:type="gramStart"/>
+      <w:r>
+        <w:t xml:space="preserve">whose  </w:t>
+      </w:r>
+      <w:proofErr w:type="spellStart"/>
+      <w:r>
+        <w:t>mladji</w:t>
+      </w:r>
+      <w:proofErr w:type="spellEnd"/>
+      <w:proofErr w:type="gramEnd"/>
+      <w:r>
+        <w:t xml:space="preserve"> </w:t>
+      </w:r>
+      <w:proofErr w:type="spellStart"/>
+      <w:r>
+        <w:t>od</w:t>
+      </w:r>
+      <w:proofErr w:type="spellEnd"/>
+      <w:r>
+        <w:t xml:space="preserve"> </w:t>
+      </w:r>
+      <w:proofErr w:type="spellStart"/>
+      <w:r>
+        <w:t>godina</w:t>
+      </w:r>
+      <w:proofErr w:type="spellEnd"/>
+      <w:r>
+        <w:t xml:space="preserve"> </w:t>
+      </w:r>
+      <w:proofErr w:type="spellStart"/>
+      <w:r>
+        <w:t>lokacije</w:t>
+      </w:r>
+      <w:proofErr w:type="spellEnd"/>
+      <w:r>
+        <w:t xml:space="preserve"> owner(controller) I who(</w:t>
+      </w:r>
+      <w:r>
+        <w:t>processor</w:t>
+      </w:r>
+      <w:r>
+        <w:t xml:space="preserve">), </w:t>
+      </w:r>
+      <w:proofErr w:type="spellStart"/>
+      <w:r>
+        <w:t>ako</w:t>
+      </w:r>
+      <w:proofErr w:type="spellEnd"/>
+      <w:r>
+        <w:t xml:space="preserve"> </w:t>
+      </w:r>
+      <w:proofErr w:type="spellStart"/>
+      <w:r>
+        <w:t>jeste</w:t>
+      </w:r>
+      <w:proofErr w:type="spellEnd"/>
+      <w:r>
+        <w:t xml:space="preserve"> </w:t>
+      </w:r>
+      <w:proofErr w:type="spellStart"/>
+      <w:r>
+        <w:t>moramo</w:t>
+      </w:r>
+      <w:proofErr w:type="spellEnd"/>
+      <w:r>
+        <w:t xml:space="preserve"> </w:t>
+      </w:r>
+      <w:proofErr w:type="spellStart"/>
+      <w:r>
+        <w:t>imati</w:t>
+      </w:r>
+      <w:proofErr w:type="spellEnd"/>
+      <w:r>
+        <w:t xml:space="preserve"> consent. </w:t>
+      </w:r>
+      <w:proofErr w:type="spellStart"/>
+      <w:proofErr w:type="gramStart"/>
+      <w:r>
+        <w:t>Zbog</w:t>
+      </w:r>
+      <w:proofErr w:type="spellEnd"/>
+      <w:r>
+        <w:t xml:space="preserve"> </w:t>
+      </w:r>
+      <w:proofErr w:type="spellStart"/>
+      <w:r>
+        <w:t>ovog</w:t>
+      </w:r>
+      <w:proofErr w:type="spellEnd"/>
+      <w:r>
+        <w:t xml:space="preserve"> </w:t>
+      </w:r>
+      <w:proofErr w:type="spellStart"/>
+      <w:r>
+        <w:t>dodajem</w:t>
+      </w:r>
+      <w:proofErr w:type="spellEnd"/>
+      <w:r>
+        <w:t xml:space="preserve"> I </w:t>
+      </w:r>
+      <w:proofErr w:type="spellStart"/>
+      <w:r>
+        <w:t>validaciju</w:t>
+      </w:r>
+      <w:proofErr w:type="spellEnd"/>
+      <w:r>
+        <w:t xml:space="preserve"> </w:t>
+      </w:r>
+      <w:proofErr w:type="spellStart"/>
+      <w:r>
+        <w:t>da</w:t>
+      </w:r>
+      <w:proofErr w:type="spellEnd"/>
+      <w:r>
+        <w:t xml:space="preserve"> owner </w:t>
+      </w:r>
+      <w:proofErr w:type="spellStart"/>
+      <w:r>
+        <w:t>mora</w:t>
+      </w:r>
+      <w:proofErr w:type="spellEnd"/>
+      <w:r>
+        <w:t xml:space="preserve"> </w:t>
+      </w:r>
+      <w:proofErr w:type="spellStart"/>
+      <w:r>
+        <w:t>ima</w:t>
+      </w:r>
+      <w:proofErr w:type="spellEnd"/>
+      <w:r>
+        <w:t xml:space="preserve"> </w:t>
+      </w:r>
+      <w:proofErr w:type="spellStart"/>
+      <w:r>
+        <w:t>definisano</w:t>
+      </w:r>
+      <w:proofErr w:type="spellEnd"/>
+      <w:r>
+        <w:t xml:space="preserve"> </w:t>
+      </w:r>
+      <w:proofErr w:type="spellStart"/>
+      <w:r>
+        <w:t>poreklo</w:t>
+      </w:r>
+      <w:proofErr w:type="spellEnd"/>
+      <w:r>
+        <w:t>.</w:t>
+      </w:r>
+      <w:proofErr w:type="gramEnd"/>
+      <w:r>
+        <w:t xml:space="preserve"> </w:t>
+      </w:r>
+      <w:proofErr w:type="spellStart"/>
+      <w:r>
+        <w:t>Takodje</w:t>
+      </w:r>
+      <w:proofErr w:type="spellEnd"/>
+      <w:r>
+        <w:t xml:space="preserve"> default age limit je 16 </w:t>
+      </w:r>
+      <w:proofErr w:type="spellStart"/>
+      <w:r>
+        <w:t>zbog</w:t>
+      </w:r>
+      <w:proofErr w:type="spellEnd"/>
+      <w:r>
+        <w:t xml:space="preserve"> Art8</w:t>
+      </w:r>
+    </w:p>
+    <w:p>
+      <w:pPr>
+        <w:rPr>
+          <w:color w:val="000000" w:themeColor="text1"/>
+        </w:rPr>
+      </w:pPr>
+      <w:proofErr w:type="gramStart"/>
+      <w:r>
+        <w:rPr>
+          <w:color w:val="000000" w:themeColor="text1"/>
+        </w:rPr>
+        <w:t>A</w:t>
+      </w:r>
+      <w:r>
+        <w:rPr>
+          <w:color w:val="000000" w:themeColor="text1"/>
+        </w:rPr>
+        <w:t>rt</w:t>
+      </w:r>
+      <w:r>
+        <w:rPr>
+          <w:color w:val="000000" w:themeColor="text1"/>
+        </w:rPr>
+        <w:t xml:space="preserve">4 </w:t>
+      </w:r>
+      <w:r>
+        <w:rPr>
+          <w:color w:val="000000" w:themeColor="text1"/>
+        </w:rPr>
+        <w:t xml:space="preserve"> -</w:t>
+      </w:r>
+      <w:proofErr w:type="gramEnd"/>
+      <w:r>
+        <w:rPr>
+          <w:color w:val="000000" w:themeColor="text1"/>
+        </w:rPr>
+        <w:t xml:space="preserve"> </w:t>
+      </w:r>
+      <w:proofErr w:type="spellStart"/>
+      <w:r>
+        <w:rPr>
+          <w:color w:val="000000" w:themeColor="text1"/>
+        </w:rPr>
+        <w:t>definise</w:t>
+      </w:r>
+      <w:proofErr w:type="spellEnd"/>
+      <w:r>
+        <w:rPr>
+          <w:color w:val="000000" w:themeColor="text1"/>
+        </w:rPr>
+        <w:t xml:space="preserve"> </w:t>
+      </w:r>
+      <w:proofErr w:type="spellStart"/>
+      <w:r>
+        <w:rPr>
+          <w:color w:val="000000" w:themeColor="text1"/>
+        </w:rPr>
+        <w:t>akcije</w:t>
+      </w:r>
+      <w:proofErr w:type="spellEnd"/>
+      <w:r>
+        <w:rPr>
+          <w:color w:val="000000" w:themeColor="text1"/>
+        </w:rPr>
+        <w:t xml:space="preserve"> u </w:t>
+      </w:r>
+      <w:proofErr w:type="spellStart"/>
+      <w:r>
+        <w:rPr>
+          <w:color w:val="000000" w:themeColor="text1"/>
+        </w:rPr>
+        <w:t>sistemu</w:t>
+      </w:r>
+      <w:proofErr w:type="spellEnd"/>
+    </w:p>
+    <w:p>
+      <w:r>
+        <w:t>Art6</w:t>
+      </w:r>
+      <w:r>
+        <w:t>:</w:t>
+      </w:r>
+    </w:p>
+    <w:p>
+      <w:proofErr w:type="spellStart"/>
+      <w:proofErr w:type="gramStart"/>
+      <w:r>
+        <w:rPr>
+          <w:color w:val="000000"/>
+          <w:shd w:val="clear" w:color="auto" w:fill="E8F2FE"/>
+        </w:rPr>
+        <w:t>MissingConsentForCollecting</w:t>
+      </w:r>
+      <w:proofErr w:type="spellEnd"/>
+      <w:r>
+        <w:rPr>
+          <w:color w:val="000000"/>
+          <w:shd w:val="clear" w:color="auto" w:fill="E8F2FE"/>
+        </w:rPr>
+        <w:t xml:space="preserve"> -</w:t>
+      </w:r>
+      <w:r>
+        <w:t xml:space="preserve"> </w:t>
+      </w:r>
+      <w:proofErr w:type="spellStart"/>
+      <w:r>
+        <w:t>za</w:t>
+      </w:r>
+      <w:proofErr w:type="spellEnd"/>
+      <w:r>
+        <w:t xml:space="preserve"> </w:t>
+      </w:r>
+      <w:proofErr w:type="spellStart"/>
+      <w:r>
+        <w:t>pocetak</w:t>
+      </w:r>
+      <w:proofErr w:type="spellEnd"/>
+      <w:r>
+        <w:t xml:space="preserve"> </w:t>
+      </w:r>
+      <w:proofErr w:type="spellStart"/>
+      <w:r>
+        <w:t>pri</w:t>
+      </w:r>
+      <w:proofErr w:type="spellEnd"/>
+      <w:r>
+        <w:t xml:space="preserve"> </w:t>
+      </w:r>
+      <w:proofErr w:type="spellStart"/>
+      <w:r>
+        <w:t>prikupljanju</w:t>
+      </w:r>
+      <w:proofErr w:type="spellEnd"/>
+      <w:r>
+        <w:t xml:space="preserve"> </w:t>
+      </w:r>
+      <w:proofErr w:type="spellStart"/>
+      <w:r>
+        <w:t>podataka</w:t>
+      </w:r>
+      <w:proofErr w:type="spellEnd"/>
+      <w:r>
+        <w:t xml:space="preserve"> </w:t>
+      </w:r>
+      <w:proofErr w:type="spellStart"/>
+      <w:r>
+        <w:t>moramo</w:t>
+      </w:r>
+      <w:proofErr w:type="spellEnd"/>
+      <w:r>
+        <w:t xml:space="preserve"> </w:t>
+      </w:r>
+      <w:proofErr w:type="spellStart"/>
+      <w:r>
+        <w:t>imati</w:t>
+      </w:r>
+      <w:proofErr w:type="spellEnd"/>
+      <w:r>
+        <w:t xml:space="preserve"> </w:t>
+      </w:r>
+      <w:r>
+        <w:t>consent.</w:t>
+      </w:r>
+      <w:proofErr w:type="gramEnd"/>
+      <w:r>
+        <w:t xml:space="preserve"> </w:t>
+      </w:r>
+      <w:proofErr w:type="spellStart"/>
+      <w:r>
+        <w:t>Njega</w:t>
+      </w:r>
+      <w:proofErr w:type="spellEnd"/>
+      <w:r>
+        <w:t xml:space="preserve"> </w:t>
+      </w:r>
+      <w:proofErr w:type="spellStart"/>
+      <w:r>
+        <w:t>moze</w:t>
+      </w:r>
+      <w:proofErr w:type="spellEnd"/>
+      <w:r>
+        <w:t xml:space="preserve"> </w:t>
+      </w:r>
+      <w:proofErr w:type="spellStart"/>
+      <w:r>
+        <w:t>dati</w:t>
+      </w:r>
+      <w:proofErr w:type="spellEnd"/>
+      <w:r>
+        <w:t xml:space="preserve"> </w:t>
+      </w:r>
+      <w:proofErr w:type="spellStart"/>
+      <w:proofErr w:type="gramStart"/>
+      <w:r>
+        <w:t>ili</w:t>
+      </w:r>
+      <w:proofErr w:type="spellEnd"/>
+      <w:proofErr w:type="gramEnd"/>
+      <w:r>
+        <w:t xml:space="preserve"> principal </w:t>
+      </w:r>
+      <w:proofErr w:type="spellStart"/>
+      <w:r>
+        <w:t>ili</w:t>
+      </w:r>
+      <w:proofErr w:type="spellEnd"/>
+      <w:r>
+        <w:t xml:space="preserve"> responsible person, </w:t>
+      </w:r>
+      <w:proofErr w:type="spellStart"/>
+      <w:r>
+        <w:t>ukoliko</w:t>
+      </w:r>
+      <w:proofErr w:type="spellEnd"/>
+      <w:r>
+        <w:t xml:space="preserve"> je </w:t>
+      </w:r>
+      <w:proofErr w:type="spellStart"/>
+      <w:r>
+        <w:t>dete</w:t>
+      </w:r>
+      <w:proofErr w:type="spellEnd"/>
+      <w:r>
+        <w:t xml:space="preserve">, </w:t>
+      </w:r>
+      <w:proofErr w:type="spellStart"/>
+      <w:r>
+        <w:t>samo</w:t>
+      </w:r>
+      <w:proofErr w:type="spellEnd"/>
+      <w:r>
+        <w:t xml:space="preserve"> responsible person </w:t>
+      </w:r>
+      <w:proofErr w:type="spellStart"/>
+      <w:r>
+        <w:t>moze</w:t>
+      </w:r>
+      <w:proofErr w:type="spellEnd"/>
+      <w:r>
+        <w:t>.</w:t>
+      </w:r>
+      <w:r>
+        <w:t xml:space="preserve"> </w:t>
+      </w:r>
+    </w:p>
+    <w:p>
+      <w:proofErr w:type="spellStart"/>
+      <w:r>
+        <w:rPr>
+          <w:color w:val="000000"/>
+          <w:shd w:val="clear" w:color="auto" w:fill="E8F2FE"/>
+        </w:rPr>
+        <w:t>UndefinedPurposeForAction</w:t>
+      </w:r>
+      <w:proofErr w:type="spellEnd"/>
+      <w:r>
+        <w:t xml:space="preserve"> -</w:t>
+      </w:r>
+      <w:proofErr w:type="spellStart"/>
+      <w:r>
+        <w:t>Zatim</w:t>
+      </w:r>
+      <w:proofErr w:type="spellEnd"/>
+      <w:r>
+        <w:t xml:space="preserve"> </w:t>
+      </w:r>
+      <w:proofErr w:type="spellStart"/>
+      <w:r>
+        <w:t>mora</w:t>
+      </w:r>
+      <w:proofErr w:type="spellEnd"/>
+      <w:r>
+        <w:t xml:space="preserve"> </w:t>
+      </w:r>
+      <w:proofErr w:type="spellStart"/>
+      <w:r>
+        <w:t>imati</w:t>
+      </w:r>
+      <w:proofErr w:type="spellEnd"/>
+      <w:r>
+        <w:t xml:space="preserve"> p</w:t>
+      </w:r>
+      <w:r>
+        <w:t xml:space="preserve">urpose </w:t>
+      </w:r>
+      <w:proofErr w:type="spellStart"/>
+      <w:r>
+        <w:t>ranije</w:t>
+      </w:r>
+      <w:proofErr w:type="spellEnd"/>
+      <w:r>
+        <w:t xml:space="preserve"> </w:t>
+      </w:r>
+      <w:proofErr w:type="spellStart"/>
+      <w:r>
+        <w:t>definisan</w:t>
+      </w:r>
+      <w:proofErr w:type="spellEnd"/>
+      <w:r>
+        <w:t xml:space="preserve"> </w:t>
+      </w:r>
+      <w:proofErr w:type="spellStart"/>
+      <w:r>
+        <w:t>kada</w:t>
+      </w:r>
+      <w:proofErr w:type="spellEnd"/>
+      <w:r>
+        <w:t xml:space="preserve"> je </w:t>
+      </w:r>
+      <w:proofErr w:type="spellStart"/>
+      <w:r>
+        <w:t>davana</w:t>
+      </w:r>
+      <w:proofErr w:type="spellEnd"/>
+      <w:r>
+        <w:t xml:space="preserve"> </w:t>
+      </w:r>
+      <w:proofErr w:type="spellStart"/>
+      <w:r>
+        <w:t>s</w:t>
+      </w:r>
+      <w:r>
+        <w:t>a</w:t>
+      </w:r>
+      <w:r>
+        <w:t>glasnost</w:t>
+      </w:r>
+      <w:proofErr w:type="spellEnd"/>
+      <w:r>
+        <w:t xml:space="preserve"> </w:t>
+      </w:r>
+      <w:proofErr w:type="spellStart"/>
+      <w:r>
+        <w:t>uz</w:t>
+      </w:r>
+      <w:proofErr w:type="spellEnd"/>
+      <w:r>
+        <w:t xml:space="preserve"> collecting</w:t>
+      </w:r>
+      <w:r>
+        <w:t xml:space="preserve">. </w:t>
+      </w:r>
+      <w:proofErr w:type="spellStart"/>
+      <w:proofErr w:type="gramStart"/>
+      <w:r>
+        <w:t>Ukoliko</w:t>
+      </w:r>
+      <w:proofErr w:type="spellEnd"/>
+      <w:r>
+        <w:t xml:space="preserve"> je u </w:t>
+      </w:r>
+      <w:proofErr w:type="spellStart"/>
+      <w:r>
+        <w:t>pitanju</w:t>
+      </w:r>
+      <w:proofErr w:type="spellEnd"/>
+      <w:r>
+        <w:t xml:space="preserve"> </w:t>
+      </w:r>
+      <w:proofErr w:type="spellStart"/>
+      <w:r>
+        <w:t>publicinterest</w:t>
+      </w:r>
+      <w:proofErr w:type="spellEnd"/>
+      <w:r>
+        <w:t xml:space="preserve">, </w:t>
+      </w:r>
+      <w:proofErr w:type="spellStart"/>
+      <w:r>
+        <w:t>proverava</w:t>
+      </w:r>
+      <w:proofErr w:type="spellEnd"/>
+      <w:r>
+        <w:t xml:space="preserve"> se </w:t>
+      </w:r>
+      <w:proofErr w:type="spellStart"/>
+      <w:r>
+        <w:t>sudski</w:t>
+      </w:r>
+      <w:proofErr w:type="spellEnd"/>
+      <w:r>
+        <w:t xml:space="preserve"> </w:t>
+      </w:r>
+      <w:proofErr w:type="spellStart"/>
+      <w:r>
+        <w:t>nalog</w:t>
+      </w:r>
+      <w:proofErr w:type="spellEnd"/>
+      <w:r>
+        <w:t>.</w:t>
+      </w:r>
+      <w:proofErr w:type="gramEnd"/>
+      <w:r>
+        <w:t xml:space="preserve"> </w:t>
+      </w:r>
+      <w:proofErr w:type="spellStart"/>
+      <w:r>
+        <w:t>Zbog</w:t>
+      </w:r>
+      <w:proofErr w:type="spellEnd"/>
+      <w:r>
+        <w:t xml:space="preserve"> legitimate interest </w:t>
+      </w:r>
+      <w:proofErr w:type="spellStart"/>
+      <w:r>
+        <w:t>sam</w:t>
+      </w:r>
+      <w:proofErr w:type="spellEnd"/>
+      <w:r>
+        <w:t xml:space="preserve"> </w:t>
+      </w:r>
+      <w:proofErr w:type="spellStart"/>
+      <w:r>
+        <w:t>dodala</w:t>
+      </w:r>
+      <w:proofErr w:type="spellEnd"/>
+      <w:r>
+        <w:t xml:space="preserve"> </w:t>
+      </w:r>
+      <w:proofErr w:type="spellStart"/>
+      <w:proofErr w:type="gramStart"/>
+      <w:r>
+        <w:t>novi</w:t>
+      </w:r>
+      <w:proofErr w:type="spellEnd"/>
+      <w:proofErr w:type="gramEnd"/>
+      <w:r>
+        <w:t xml:space="preserve"> purpose I tip </w:t>
+      </w:r>
+      <w:proofErr w:type="spellStart"/>
+      <w:r>
+        <w:t>dokumenta</w:t>
+      </w:r>
+      <w:proofErr w:type="spellEnd"/>
+      <w:r>
+        <w:t xml:space="preserve"> </w:t>
+      </w:r>
+      <w:proofErr w:type="spellStart"/>
+      <w:r>
+        <w:t>koji</w:t>
+      </w:r>
+      <w:proofErr w:type="spellEnd"/>
+      <w:r>
+        <w:t xml:space="preserve"> se </w:t>
+      </w:r>
+      <w:proofErr w:type="spellStart"/>
+      <w:r>
+        <w:t>proverava</w:t>
+      </w:r>
+      <w:proofErr w:type="spellEnd"/>
+      <w:r>
+        <w:t xml:space="preserve"> </w:t>
+      </w:r>
+      <w:proofErr w:type="spellStart"/>
+      <w:r>
+        <w:t>ControllerApproval</w:t>
+      </w:r>
+      <w:proofErr w:type="spellEnd"/>
+      <w:r>
+        <w:t>.</w:t>
+      </w:r>
+      <w:r>
+        <w:t xml:space="preserve"> </w:t>
+      </w:r>
+      <w:proofErr w:type="spellStart"/>
+      <w:r>
+        <w:t>Takodje</w:t>
+      </w:r>
+      <w:proofErr w:type="spellEnd"/>
+      <w:r>
+        <w:t xml:space="preserve"> </w:t>
+      </w:r>
+      <w:proofErr w:type="spellStart"/>
+      <w:r>
+        <w:t>zbog</w:t>
+      </w:r>
+      <w:proofErr w:type="spellEnd"/>
+      <w:r>
+        <w:t xml:space="preserve"> </w:t>
+      </w:r>
+      <w:proofErr w:type="spellStart"/>
+      <w:r>
+        <w:t>ProtectTheVitalInterestsOfTheDataSubject</w:t>
+      </w:r>
+      <w:proofErr w:type="spellEnd"/>
+      <w:r>
+        <w:t xml:space="preserve">, </w:t>
+      </w:r>
+      <w:proofErr w:type="spellStart"/>
+      <w:r>
+        <w:t>isti</w:t>
+      </w:r>
+      <w:proofErr w:type="spellEnd"/>
+      <w:r>
+        <w:t xml:space="preserve"> tip </w:t>
+      </w:r>
+      <w:proofErr w:type="spellStart"/>
+      <w:r>
+        <w:t>dokumenta</w:t>
+      </w:r>
+      <w:proofErr w:type="spellEnd"/>
+      <w:r>
+        <w:t>.</w:t>
+      </w:r>
+    </w:p>
+    <w:p>
+      <w:pPr>
+        <w:rPr>
+          <w:color w:val="000000"/>
+          <w:shd w:val="clear" w:color="auto" w:fill="E8F2FE"/>
+        </w:rPr>
+      </w:pPr>
+      <w:proofErr w:type="spellStart"/>
+      <w:r>
+        <w:rPr>
+          <w:color w:val="000000"/>
+          <w:shd w:val="clear" w:color="auto" w:fill="E8F2FE"/>
+        </w:rPr>
+        <w:t>ExpiredConsent</w:t>
+      </w:r>
+      <w:proofErr w:type="spellEnd"/>
+      <w:r>
+        <w:rPr>
+          <w:color w:val="000000"/>
+          <w:shd w:val="clear" w:color="auto" w:fill="E8F2FE"/>
+        </w:rPr>
+        <w:t xml:space="preserve"> – </w:t>
+      </w:r>
+      <w:proofErr w:type="spellStart"/>
+      <w:r>
+        <w:rPr>
+          <w:color w:val="000000"/>
+          <w:shd w:val="clear" w:color="auto" w:fill="E8F2FE"/>
+        </w:rPr>
+        <w:t>Proveravam</w:t>
+      </w:r>
+      <w:proofErr w:type="spellEnd"/>
+      <w:r>
+        <w:rPr>
+          <w:color w:val="000000"/>
+          <w:shd w:val="clear" w:color="auto" w:fill="E8F2FE"/>
+        </w:rPr>
+        <w:t xml:space="preserve"> </w:t>
+      </w:r>
+      <w:proofErr w:type="spellStart"/>
+      <w:r>
+        <w:rPr>
+          <w:color w:val="000000"/>
+          <w:shd w:val="clear" w:color="auto" w:fill="E8F2FE"/>
+        </w:rPr>
+        <w:t>da</w:t>
+      </w:r>
+      <w:proofErr w:type="spellEnd"/>
+      <w:r>
+        <w:rPr>
+          <w:color w:val="000000"/>
+          <w:shd w:val="clear" w:color="auto" w:fill="E8F2FE"/>
+        </w:rPr>
+        <w:t xml:space="preserve"> </w:t>
+      </w:r>
+      <w:proofErr w:type="spellStart"/>
+      <w:r>
+        <w:rPr>
+          <w:color w:val="000000"/>
+          <w:shd w:val="clear" w:color="auto" w:fill="E8F2FE"/>
+        </w:rPr>
+        <w:t>li</w:t>
+      </w:r>
+      <w:proofErr w:type="spellEnd"/>
+      <w:r>
+        <w:rPr>
+          <w:color w:val="000000"/>
+          <w:shd w:val="clear" w:color="auto" w:fill="E8F2FE"/>
+        </w:rPr>
+        <w:t xml:space="preserve"> je consent </w:t>
+      </w:r>
+      <w:proofErr w:type="spellStart"/>
+      <w:r>
+        <w:rPr>
+          <w:color w:val="000000"/>
+          <w:shd w:val="clear" w:color="auto" w:fill="E8F2FE"/>
+        </w:rPr>
+        <w:t>vazeci</w:t>
+      </w:r>
+      <w:proofErr w:type="spellEnd"/>
+      <w:r>
+        <w:rPr>
+          <w:color w:val="000000"/>
+          <w:shd w:val="clear" w:color="auto" w:fill="E8F2FE"/>
+        </w:rPr>
+        <w:t xml:space="preserve"> </w:t>
+      </w:r>
+      <w:proofErr w:type="spellStart"/>
+      <w:r>
+        <w:rPr>
+          <w:color w:val="000000"/>
+          <w:shd w:val="clear" w:color="auto" w:fill="E8F2FE"/>
+        </w:rPr>
+        <w:t>posmatra</w:t>
+      </w:r>
+      <w:proofErr w:type="spellEnd"/>
+      <w:r>
+        <w:rPr>
+          <w:color w:val="000000"/>
+          <w:shd w:val="clear" w:color="auto" w:fill="E8F2FE"/>
+        </w:rPr>
+        <w:t xml:space="preserve"> se </w:t>
+      </w:r>
+      <w:proofErr w:type="spellStart"/>
+      <w:r>
+        <w:rPr>
+          <w:color w:val="000000"/>
+          <w:shd w:val="clear" w:color="auto" w:fill="E8F2FE"/>
+        </w:rPr>
+        <w:t>onaj</w:t>
+      </w:r>
+      <w:proofErr w:type="spellEnd"/>
+      <w:r>
+        <w:rPr>
+          <w:color w:val="000000"/>
+          <w:shd w:val="clear" w:color="auto" w:fill="E8F2FE"/>
+        </w:rPr>
+        <w:t xml:space="preserve"> </w:t>
+      </w:r>
+      <w:proofErr w:type="spellStart"/>
+      <w:r>
+        <w:rPr>
+          <w:color w:val="000000"/>
+          <w:shd w:val="clear" w:color="auto" w:fill="E8F2FE"/>
+        </w:rPr>
+        <w:t>koji</w:t>
+      </w:r>
+      <w:proofErr w:type="spellEnd"/>
+      <w:r>
+        <w:rPr>
+          <w:color w:val="000000"/>
+          <w:shd w:val="clear" w:color="auto" w:fill="E8F2FE"/>
+        </w:rPr>
+        <w:t xml:space="preserve"> je predate </w:t>
+      </w:r>
+      <w:proofErr w:type="spellStart"/>
+      <w:r>
+        <w:rPr>
+          <w:color w:val="000000"/>
+          <w:shd w:val="clear" w:color="auto" w:fill="E8F2FE"/>
+        </w:rPr>
+        <w:t>kad</w:t>
+      </w:r>
+      <w:proofErr w:type="spellEnd"/>
+      <w:r>
+        <w:rPr>
+          <w:color w:val="000000"/>
+          <w:shd w:val="clear" w:color="auto" w:fill="E8F2FE"/>
+        </w:rPr>
+        <w:t xml:space="preserve"> </w:t>
+      </w:r>
+      <w:proofErr w:type="spellStart"/>
+      <w:r>
+        <w:rPr>
+          <w:color w:val="000000"/>
+          <w:shd w:val="clear" w:color="auto" w:fill="E8F2FE"/>
+        </w:rPr>
+        <w:t>su</w:t>
+      </w:r>
+      <w:proofErr w:type="spellEnd"/>
+      <w:r>
+        <w:rPr>
+          <w:color w:val="000000"/>
+          <w:shd w:val="clear" w:color="auto" w:fill="E8F2FE"/>
+        </w:rPr>
+        <w:t xml:space="preserve"> </w:t>
+      </w:r>
+      <w:proofErr w:type="spellStart"/>
+      <w:r>
+        <w:rPr>
+          <w:color w:val="000000"/>
+          <w:shd w:val="clear" w:color="auto" w:fill="E8F2FE"/>
+        </w:rPr>
+        <w:t>podaci</w:t>
+      </w:r>
+      <w:proofErr w:type="spellEnd"/>
+      <w:r>
+        <w:rPr>
+          <w:color w:val="000000"/>
+          <w:shd w:val="clear" w:color="auto" w:fill="E8F2FE"/>
+        </w:rPr>
+        <w:t xml:space="preserve"> </w:t>
+      </w:r>
+      <w:proofErr w:type="spellStart"/>
+      <w:r>
+        <w:rPr>
+          <w:color w:val="000000"/>
+          <w:shd w:val="clear" w:color="auto" w:fill="E8F2FE"/>
+        </w:rPr>
+        <w:t>skupljeni</w:t>
+      </w:r>
+      <w:proofErr w:type="spellEnd"/>
+    </w:p>
+    <w:p>
+      <w:pPr>
+        <w:rPr>
+          <w:color w:val="000000"/>
+          <w:shd w:val="clear" w:color="auto" w:fill="E8F2FE"/>
+        </w:rPr>
+      </w:pPr>
+    </w:p>
+    <w:p>
+      <w:r>
+        <w:t xml:space="preserve">Art 7 </w:t>
+      </w:r>
+      <w:proofErr w:type="spellStart"/>
+      <w:r>
+        <w:t>zbog</w:t>
+      </w:r>
+      <w:proofErr w:type="spellEnd"/>
+      <w:r>
+        <w:t xml:space="preserve"> </w:t>
+      </w:r>
+      <w:proofErr w:type="spellStart"/>
+      <w:r>
+        <w:t>ovoga</w:t>
+      </w:r>
+      <w:proofErr w:type="spellEnd"/>
+      <w:r>
+        <w:t xml:space="preserve"> je </w:t>
+      </w:r>
+      <w:proofErr w:type="spellStart"/>
+      <w:r>
+        <w:t>uv</w:t>
+      </w:r>
+      <w:r>
+        <w:t>e</w:t>
+      </w:r>
+      <w:r>
+        <w:t>den</w:t>
+      </w:r>
+      <w:proofErr w:type="spellEnd"/>
+      <w:r>
+        <w:t xml:space="preserve"> consent</w:t>
+      </w:r>
+      <w:r>
+        <w:t xml:space="preserve">, </w:t>
+      </w:r>
+      <w:proofErr w:type="spellStart"/>
+      <w:r>
+        <w:t>kao</w:t>
+      </w:r>
+      <w:proofErr w:type="spellEnd"/>
+      <w:r>
+        <w:t xml:space="preserve"> I </w:t>
+      </w:r>
+      <w:proofErr w:type="spellStart"/>
+      <w:r>
+        <w:t>povlacenje</w:t>
+      </w:r>
+      <w:proofErr w:type="spellEnd"/>
+      <w:r>
+        <w:t xml:space="preserve"> </w:t>
+      </w:r>
+      <w:proofErr w:type="spellStart"/>
+      <w:proofErr w:type="gramStart"/>
+      <w:r>
+        <w:t>Consenta</w:t>
+      </w:r>
+      <w:proofErr w:type="spellEnd"/>
+      <w:r>
+        <w:t>.</w:t>
+      </w:r>
+      <w:proofErr w:type="gramEnd"/>
+      <w:r>
+        <w:t xml:space="preserve"> </w:t>
+      </w:r>
+      <w:proofErr w:type="spellStart"/>
+      <w:proofErr w:type="gramStart"/>
+      <w:r>
+        <w:t>Takodje</w:t>
+      </w:r>
+      <w:proofErr w:type="spellEnd"/>
+      <w:r>
+        <w:t xml:space="preserve"> </w:t>
+      </w:r>
+      <w:proofErr w:type="spellStart"/>
+      <w:r>
+        <w:t>mora</w:t>
+      </w:r>
+      <w:proofErr w:type="spellEnd"/>
+      <w:r>
+        <w:t xml:space="preserve"> </w:t>
+      </w:r>
+      <w:proofErr w:type="spellStart"/>
+      <w:r>
+        <w:t>postojati</w:t>
+      </w:r>
+      <w:proofErr w:type="spellEnd"/>
+      <w:r>
+        <w:t xml:space="preserve"> </w:t>
+      </w:r>
+      <w:proofErr w:type="spellStart"/>
+      <w:r>
+        <w:t>notifikacija</w:t>
+      </w:r>
+      <w:proofErr w:type="spellEnd"/>
+      <w:r>
+        <w:t xml:space="preserve"> o </w:t>
+      </w:r>
+      <w:proofErr w:type="spellStart"/>
+      <w:r>
+        <w:t>povlacenju</w:t>
+      </w:r>
+      <w:proofErr w:type="spellEnd"/>
+      <w:r>
+        <w:t>.</w:t>
+      </w:r>
+      <w:proofErr w:type="gramEnd"/>
+      <w:r>
+        <w:t xml:space="preserve"> </w:t>
+      </w:r>
+    </w:p>
+    <w:p>
+      <w:proofErr w:type="spellStart"/>
       <w:r>
         <w:rPr>
           <w:rFonts w:ascii="Consolas" w:hAnsi="Consolas" w:cs="Consolas"/>
@@ -1581,9 +1701,9 @@
           <w:szCs w:val="20"/>
           <w:shd w:val="clear" w:color="auto" w:fill="E8F2FE"/>
         </w:rPr>
-        <w:t xml:space="preserve"> – </w:t>
-      </w:r>
-      <w:proofErr w:type="spellStart"/>
+        <w:t>WithdrawedConsent</w:t>
+      </w:r>
+      <w:proofErr w:type="spellEnd"/>
       <w:r>
         <w:rPr>
           <w:rFonts w:ascii="Consolas" w:hAnsi="Consolas" w:cs="Consolas"/>
@@ -1592,9 +1712,9 @@
           <w:szCs w:val="20"/>
           <w:shd w:val="clear" w:color="auto" w:fill="E8F2FE"/>
         </w:rPr>
-        <w:t>Ukoliko</w:t>
-      </w:r>
-      <w:proofErr w:type="spellEnd"/>
+        <w:t xml:space="preserve"> – </w:t>
+      </w:r>
+      <w:proofErr w:type="spellStart"/>
       <w:r>
         <w:rPr>
           <w:rFonts w:ascii="Consolas" w:hAnsi="Consolas" w:cs="Consolas"/>
@@ -1603,9 +1723,9 @@
           <w:szCs w:val="20"/>
           <w:shd w:val="clear" w:color="auto" w:fill="E8F2FE"/>
         </w:rPr>
-        <w:t xml:space="preserve"> je </w:t>
-      </w:r>
-      <w:proofErr w:type="spellStart"/>
+        <w:t>Ukoliko</w:t>
+      </w:r>
+      <w:proofErr w:type="spellEnd"/>
       <w:r>
         <w:rPr>
           <w:rFonts w:ascii="Consolas" w:hAnsi="Consolas" w:cs="Consolas"/>
@@ -1614,9 +1734,9 @@
           <w:szCs w:val="20"/>
           <w:shd w:val="clear" w:color="auto" w:fill="E8F2FE"/>
         </w:rPr>
-        <w:t>povucen</w:t>
-      </w:r>
-      <w:proofErr w:type="spellEnd"/>
+        <w:t xml:space="preserve"> je </w:t>
+      </w:r>
+      <w:proofErr w:type="spellStart"/>
       <w:r>
         <w:rPr>
           <w:rFonts w:ascii="Consolas" w:hAnsi="Consolas" w:cs="Consolas"/>
@@ -1625,9 +1745,9 @@
           <w:szCs w:val="20"/>
           <w:shd w:val="clear" w:color="auto" w:fill="E8F2FE"/>
         </w:rPr>
-        <w:t xml:space="preserve"> consent </w:t>
-      </w:r>
-      <w:proofErr w:type="spellStart"/>
+        <w:t>povucen</w:t>
+      </w:r>
+      <w:proofErr w:type="spellEnd"/>
       <w:r>
         <w:rPr>
           <w:rFonts w:ascii="Consolas" w:hAnsi="Consolas" w:cs="Consolas"/>
@@ -1636,9 +1756,9 @@
           <w:szCs w:val="20"/>
           <w:shd w:val="clear" w:color="auto" w:fill="E8F2FE"/>
         </w:rPr>
-        <w:t>koji</w:t>
-      </w:r>
-      <w:proofErr w:type="spellEnd"/>
+        <w:t xml:space="preserve"> consent </w:t>
+      </w:r>
+      <w:proofErr w:type="spellStart"/>
       <w:r>
         <w:rPr>
           <w:rFonts w:ascii="Consolas" w:hAnsi="Consolas" w:cs="Consolas"/>
@@ -1647,9 +1767,9 @@
           <w:szCs w:val="20"/>
           <w:shd w:val="clear" w:color="auto" w:fill="E8F2FE"/>
         </w:rPr>
-        <w:t xml:space="preserve"> je </w:t>
-      </w:r>
-      <w:proofErr w:type="spellStart"/>
+        <w:t>koji</w:t>
+      </w:r>
+      <w:proofErr w:type="spellEnd"/>
       <w:r>
         <w:rPr>
           <w:rFonts w:ascii="Consolas" w:hAnsi="Consolas" w:cs="Consolas"/>
@@ -1658,9 +1778,9 @@
           <w:szCs w:val="20"/>
           <w:shd w:val="clear" w:color="auto" w:fill="E8F2FE"/>
         </w:rPr>
-        <w:t>dat</w:t>
-      </w:r>
-      <w:proofErr w:type="spellEnd"/>
+        <w:t xml:space="preserve"> je </w:t>
+      </w:r>
+      <w:proofErr w:type="spellStart"/>
       <w:r>
         <w:rPr>
           <w:rFonts w:ascii="Consolas" w:hAnsi="Consolas" w:cs="Consolas"/>
@@ -1669,9 +1789,9 @@
           <w:szCs w:val="20"/>
           <w:shd w:val="clear" w:color="auto" w:fill="E8F2FE"/>
         </w:rPr>
-        <w:t xml:space="preserve"> </w:t>
-      </w:r>
-      <w:proofErr w:type="spellStart"/>
+        <w:t>dat</w:t>
+      </w:r>
+      <w:proofErr w:type="spellEnd"/>
       <w:r>
         <w:rPr>
           <w:rFonts w:ascii="Consolas" w:hAnsi="Consolas" w:cs="Consolas"/>
@@ -1680,9 +1800,9 @@
           <w:szCs w:val="20"/>
           <w:shd w:val="clear" w:color="auto" w:fill="E8F2FE"/>
         </w:rPr>
-        <w:t>pri</w:t>
-      </w:r>
-      <w:proofErr w:type="spellEnd"/>
+        <w:t xml:space="preserve"> </w:t>
+      </w:r>
+      <w:proofErr w:type="spellStart"/>
       <w:r>
         <w:rPr>
           <w:rFonts w:ascii="Consolas" w:hAnsi="Consolas" w:cs="Consolas"/>
@@ -1691,9 +1811,9 @@
           <w:szCs w:val="20"/>
           <w:shd w:val="clear" w:color="auto" w:fill="E8F2FE"/>
         </w:rPr>
-        <w:t xml:space="preserve"> collecting </w:t>
-      </w:r>
-      <w:proofErr w:type="spellStart"/>
+        <w:t>pri</w:t>
+      </w:r>
+      <w:proofErr w:type="spellEnd"/>
       <w:r>
         <w:rPr>
           <w:rFonts w:ascii="Consolas" w:hAnsi="Consolas" w:cs="Consolas"/>
@@ -1702,9 +1822,9 @@
           <w:szCs w:val="20"/>
           <w:shd w:val="clear" w:color="auto" w:fill="E8F2FE"/>
         </w:rPr>
-        <w:t>nije</w:t>
-      </w:r>
-      <w:proofErr w:type="spellEnd"/>
+        <w:t xml:space="preserve"> collecting </w:t>
+      </w:r>
+      <w:proofErr w:type="spellStart"/>
       <w:r>
         <w:rPr>
           <w:rFonts w:ascii="Consolas" w:hAnsi="Consolas" w:cs="Consolas"/>
@@ -1713,9 +1833,9 @@
           <w:szCs w:val="20"/>
           <w:shd w:val="clear" w:color="auto" w:fill="E8F2FE"/>
         </w:rPr>
-        <w:t xml:space="preserve"> </w:t>
-      </w:r>
-      <w:proofErr w:type="spellStart"/>
+        <w:t>nije</w:t>
+      </w:r>
+      <w:proofErr w:type="spellEnd"/>
       <w:r>
         <w:rPr>
           <w:rFonts w:ascii="Consolas" w:hAnsi="Consolas" w:cs="Consolas"/>
@@ -1724,9 +1844,9 @@
           <w:szCs w:val="20"/>
           <w:shd w:val="clear" w:color="auto" w:fill="E8F2FE"/>
         </w:rPr>
-        <w:t>validna</w:t>
-      </w:r>
-      <w:proofErr w:type="spellEnd"/>
+        <w:t xml:space="preserve"> </w:t>
+      </w:r>
+      <w:proofErr w:type="spellStart"/>
       <w:r>
         <w:rPr>
           <w:rFonts w:ascii="Consolas" w:hAnsi="Consolas" w:cs="Consolas"/>
@@ -1735,9 +1855,9 @@
           <w:szCs w:val="20"/>
           <w:shd w:val="clear" w:color="auto" w:fill="E8F2FE"/>
         </w:rPr>
-        <w:t xml:space="preserve"> </w:t>
-      </w:r>
-      <w:proofErr w:type="spellStart"/>
+        <w:t>validna</w:t>
+      </w:r>
+      <w:proofErr w:type="spellEnd"/>
       <w:r>
         <w:rPr>
           <w:rFonts w:ascii="Consolas" w:hAnsi="Consolas" w:cs="Consolas"/>
@@ -1746,6 +1866,17 @@
           <w:szCs w:val="20"/>
           <w:shd w:val="clear" w:color="auto" w:fill="E8F2FE"/>
         </w:rPr>
+        <w:t xml:space="preserve"> </w:t>
+      </w:r>
+      <w:proofErr w:type="spellStart"/>
+      <w:r>
+        <w:rPr>
+          <w:rFonts w:ascii="Consolas" w:hAnsi="Consolas" w:cs="Consolas"/>
+          <w:color w:val="000000"/>
+          <w:sz w:val="20"/>
+          <w:szCs w:val="20"/>
+          <w:shd w:val="clear" w:color="auto" w:fill="E8F2FE"/>
+        </w:rPr>
         <w:t>akcija</w:t>
       </w:r>
       <w:proofErr w:type="spellEnd"/>
@@ -2630,6 +2761,7 @@
           <w:color w:val="FF0000"/>
           <w:shd w:val="clear" w:color="auto" w:fill="FFFFFF"/>
         </w:rPr>
+        <w:lastRenderedPageBreak/>
         <w:t xml:space="preserve">Art 10 bas I </w:t>
       </w:r>
       <w:proofErr w:type="spellStart"/>
@@ -2745,7 +2877,6 @@
           <w:color w:val="000000" w:themeColor="text1"/>
           <w:shd w:val="clear" w:color="auto" w:fill="FFFFFF"/>
         </w:rPr>
-        <w:lastRenderedPageBreak/>
         <w:t xml:space="preserve">Art 11 </w:t>
       </w:r>
       <w:proofErr w:type="spellStart"/>
@@ -5611,6 +5742,7 @@
           </w:tcPr>
           <w:p>
             <w:r>
+              <w:lastRenderedPageBreak/>
               <w:t>Art15</w:t>
             </w:r>
           </w:p>

</xml_diff>

<commit_message>
Added new validation rules for complaints(who can make a complaint), also added new use cases for withdrawal and stopprocessing
</commit_message>
<xml_diff>
--- a/materijali za rad/Validacije.docx
+++ b/materijali za rad/Validacije.docx
@@ -1690,6 +1690,75 @@
       <w:r>
         <w:t xml:space="preserve"> </w:t>
       </w:r>
+      <w:r>
+        <w:t xml:space="preserve"> </w:t>
+      </w:r>
+      <w:proofErr w:type="spellStart"/>
+      <w:r>
+        <w:t>Takodje</w:t>
+      </w:r>
+      <w:proofErr w:type="spellEnd"/>
+      <w:r>
+        <w:t xml:space="preserve"> se </w:t>
+      </w:r>
+      <w:proofErr w:type="spellStart"/>
+      <w:r>
+        <w:t>proverava</w:t>
+      </w:r>
+      <w:proofErr w:type="spellEnd"/>
+      <w:r>
+        <w:t xml:space="preserve"> </w:t>
+      </w:r>
+      <w:proofErr w:type="spellStart"/>
+      <w:r>
+        <w:t>da</w:t>
+      </w:r>
+      <w:proofErr w:type="spellEnd"/>
+      <w:r>
+        <w:t xml:space="preserve"> </w:t>
+      </w:r>
+      <w:proofErr w:type="spellStart"/>
+      <w:r>
+        <w:t>li</w:t>
+      </w:r>
+      <w:proofErr w:type="spellEnd"/>
+      <w:r>
+        <w:t xml:space="preserve"> je user </w:t>
+      </w:r>
+      <w:proofErr w:type="spellStart"/>
+      <w:r>
+        <w:t>taj</w:t>
+      </w:r>
+      <w:proofErr w:type="spellEnd"/>
+      <w:r>
+        <w:t xml:space="preserve"> </w:t>
+      </w:r>
+      <w:proofErr w:type="spellStart"/>
+      <w:r>
+        <w:t>cija</w:t>
+      </w:r>
+      <w:proofErr w:type="spellEnd"/>
+      <w:r>
+        <w:t xml:space="preserve"> je </w:t>
+      </w:r>
+      <w:proofErr w:type="spellStart"/>
+      <w:r>
+        <w:t>saglasnost</w:t>
+      </w:r>
+      <w:proofErr w:type="spellEnd"/>
+      <w:r>
+        <w:t xml:space="preserve"> </w:t>
+      </w:r>
+      <w:proofErr w:type="spellStart"/>
+      <w:proofErr w:type="gramStart"/>
+      <w:r>
+        <w:t>ili</w:t>
+      </w:r>
+      <w:proofErr w:type="spellEnd"/>
+      <w:proofErr w:type="gramEnd"/>
+      <w:r>
+        <w:t xml:space="preserve"> responsible person.</w:t>
+      </w:r>
     </w:p>
     <w:p>
       <w:proofErr w:type="spellStart"/>
@@ -4815,7 +4884,14 @@
           <w:rFonts w:cstheme="minorHAnsi"/>
           <w:color w:val="000000" w:themeColor="text1"/>
         </w:rPr>
-        <w:t xml:space="preserve"> 21, </w:t>
+        <w:t xml:space="preserve"> 21,</w:t>
+      </w:r>
+      <w:r>
+        <w:rPr>
+          <w:rFonts w:cstheme="minorHAnsi"/>
+          <w:color w:val="000000" w:themeColor="text1"/>
+        </w:rPr>
+        <w:t xml:space="preserve"> </w:t>
       </w:r>
       <w:proofErr w:type="spellStart"/>
       <w:r>
@@ -4863,7 +4939,153 @@
           <w:rFonts w:cstheme="minorHAnsi"/>
           <w:color w:val="000000" w:themeColor="text1"/>
         </w:rPr>
-        <w:t xml:space="preserve"> I profiling </w:t>
+        <w:t xml:space="preserve"> I profiling. </w:t>
+      </w:r>
+      <w:proofErr w:type="spellStart"/>
+      <w:r>
+        <w:rPr>
+          <w:rFonts w:cstheme="minorHAnsi"/>
+          <w:color w:val="000000" w:themeColor="text1"/>
+        </w:rPr>
+        <w:t>Takodje</w:t>
+      </w:r>
+      <w:proofErr w:type="spellEnd"/>
+      <w:r>
+        <w:rPr>
+          <w:rFonts w:cstheme="minorHAnsi"/>
+          <w:color w:val="000000" w:themeColor="text1"/>
+        </w:rPr>
+        <w:t xml:space="preserve"> </w:t>
+      </w:r>
+      <w:proofErr w:type="spellStart"/>
+      <w:r>
+        <w:rPr>
+          <w:rFonts w:cstheme="minorHAnsi"/>
+          <w:color w:val="000000" w:themeColor="text1"/>
+        </w:rPr>
+        <w:t>sme</w:t>
+      </w:r>
+      <w:proofErr w:type="spellEnd"/>
+      <w:r>
+        <w:rPr>
+          <w:rFonts w:cstheme="minorHAnsi"/>
+          <w:color w:val="000000" w:themeColor="text1"/>
+        </w:rPr>
+        <w:t xml:space="preserve"> </w:t>
+      </w:r>
+      <w:proofErr w:type="spellStart"/>
+      <w:r>
+        <w:rPr>
+          <w:rFonts w:cstheme="minorHAnsi"/>
+          <w:color w:val="000000" w:themeColor="text1"/>
+        </w:rPr>
+        <w:t>da</w:t>
+      </w:r>
+      <w:proofErr w:type="spellEnd"/>
+      <w:r>
+        <w:rPr>
+          <w:rFonts w:cstheme="minorHAnsi"/>
+          <w:color w:val="000000" w:themeColor="text1"/>
+        </w:rPr>
+        <w:t xml:space="preserve"> se </w:t>
+      </w:r>
+      <w:proofErr w:type="spellStart"/>
+      <w:r>
+        <w:rPr>
+          <w:rFonts w:cstheme="minorHAnsi"/>
+          <w:color w:val="000000" w:themeColor="text1"/>
+        </w:rPr>
+        <w:t>zali</w:t>
+      </w:r>
+      <w:proofErr w:type="spellEnd"/>
+      <w:r>
+        <w:rPr>
+          <w:rFonts w:cstheme="minorHAnsi"/>
+          <w:color w:val="000000" w:themeColor="text1"/>
+        </w:rPr>
+        <w:t xml:space="preserve"> </w:t>
+      </w:r>
+      <w:proofErr w:type="spellStart"/>
+      <w:r>
+        <w:rPr>
+          <w:rFonts w:cstheme="minorHAnsi"/>
+          <w:color w:val="000000" w:themeColor="text1"/>
+        </w:rPr>
+        <w:t>osoba</w:t>
+      </w:r>
+      <w:proofErr w:type="spellEnd"/>
+      <w:r>
+        <w:rPr>
+          <w:rFonts w:cstheme="minorHAnsi"/>
+          <w:color w:val="000000" w:themeColor="text1"/>
+        </w:rPr>
+        <w:t xml:space="preserve"> </w:t>
+      </w:r>
+      <w:proofErr w:type="spellStart"/>
+      <w:r>
+        <w:rPr>
+          <w:rFonts w:cstheme="minorHAnsi"/>
+          <w:color w:val="000000" w:themeColor="text1"/>
+        </w:rPr>
+        <w:t>ciji</w:t>
+      </w:r>
+      <w:proofErr w:type="spellEnd"/>
+      <w:r>
+        <w:rPr>
+          <w:rFonts w:cstheme="minorHAnsi"/>
+          <w:color w:val="000000" w:themeColor="text1"/>
+        </w:rPr>
+        <w:t xml:space="preserve"> je </w:t>
+      </w:r>
+      <w:proofErr w:type="spellStart"/>
+      <w:r>
+        <w:rPr>
+          <w:rFonts w:cstheme="minorHAnsi"/>
+          <w:color w:val="000000" w:themeColor="text1"/>
+        </w:rPr>
+        <w:t>podatak</w:t>
+      </w:r>
+      <w:proofErr w:type="spellEnd"/>
+      <w:r>
+        <w:rPr>
+          <w:rFonts w:cstheme="minorHAnsi"/>
+          <w:color w:val="000000" w:themeColor="text1"/>
+        </w:rPr>
+        <w:t xml:space="preserve"> </w:t>
+      </w:r>
+      <w:proofErr w:type="spellStart"/>
+      <w:proofErr w:type="gramStart"/>
+      <w:r>
+        <w:rPr>
+          <w:rFonts w:cstheme="minorHAnsi"/>
+          <w:color w:val="000000" w:themeColor="text1"/>
+        </w:rPr>
+        <w:t>ili</w:t>
+      </w:r>
+      <w:proofErr w:type="spellEnd"/>
+      <w:proofErr w:type="gramEnd"/>
+      <w:r>
+        <w:rPr>
+          <w:rFonts w:cstheme="minorHAnsi"/>
+          <w:color w:val="000000" w:themeColor="text1"/>
+        </w:rPr>
+        <w:t xml:space="preserve"> </w:t>
+      </w:r>
+      <w:proofErr w:type="spellStart"/>
+      <w:r>
+        <w:rPr>
+          <w:rFonts w:cstheme="minorHAnsi"/>
+          <w:color w:val="000000" w:themeColor="text1"/>
+        </w:rPr>
+        <w:t>koja</w:t>
+      </w:r>
+      <w:proofErr w:type="spellEnd"/>
+      <w:r>
+        <w:rPr>
+          <w:rFonts w:cstheme="minorHAnsi"/>
+          <w:color w:val="000000" w:themeColor="text1"/>
+        </w:rPr>
+        <w:t xml:space="preserve"> je responsible person</w:t>
       </w:r>
     </w:p>
     <w:p>
@@ -5504,6 +5726,7 @@
         <w:tc>
           <w:tcPr>
             <w:tcW w:w="2268" w:type="dxa"/>
+            <w:vMerge w:val="restart"/>
           </w:tcPr>
           <w:p>
             <w:r>
@@ -5535,6 +5758,43 @@
               </w:rPr>
               <w:t>WithdrawedConsent</w:t>
             </w:r>
+          </w:p>
+        </w:tc>
+      </w:tr>
+      <w:tr>
+        <w:tc>
+          <w:tcPr>
+            <w:tcW w:w="2268" w:type="dxa"/>
+            <w:vMerge/>
+          </w:tcPr>
+          <w:p/>
+        </w:tc>
+        <w:tc>
+          <w:tcPr>
+            <w:tcW w:w="7308" w:type="dxa"/>
+          </w:tcPr>
+          <w:p>
+            <w:pPr>
+              <w:rPr>
+                <w:rFonts w:ascii="Consolas" w:hAnsi="Consolas" w:cs="Consolas"/>
+                <w:color w:val="000000"/>
+                <w:sz w:val="20"/>
+                <w:szCs w:val="20"/>
+                <w:shd w:val="clear" w:color="auto" w:fill="E8F2FE"/>
+              </w:rPr>
+            </w:pPr>
+            <w:proofErr w:type="spellStart"/>
+            <w:r>
+              <w:rPr>
+                <w:rFonts w:ascii="Consolas" w:hAnsi="Consolas" w:cs="Consolas"/>
+                <w:color w:val="000000"/>
+                <w:sz w:val="20"/>
+                <w:szCs w:val="20"/>
+                <w:shd w:val="clear" w:color="auto" w:fill="E8F2FE"/>
+              </w:rPr>
+              <w:t>UserDoesntHavePermissionToWithdrawConsent</w:t>
+            </w:r>
+            <w:proofErr w:type="spellEnd"/>
           </w:p>
         </w:tc>
       </w:tr>
@@ -5704,6 +5964,7 @@
           </w:tcPr>
           <w:p>
             <w:r>
+              <w:lastRenderedPageBreak/>
               <w:t>Art 14</w:t>
             </w:r>
           </w:p>
@@ -5742,7 +6003,6 @@
           </w:tcPr>
           <w:p>
             <w:r>
-              <w:lastRenderedPageBreak/>
               <w:t>Art15</w:t>
             </w:r>
           </w:p>
@@ -6158,7 +6418,44 @@
                 <w:szCs w:val="20"/>
                 <w:shd w:val="clear" w:color="auto" w:fill="E8F2FE"/>
               </w:rPr>
-              <w:t>InvalidTypeOfPurposeForObject</w:t>
+              <w:t>InvalidTypeOfPurposeForAnObject</w:t>
+            </w:r>
+            <w:proofErr w:type="spellEnd"/>
+          </w:p>
+        </w:tc>
+      </w:tr>
+      <w:tr>
+        <w:tc>
+          <w:tcPr>
+            <w:tcW w:w="2268" w:type="dxa"/>
+            <w:vMerge/>
+          </w:tcPr>
+          <w:p/>
+        </w:tc>
+        <w:tc>
+          <w:tcPr>
+            <w:tcW w:w="7308" w:type="dxa"/>
+          </w:tcPr>
+          <w:p>
+            <w:pPr>
+              <w:rPr>
+                <w:rFonts w:ascii="Consolas" w:hAnsi="Consolas" w:cs="Consolas"/>
+                <w:color w:val="000000"/>
+                <w:sz w:val="20"/>
+                <w:szCs w:val="20"/>
+                <w:shd w:val="clear" w:color="auto" w:fill="E8F2FE"/>
+              </w:rPr>
+            </w:pPr>
+            <w:proofErr w:type="spellStart"/>
+            <w:r>
+              <w:rPr>
+                <w:rFonts w:ascii="Consolas" w:hAnsi="Consolas" w:cs="Consolas"/>
+                <w:color w:val="000000"/>
+                <w:sz w:val="20"/>
+                <w:szCs w:val="20"/>
+                <w:shd w:val="clear" w:color="auto" w:fill="E8F2FE"/>
+              </w:rPr>
+              <w:t>UserDoesntHavePermissionToComplaint</w:t>
             </w:r>
             <w:proofErr w:type="spellEnd"/>
           </w:p>

</xml_diff>

<commit_message>
Remove all warnings also, added new purpose - stopprocessing and rules for statments which use withdrawed consent
</commit_message>
<xml_diff>
--- a/materijali za rad/Validacije.docx
+++ b/materijali za rad/Validacije.docx
@@ -1949,6 +1949,170 @@
         <w:t>akcija</w:t>
       </w:r>
       <w:proofErr w:type="spellEnd"/>
+      <w:r>
+        <w:rPr>
+          <w:rFonts w:ascii="Consolas" w:hAnsi="Consolas" w:cs="Consolas"/>
+          <w:color w:val="000000"/>
+          <w:sz w:val="20"/>
+          <w:szCs w:val="20"/>
+          <w:shd w:val="clear" w:color="auto" w:fill="E8F2FE"/>
+        </w:rPr>
+        <w:t xml:space="preserve"> I </w:t>
+      </w:r>
+      <w:proofErr w:type="spellStart"/>
+      <w:r>
+        <w:rPr>
+          <w:rFonts w:ascii="Consolas" w:hAnsi="Consolas" w:cs="Consolas"/>
+          <w:color w:val="000000"/>
+          <w:sz w:val="20"/>
+          <w:szCs w:val="20"/>
+          <w:shd w:val="clear" w:color="auto" w:fill="E8F2FE"/>
+        </w:rPr>
+        <w:t>ukoliko</w:t>
+      </w:r>
+      <w:proofErr w:type="spellEnd"/>
+      <w:r>
+        <w:rPr>
+          <w:rFonts w:ascii="Consolas" w:hAnsi="Consolas" w:cs="Consolas"/>
+          <w:color w:val="000000"/>
+          <w:sz w:val="20"/>
+          <w:szCs w:val="20"/>
+          <w:shd w:val="clear" w:color="auto" w:fill="E8F2FE"/>
+        </w:rPr>
+        <w:t xml:space="preserve"> ne </w:t>
+      </w:r>
+      <w:proofErr w:type="spellStart"/>
+      <w:r>
+        <w:rPr>
+          <w:rFonts w:ascii="Consolas" w:hAnsi="Consolas" w:cs="Consolas"/>
+          <w:color w:val="000000"/>
+          <w:sz w:val="20"/>
+          <w:szCs w:val="20"/>
+          <w:shd w:val="clear" w:color="auto" w:fill="E8F2FE"/>
+        </w:rPr>
+        <w:t>postoji</w:t>
+      </w:r>
+      <w:proofErr w:type="spellEnd"/>
+      <w:r>
+        <w:rPr>
+          <w:rFonts w:ascii="Consolas" w:hAnsi="Consolas" w:cs="Consolas"/>
+          <w:color w:val="000000"/>
+          <w:sz w:val="20"/>
+          <w:szCs w:val="20"/>
+          <w:shd w:val="clear" w:color="auto" w:fill="E8F2FE"/>
+        </w:rPr>
+        <w:t xml:space="preserve"> </w:t>
+      </w:r>
+      <w:proofErr w:type="spellStart"/>
+      <w:r>
+        <w:rPr>
+          <w:rFonts w:ascii="Consolas" w:hAnsi="Consolas" w:cs="Consolas"/>
+          <w:color w:val="000000"/>
+          <w:sz w:val="20"/>
+          <w:szCs w:val="20"/>
+          <w:shd w:val="clear" w:color="auto" w:fill="E8F2FE"/>
+        </w:rPr>
+        <w:t>stopprocessing</w:t>
+      </w:r>
+      <w:proofErr w:type="spellEnd"/>
+      <w:r>
+        <w:rPr>
+          <w:rFonts w:ascii="Consolas" w:hAnsi="Consolas" w:cs="Consolas"/>
+          <w:color w:val="000000"/>
+          <w:sz w:val="20"/>
+          <w:szCs w:val="20"/>
+          <w:shd w:val="clear" w:color="auto" w:fill="E8F2FE"/>
+        </w:rPr>
+        <w:t xml:space="preserve"> </w:t>
+      </w:r>
+      <w:proofErr w:type="spellStart"/>
+      <w:r>
+        <w:rPr>
+          <w:rFonts w:ascii="Consolas" w:hAnsi="Consolas" w:cs="Consolas"/>
+          <w:color w:val="000000"/>
+          <w:sz w:val="20"/>
+          <w:szCs w:val="20"/>
+          <w:shd w:val="clear" w:color="auto" w:fill="E8F2FE"/>
+        </w:rPr>
+        <w:t>policystatement</w:t>
+      </w:r>
+      <w:proofErr w:type="spellEnd"/>
+      <w:r>
+        <w:rPr>
+          <w:rFonts w:ascii="Consolas" w:hAnsi="Consolas" w:cs="Consolas"/>
+          <w:color w:val="000000"/>
+          <w:sz w:val="20"/>
+          <w:szCs w:val="20"/>
+          <w:shd w:val="clear" w:color="auto" w:fill="E8F2FE"/>
+        </w:rPr>
+        <w:t xml:space="preserve"> </w:t>
+      </w:r>
+      <w:proofErr w:type="spellStart"/>
+      <w:r>
+        <w:rPr>
+          <w:rFonts w:ascii="Consolas" w:hAnsi="Consolas" w:cs="Consolas"/>
+          <w:color w:val="000000"/>
+          <w:sz w:val="20"/>
+          <w:szCs w:val="20"/>
+          <w:shd w:val="clear" w:color="auto" w:fill="E8F2FE"/>
+        </w:rPr>
+        <w:t>koji</w:t>
+      </w:r>
+      <w:proofErr w:type="spellEnd"/>
+      <w:r>
+        <w:rPr>
+          <w:rFonts w:ascii="Consolas" w:hAnsi="Consolas" w:cs="Consolas"/>
+          <w:color w:val="000000"/>
+          <w:sz w:val="20"/>
+          <w:szCs w:val="20"/>
+          <w:shd w:val="clear" w:color="auto" w:fill="E8F2FE"/>
+        </w:rPr>
+        <w:t xml:space="preserve"> je </w:t>
+      </w:r>
+      <w:proofErr w:type="spellStart"/>
+      <w:r>
+        <w:rPr>
+          <w:rFonts w:ascii="Consolas" w:hAnsi="Consolas" w:cs="Consolas"/>
+          <w:color w:val="000000"/>
+          <w:sz w:val="20"/>
+          <w:szCs w:val="20"/>
+          <w:shd w:val="clear" w:color="auto" w:fill="E8F2FE"/>
+        </w:rPr>
+        <w:t>prourokovan</w:t>
+      </w:r>
+      <w:proofErr w:type="spellEnd"/>
+      <w:r>
+        <w:rPr>
+          <w:rFonts w:ascii="Consolas" w:hAnsi="Consolas" w:cs="Consolas"/>
+          <w:color w:val="000000"/>
+          <w:sz w:val="20"/>
+          <w:szCs w:val="20"/>
+          <w:shd w:val="clear" w:color="auto" w:fill="E8F2FE"/>
+        </w:rPr>
+        <w:t xml:space="preserve"> </w:t>
+      </w:r>
+      <w:proofErr w:type="spellStart"/>
+      <w:r>
+        <w:rPr>
+          <w:rFonts w:ascii="Consolas" w:hAnsi="Consolas" w:cs="Consolas"/>
+          <w:color w:val="000000"/>
+          <w:sz w:val="20"/>
+          <w:szCs w:val="20"/>
+          <w:shd w:val="clear" w:color="auto" w:fill="E8F2FE"/>
+        </w:rPr>
+        <w:t>povlacenjem</w:t>
+      </w:r>
+      <w:proofErr w:type="spellEnd"/>
+      <w:r>
+        <w:rPr>
+          <w:rFonts w:ascii="Consolas" w:hAnsi="Consolas" w:cs="Consolas"/>
+          <w:color w:val="000000"/>
+          <w:sz w:val="20"/>
+          <w:szCs w:val="20"/>
+          <w:shd w:val="clear" w:color="auto" w:fill="E8F2FE"/>
+        </w:rPr>
+        <w:t xml:space="preserve"> saglasnosti</w:t>
+      </w:r>
     </w:p>
     <w:p>
       <w:pPr>

</xml_diff>

<commit_message>
Konsultacije - ispravke (umesto enumeracije za izvrsenje imam status enumeraciju)
</commit_message>
<xml_diff>
--- a/materijali za rad/Validacije.docx
+++ b/materijali za rad/Validacije.docx
@@ -4068,14 +4068,12 @@
       <w:r>
         <w:t>6</w:t>
       </w:r>
-      <w:proofErr w:type="gramStart"/>
       <w:r>
         <w:t>,1</w:t>
       </w:r>
       <w:r>
         <w:t>7</w:t>
       </w:r>
-      <w:proofErr w:type="gramEnd"/>
       <w:r>
         <w:t xml:space="preserve"> – </w:t>
       </w:r>
@@ -4143,13 +4141,11 @@
       <w:r>
         <w:t xml:space="preserve"> </w:t>
       </w:r>
-      <w:proofErr w:type="spellStart"/>
-      <w:r>
-        <w:t>isExecuted</w:t>
-      </w:r>
-      <w:proofErr w:type="spellEnd"/>
-      <w:r>
-        <w:t xml:space="preserve"> false </w:t>
+      <w:r>
+        <w:t>status Pending</w:t>
+      </w:r>
+      <w:r>
+        <w:t xml:space="preserve"> </w:t>
       </w:r>
       <w:proofErr w:type="spellStart"/>
       <w:r>

</xml_diff>

<commit_message>
Added missing comments in the ocl validations
</commit_message>
<xml_diff>
--- a/materijali za rad/Validacije.docx
+++ b/materijali za rad/Validacije.docx
@@ -6028,6 +6028,7 @@
         <w:tc>
           <w:tcPr>
             <w:tcW w:w="2268" w:type="dxa"/>
+            <w:vMerge w:val="restart"/>
           </w:tcPr>
           <w:p>
             <w:r>
@@ -6061,6 +6062,115 @@
               <w:t>ProcessingOfSpecialCategories</w:t>
             </w:r>
             <w:proofErr w:type="spellEnd"/>
+          </w:p>
+        </w:tc>
+      </w:tr>
+      <w:tr>
+        <w:tc>
+          <w:tcPr>
+            <w:tcW w:w="2268" w:type="dxa"/>
+            <w:vMerge/>
+          </w:tcPr>
+          <w:p/>
+        </w:tc>
+        <w:tc>
+          <w:tcPr>
+            <w:tcW w:w="7308" w:type="dxa"/>
+          </w:tcPr>
+          <w:p>
+            <w:pPr>
+              <w:rPr>
+                <w:rFonts w:ascii="Consolas" w:hAnsi="Consolas" w:cs="Consolas"/>
+                <w:color w:val="000000"/>
+                <w:sz w:val="20"/>
+                <w:szCs w:val="20"/>
+                <w:shd w:val="clear" w:color="auto" w:fill="E8F2FE"/>
+              </w:rPr>
+            </w:pPr>
+            <w:proofErr w:type="spellStart"/>
+            <w:r>
+              <w:rPr>
+                <w:rFonts w:ascii="Consolas" w:hAnsi="Consolas" w:cs="Consolas"/>
+                <w:color w:val="000000"/>
+                <w:sz w:val="20"/>
+                <w:szCs w:val="20"/>
+                <w:shd w:val="clear" w:color="auto" w:fill="E8F2FE"/>
+              </w:rPr>
+              <w:t>CourtApprovalIsNeedForPublicInterestPurpose</w:t>
+            </w:r>
+            <w:proofErr w:type="spellEnd"/>
+          </w:p>
+        </w:tc>
+      </w:tr>
+      <w:tr>
+        <w:tc>
+          <w:tcPr>
+            <w:tcW w:w="2268" w:type="dxa"/>
+            <w:vMerge/>
+          </w:tcPr>
+          <w:p/>
+        </w:tc>
+        <w:tc>
+          <w:tcPr>
+            <w:tcW w:w="7308" w:type="dxa"/>
+          </w:tcPr>
+          <w:p>
+            <w:pPr>
+              <w:rPr>
+                <w:rFonts w:ascii="Consolas" w:hAnsi="Consolas" w:cs="Consolas"/>
+                <w:color w:val="000000"/>
+                <w:sz w:val="20"/>
+                <w:szCs w:val="20"/>
+                <w:shd w:val="clear" w:color="auto" w:fill="E8F2FE"/>
+              </w:rPr>
+            </w:pPr>
+            <w:proofErr w:type="spellStart"/>
+            <w:r>
+              <w:rPr>
+                <w:rFonts w:ascii="Consolas" w:hAnsi="Consolas" w:cs="Consolas"/>
+                <w:color w:val="000000"/>
+                <w:sz w:val="20"/>
+                <w:szCs w:val="20"/>
+                <w:shd w:val="clear" w:color="auto" w:fill="E8F2FE"/>
+              </w:rPr>
+              <w:t>ControllerApprovalIsNeedForLegitimateInterestsPurpose</w:t>
+            </w:r>
+            <w:proofErr w:type="spellEnd"/>
+          </w:p>
+        </w:tc>
+      </w:tr>
+      <w:tr>
+        <w:tc>
+          <w:tcPr>
+            <w:tcW w:w="2268" w:type="dxa"/>
+            <w:vMerge/>
+          </w:tcPr>
+          <w:p/>
+        </w:tc>
+        <w:tc>
+          <w:tcPr>
+            <w:tcW w:w="7308" w:type="dxa"/>
+          </w:tcPr>
+          <w:p>
+            <w:pPr>
+              <w:rPr>
+                <w:rFonts w:ascii="Consolas" w:hAnsi="Consolas" w:cs="Consolas"/>
+                <w:color w:val="000000"/>
+                <w:sz w:val="20"/>
+                <w:szCs w:val="20"/>
+                <w:shd w:val="clear" w:color="auto" w:fill="E8F2FE"/>
+              </w:rPr>
+            </w:pPr>
+            <w:r>
+              <w:rPr>
+                <w:rFonts w:ascii="Consolas" w:hAnsi="Consolas" w:cs="Consolas"/>
+                <w:color w:val="000000"/>
+                <w:sz w:val="20"/>
+                <w:szCs w:val="20"/>
+                <w:shd w:val="clear" w:color="auto" w:fill="E8F2FE"/>
+              </w:rPr>
+              <w:t>ControllerApprovalIsNeedForProtectTheVitalInterestsOfTheDataSubjectPurpose</w:t>
+            </w:r>
           </w:p>
         </w:tc>
       </w:tr>
@@ -6151,6 +6261,7 @@
           </w:tcPr>
           <w:p>
             <w:r>
+              <w:lastRenderedPageBreak/>
               <w:t>Art15</w:t>
             </w:r>
           </w:p>
@@ -6270,7 +6381,6 @@
           </w:tcPr>
           <w:p>
             <w:r>
-              <w:lastRenderedPageBreak/>
               <w:t>Art17</w:t>
             </w:r>
           </w:p>

</xml_diff>